<commit_message>
lit rev first draft
</commit_message>
<xml_diff>
--- a/Documentation/Final Report.docx
+++ b/Documentation/Final Report.docx
@@ -110,7 +110,23 @@
           <w:rFonts w:ascii="Times New Roman" w:hAnsi="Times New Roman" w:cs="Times New Roman"/>
           <w:i/>
         </w:rPr>
-        <w:t>Can include diagrams and graphs but these should all be explained. If they are removed then the entire report should still make sense.</w:t>
+        <w:t xml:space="preserve">Can include diagrams and graphs but these should all be explained. If they are </w:t>
+      </w:r>
+      <w:proofErr w:type="gramStart"/>
+      <w:r>
+        <w:rPr>
+          <w:rFonts w:ascii="Times New Roman" w:hAnsi="Times New Roman" w:cs="Times New Roman"/>
+          <w:i/>
+        </w:rPr>
+        <w:t>removed</w:t>
+      </w:r>
+      <w:proofErr w:type="gramEnd"/>
+      <w:r>
+        <w:rPr>
+          <w:rFonts w:ascii="Times New Roman" w:hAnsi="Times New Roman" w:cs="Times New Roman"/>
+          <w:i/>
+        </w:rPr>
+        <w:t xml:space="preserve"> then the entire report should still make sense.</w:t>
       </w:r>
     </w:p>
     <w:p>
@@ -261,6 +277,7 @@
         </w:rPr>
         <w:t xml:space="preserve"> </w:t>
       </w:r>
+      <w:proofErr w:type="spellStart"/>
       <w:r>
         <w:rPr>
           <w:rFonts w:ascii="Times New Roman" w:hAnsi="Times New Roman" w:cs="Times New Roman"/>
@@ -268,6 +285,7 @@
         </w:rPr>
         <w:t>Jōyō</w:t>
       </w:r>
+      <w:proofErr w:type="spellEnd"/>
       <w:r>
         <w:rPr>
           <w:rFonts w:ascii="Times New Roman" w:hAnsi="Times New Roman" w:cs="Times New Roman"/>
@@ -280,8 +298,37 @@
           <w:rFonts w:ascii="Times New Roman" w:hAnsi="Times New Roman" w:cs="Times New Roman"/>
           <w:sz w:val="24"/>
         </w:rPr>
-        <w:t xml:space="preserve"> and over 50,000 other characters in the language according to </w:t>
-      </w:r>
+        <w:t xml:space="preserve"> and</w:t>
+      </w:r>
+      <w:r>
+        <w:rPr>
+          <w:rFonts w:ascii="Times New Roman" w:hAnsi="Times New Roman" w:cs="Times New Roman"/>
+          <w:sz w:val="24"/>
+        </w:rPr>
+        <w:t>, although most of them are not in common use,</w:t>
+      </w:r>
+      <w:r>
+        <w:rPr>
+          <w:rFonts w:ascii="Times New Roman" w:hAnsi="Times New Roman" w:cs="Times New Roman"/>
+          <w:sz w:val="24"/>
+        </w:rPr>
+        <w:t xml:space="preserve"> over 50,000 other characters in the language according to</w:t>
+      </w:r>
+      <w:r>
+        <w:rPr>
+          <w:rFonts w:ascii="Times New Roman" w:hAnsi="Times New Roman" w:cs="Times New Roman"/>
+          <w:sz w:val="24"/>
+        </w:rPr>
+        <w:t xml:space="preserve"> The Great Chinese-Japanese Dictionary by</w:t>
+      </w:r>
+      <w:r>
+        <w:rPr>
+          <w:rFonts w:ascii="Times New Roman" w:hAnsi="Times New Roman" w:cs="Times New Roman"/>
+          <w:sz w:val="24"/>
+        </w:rPr>
+        <w:t xml:space="preserve"> </w:t>
+      </w:r>
+      <w:proofErr w:type="spellStart"/>
       <w:r>
         <w:rPr>
           <w:rFonts w:ascii="Times New Roman" w:hAnsi="Times New Roman" w:cs="Times New Roman"/>
@@ -289,6 +336,7 @@
         </w:rPr>
         <w:t>Morohashi</w:t>
       </w:r>
+      <w:proofErr w:type="spellEnd"/>
       <w:r>
         <w:rPr>
           <w:rFonts w:ascii="Times New Roman" w:hAnsi="Times New Roman" w:cs="Times New Roman"/>
@@ -326,7 +374,29 @@
           <w:rFonts w:ascii="Times New Roman" w:hAnsi="Times New Roman" w:cs="Times New Roman" w:hint="eastAsia"/>
           <w:sz w:val="24"/>
         </w:rPr>
-        <w:t xml:space="preserve">Japanese Kanji are often what learners of Japanese find the most difficult when it comes to learning the language. </w:t>
+        <w:t>Japanese Kanji are often what learners of Japanese find the most difficult when it comes to learnin</w:t>
+      </w:r>
+      <w:commentRangeStart w:id="0"/>
+      <w:r>
+        <w:rPr>
+          <w:rFonts w:ascii="Times New Roman" w:hAnsi="Times New Roman" w:cs="Times New Roman" w:hint="eastAsia"/>
+          <w:sz w:val="24"/>
+        </w:rPr>
+        <w:t>g the language</w:t>
+      </w:r>
+      <w:commentRangeEnd w:id="0"/>
+      <w:r>
+        <w:rPr>
+          <w:rStyle w:val="CommentReference"/>
+        </w:rPr>
+        <w:commentReference w:id="0"/>
+      </w:r>
+      <w:r>
+        <w:rPr>
+          <w:rFonts w:ascii="Times New Roman" w:hAnsi="Times New Roman" w:cs="Times New Roman" w:hint="eastAsia"/>
+          <w:sz w:val="24"/>
+        </w:rPr>
+        <w:t xml:space="preserve">. </w:t>
       </w:r>
       <w:r>
         <w:rPr>
@@ -564,7 +634,6 @@
           <w:rFonts w:ascii="Times New Roman" w:hAnsi="Times New Roman" w:cs="Times New Roman"/>
           <w:sz w:val="24"/>
         </w:rPr>
-        <w:lastRenderedPageBreak/>
         <w:t xml:space="preserve">Hiragana is mainly used for </w:t>
       </w:r>
       <w:r>
@@ -615,6 +684,7 @@
         </w:rPr>
         <w:t xml:space="preserve"> </w:t>
       </w:r>
+      <w:proofErr w:type="spellStart"/>
       <w:r>
         <w:rPr>
           <w:rFonts w:ascii="Times New Roman" w:hAnsi="Times New Roman" w:cs="Times New Roman"/>
@@ -647,6 +717,7 @@
         </w:rPr>
         <w:t>ō</w:t>
       </w:r>
+      <w:proofErr w:type="spellEnd"/>
       <w:r>
         <w:rPr>
           <w:rFonts w:ascii="Times New Roman" w:hAnsi="Times New Roman" w:cs="Times New Roman"/>
@@ -702,35 +773,55 @@
           <w:sz w:val="24"/>
           <w:szCs w:val="21"/>
         </w:rPr>
-        <w:ruby>
-          <w:rubyPr>
-            <w:rubyAlign w:val="distributeSpace"/>
-            <w:hps w:val="12"/>
-            <w:hpsRaise w:val="22"/>
-            <w:hpsBaseText w:val="24"/>
-            <w:lid w:val="ja-JP"/>
-          </w:rubyPr>
-          <w:rt>
-            <w:r>
-              <w:rPr>
-                <w:rFonts w:ascii="Meiryo UI" w:eastAsia="Meiryo UI" w:hAnsi="Meiryo UI" w:cs="Times New Roman" w:hint="eastAsia"/>
-                <w:sz w:val="24"/>
-                <w:szCs w:val="21"/>
-              </w:rPr>
-              <w:t>つうほう</w:t>
-            </w:r>
-          </w:rt>
-          <w:rubyBase>
-            <w:r>
-              <w:rPr>
-                <w:rFonts w:ascii="Meiryo UI" w:eastAsia="Meiryo UI" w:hAnsi="Meiryo UI" w:cs="Times New Roman" w:hint="eastAsia"/>
-                <w:sz w:val="24"/>
-                <w:szCs w:val="21"/>
-              </w:rPr>
-              <w:t>通報</w:t>
-            </w:r>
-          </w:rubyBase>
-        </w:ruby>
+        <w:fldChar w:fldCharType="begin"/>
+      </w:r>
+      <w:r>
+        <w:rPr>
+          <w:rFonts w:ascii="Meiryo UI" w:eastAsia="Meiryo UI" w:hAnsi="Meiryo UI" w:cs="Times New Roman"/>
+          <w:sz w:val="24"/>
+          <w:szCs w:val="21"/>
+        </w:rPr>
+        <w:instrText>EQ \* jc2 \* "Font:Meiryo UI" \* hps12 \o\ad(\s\up 11(</w:instrText>
+      </w:r>
+      <w:r>
+        <w:rPr>
+          <w:rFonts w:ascii="Meiryo UI" w:eastAsia="Meiryo UI" w:hAnsi="Meiryo UI" w:cs="Times New Roman" w:hint="eastAsia"/>
+          <w:sz w:val="24"/>
+          <w:szCs w:val="21"/>
+        </w:rPr>
+        <w:instrText>つうほう</w:instrText>
+      </w:r>
+      <w:r>
+        <w:rPr>
+          <w:rFonts w:ascii="Meiryo UI" w:eastAsia="Meiryo UI" w:hAnsi="Meiryo UI" w:cs="Times New Roman"/>
+          <w:sz w:val="24"/>
+          <w:szCs w:val="21"/>
+        </w:rPr>
+        <w:instrText>),</w:instrText>
+      </w:r>
+      <w:r>
+        <w:rPr>
+          <w:rFonts w:ascii="Meiryo UI" w:eastAsia="Meiryo UI" w:hAnsi="Meiryo UI" w:cs="Times New Roman" w:hint="eastAsia"/>
+          <w:sz w:val="24"/>
+          <w:szCs w:val="21"/>
+        </w:rPr>
+        <w:instrText>通報</w:instrText>
+      </w:r>
+      <w:r>
+        <w:rPr>
+          <w:rFonts w:ascii="Meiryo UI" w:eastAsia="Meiryo UI" w:hAnsi="Meiryo UI" w:cs="Times New Roman"/>
+          <w:sz w:val="24"/>
+          <w:szCs w:val="21"/>
+        </w:rPr>
+        <w:instrText>)</w:instrText>
+      </w:r>
+      <w:r>
+        <w:rPr>
+          <w:rFonts w:ascii="Meiryo UI" w:eastAsia="Meiryo UI" w:hAnsi="Meiryo UI" w:cs="Times New Roman"/>
+          <w:sz w:val="24"/>
+          <w:szCs w:val="21"/>
+        </w:rPr>
+        <w:fldChar w:fldCharType="end"/>
       </w:r>
       <w:r>
         <w:rPr>
@@ -803,7 +894,25 @@
           <w:i/>
           <w:sz w:val="24"/>
         </w:rPr>
-        <w:t>lit. baiku, meaning bike</w:t>
+        <w:t xml:space="preserve">lit. </w:t>
+      </w:r>
+      <w:proofErr w:type="spellStart"/>
+      <w:r>
+        <w:rPr>
+          <w:rFonts w:ascii="Times New Roman" w:hAnsi="Times New Roman" w:cs="Times New Roman"/>
+          <w:i/>
+          <w:sz w:val="24"/>
+        </w:rPr>
+        <w:t>baiku</w:t>
+      </w:r>
+      <w:proofErr w:type="spellEnd"/>
+      <w:r>
+        <w:rPr>
+          <w:rFonts w:ascii="Times New Roman" w:hAnsi="Times New Roman" w:cs="Times New Roman"/>
+          <w:i/>
+          <w:sz w:val="24"/>
+        </w:rPr>
+        <w:t>, meaning bike</w:t>
       </w:r>
       <w:r>
         <w:rPr>
@@ -989,7 +1098,7 @@
         </w:rPr>
         <w:t xml:space="preserve">This literature review’s purpose is to </w:t>
       </w:r>
-      <w:bookmarkStart w:id="0" w:name="_Hlk528668405"/>
+      <w:bookmarkStart w:id="1" w:name="_Hlk528668405"/>
       <w:r>
         <w:rPr>
           <w:rFonts w:ascii="Times New Roman" w:hAnsi="Times New Roman" w:cs="Times New Roman"/>
@@ -997,7 +1106,7 @@
         </w:rPr>
         <w:t>research language acquisition, flashcard design and spaced repetition to</w:t>
       </w:r>
-      <w:bookmarkEnd w:id="0"/>
+      <w:bookmarkEnd w:id="1"/>
       <w:r>
         <w:rPr>
           <w:rFonts w:ascii="Times New Roman" w:hAnsi="Times New Roman" w:cs="Times New Roman"/>
@@ -1076,13 +1185,13 @@
         </w:rPr>
         <w:t xml:space="preserve"> </w:t>
       </w:r>
-      <w:bookmarkStart w:id="1" w:name="_Hlk528157825"/>
+      <w:bookmarkStart w:id="2" w:name="_Hlk528157825"/>
       <w:r>
         <w:rPr>
           <w:rFonts w:ascii="Times New Roman" w:hAnsi="Times New Roman" w:cs="Times New Roman"/>
           <w:sz w:val="22"/>
         </w:rPr>
-        <w:t xml:space="preserve">The articles found in language and linguistics journals will be limited to second language acquisition and selected upon relevance to language acquisition. The articles found in psychology </w:t>
+        <w:t xml:space="preserve">The articles found in language and linguistics journals will be limited to second language </w:t>
       </w:r>
       <w:r>
         <w:rPr>
@@ -1090,7 +1199,7 @@
           <w:sz w:val="22"/>
         </w:rPr>
         <w:lastRenderedPageBreak/>
-        <w:t>journals will be selected upon relevance to language acquisition and/or learning with technology.</w:t>
+        <w:t>acquisition and selected upon relevance to language acquisition. The articles found in psychology journals will be selected upon relevance to language acquisition and/or learning with technology.</w:t>
       </w:r>
     </w:p>
     <w:p>
@@ -1108,7 +1217,7 @@
         <w:t>Research was also limited to what was available online and in the University of Portsmouth library. Many articles that appeared relevant to the topic at hand where inaccessible through the University of Portsmouth on some research database websites.</w:t>
       </w:r>
     </w:p>
-    <w:bookmarkEnd w:id="1"/>
+    <w:bookmarkEnd w:id="2"/>
     <w:p>
       <w:pPr>
         <w:rPr>
@@ -1476,7 +1585,7 @@
           <w:rFonts w:ascii="Times New Roman" w:hAnsi="Times New Roman" w:cs="Times New Roman"/>
           <w:sz w:val="24"/>
         </w:rPr>
-        <w:t xml:space="preserve">Due to the boom in mobile technology, we currently have an abundance of language learning software, a lot of which are just simple apps with no real research on language acquisition to back up their teaching and learning methods. This literature review aims to </w:t>
+        <w:t xml:space="preserve">Due to the boom in mobile technology, we currently have an abundance of language learning software, a lot of which are just simple apps with no real research on language </w:t>
       </w:r>
       <w:r>
         <w:rPr>
@@ -1484,7 +1593,7 @@
           <w:sz w:val="24"/>
         </w:rPr>
         <w:lastRenderedPageBreak/>
-        <w:t>look at the research behind language acquisition, as well as existing systems, to draw up requirements for an efficient language learning web app.</w:t>
+        <w:t>acquisition to back up their teaching and learning methods. This literature review aims to look at the research behind language acquisition, as well as existing systems, to draw up requirements for an efficient language learning web app.</w:t>
       </w:r>
     </w:p>
     <w:p>
@@ -1644,22 +1753,42 @@
         </w:rPr>
         <w:t xml:space="preserve">, n.d.). Immersion-based strategies work better than standard classes and going abroad to a country which speaks the target language according to research by </w:t>
       </w:r>
-      <w:commentRangeStart w:id="2"/>
-      <w:r>
-        <w:rPr>
-          <w:rFonts w:ascii="Times New Roman" w:hAnsi="Times New Roman" w:cs="Times New Roman"/>
-          <w:kern w:val="0"/>
-          <w:sz w:val="24"/>
-          <w:szCs w:val="24"/>
-        </w:rPr>
-        <w:t>Freed, B. F., Segalowitz, N., &amp; Dewey, D. P. (2004, p. 276)</w:t>
-      </w:r>
-      <w:commentRangeEnd w:id="2"/>
+      <w:commentRangeStart w:id="3"/>
+      <w:r>
+        <w:rPr>
+          <w:rFonts w:ascii="Times New Roman" w:hAnsi="Times New Roman" w:cs="Times New Roman"/>
+          <w:kern w:val="0"/>
+          <w:sz w:val="24"/>
+          <w:szCs w:val="24"/>
+        </w:rPr>
+        <w:t xml:space="preserve">Freed, B. F., </w:t>
+      </w:r>
+      <w:proofErr w:type="spellStart"/>
+      <w:r>
+        <w:rPr>
+          <w:rFonts w:ascii="Times New Roman" w:hAnsi="Times New Roman" w:cs="Times New Roman"/>
+          <w:kern w:val="0"/>
+          <w:sz w:val="24"/>
+          <w:szCs w:val="24"/>
+        </w:rPr>
+        <w:t>Segalowitz</w:t>
+      </w:r>
+      <w:proofErr w:type="spellEnd"/>
+      <w:r>
+        <w:rPr>
+          <w:rFonts w:ascii="Times New Roman" w:hAnsi="Times New Roman" w:cs="Times New Roman"/>
+          <w:kern w:val="0"/>
+          <w:sz w:val="24"/>
+          <w:szCs w:val="24"/>
+        </w:rPr>
+        <w:t>, N., &amp; Dewey, D. P. (2004, p. 276)</w:t>
+      </w:r>
+      <w:commentRangeEnd w:id="3"/>
       <w:r>
         <w:rPr>
           <w:rStyle w:val="CommentReference"/>
         </w:rPr>
-        <w:commentReference w:id="2"/>
+        <w:commentReference w:id="3"/>
       </w:r>
       <w:r>
         <w:rPr>
@@ -1686,7 +1815,7 @@
         </w:rPr>
         <w:t>Krashen (</w:t>
       </w:r>
-      <w:commentRangeStart w:id="3"/>
+      <w:commentRangeStart w:id="4"/>
       <w:r>
         <w:rPr>
           <w:rFonts w:ascii="Times New Roman" w:hAnsi="Times New Roman" w:cs="Times New Roman"/>
@@ -1694,12 +1823,12 @@
         </w:rPr>
         <w:t>1982</w:t>
       </w:r>
-      <w:commentRangeEnd w:id="3"/>
+      <w:commentRangeEnd w:id="4"/>
       <w:r>
         <w:rPr>
           <w:rStyle w:val="CommentReference"/>
         </w:rPr>
-        <w:commentReference w:id="3"/>
+        <w:commentReference w:id="4"/>
       </w:r>
       <w:r>
         <w:rPr>
@@ -1753,7 +1882,7 @@
         </w:rPr>
         <w:t xml:space="preserve"> system before or after output, </w:t>
       </w:r>
-      <w:commentRangeStart w:id="4"/>
+      <w:commentRangeStart w:id="5"/>
       <w:r>
         <w:rPr>
           <w:rFonts w:ascii="Times New Roman" w:hAnsi="Times New Roman" w:cs="Times New Roman"/>
@@ -1761,12 +1890,12 @@
         </w:rPr>
         <w:t>Krashen (1982, p. 15).</w:t>
       </w:r>
-      <w:commentRangeEnd w:id="4"/>
+      <w:commentRangeEnd w:id="5"/>
       <w:r>
         <w:rPr>
           <w:rStyle w:val="CommentReference"/>
         </w:rPr>
-        <w:commentReference w:id="4"/>
+        <w:commentReference w:id="5"/>
       </w:r>
       <w:r>
         <w:rPr>
@@ -1796,6 +1925,7 @@
           <w:rFonts w:ascii="Times New Roman" w:hAnsi="Times New Roman" w:cs="Times New Roman"/>
           <w:sz w:val="24"/>
         </w:rPr>
+        <w:lastRenderedPageBreak/>
         <w:t xml:space="preserve">The Input Hypothesis, </w:t>
       </w:r>
       <w:r>
@@ -1805,7 +1935,7 @@
         </w:rPr>
         <w:t>Krashen (</w:t>
       </w:r>
-      <w:commentRangeStart w:id="5"/>
+      <w:commentRangeStart w:id="6"/>
       <w:r>
         <w:rPr>
           <w:rFonts w:ascii="Times New Roman" w:hAnsi="Times New Roman" w:cs="Times New Roman"/>
@@ -1813,12 +1943,12 @@
         </w:rPr>
         <w:t>1982</w:t>
       </w:r>
-      <w:commentRangeEnd w:id="5"/>
+      <w:commentRangeEnd w:id="6"/>
       <w:r>
         <w:rPr>
           <w:rStyle w:val="CommentReference"/>
         </w:rPr>
-        <w:commentReference w:id="5"/>
+        <w:commentReference w:id="6"/>
       </w:r>
       <w:r>
         <w:rPr>
@@ -1832,7 +1962,295 @@
           <w:rFonts w:ascii="Times New Roman" w:hAnsi="Times New Roman" w:cs="Times New Roman"/>
           <w:sz w:val="24"/>
         </w:rPr>
-        <w:t xml:space="preserve">We acquire by understanding </w:t>
+        <w:t>We acquire by understanding l</w:t>
+      </w:r>
+      <w:r>
+        <w:rPr>
+          <w:rFonts w:ascii="Times New Roman" w:hAnsi="Times New Roman" w:cs="Times New Roman"/>
+          <w:sz w:val="24"/>
+        </w:rPr>
+        <w:t xml:space="preserve">anguage that contains a structure that’s just </w:t>
+      </w:r>
+      <w:r>
+        <w:rPr>
+          <w:rFonts w:ascii="Times New Roman" w:hAnsi="Times New Roman" w:cs="Times New Roman"/>
+          <w:sz w:val="24"/>
+        </w:rPr>
+        <w:t>beyond our current level of competence</w:t>
+      </w:r>
+      <w:r>
+        <w:rPr>
+          <w:rFonts w:ascii="Times New Roman" w:hAnsi="Times New Roman" w:cs="Times New Roman"/>
+          <w:i/>
+          <w:sz w:val="24"/>
+        </w:rPr>
+        <w:t xml:space="preserve"> (</w:t>
+      </w:r>
+      <w:proofErr w:type="spellStart"/>
+      <w:r>
+        <w:rPr>
+          <w:rFonts w:ascii="Times New Roman" w:hAnsi="Times New Roman" w:cs="Times New Roman"/>
+          <w:i/>
+          <w:sz w:val="24"/>
+        </w:rPr>
+        <w:t>i</w:t>
+      </w:r>
+      <w:proofErr w:type="spellEnd"/>
+      <w:r>
+        <w:rPr>
+          <w:rFonts w:ascii="Times New Roman" w:hAnsi="Times New Roman" w:cs="Times New Roman"/>
+          <w:i/>
+          <w:sz w:val="24"/>
+        </w:rPr>
+        <w:t xml:space="preserve"> + 1)</w:t>
+      </w:r>
+      <w:r>
+        <w:rPr>
+          <w:rFonts w:ascii="Times New Roman" w:hAnsi="Times New Roman" w:cs="Times New Roman"/>
+          <w:sz w:val="24"/>
+        </w:rPr>
+        <w:t>. This is done with the help of</w:t>
+      </w:r>
+      <w:r>
+        <w:rPr>
+          <w:rFonts w:ascii="Times New Roman" w:hAnsi="Times New Roman" w:cs="Times New Roman"/>
+          <w:sz w:val="24"/>
+        </w:rPr>
+        <w:t xml:space="preserve"> </w:t>
+      </w:r>
+      <w:r>
+        <w:rPr>
+          <w:rFonts w:ascii="Times New Roman" w:hAnsi="Times New Roman" w:cs="Times New Roman"/>
+          <w:sz w:val="24"/>
+        </w:rPr>
+        <w:t>context o</w:t>
+      </w:r>
+      <w:r>
+        <w:rPr>
+          <w:rFonts w:ascii="Times New Roman" w:hAnsi="Times New Roman" w:cs="Times New Roman"/>
+          <w:sz w:val="24"/>
+        </w:rPr>
+        <w:t xml:space="preserve">r extra-linguistic information.” This is something that immersion learners will experience due to the massive exposure they get to the second language. The more exposure the learner gets to the second language, the more chances there are of being exposed to </w:t>
+      </w:r>
+      <w:r>
+        <w:rPr>
+          <w:rFonts w:ascii="Times New Roman" w:hAnsi="Times New Roman" w:cs="Times New Roman"/>
+          <w:i/>
+          <w:sz w:val="24"/>
+        </w:rPr>
+        <w:t>(</w:t>
+      </w:r>
+      <w:proofErr w:type="spellStart"/>
+      <w:r>
+        <w:rPr>
+          <w:rFonts w:ascii="Times New Roman" w:hAnsi="Times New Roman" w:cs="Times New Roman"/>
+          <w:i/>
+          <w:sz w:val="24"/>
+        </w:rPr>
+        <w:t>i</w:t>
+      </w:r>
+      <w:proofErr w:type="spellEnd"/>
+      <w:r>
+        <w:rPr>
+          <w:rFonts w:ascii="Times New Roman" w:hAnsi="Times New Roman" w:cs="Times New Roman"/>
+          <w:i/>
+          <w:sz w:val="24"/>
+        </w:rPr>
+        <w:t xml:space="preserve"> + 1</w:t>
+      </w:r>
+      <w:r>
+        <w:rPr>
+          <w:rFonts w:ascii="Times New Roman" w:hAnsi="Times New Roman" w:cs="Times New Roman"/>
+          <w:i/>
+          <w:sz w:val="24"/>
+        </w:rPr>
+        <w:t>)</w:t>
+      </w:r>
+      <w:r>
+        <w:rPr>
+          <w:rFonts w:ascii="Times New Roman" w:hAnsi="Times New Roman" w:cs="Times New Roman"/>
+          <w:sz w:val="24"/>
+        </w:rPr>
+        <w:t xml:space="preserve"> comprehensible input which can explain why immersion-based programs work better than study abroad and standard classes. The concept of comprehensible input is now widely accepted by most applied linguists to be necessary for language acquisition, Cummins (</w:t>
+      </w:r>
+      <w:commentRangeStart w:id="7"/>
+      <w:r>
+        <w:rPr>
+          <w:rFonts w:ascii="Times New Roman" w:hAnsi="Times New Roman" w:cs="Times New Roman"/>
+          <w:sz w:val="24"/>
+        </w:rPr>
+        <w:t>2000</w:t>
+      </w:r>
+      <w:commentRangeEnd w:id="7"/>
+      <w:r>
+        <w:rPr>
+          <w:rStyle w:val="CommentReference"/>
+        </w:rPr>
+        <w:commentReference w:id="7"/>
+      </w:r>
+      <w:r>
+        <w:rPr>
+          <w:rFonts w:ascii="Times New Roman" w:hAnsi="Times New Roman" w:cs="Times New Roman"/>
+          <w:sz w:val="24"/>
+        </w:rPr>
+        <w:t>, p. 8). Learning from comprehensible input would imply that language learning software should focus less on trying to teach the language and instead simply provide language learners with comprehensible language aimed towards their current level.</w:t>
+      </w:r>
+    </w:p>
+    <w:p>
+      <w:pPr>
+        <w:rPr>
+          <w:rFonts w:ascii="Times New Roman" w:hAnsi="Times New Roman" w:cs="Times New Roman"/>
+          <w:sz w:val="24"/>
+        </w:rPr>
+      </w:pPr>
+    </w:p>
+    <w:p>
+      <w:pPr>
+        <w:rPr>
+          <w:rFonts w:ascii="Times New Roman" w:hAnsi="Times New Roman" w:cs="Times New Roman"/>
+          <w:sz w:val="24"/>
+        </w:rPr>
+      </w:pPr>
+    </w:p>
+    <w:p>
+      <w:pPr>
+        <w:rPr>
+          <w:rFonts w:ascii="Times New Roman" w:hAnsi="Times New Roman" w:cs="Times New Roman"/>
+          <w:sz w:val="28"/>
+        </w:rPr>
+      </w:pPr>
+      <w:r>
+        <w:rPr>
+          <w:rFonts w:ascii="Times New Roman" w:hAnsi="Times New Roman" w:cs="Times New Roman"/>
+          <w:sz w:val="28"/>
+        </w:rPr>
+        <w:t>Learning vocabulary</w:t>
+      </w:r>
+    </w:p>
+    <w:p>
+      <w:pPr>
+        <w:rPr>
+          <w:rFonts w:ascii="Times New Roman" w:hAnsi="Times New Roman" w:cs="Times New Roman"/>
+          <w:sz w:val="24"/>
+        </w:rPr>
+      </w:pPr>
+      <w:r>
+        <w:rPr>
+          <w:rFonts w:ascii="Times New Roman" w:hAnsi="Times New Roman" w:cs="Times New Roman" w:hint="eastAsia"/>
+          <w:sz w:val="24"/>
+        </w:rPr>
+        <w:t xml:space="preserve">There are a variety of different approaches that people use when trying to learn vocabulary in Japanese. </w:t>
+      </w:r>
+      <w:r>
+        <w:rPr>
+          <w:rFonts w:ascii="Times New Roman" w:hAnsi="Times New Roman" w:cs="Times New Roman"/>
+          <w:sz w:val="24"/>
+        </w:rPr>
+        <w:t xml:space="preserve">Kanji make up the building blocks of a big part of Japanese vocabulary, but a lot of the approaches are used for both Kanji and Japanese words. </w:t>
+      </w:r>
+    </w:p>
+    <w:p>
+      <w:pPr>
+        <w:rPr>
+          <w:rFonts w:ascii="Times New Roman" w:hAnsi="Times New Roman" w:cs="Times New Roman"/>
+          <w:b/>
+          <w:sz w:val="24"/>
+        </w:rPr>
+      </w:pPr>
+    </w:p>
+    <w:p>
+      <w:pPr>
+        <w:rPr>
+          <w:rFonts w:ascii="Times New Roman" w:hAnsi="Times New Roman" w:cs="Times New Roman"/>
+          <w:b/>
+          <w:sz w:val="24"/>
+        </w:rPr>
+      </w:pPr>
+      <w:r>
+        <w:rPr>
+          <w:rFonts w:ascii="Times New Roman" w:hAnsi="Times New Roman" w:cs="Times New Roman"/>
+          <w:b/>
+          <w:sz w:val="24"/>
+        </w:rPr>
+        <w:t>Rote repetition</w:t>
+      </w:r>
+    </w:p>
+    <w:p>
+      <w:pPr>
+        <w:rPr>
+          <w:rFonts w:ascii="Times New Roman" w:hAnsi="Times New Roman" w:cs="Times New Roman"/>
+          <w:sz w:val="24"/>
+        </w:rPr>
+      </w:pPr>
+      <w:r>
+        <w:rPr>
+          <w:rFonts w:ascii="Times New Roman" w:hAnsi="Times New Roman" w:cs="Times New Roman" w:hint="eastAsia"/>
+          <w:sz w:val="24"/>
+        </w:rPr>
+        <w:t xml:space="preserve">Rote memorisation tends to be a go to approach for Japanese learners particularly when it comes to learning Kanji. </w:t>
+      </w:r>
+      <w:r>
+        <w:rPr>
+          <w:rFonts w:ascii="Times New Roman" w:hAnsi="Times New Roman" w:cs="Times New Roman"/>
+          <w:sz w:val="24"/>
+        </w:rPr>
+        <w:t>Japanese children are taught to repetitively write out Kanji by hand until they know how to write them, and this approach makes its way to Japanese learners from textbooks and native Japanese teachers as rote learning is one of the most common strategies for teaching Kanji, Green &amp; Shimizu (2002, p. 235). However, not only is rote repetition less efficient than spaced recall, Atkinson (1972, p. 126) but learners of Japanese that have no previously knowledge of Kanji will find it harder using this approach than a Japanese child learning Kanji in Japan that already has seen plenty of Kanji in daily life.</w:t>
+      </w:r>
+    </w:p>
+    <w:p>
+      <w:pPr>
+        <w:rPr>
+          <w:rFonts w:ascii="Times New Roman" w:hAnsi="Times New Roman" w:cs="Times New Roman"/>
+          <w:sz w:val="24"/>
+        </w:rPr>
+      </w:pPr>
+    </w:p>
+    <w:p>
+      <w:pPr>
+        <w:rPr>
+          <w:rFonts w:ascii="Times New Roman" w:hAnsi="Times New Roman" w:cs="Times New Roman"/>
+          <w:b/>
+          <w:sz w:val="24"/>
+        </w:rPr>
+      </w:pPr>
+      <w:r>
+        <w:rPr>
+          <w:rFonts w:ascii="Times New Roman" w:hAnsi="Times New Roman" w:cs="Times New Roman"/>
+          <w:b/>
+          <w:sz w:val="24"/>
+        </w:rPr>
+        <w:t>Word lists</w:t>
+      </w:r>
+    </w:p>
+    <w:p>
+      <w:pPr>
+        <w:rPr>
+          <w:rFonts w:ascii="Times New Roman" w:hAnsi="Times New Roman" w:cs="Times New Roman"/>
+          <w:sz w:val="24"/>
+        </w:rPr>
+      </w:pPr>
+      <w:r>
+        <w:rPr>
+          <w:rFonts w:ascii="Times New Roman" w:hAnsi="Times New Roman" w:cs="Times New Roman"/>
+          <w:sz w:val="24"/>
+        </w:rPr>
+        <w:t xml:space="preserve">Vocabulary lists of words out of context have been one of the more popular approaches to teaching and learning vocabulary in second language learning. While word lists provide an efficient study method where students can quickly learn a large amount of words in a short period of time, </w:t>
+      </w:r>
+      <w:proofErr w:type="spellStart"/>
+      <w:r>
+        <w:rPr>
+          <w:rFonts w:ascii="Times New Roman" w:hAnsi="Times New Roman" w:cs="Times New Roman"/>
+          <w:sz w:val="24"/>
+        </w:rPr>
+        <w:t>Dolch</w:t>
+      </w:r>
+      <w:proofErr w:type="spellEnd"/>
+      <w:r>
+        <w:rPr>
+          <w:rFonts w:ascii="Times New Roman" w:hAnsi="Times New Roman" w:cs="Times New Roman"/>
+          <w:sz w:val="24"/>
+        </w:rPr>
+        <w:t xml:space="preserve"> (1949, p. 142) points out that, as an example, just because a child might understand all the meanings of all words, it doesn’t mean that they can fully </w:t>
       </w:r>
       <w:r>
         <w:rPr>
@@ -1840,251 +2258,7 @@
           <w:sz w:val="24"/>
         </w:rPr>
         <w:lastRenderedPageBreak/>
-        <w:t>l</w:t>
-      </w:r>
-      <w:r>
-        <w:rPr>
-          <w:rFonts w:ascii="Times New Roman" w:hAnsi="Times New Roman" w:cs="Times New Roman"/>
-          <w:sz w:val="24"/>
-        </w:rPr>
-        <w:t xml:space="preserve">anguage that contains a structure that’s just </w:t>
-      </w:r>
-      <w:r>
-        <w:rPr>
-          <w:rFonts w:ascii="Times New Roman" w:hAnsi="Times New Roman" w:cs="Times New Roman"/>
-          <w:sz w:val="24"/>
-        </w:rPr>
-        <w:t>beyond our current level of competence</w:t>
-      </w:r>
-      <w:r>
-        <w:rPr>
-          <w:rFonts w:ascii="Times New Roman" w:hAnsi="Times New Roman" w:cs="Times New Roman"/>
-          <w:i/>
-          <w:sz w:val="24"/>
-        </w:rPr>
-        <w:t xml:space="preserve"> (i + 1)</w:t>
-      </w:r>
-      <w:r>
-        <w:rPr>
-          <w:rFonts w:ascii="Times New Roman" w:hAnsi="Times New Roman" w:cs="Times New Roman"/>
-          <w:sz w:val="24"/>
-        </w:rPr>
-        <w:t>. This is done with the help of</w:t>
-      </w:r>
-      <w:r>
-        <w:rPr>
-          <w:rFonts w:ascii="Times New Roman" w:hAnsi="Times New Roman" w:cs="Times New Roman"/>
-          <w:sz w:val="24"/>
-        </w:rPr>
-        <w:t xml:space="preserve"> </w:t>
-      </w:r>
-      <w:r>
-        <w:rPr>
-          <w:rFonts w:ascii="Times New Roman" w:hAnsi="Times New Roman" w:cs="Times New Roman"/>
-          <w:sz w:val="24"/>
-        </w:rPr>
-        <w:t>context o</w:t>
-      </w:r>
-      <w:r>
-        <w:rPr>
-          <w:rFonts w:ascii="Times New Roman" w:hAnsi="Times New Roman" w:cs="Times New Roman"/>
-          <w:sz w:val="24"/>
-        </w:rPr>
-        <w:t xml:space="preserve">r extra-linguistic information.” This is something that immersion learners will experience due to the massive exposure they get to the second language. The more exposure the learner gets to the second language, the more chances there are of being exposed to </w:t>
-      </w:r>
-      <w:r>
-        <w:rPr>
-          <w:rFonts w:ascii="Times New Roman" w:hAnsi="Times New Roman" w:cs="Times New Roman"/>
-          <w:i/>
-          <w:sz w:val="24"/>
-        </w:rPr>
-        <w:t>(i + 1</w:t>
-      </w:r>
-      <w:r>
-        <w:rPr>
-          <w:rFonts w:ascii="Times New Roman" w:hAnsi="Times New Roman" w:cs="Times New Roman"/>
-          <w:i/>
-          <w:sz w:val="24"/>
-        </w:rPr>
-        <w:t>)</w:t>
-      </w:r>
-      <w:r>
-        <w:rPr>
-          <w:rFonts w:ascii="Times New Roman" w:hAnsi="Times New Roman" w:cs="Times New Roman"/>
-          <w:sz w:val="24"/>
-        </w:rPr>
-        <w:t xml:space="preserve"> comprehensible input which can explain why immersion-based programs work better than study abroad and standard classes. The concept of comprehensible input is now widely accepted by most applied linguists to be necessary for language acquisition, Cummins (</w:t>
-      </w:r>
-      <w:commentRangeStart w:id="6"/>
-      <w:r>
-        <w:rPr>
-          <w:rFonts w:ascii="Times New Roman" w:hAnsi="Times New Roman" w:cs="Times New Roman"/>
-          <w:sz w:val="24"/>
-        </w:rPr>
-        <w:t>2000</w:t>
-      </w:r>
-      <w:commentRangeEnd w:id="6"/>
-      <w:r>
-        <w:rPr>
-          <w:rStyle w:val="CommentReference"/>
-        </w:rPr>
-        <w:commentReference w:id="6"/>
-      </w:r>
-      <w:r>
-        <w:rPr>
-          <w:rFonts w:ascii="Times New Roman" w:hAnsi="Times New Roman" w:cs="Times New Roman"/>
-          <w:sz w:val="24"/>
-        </w:rPr>
-        <w:t>, p. 8). Learning from comprehensible input would imply that language learning software should focus less on trying to teach the language and instead simply provide language learners with comprehensible language aimed towards their current level.</w:t>
-      </w:r>
-    </w:p>
-    <w:p>
-      <w:pPr>
-        <w:rPr>
-          <w:rFonts w:ascii="Times New Roman" w:hAnsi="Times New Roman" w:cs="Times New Roman"/>
-          <w:sz w:val="24"/>
-        </w:rPr>
-      </w:pPr>
-    </w:p>
-    <w:p>
-      <w:pPr>
-        <w:rPr>
-          <w:rFonts w:ascii="Times New Roman" w:hAnsi="Times New Roman" w:cs="Times New Roman"/>
-          <w:sz w:val="24"/>
-        </w:rPr>
-      </w:pPr>
-    </w:p>
-    <w:p>
-      <w:pPr>
-        <w:rPr>
-          <w:rFonts w:ascii="Times New Roman" w:hAnsi="Times New Roman" w:cs="Times New Roman"/>
-          <w:sz w:val="28"/>
-        </w:rPr>
-      </w:pPr>
-      <w:r>
-        <w:rPr>
-          <w:rFonts w:ascii="Times New Roman" w:hAnsi="Times New Roman" w:cs="Times New Roman"/>
-          <w:sz w:val="28"/>
-        </w:rPr>
-        <w:t>Learning vocabulary</w:t>
-      </w:r>
-    </w:p>
-    <w:p>
-      <w:pPr>
-        <w:rPr>
-          <w:rFonts w:ascii="Times New Roman" w:hAnsi="Times New Roman" w:cs="Times New Roman"/>
-          <w:sz w:val="24"/>
-        </w:rPr>
-      </w:pPr>
-      <w:r>
-        <w:rPr>
-          <w:rFonts w:ascii="Times New Roman" w:hAnsi="Times New Roman" w:cs="Times New Roman" w:hint="eastAsia"/>
-          <w:sz w:val="24"/>
-        </w:rPr>
-        <w:t xml:space="preserve">There are a variety of different approaches that people use when trying to learn vocabulary in Japanese. </w:t>
-      </w:r>
-      <w:r>
-        <w:rPr>
-          <w:rFonts w:ascii="Times New Roman" w:hAnsi="Times New Roman" w:cs="Times New Roman"/>
-          <w:sz w:val="24"/>
-        </w:rPr>
-        <w:t xml:space="preserve">Kanji make up the building blocks of a big part of Japanese vocabulary, but a lot of the approaches are used for both Kanji and Japanese words. </w:t>
-      </w:r>
-    </w:p>
-    <w:p>
-      <w:pPr>
-        <w:rPr>
-          <w:rFonts w:ascii="Times New Roman" w:hAnsi="Times New Roman" w:cs="Times New Roman"/>
-          <w:b/>
-          <w:sz w:val="24"/>
-        </w:rPr>
-      </w:pPr>
-    </w:p>
-    <w:p>
-      <w:pPr>
-        <w:rPr>
-          <w:rFonts w:ascii="Times New Roman" w:hAnsi="Times New Roman" w:cs="Times New Roman"/>
-          <w:b/>
-          <w:sz w:val="24"/>
-        </w:rPr>
-      </w:pPr>
-      <w:r>
-        <w:rPr>
-          <w:rFonts w:ascii="Times New Roman" w:hAnsi="Times New Roman" w:cs="Times New Roman"/>
-          <w:b/>
-          <w:sz w:val="24"/>
-        </w:rPr>
-        <w:t>Rote repetition</w:t>
-      </w:r>
-    </w:p>
-    <w:p>
-      <w:pPr>
-        <w:rPr>
-          <w:rFonts w:ascii="Times New Roman" w:hAnsi="Times New Roman" w:cs="Times New Roman"/>
-          <w:sz w:val="24"/>
-        </w:rPr>
-      </w:pPr>
-      <w:r>
-        <w:rPr>
-          <w:rFonts w:ascii="Times New Roman" w:hAnsi="Times New Roman" w:cs="Times New Roman" w:hint="eastAsia"/>
-          <w:sz w:val="24"/>
-        </w:rPr>
-        <w:t xml:space="preserve">Rote memorisation tends to be a go to approach for Japanese learners particularly when it comes to learning Kanji. </w:t>
-      </w:r>
-      <w:r>
-        <w:rPr>
-          <w:rFonts w:ascii="Times New Roman" w:hAnsi="Times New Roman" w:cs="Times New Roman"/>
-          <w:sz w:val="24"/>
-        </w:rPr>
-        <w:t>Japanese children are taught to repetitively write out Kanji by hand until they know how to write them, and this approach makes its way to Japanese learners from textbooks and native Japanese teachers as rote learning is one of the most common strategies for teaching Kanji, Green &amp; Shimizu (2002, p. 235). However, not only is rote repetition less efficient than spaced recall, Atkinson (1972, p. 126) but learners of Japanese that have no previously knowledge of Kanji will find it harder using this approach than a Japanese child learning Kanji in Japan that already has seen plenty of Kanji in daily life.</w:t>
-      </w:r>
-    </w:p>
-    <w:p>
-      <w:pPr>
-        <w:rPr>
-          <w:rFonts w:ascii="Times New Roman" w:hAnsi="Times New Roman" w:cs="Times New Roman"/>
-          <w:sz w:val="24"/>
-        </w:rPr>
-      </w:pPr>
-    </w:p>
-    <w:p>
-      <w:pPr>
-        <w:rPr>
-          <w:rFonts w:ascii="Times New Roman" w:hAnsi="Times New Roman" w:cs="Times New Roman"/>
-          <w:b/>
-          <w:sz w:val="24"/>
-        </w:rPr>
-      </w:pPr>
-      <w:r>
-        <w:rPr>
-          <w:rFonts w:ascii="Times New Roman" w:hAnsi="Times New Roman" w:cs="Times New Roman"/>
-          <w:b/>
-          <w:sz w:val="24"/>
-        </w:rPr>
-        <w:t>Word lists</w:t>
-      </w:r>
-    </w:p>
-    <w:p>
-      <w:pPr>
-        <w:rPr>
-          <w:rFonts w:ascii="Times New Roman" w:hAnsi="Times New Roman" w:cs="Times New Roman"/>
-          <w:sz w:val="24"/>
-        </w:rPr>
-      </w:pPr>
-      <w:r>
-        <w:rPr>
-          <w:rFonts w:ascii="Times New Roman" w:hAnsi="Times New Roman" w:cs="Times New Roman"/>
-          <w:sz w:val="24"/>
-        </w:rPr>
-        <w:t xml:space="preserve">Vocabulary lists of words out of context have been one of the more popular approaches to teaching and learning vocabulary in second language learning. While word lists provide an efficient study method where students can quickly learn a large amount of words in a short period of time, Dolch (1949, p. 142) points out that, as an example, just because a child might understand all the meanings of all words, it doesn’t mean that they can fully understand what they read. Word lists lack contextual information to help produce </w:t>
-      </w:r>
-      <w:r>
-        <w:rPr>
-          <w:rFonts w:ascii="Times New Roman" w:hAnsi="Times New Roman" w:cs="Times New Roman"/>
-          <w:sz w:val="24"/>
-        </w:rPr>
-        <w:lastRenderedPageBreak/>
-        <w:t>vocabulary acquisition. However, word lists can be used in conjunction with other techniques such as using imagery or an example sentence to provide context and word usage.</w:t>
+        <w:t>understand what they read. Word lists lack contextual information to help produce vocabulary acquisition. However, word lists can be used in conjunction with other techniques such as using imagery or an example sentence to provide context and word usage.</w:t>
       </w:r>
     </w:p>
     <w:p>
@@ -2146,7 +2320,23 @@
           <w:rFonts w:ascii="Times New Roman" w:hAnsi="Times New Roman" w:cs="Times New Roman"/>
           <w:sz w:val="24"/>
         </w:rPr>
-        <w:t xml:space="preserve">Remembering the Kanji, a book by Heisig (2001), teaches learners a Kanji’s meaning and its stroke order by using mnemonic stories and keywords for each character. In the example below we have the character </w:t>
+        <w:t xml:space="preserve">Remembering the Kanji, a book by </w:t>
+      </w:r>
+      <w:proofErr w:type="spellStart"/>
+      <w:r>
+        <w:rPr>
+          <w:rFonts w:ascii="Times New Roman" w:hAnsi="Times New Roman" w:cs="Times New Roman"/>
+          <w:sz w:val="24"/>
+        </w:rPr>
+        <w:t>Heisig</w:t>
+      </w:r>
+      <w:proofErr w:type="spellEnd"/>
+      <w:r>
+        <w:rPr>
+          <w:rFonts w:ascii="Times New Roman" w:hAnsi="Times New Roman" w:cs="Times New Roman"/>
+          <w:sz w:val="24"/>
+        </w:rPr>
+        <w:t xml:space="preserve"> (2001), teaches learners a Kanji’s meaning and its stroke order by using mnemonic stories and keywords for each character. In the example below we have the character </w:t>
       </w:r>
       <w:r>
         <w:rPr>
@@ -2311,7 +2501,23 @@
           <w:rFonts w:ascii="Times New Roman" w:hAnsi="Times New Roman" w:cs="Times New Roman"/>
           <w:sz w:val="24"/>
         </w:rPr>
-        <w:t>Figure 1: Example of Heisig’s (2001, p. 74) method.</w:t>
+        <w:t xml:space="preserve">Figure 1: Example of </w:t>
+      </w:r>
+      <w:proofErr w:type="spellStart"/>
+      <w:r>
+        <w:rPr>
+          <w:rFonts w:ascii="Times New Roman" w:hAnsi="Times New Roman" w:cs="Times New Roman"/>
+          <w:sz w:val="24"/>
+        </w:rPr>
+        <w:t>Heisig’s</w:t>
+      </w:r>
+      <w:proofErr w:type="spellEnd"/>
+      <w:r>
+        <w:rPr>
+          <w:rFonts w:ascii="Times New Roman" w:hAnsi="Times New Roman" w:cs="Times New Roman"/>
+          <w:sz w:val="24"/>
+        </w:rPr>
+        <w:t xml:space="preserve"> (2001, p. 74) method.</w:t>
       </w:r>
     </w:p>
     <w:p>
@@ -2424,14 +2630,39 @@
           <w:rFonts w:ascii="Times New Roman" w:hAnsi="Times New Roman" w:cs="Times New Roman"/>
           <w:sz w:val="24"/>
         </w:rPr>
-        <w:t xml:space="preserve">There is extensive research that demonstrates that vocabulary acquisition through reading is possible (Krashen, 1989, p. 454; Ponniah, 2011, p. 138; Hafiz, 1989, p. 10). </w:t>
-      </w:r>
-      <w:r>
-        <w:rPr>
-          <w:rFonts w:ascii="Times New Roman" w:hAnsi="Times New Roman" w:cs="Times New Roman"/>
-          <w:sz w:val="24"/>
-        </w:rPr>
-        <w:t>Beheydt (1987</w:t>
+        <w:t xml:space="preserve">There is extensive research that demonstrates that vocabulary acquisition through reading is possible (Krashen, 1989, p. 454; </w:t>
+      </w:r>
+      <w:proofErr w:type="spellStart"/>
+      <w:r>
+        <w:rPr>
+          <w:rFonts w:ascii="Times New Roman" w:hAnsi="Times New Roman" w:cs="Times New Roman"/>
+          <w:sz w:val="24"/>
+        </w:rPr>
+        <w:t>Ponniah</w:t>
+      </w:r>
+      <w:proofErr w:type="spellEnd"/>
+      <w:r>
+        <w:rPr>
+          <w:rFonts w:ascii="Times New Roman" w:hAnsi="Times New Roman" w:cs="Times New Roman"/>
+          <w:sz w:val="24"/>
+        </w:rPr>
+        <w:t xml:space="preserve">, 2011, p. 138; Hafiz, 1989, p. 10). </w:t>
+      </w:r>
+      <w:proofErr w:type="spellStart"/>
+      <w:r>
+        <w:rPr>
+          <w:rFonts w:ascii="Times New Roman" w:hAnsi="Times New Roman" w:cs="Times New Roman"/>
+          <w:sz w:val="24"/>
+        </w:rPr>
+        <w:t>Beheydt</w:t>
+      </w:r>
+      <w:proofErr w:type="spellEnd"/>
+      <w:r>
+        <w:rPr>
+          <w:rFonts w:ascii="Times New Roman" w:hAnsi="Times New Roman" w:cs="Times New Roman"/>
+          <w:sz w:val="24"/>
+        </w:rPr>
+        <w:t xml:space="preserve"> (1987</w:t>
       </w:r>
       <w:r>
         <w:rPr>
@@ -2459,7 +2690,7 @@
           <w:rFonts w:ascii="Times New Roman" w:hAnsi="Times New Roman" w:cs="Times New Roman"/>
           <w:sz w:val="24"/>
         </w:rPr>
-        <w:t xml:space="preserve">: “From a psychological as well as a linguistic point of view, undeniably the first guideline would </w:t>
+        <w:t xml:space="preserve">: “From a </w:t>
       </w:r>
       <w:r>
         <w:rPr>
@@ -2467,7 +2698,7 @@
           <w:sz w:val="24"/>
         </w:rPr>
         <w:lastRenderedPageBreak/>
-        <w:t xml:space="preserve">be </w:t>
+        <w:t xml:space="preserve">psychological as well as a linguistic point of view, undeniably the first guideline would be </w:t>
       </w:r>
       <w:r>
         <w:rPr>
@@ -2518,7 +2749,23 @@
           <w:rFonts w:ascii="Times New Roman" w:hAnsi="Times New Roman" w:cs="Times New Roman"/>
           <w:sz w:val="24"/>
         </w:rPr>
-        <w:t>With that all being said, there is a major issue with vocabulary acquisition via reading. This being that vocabulary acquisition via reading assumes that the learner already has a basic level of reading skill in the L2. Learning a language with a different orthography, such as English-speaking natives learning Japanese, can be particularly difficult (Bhide, 1990, p. 9). In fact, according to Laufer (1989, p. 319), the reader must be able to understand around 95% of words in a text to be able to acquire the words in the text they do not know. As a result, a means for making texts more comprehensible to lower this percentage is required if reading is to be used for vocabulary acquisition with beginners.</w:t>
+        <w:t>With that all being said, there is a major issue with vocabulary acquisition via reading. This being that vocabulary acquisition via reading assumes that the learner already has a basic level of reading skill in the L2. Learning a language with a different orthography, such as English-speaking natives learning Japanese, can be particularly difficult (</w:t>
+      </w:r>
+      <w:proofErr w:type="spellStart"/>
+      <w:r>
+        <w:rPr>
+          <w:rFonts w:ascii="Times New Roman" w:hAnsi="Times New Roman" w:cs="Times New Roman"/>
+          <w:sz w:val="24"/>
+        </w:rPr>
+        <w:t>Bhide</w:t>
+      </w:r>
+      <w:proofErr w:type="spellEnd"/>
+      <w:r>
+        <w:rPr>
+          <w:rFonts w:ascii="Times New Roman" w:hAnsi="Times New Roman" w:cs="Times New Roman"/>
+          <w:sz w:val="24"/>
+        </w:rPr>
+        <w:t>, 1990, p. 9). In fact, according to Laufer (1989, p. 319), the reader must be able to understand around 95% of words in a text to be able to acquire the words in the text they do not know. As a result, a means for making texts more comprehensible to lower this percentage is required if reading is to be used for vocabulary acquisition with beginners.</w:t>
       </w:r>
     </w:p>
     <w:p>
@@ -2550,8 +2797,17 @@
           <w:rFonts w:ascii="Times New Roman" w:hAnsi="Times New Roman" w:cs="Times New Roman" w:hint="eastAsia"/>
           <w:sz w:val="24"/>
         </w:rPr>
-        <w:t>This type of vocabulary learning is recommended by Antimoon</w:t>
-      </w:r>
+        <w:t xml:space="preserve">This type of vocabulary learning is recommended by </w:t>
+      </w:r>
+      <w:proofErr w:type="spellStart"/>
+      <w:r>
+        <w:rPr>
+          <w:rFonts w:ascii="Times New Roman" w:hAnsi="Times New Roman" w:cs="Times New Roman" w:hint="eastAsia"/>
+          <w:sz w:val="24"/>
+        </w:rPr>
+        <w:t>Antimoon</w:t>
+      </w:r>
+      <w:proofErr w:type="spellEnd"/>
       <w:r>
         <w:rPr>
           <w:rFonts w:ascii="Times New Roman" w:hAnsi="Times New Roman" w:cs="Times New Roman"/>
@@ -2599,7 +2855,39 @@
           <w:rFonts w:ascii="Times New Roman" w:hAnsi="Times New Roman" w:cs="Times New Roman"/>
           <w:sz w:val="24"/>
         </w:rPr>
-        <w:t>. They recommend using sentence flashcards in conjunction with a spaced repetition software, such as Anki (n.d.) or SuperMemo (n.d.).</w:t>
+        <w:t xml:space="preserve">. They recommend using sentence flashcards in conjunction with a spaced repetition software, such as </w:t>
+      </w:r>
+      <w:proofErr w:type="spellStart"/>
+      <w:r>
+        <w:rPr>
+          <w:rFonts w:ascii="Times New Roman" w:hAnsi="Times New Roman" w:cs="Times New Roman"/>
+          <w:sz w:val="24"/>
+        </w:rPr>
+        <w:t>Anki</w:t>
+      </w:r>
+      <w:proofErr w:type="spellEnd"/>
+      <w:r>
+        <w:rPr>
+          <w:rFonts w:ascii="Times New Roman" w:hAnsi="Times New Roman" w:cs="Times New Roman"/>
+          <w:sz w:val="24"/>
+        </w:rPr>
+        <w:t xml:space="preserve"> (n.d.) or </w:t>
+      </w:r>
+      <w:proofErr w:type="spellStart"/>
+      <w:r>
+        <w:rPr>
+          <w:rFonts w:ascii="Times New Roman" w:hAnsi="Times New Roman" w:cs="Times New Roman"/>
+          <w:sz w:val="24"/>
+        </w:rPr>
+        <w:t>SuperMemo</w:t>
+      </w:r>
+      <w:proofErr w:type="spellEnd"/>
+      <w:r>
+        <w:rPr>
+          <w:rFonts w:ascii="Times New Roman" w:hAnsi="Times New Roman" w:cs="Times New Roman"/>
+          <w:sz w:val="24"/>
+        </w:rPr>
+        <w:t xml:space="preserve"> (n.d.).</w:t>
       </w:r>
     </w:p>
     <w:p>
@@ -2624,7 +2912,7 @@
         </w:rPr>
         <w:t xml:space="preserve">As with learning vocabulary by reading, it’s much more likely that better understanding of a word’s correct usage will be gained by seeing the word used in a variety of contexts than by seeing it in a single dialog or in a list as noted by </w:t>
       </w:r>
-      <w:commentRangeStart w:id="7"/>
+      <w:commentRangeStart w:id="8"/>
       <w:r>
         <w:rPr>
           <w:rFonts w:ascii="Times New Roman" w:hAnsi="Times New Roman" w:cs="Times New Roman"/>
@@ -2632,12 +2920,12 @@
         </w:rPr>
         <w:t>Godwin-jones (2010, p. 4)</w:t>
       </w:r>
-      <w:commentRangeEnd w:id="7"/>
+      <w:commentRangeEnd w:id="8"/>
       <w:r>
         <w:rPr>
           <w:rStyle w:val="CommentReference"/>
         </w:rPr>
-        <w:commentReference w:id="7"/>
+        <w:commentReference w:id="8"/>
       </w:r>
       <w:r>
         <w:rPr>
@@ -2716,7 +3004,7 @@
         <w:rPr>
           <w:rStyle w:val="CommentReference"/>
         </w:rPr>
-        <w:commentReference w:id="8"/>
+        <w:commentReference w:id="9"/>
       </w:r>
       <w:r>
         <w:rPr>
@@ -2790,7 +3078,6 @@
           <w:sz w:val="24"/>
           <w:szCs w:val="24"/>
         </w:rPr>
-        <w:lastRenderedPageBreak/>
         <w:t xml:space="preserve">An experiment by </w:t>
       </w:r>
       <w:r>
@@ -2800,7 +3087,27 @@
           <w:sz w:val="24"/>
           <w:szCs w:val="24"/>
         </w:rPr>
-        <w:t>Bloom &amp; Shuell (</w:t>
+        <w:t xml:space="preserve">Bloom &amp; </w:t>
+      </w:r>
+      <w:proofErr w:type="spellStart"/>
+      <w:r>
+        <w:rPr>
+          <w:rFonts w:ascii="Times New Roman" w:hAnsi="Times New Roman" w:cs="Times New Roman" w:hint="eastAsia"/>
+          <w:kern w:val="0"/>
+          <w:sz w:val="24"/>
+          <w:szCs w:val="24"/>
+        </w:rPr>
+        <w:t>Shuell</w:t>
+      </w:r>
+      <w:proofErr w:type="spellEnd"/>
+      <w:r>
+        <w:rPr>
+          <w:rFonts w:ascii="Times New Roman" w:hAnsi="Times New Roman" w:cs="Times New Roman" w:hint="eastAsia"/>
+          <w:kern w:val="0"/>
+          <w:sz w:val="24"/>
+          <w:szCs w:val="24"/>
+        </w:rPr>
+        <w:t xml:space="preserve"> (</w:t>
       </w:r>
       <w:r>
         <w:rPr>
@@ -2928,7 +3235,27 @@
           <w:sz w:val="24"/>
           <w:szCs w:val="24"/>
         </w:rPr>
-        <w:t>Melton (1970, p. 603) and Seabrook, Brown, Solity (2005, p. 119) discuss a “lag effect” which causes learners to learn better when the spaces between study periods gradually increase each time and Pavlik &amp; Anderson (2005, p. 567) also found that the spacing effect becomes cumulatively beneficial due to each spaced practice providing an additional advantage suggesting that as time goes on, and the period between reviews increases, the better an item is understood and stored in long term memory.</w:t>
+        <w:t xml:space="preserve">Melton (1970, p. 603) and Seabrook, Brown, </w:t>
+      </w:r>
+      <w:proofErr w:type="spellStart"/>
+      <w:r>
+        <w:rPr>
+          <w:rFonts w:ascii="Times New Roman" w:hAnsi="Times New Roman" w:cs="Times New Roman"/>
+          <w:kern w:val="0"/>
+          <w:sz w:val="24"/>
+          <w:szCs w:val="24"/>
+        </w:rPr>
+        <w:t>Solity</w:t>
+      </w:r>
+      <w:proofErr w:type="spellEnd"/>
+      <w:r>
+        <w:rPr>
+          <w:rFonts w:ascii="Times New Roman" w:hAnsi="Times New Roman" w:cs="Times New Roman"/>
+          <w:kern w:val="0"/>
+          <w:sz w:val="24"/>
+          <w:szCs w:val="24"/>
+        </w:rPr>
+        <w:t xml:space="preserve"> (2005, p. 119) discuss a “lag effect” which causes learners to learn better when the spaces between study periods gradually increase each time and Pavlik &amp; Anderson (2005, p. 567) also found that the spacing effect becomes cumulatively beneficial due to each spaced practice providing an additional advantage suggesting that as time goes on, and the period between reviews increases, the better an item is understood and stored in long term memory.</w:t>
       </w:r>
     </w:p>
     <w:p>
@@ -3118,7 +3445,55 @@
           <w:rFonts w:ascii="Times New Roman" w:hAnsi="Times New Roman" w:cs="Times New Roman"/>
           <w:sz w:val="24"/>
         </w:rPr>
-        <w:t xml:space="preserve"> (2011, p. 61) suggests that using an intelligent and computer-controlled spaced repetition flashcard system, such as Anki (n.d.) or SuperMemo (n.d.), might be an effective way to improve scores in language tests and Kornell (2009, p. 1314) looked into optimising flashcards and found that “flashcards should be studied in relatively large stacks across multiple days.” as well as spacing being more effective than cramming.</w:t>
+        <w:t xml:space="preserve"> (2011, p. 61) suggests that using an intelligent and computer-controlled spaced repetition flashcard system, such as </w:t>
+      </w:r>
+      <w:proofErr w:type="spellStart"/>
+      <w:r>
+        <w:rPr>
+          <w:rFonts w:ascii="Times New Roman" w:hAnsi="Times New Roman" w:cs="Times New Roman"/>
+          <w:sz w:val="24"/>
+        </w:rPr>
+        <w:t>Anki</w:t>
+      </w:r>
+      <w:proofErr w:type="spellEnd"/>
+      <w:r>
+        <w:rPr>
+          <w:rFonts w:ascii="Times New Roman" w:hAnsi="Times New Roman" w:cs="Times New Roman"/>
+          <w:sz w:val="24"/>
+        </w:rPr>
+        <w:t xml:space="preserve"> (n.d.) or </w:t>
+      </w:r>
+      <w:proofErr w:type="spellStart"/>
+      <w:r>
+        <w:rPr>
+          <w:rFonts w:ascii="Times New Roman" w:hAnsi="Times New Roman" w:cs="Times New Roman"/>
+          <w:sz w:val="24"/>
+        </w:rPr>
+        <w:t>SuperMemo</w:t>
+      </w:r>
+      <w:proofErr w:type="spellEnd"/>
+      <w:r>
+        <w:rPr>
+          <w:rFonts w:ascii="Times New Roman" w:hAnsi="Times New Roman" w:cs="Times New Roman"/>
+          <w:sz w:val="24"/>
+        </w:rPr>
+        <w:t xml:space="preserve"> (n.d.), might be an effective way to improve scores in language tests and </w:t>
+      </w:r>
+      <w:proofErr w:type="spellStart"/>
+      <w:r>
+        <w:rPr>
+          <w:rFonts w:ascii="Times New Roman" w:hAnsi="Times New Roman" w:cs="Times New Roman"/>
+          <w:sz w:val="24"/>
+        </w:rPr>
+        <w:t>Kornell</w:t>
+      </w:r>
+      <w:proofErr w:type="spellEnd"/>
+      <w:r>
+        <w:rPr>
+          <w:rFonts w:ascii="Times New Roman" w:hAnsi="Times New Roman" w:cs="Times New Roman"/>
+          <w:sz w:val="24"/>
+        </w:rPr>
+        <w:t xml:space="preserve"> (2009, p. 1314) looked into optimising flashcards and found that “flashcards should be studied in relatively large stacks across multiple days.” as well as spacing being more effective than cramming.</w:t>
       </w:r>
     </w:p>
     <w:p>
@@ -3163,36 +3538,102 @@
           <w:rFonts w:ascii="Times New Roman" w:hAnsi="Times New Roman" w:cs="Times New Roman"/>
           <w:sz w:val="24"/>
         </w:rPr>
-        <w:t xml:space="preserve"> investigating the existing software, there are several criteria to look at in order to compare and contrast them. Nakata (2011, p. 28) provides a list of 11 criterion for analysing flashcard software which will be used to analyse the following software. Existing software will be software that language learners use for language learning.</w:t>
-      </w:r>
-    </w:p>
-    <w:p>
-      <w:pPr>
-        <w:rPr>
-          <w:rFonts w:ascii="Times New Roman" w:hAnsi="Times New Roman" w:cs="Times New Roman"/>
-          <w:i/>
-          <w:sz w:val="24"/>
-        </w:rPr>
-      </w:pPr>
-    </w:p>
-    <w:p>
-      <w:pPr>
-        <w:rPr>
-          <w:rFonts w:ascii="Times New Roman" w:hAnsi="Times New Roman" w:cs="Times New Roman"/>
-          <w:kern w:val="0"/>
-          <w:sz w:val="24"/>
-          <w:szCs w:val="24"/>
-        </w:rPr>
-      </w:pPr>
-      <w:r>
-        <w:rPr>
-          <w:rFonts w:ascii="Times New Roman" w:hAnsi="Times New Roman" w:cs="Times New Roman"/>
-          <w:kern w:val="0"/>
-          <w:sz w:val="24"/>
-          <w:szCs w:val="24"/>
-        </w:rPr>
-        <w:lastRenderedPageBreak/>
-        <w:t>Anki (n.d.) is an example of a spaced repetition flashcard software that’s used by a range of students for many different subjects (AnkiWeb, n.d.). Anki (n.d.) claims that “</w:t>
+        <w:t xml:space="preserve"> investigating the existing software, there are several criteria to look at </w:t>
+      </w:r>
+      <w:proofErr w:type="gramStart"/>
+      <w:r>
+        <w:rPr>
+          <w:rFonts w:ascii="Times New Roman" w:hAnsi="Times New Roman" w:cs="Times New Roman"/>
+          <w:sz w:val="24"/>
+        </w:rPr>
+        <w:t>in order to</w:t>
+      </w:r>
+      <w:proofErr w:type="gramEnd"/>
+      <w:r>
+        <w:rPr>
+          <w:rFonts w:ascii="Times New Roman" w:hAnsi="Times New Roman" w:cs="Times New Roman"/>
+          <w:sz w:val="24"/>
+        </w:rPr>
+        <w:t xml:space="preserve"> compare and contrast them. Nakata (2011, p. 28) provides a list of 11 criterion for analysing flashcard software which will be used to analyse the following software. Existing software will be software that language learners use for language learning.</w:t>
+      </w:r>
+    </w:p>
+    <w:p>
+      <w:pPr>
+        <w:rPr>
+          <w:rFonts w:ascii="Times New Roman" w:hAnsi="Times New Roman" w:cs="Times New Roman"/>
+          <w:i/>
+          <w:sz w:val="24"/>
+        </w:rPr>
+      </w:pPr>
+    </w:p>
+    <w:p>
+      <w:pPr>
+        <w:rPr>
+          <w:rFonts w:ascii="Times New Roman" w:hAnsi="Times New Roman" w:cs="Times New Roman"/>
+          <w:kern w:val="0"/>
+          <w:sz w:val="24"/>
+          <w:szCs w:val="24"/>
+        </w:rPr>
+      </w:pPr>
+      <w:proofErr w:type="spellStart"/>
+      <w:r>
+        <w:rPr>
+          <w:rFonts w:ascii="Times New Roman" w:hAnsi="Times New Roman" w:cs="Times New Roman"/>
+          <w:kern w:val="0"/>
+          <w:sz w:val="24"/>
+          <w:szCs w:val="24"/>
+        </w:rPr>
+        <w:t>Anki</w:t>
+      </w:r>
+      <w:proofErr w:type="spellEnd"/>
+      <w:r>
+        <w:rPr>
+          <w:rFonts w:ascii="Times New Roman" w:hAnsi="Times New Roman" w:cs="Times New Roman"/>
+          <w:kern w:val="0"/>
+          <w:sz w:val="24"/>
+          <w:szCs w:val="24"/>
+        </w:rPr>
+        <w:t xml:space="preserve"> (n.d.) is an example of a spaced repetition flashcard software that’s used by a range of students for many different subjects (</w:t>
+      </w:r>
+      <w:proofErr w:type="spellStart"/>
+      <w:r>
+        <w:rPr>
+          <w:rFonts w:ascii="Times New Roman" w:hAnsi="Times New Roman" w:cs="Times New Roman"/>
+          <w:kern w:val="0"/>
+          <w:sz w:val="24"/>
+          <w:szCs w:val="24"/>
+        </w:rPr>
+        <w:t>AnkiWeb</w:t>
+      </w:r>
+      <w:proofErr w:type="spellEnd"/>
+      <w:r>
+        <w:rPr>
+          <w:rFonts w:ascii="Times New Roman" w:hAnsi="Times New Roman" w:cs="Times New Roman"/>
+          <w:kern w:val="0"/>
+          <w:sz w:val="24"/>
+          <w:szCs w:val="24"/>
+        </w:rPr>
+        <w:t xml:space="preserve">, n.d.). </w:t>
+      </w:r>
+      <w:proofErr w:type="spellStart"/>
+      <w:r>
+        <w:rPr>
+          <w:rFonts w:ascii="Times New Roman" w:hAnsi="Times New Roman" w:cs="Times New Roman"/>
+          <w:kern w:val="0"/>
+          <w:sz w:val="24"/>
+          <w:szCs w:val="24"/>
+        </w:rPr>
+        <w:t>Anki</w:t>
+      </w:r>
+      <w:proofErr w:type="spellEnd"/>
+      <w:r>
+        <w:rPr>
+          <w:rFonts w:ascii="Times New Roman" w:hAnsi="Times New Roman" w:cs="Times New Roman"/>
+          <w:kern w:val="0"/>
+          <w:sz w:val="24"/>
+          <w:szCs w:val="24"/>
+        </w:rPr>
+        <w:t xml:space="preserve"> (n.d.) claims that “</w:t>
       </w:r>
       <w:r>
         <w:rPr>
@@ -3210,36 +3651,67 @@
           <w:sz w:val="24"/>
           <w:szCs w:val="24"/>
         </w:rPr>
-        <w:t>”. Anki has mobile, desktop and even a web version which all allow varying degrees of functionality. For this evaluation, we will be looking at the software designed to run on a Windows operating system.</w:t>
-      </w:r>
-    </w:p>
-    <w:p>
-      <w:pPr>
-        <w:rPr>
-          <w:rFonts w:ascii="Times New Roman" w:hAnsi="Times New Roman" w:cs="Times New Roman"/>
-          <w:kern w:val="0"/>
-          <w:sz w:val="24"/>
-          <w:szCs w:val="24"/>
-        </w:rPr>
-      </w:pPr>
-    </w:p>
-    <w:p>
-      <w:pPr>
-        <w:rPr>
-          <w:rFonts w:ascii="Times New Roman" w:hAnsi="Times New Roman" w:cs="Times New Roman" w:hint="eastAsia"/>
-          <w:kern w:val="0"/>
-          <w:sz w:val="24"/>
-          <w:szCs w:val="24"/>
-        </w:rPr>
-      </w:pPr>
-      <w:r>
-        <w:rPr>
-          <w:rFonts w:ascii="Times New Roman" w:hAnsi="Times New Roman" w:cs="Times New Roman"/>
-          <w:kern w:val="0"/>
-          <w:sz w:val="24"/>
-          <w:szCs w:val="24"/>
-        </w:rPr>
-        <w:t xml:space="preserve">Anki is a simple looking piece of software which allows users to create simple Front and Back flashcards, however, the software provides a flexible card and note creation system that allows users to make almost any type of flashcard they with by adding, removing and editing “Fields” on the cards. </w:t>
+        <w:t xml:space="preserve">”. </w:t>
+      </w:r>
+      <w:proofErr w:type="spellStart"/>
+      <w:r>
+        <w:rPr>
+          <w:rFonts w:ascii="Times New Roman" w:hAnsi="Times New Roman" w:cs="Times New Roman"/>
+          <w:kern w:val="0"/>
+          <w:sz w:val="24"/>
+          <w:szCs w:val="24"/>
+        </w:rPr>
+        <w:t>Anki</w:t>
+      </w:r>
+      <w:proofErr w:type="spellEnd"/>
+      <w:r>
+        <w:rPr>
+          <w:rFonts w:ascii="Times New Roman" w:hAnsi="Times New Roman" w:cs="Times New Roman"/>
+          <w:kern w:val="0"/>
+          <w:sz w:val="24"/>
+          <w:szCs w:val="24"/>
+        </w:rPr>
+        <w:t xml:space="preserve"> has mobile, desktop and even a web version which all allow varying degrees of functionality. For this evaluation, we will be looking at the software designed to run on a Windows operating system.</w:t>
+      </w:r>
+    </w:p>
+    <w:p>
+      <w:pPr>
+        <w:rPr>
+          <w:rFonts w:ascii="Times New Roman" w:hAnsi="Times New Roman" w:cs="Times New Roman"/>
+          <w:kern w:val="0"/>
+          <w:sz w:val="24"/>
+          <w:szCs w:val="24"/>
+        </w:rPr>
+      </w:pPr>
+    </w:p>
+    <w:p>
+      <w:pPr>
+        <w:rPr>
+          <w:rFonts w:ascii="Times New Roman" w:hAnsi="Times New Roman" w:cs="Times New Roman"/>
+          <w:kern w:val="0"/>
+          <w:sz w:val="24"/>
+          <w:szCs w:val="24"/>
+        </w:rPr>
+      </w:pPr>
+      <w:proofErr w:type="spellStart"/>
+      <w:r>
+        <w:rPr>
+          <w:rFonts w:ascii="Times New Roman" w:hAnsi="Times New Roman" w:cs="Times New Roman"/>
+          <w:kern w:val="0"/>
+          <w:sz w:val="24"/>
+          <w:szCs w:val="24"/>
+        </w:rPr>
+        <w:t>Anki</w:t>
+      </w:r>
+      <w:proofErr w:type="spellEnd"/>
+      <w:r>
+        <w:rPr>
+          <w:rFonts w:ascii="Times New Roman" w:hAnsi="Times New Roman" w:cs="Times New Roman"/>
+          <w:kern w:val="0"/>
+          <w:sz w:val="24"/>
+          <w:szCs w:val="24"/>
+        </w:rPr>
+        <w:t xml:space="preserve"> is a simple looking piece of software which allows users to create simple Front and Back flashcards, however, the software provides a flexible card and note creation system that allows users to make almost any type of flashcard they with by adding, removing and editing “Fields” on the cards. </w:t>
       </w:r>
     </w:p>
     <w:p>
@@ -3367,62 +3839,119 @@
     <w:p>
       <w:pPr>
         <w:rPr>
+          <w:rFonts w:ascii="Times New Roman" w:hAnsi="Times New Roman" w:cs="Times New Roman"/>
+          <w:sz w:val="24"/>
+        </w:rPr>
+      </w:pPr>
+      <w:r>
+        <w:rPr>
+          <w:rFonts w:ascii="Times New Roman" w:hAnsi="Times New Roman" w:cs="Times New Roman"/>
+          <w:sz w:val="24"/>
+        </w:rPr>
+        <w:t xml:space="preserve">Figure 2. </w:t>
+      </w:r>
+      <w:proofErr w:type="spellStart"/>
+      <w:r>
+        <w:rPr>
+          <w:rFonts w:ascii="Times New Roman" w:hAnsi="Times New Roman" w:cs="Times New Roman"/>
+          <w:sz w:val="24"/>
+        </w:rPr>
+        <w:t>Anki’s</w:t>
+      </w:r>
+      <w:proofErr w:type="spellEnd"/>
+      <w:r>
+        <w:rPr>
+          <w:rFonts w:ascii="Times New Roman" w:hAnsi="Times New Roman" w:cs="Times New Roman"/>
+          <w:sz w:val="24"/>
+        </w:rPr>
+        <w:t xml:space="preserve"> home screen.             Figure 3. An example of a flashcard in </w:t>
+      </w:r>
+      <w:proofErr w:type="spellStart"/>
+      <w:r>
+        <w:rPr>
+          <w:rFonts w:ascii="Times New Roman" w:hAnsi="Times New Roman" w:cs="Times New Roman"/>
+          <w:sz w:val="24"/>
+        </w:rPr>
+        <w:t>Anki</w:t>
+      </w:r>
+      <w:proofErr w:type="spellEnd"/>
+      <w:r>
+        <w:rPr>
+          <w:rFonts w:ascii="Times New Roman" w:hAnsi="Times New Roman" w:cs="Times New Roman"/>
+          <w:sz w:val="24"/>
+        </w:rPr>
+        <w:t>.</w:t>
+      </w:r>
+    </w:p>
+    <w:p>
+      <w:pPr>
+        <w:rPr>
+          <w:rFonts w:ascii="Times New Roman" w:hAnsi="Times New Roman" w:cs="Times New Roman"/>
+          <w:sz w:val="24"/>
+        </w:rPr>
+      </w:pPr>
+    </w:p>
+    <w:p>
+      <w:pPr>
+        <w:rPr>
+          <w:rFonts w:ascii="Times New Roman" w:hAnsi="Times New Roman" w:cs="Times New Roman"/>
+          <w:sz w:val="24"/>
+        </w:rPr>
+      </w:pPr>
+      <w:r>
+        <w:rPr>
+          <w:rFonts w:ascii="Times New Roman" w:hAnsi="Times New Roman" w:cs="Times New Roman"/>
+          <w:sz w:val="24"/>
+        </w:rPr>
+        <w:t xml:space="preserve">The layout and style of cards can be changed very easily in </w:t>
+      </w:r>
+      <w:proofErr w:type="spellStart"/>
+      <w:r>
+        <w:rPr>
+          <w:rFonts w:ascii="Times New Roman" w:hAnsi="Times New Roman" w:cs="Times New Roman"/>
+          <w:sz w:val="24"/>
+        </w:rPr>
+        <w:t>Anki</w:t>
+      </w:r>
+      <w:proofErr w:type="spellEnd"/>
+      <w:r>
+        <w:rPr>
+          <w:rFonts w:ascii="Times New Roman" w:hAnsi="Times New Roman" w:cs="Times New Roman"/>
+          <w:sz w:val="24"/>
+        </w:rPr>
+        <w:t xml:space="preserve"> as the software uses HTML and CSS to display cards and gives access to changing this code to the user. Users can also create and share decks, note types and even code addons to create extra functionality.</w:t>
+      </w:r>
+    </w:p>
+    <w:p>
+      <w:pPr>
+        <w:rPr>
+          <w:rFonts w:ascii="Times New Roman" w:hAnsi="Times New Roman" w:cs="Times New Roman"/>
+          <w:sz w:val="24"/>
+        </w:rPr>
+      </w:pPr>
+    </w:p>
+    <w:p>
+      <w:pPr>
+        <w:rPr>
+          <w:rFonts w:ascii="Times New Roman" w:hAnsi="Times New Roman" w:cs="Times New Roman"/>
+          <w:sz w:val="24"/>
+        </w:rPr>
+      </w:pPr>
+      <w:proofErr w:type="spellStart"/>
+      <w:r>
+        <w:rPr>
           <w:rFonts w:ascii="Times New Roman" w:hAnsi="Times New Roman" w:cs="Times New Roman" w:hint="eastAsia"/>
           <w:sz w:val="24"/>
         </w:rPr>
-      </w:pPr>
-      <w:r>
-        <w:rPr>
-          <w:rFonts w:ascii="Times New Roman" w:hAnsi="Times New Roman" w:cs="Times New Roman"/>
-          <w:sz w:val="24"/>
-        </w:rPr>
-        <w:t>Figure 2. Anki’s home screen.             Figure 3. An example of a flashcard in Anki.</w:t>
-      </w:r>
-    </w:p>
-    <w:p>
-      <w:pPr>
-        <w:rPr>
-          <w:rFonts w:ascii="Times New Roman" w:hAnsi="Times New Roman" w:cs="Times New Roman"/>
-          <w:sz w:val="24"/>
-        </w:rPr>
-      </w:pPr>
-    </w:p>
-    <w:p>
-      <w:pPr>
-        <w:rPr>
-          <w:rFonts w:ascii="Times New Roman" w:hAnsi="Times New Roman" w:cs="Times New Roman"/>
-          <w:sz w:val="24"/>
-        </w:rPr>
-      </w:pPr>
-      <w:r>
-        <w:rPr>
-          <w:rFonts w:ascii="Times New Roman" w:hAnsi="Times New Roman" w:cs="Times New Roman"/>
-          <w:sz w:val="24"/>
-        </w:rPr>
-        <w:t>The layout and style of cards can be changed very easily in Anki as the software uses HTML and CSS to display cards and gives access to changing this code to the user. Users can also create and share decks, note types and even code addons to create extra functionality.</w:t>
-      </w:r>
-    </w:p>
-    <w:p>
-      <w:pPr>
-        <w:rPr>
-          <w:rFonts w:ascii="Times New Roman" w:hAnsi="Times New Roman" w:cs="Times New Roman"/>
-          <w:sz w:val="24"/>
-        </w:rPr>
-      </w:pPr>
-    </w:p>
-    <w:p>
-      <w:pPr>
-        <w:rPr>
-          <w:rFonts w:ascii="Times New Roman" w:hAnsi="Times New Roman" w:cs="Times New Roman"/>
-          <w:sz w:val="24"/>
-        </w:rPr>
-      </w:pPr>
+        <w:t>Anki</w:t>
+      </w:r>
+      <w:proofErr w:type="spellEnd"/>
       <w:r>
         <w:rPr>
           <w:rFonts w:ascii="Times New Roman" w:hAnsi="Times New Roman" w:cs="Times New Roman" w:hint="eastAsia"/>
           <w:sz w:val="24"/>
         </w:rPr>
-        <w:t>Anki without addons supports Japanese learning but doesn</w:t>
+        <w:t xml:space="preserve"> without addons supports Japanese learning but doesn</w:t>
       </w:r>
       <w:r>
         <w:rPr>
@@ -3442,7 +3971,23 @@
           <w:rFonts w:ascii="Times New Roman" w:hAnsi="Times New Roman" w:cs="Times New Roman"/>
           <w:sz w:val="24"/>
         </w:rPr>
-        <w:t xml:space="preserve"> (ichninn) for the word </w:t>
+        <w:t xml:space="preserve"> (</w:t>
+      </w:r>
+      <w:proofErr w:type="spellStart"/>
+      <w:r>
+        <w:rPr>
+          <w:rFonts w:ascii="Times New Roman" w:hAnsi="Times New Roman" w:cs="Times New Roman"/>
+          <w:sz w:val="24"/>
+        </w:rPr>
+        <w:t>ichninn</w:t>
+      </w:r>
+      <w:proofErr w:type="spellEnd"/>
+      <w:r>
+        <w:rPr>
+          <w:rFonts w:ascii="Times New Roman" w:hAnsi="Times New Roman" w:cs="Times New Roman"/>
+          <w:sz w:val="24"/>
+        </w:rPr>
+        <w:t xml:space="preserve">) for the word </w:t>
       </w:r>
       <w:r>
         <w:rPr>
@@ -3502,61 +4047,118 @@
           <w:rFonts w:ascii="Times New Roman" w:hAnsi="Times New Roman" w:cs="Times New Roman"/>
           <w:sz w:val="24"/>
         </w:rPr>
-        <w:t>(hitori).</w:t>
-      </w:r>
-    </w:p>
-    <w:p>
-      <w:pPr>
-        <w:rPr>
-          <w:rFonts w:ascii="Times New Roman" w:hAnsi="Times New Roman" w:cs="Times New Roman"/>
-          <w:sz w:val="24"/>
-        </w:rPr>
-      </w:pPr>
-    </w:p>
-    <w:p>
-      <w:pPr>
-        <w:rPr>
-          <w:rFonts w:ascii="Times New Roman" w:hAnsi="Times New Roman" w:cs="Times New Roman" w:hint="eastAsia"/>
-          <w:sz w:val="24"/>
-        </w:rPr>
-      </w:pPr>
-      <w:r>
-        <w:rPr>
-          <w:rFonts w:ascii="Times New Roman" w:hAnsi="Times New Roman" w:cs="Times New Roman"/>
-          <w:sz w:val="24"/>
-        </w:rPr>
-        <w:t xml:space="preserve">According to Anki’s Manual (n.d.), “Anki’s spaced repetition algorithm is based on the SuperMemo 2 algorithm”. While there are a few changes, one of the changes that has </w:t>
-      </w:r>
-    </w:p>
-    <w:p>
-      <w:pPr>
-        <w:rPr>
-          <w:rFonts w:ascii="Times New Roman" w:hAnsi="Times New Roman" w:cs="Times New Roman"/>
-          <w:sz w:val="24"/>
-        </w:rPr>
-      </w:pPr>
-    </w:p>
-    <w:p>
-      <w:pPr>
-        <w:rPr>
-          <w:rFonts w:ascii="Times New Roman" w:hAnsi="Times New Roman" w:cs="Times New Roman"/>
-          <w:sz w:val="24"/>
-        </w:rPr>
-      </w:pPr>
-      <w:r>
-        <w:rPr>
-          <w:rFonts w:ascii="Times New Roman" w:hAnsi="Times New Roman" w:cs="Times New Roman"/>
-          <w:sz w:val="24"/>
-        </w:rPr>
-        <w:t xml:space="preserve">A learner could get 100% of items correct everyday but study fewer items or they could </w:t>
-      </w:r>
+        <w:t>(</w:t>
+      </w:r>
+      <w:proofErr w:type="spellStart"/>
+      <w:r>
+        <w:rPr>
+          <w:rFonts w:ascii="Times New Roman" w:hAnsi="Times New Roman" w:cs="Times New Roman"/>
+          <w:sz w:val="24"/>
+        </w:rPr>
+        <w:t>hitori</w:t>
+      </w:r>
+      <w:proofErr w:type="spellEnd"/>
+      <w:r>
+        <w:rPr>
+          <w:rFonts w:ascii="Times New Roman" w:hAnsi="Times New Roman" w:cs="Times New Roman"/>
+          <w:sz w:val="24"/>
+        </w:rPr>
+        <w:t>).</w:t>
+      </w:r>
+    </w:p>
+    <w:p>
+      <w:pPr>
+        <w:rPr>
+          <w:rFonts w:ascii="Times New Roman" w:hAnsi="Times New Roman" w:cs="Times New Roman"/>
+          <w:sz w:val="24"/>
+        </w:rPr>
+      </w:pPr>
+    </w:p>
+    <w:p>
+      <w:pPr>
+        <w:rPr>
+          <w:rFonts w:ascii="Times New Roman" w:hAnsi="Times New Roman" w:cs="Times New Roman"/>
+          <w:sz w:val="24"/>
+        </w:rPr>
+      </w:pPr>
+      <w:r>
+        <w:rPr>
+          <w:rFonts w:ascii="Times New Roman" w:hAnsi="Times New Roman" w:cs="Times New Roman"/>
+          <w:sz w:val="24"/>
+        </w:rPr>
+        <w:t xml:space="preserve">According to </w:t>
+      </w:r>
+      <w:proofErr w:type="spellStart"/>
+      <w:r>
+        <w:rPr>
+          <w:rFonts w:ascii="Times New Roman" w:hAnsi="Times New Roman" w:cs="Times New Roman"/>
+          <w:sz w:val="24"/>
+        </w:rPr>
+        <w:t>Anki’s</w:t>
+      </w:r>
+      <w:proofErr w:type="spellEnd"/>
+      <w:r>
+        <w:rPr>
+          <w:rFonts w:ascii="Times New Roman" w:hAnsi="Times New Roman" w:cs="Times New Roman"/>
+          <w:sz w:val="24"/>
+        </w:rPr>
+        <w:t xml:space="preserve"> Manual (n.d.), “</w:t>
+      </w:r>
+      <w:proofErr w:type="spellStart"/>
+      <w:r>
+        <w:rPr>
+          <w:rFonts w:ascii="Times New Roman" w:hAnsi="Times New Roman" w:cs="Times New Roman"/>
+          <w:sz w:val="24"/>
+        </w:rPr>
+        <w:t>Anki’s</w:t>
+      </w:r>
+      <w:proofErr w:type="spellEnd"/>
+      <w:r>
+        <w:rPr>
+          <w:rFonts w:ascii="Times New Roman" w:hAnsi="Times New Roman" w:cs="Times New Roman"/>
+          <w:sz w:val="24"/>
+        </w:rPr>
+        <w:t xml:space="preserve"> spaced repetition algorithm is based on the </w:t>
+      </w:r>
+      <w:proofErr w:type="spellStart"/>
+      <w:r>
+        <w:rPr>
+          <w:rFonts w:ascii="Times New Roman" w:hAnsi="Times New Roman" w:cs="Times New Roman"/>
+          <w:sz w:val="24"/>
+        </w:rPr>
+        <w:t>SuperMemo</w:t>
+      </w:r>
+      <w:proofErr w:type="spellEnd"/>
+      <w:r>
+        <w:rPr>
+          <w:rFonts w:ascii="Times New Roman" w:hAnsi="Times New Roman" w:cs="Times New Roman"/>
+          <w:sz w:val="24"/>
+        </w:rPr>
+        <w:t xml:space="preserve"> 2 algorithm”. While there are a few changes, one of the changes that has </w:t>
+      </w:r>
+    </w:p>
+    <w:p>
+      <w:pPr>
+        <w:rPr>
+          <w:rFonts w:ascii="Times New Roman" w:hAnsi="Times New Roman" w:cs="Times New Roman"/>
+          <w:sz w:val="24"/>
+        </w:rPr>
+      </w:pPr>
+    </w:p>
+    <w:p>
+      <w:pPr>
+        <w:rPr>
+          <w:rFonts w:ascii="Times New Roman" w:hAnsi="Times New Roman" w:cs="Times New Roman"/>
+          <w:sz w:val="24"/>
+        </w:rPr>
+      </w:pPr>
       <w:r>
         <w:rPr>
           <w:rFonts w:ascii="Times New Roman" w:hAnsi="Times New Roman" w:cs="Times New Roman"/>
           <w:sz w:val="24"/>
         </w:rPr>
         <w:lastRenderedPageBreak/>
-        <w:t xml:space="preserve">study more and get a lower percentage correct. </w:t>
+        <w:t xml:space="preserve">A learner could get 100% of items correct everyday but study fewer items or they could study more and get a lower percentage correct. </w:t>
       </w:r>
     </w:p>
     <w:p>
@@ -3869,12 +4471,21 @@
           <w:sz w:val="24"/>
         </w:rPr>
       </w:pPr>
-      <w:r>
-        <w:rPr>
-          <w:rFonts w:ascii="Times New Roman" w:hAnsi="Times New Roman" w:cs="Times New Roman"/>
-          <w:sz w:val="24"/>
-        </w:rPr>
-        <w:t>iKnow!</w:t>
+      <w:proofErr w:type="spellStart"/>
+      <w:r>
+        <w:rPr>
+          <w:rFonts w:ascii="Times New Roman" w:hAnsi="Times New Roman" w:cs="Times New Roman"/>
+          <w:sz w:val="24"/>
+        </w:rPr>
+        <w:t>iKnow</w:t>
+      </w:r>
+      <w:proofErr w:type="spellEnd"/>
+      <w:r>
+        <w:rPr>
+          <w:rFonts w:ascii="Times New Roman" w:hAnsi="Times New Roman" w:cs="Times New Roman"/>
+          <w:sz w:val="24"/>
+        </w:rPr>
+        <w:t>!</w:t>
       </w:r>
     </w:p>
     <w:p>
@@ -3926,7 +4537,23 @@
           <w:rFonts w:ascii="Times New Roman" w:hAnsi="Times New Roman" w:cs="Times New Roman"/>
           <w:sz w:val="24"/>
         </w:rPr>
-        <w:t>This study suggests that having easy access to a dictionary plays a vital role in a language learners success. The quick dictionary look-up Google Chrome extension rikaikun provides pop-up definitions for words and grammar and is very popular among Japanese learners with over 199,000 users, Speed (n.d.). A similar implementation of a hover over dictionary would be very useful for learners to have built-in to their language learning apps.</w:t>
+        <w:t xml:space="preserve">This study suggests that having easy access to a dictionary plays a vital role in a language learners success. The quick dictionary look-up Google Chrome extension </w:t>
+      </w:r>
+      <w:proofErr w:type="spellStart"/>
+      <w:r>
+        <w:rPr>
+          <w:rFonts w:ascii="Times New Roman" w:hAnsi="Times New Roman" w:cs="Times New Roman"/>
+          <w:sz w:val="24"/>
+        </w:rPr>
+        <w:t>rikaikun</w:t>
+      </w:r>
+      <w:proofErr w:type="spellEnd"/>
+      <w:r>
+        <w:rPr>
+          <w:rFonts w:ascii="Times New Roman" w:hAnsi="Times New Roman" w:cs="Times New Roman"/>
+          <w:sz w:val="24"/>
+        </w:rPr>
+        <w:t xml:space="preserve"> provides pop-up definitions for words and grammar and is very popular among Japanese learners with over 199,000 users, Speed (n.d.). A similar implementation of a hover over dictionary would be very useful for learners to have built-in to their language learning apps.</w:t>
       </w:r>
     </w:p>
     <w:p>
@@ -4000,7 +4627,7 @@
           <w:rFonts w:ascii="Times New Roman" w:hAnsi="Times New Roman" w:cs="Times New Roman"/>
           <w:sz w:val="24"/>
         </w:rPr>
-        <w:t xml:space="preserve">relies on large amounts of input, often from an immersion environment, which exposes learners to plenty of “comprehensible input” which is essential for language acquisition to occur. Thus, the system to be developed should focus </w:t>
+        <w:t xml:space="preserve">relies on large amounts of input, often from an immersion environment, which exposes learners to plenty of “comprehensible input” which is </w:t>
       </w:r>
       <w:r>
         <w:rPr>
@@ -4008,44 +4635,30 @@
           <w:sz w:val="24"/>
         </w:rPr>
         <w:lastRenderedPageBreak/>
-        <w:t xml:space="preserve">less on teaching learners about their L2 but instead provide a way of exposing the learner to i+1 comprehensible input to speed up language acquisition. </w:t>
-      </w:r>
-    </w:p>
-    <w:p>
-      <w:pPr>
-        <w:rPr>
-          <w:rFonts w:ascii="Times New Roman" w:hAnsi="Times New Roman" w:cs="Times New Roman"/>
-          <w:sz w:val="24"/>
-        </w:rPr>
-      </w:pPr>
-    </w:p>
-    <w:p>
-      <w:pPr>
-        <w:rPr>
-          <w:rFonts w:ascii="Times New Roman" w:hAnsi="Times New Roman" w:cs="Times New Roman"/>
-          <w:sz w:val="24"/>
-        </w:rPr>
-      </w:pPr>
-      <w:r>
-        <w:rPr>
-          <w:rFonts w:ascii="Times New Roman" w:hAnsi="Times New Roman" w:cs="Times New Roman"/>
-          <w:sz w:val="24"/>
-        </w:rPr>
-        <w:t xml:space="preserve">While a study that compares data of all the different learning strategies discussed in this literature review couldn’t be found, it appears that using comprehensible L2 sentence flashcards with spaced repetition is the most promising setup for learning vocabulary. When it comes to learning </w:t>
-      </w:r>
-      <w:r>
-        <w:rPr>
-          <w:rFonts w:ascii="Times New Roman" w:hAnsi="Times New Roman" w:cs="Times New Roman"/>
-          <w:sz w:val="24"/>
-        </w:rPr>
-        <w:t>Kanji,</w:t>
-      </w:r>
-      <w:r>
-        <w:rPr>
-          <w:rFonts w:ascii="Times New Roman" w:hAnsi="Times New Roman" w:cs="Times New Roman"/>
-          <w:sz w:val="24"/>
-        </w:rPr>
-        <w:t xml:space="preserve"> it appears that flashcards based on mnemonics may also be advantageous when combined with another strategy to help learners cover all aspects of Kanji e.g. pronunciation. Different layouts of these two types of flashcards need to be tested, however, and compared with results of other strategies. </w:t>
+        <w:t xml:space="preserve">essential for language acquisition to occur. Thus, the system to be developed should focus less on teaching learners about their L2 but instead provide a way of exposing the learner to i+1 comprehensible input to speed up language acquisition. </w:t>
+      </w:r>
+    </w:p>
+    <w:p>
+      <w:pPr>
+        <w:rPr>
+          <w:rFonts w:ascii="Times New Roman" w:hAnsi="Times New Roman" w:cs="Times New Roman"/>
+          <w:sz w:val="24"/>
+        </w:rPr>
+      </w:pPr>
+    </w:p>
+    <w:p>
+      <w:pPr>
+        <w:rPr>
+          <w:rFonts w:ascii="Times New Roman" w:hAnsi="Times New Roman" w:cs="Times New Roman"/>
+          <w:sz w:val="24"/>
+        </w:rPr>
+      </w:pPr>
+      <w:r>
+        <w:rPr>
+          <w:rFonts w:ascii="Times New Roman" w:hAnsi="Times New Roman" w:cs="Times New Roman"/>
+          <w:sz w:val="24"/>
+        </w:rPr>
+        <w:t xml:space="preserve">While a study that compares data of all the different learning strategies discussed in this literature review couldn’t be found, it appears that using comprehensible L2 sentence flashcards with spaced repetition is the most promising setup for learning vocabulary. When it comes to learning Kanji, it appears that flashcards based on mnemonics may also be advantageous when combined with another strategy to help learners cover all aspects of Kanji e.g. pronunciation. Different layouts of these two types of flashcards need to be tested, however, and compared with results of other strategies. </w:t>
       </w:r>
     </w:p>
     <w:p>
@@ -4082,7 +4695,7 @@
     <w:p>
       <w:pPr>
         <w:rPr>
-          <w:rFonts w:ascii="Times New Roman" w:hAnsi="Times New Roman" w:cs="Times New Roman" w:hint="eastAsia"/>
+          <w:rFonts w:ascii="Times New Roman" w:hAnsi="Times New Roman" w:cs="Times New Roman"/>
           <w:sz w:val="24"/>
         </w:rPr>
       </w:pPr>
@@ -4238,7 +4851,7 @@
     <w:p>
       <w:pPr>
         <w:rPr>
-          <w:rFonts w:ascii="Times New Roman" w:hAnsi="Times New Roman" w:cs="Times New Roman" w:hint="eastAsia"/>
+          <w:rFonts w:ascii="Times New Roman" w:hAnsi="Times New Roman" w:cs="Times New Roman"/>
           <w:sz w:val="24"/>
         </w:rPr>
       </w:pPr>
@@ -4272,24 +4885,168 @@
           <w:sz w:val="28"/>
         </w:rPr>
       </w:pPr>
-      <w:bookmarkStart w:id="9" w:name="_GoBack"/>
-      <w:bookmarkEnd w:id="9"/>
-    </w:p>
-    <w:p>
-      <w:pPr>
+    </w:p>
+    <w:p>
+      <w:pPr>
+        <w:rPr>
+          <w:rFonts w:ascii="Times New Roman" w:hAnsi="Times New Roman" w:cs="Times New Roman"/>
+          <w:sz w:val="28"/>
+        </w:rPr>
+      </w:pPr>
+      <w:r>
+        <w:rPr>
+          <w:rFonts w:ascii="Times New Roman" w:hAnsi="Times New Roman" w:cs="Times New Roman"/>
+          <w:sz w:val="28"/>
+        </w:rPr>
+        <w:t xml:space="preserve">Software </w:t>
+      </w:r>
+      <w:r>
+        <w:rPr>
+          <w:rFonts w:ascii="Times New Roman" w:hAnsi="Times New Roman" w:cs="Times New Roman"/>
+          <w:sz w:val="28"/>
+        </w:rPr>
+        <w:t>and Technology Decisions</w:t>
+      </w:r>
+    </w:p>
+    <w:p>
+      <w:pPr>
+        <w:rPr>
+          <w:rFonts w:ascii="Times New Roman" w:hAnsi="Times New Roman" w:cs="Times New Roman"/>
+          <w:sz w:val="24"/>
+        </w:rPr>
+      </w:pPr>
+      <w:r>
         <w:rPr>
           <w:rFonts w:ascii="Times New Roman" w:hAnsi="Times New Roman" w:cs="Times New Roman" w:hint="eastAsia"/>
-          <w:b/>
-          <w:sz w:val="28"/>
-        </w:rPr>
-      </w:pPr>
-    </w:p>
-    <w:p>
-      <w:pPr>
-        <w:rPr>
-          <w:rFonts w:ascii="Times New Roman" w:hAnsi="Times New Roman" w:cs="Times New Roman"/>
-          <w:b/>
-          <w:sz w:val="28"/>
+          <w:sz w:val="24"/>
+        </w:rPr>
+        <w:t>The software developed will be a web app</w:t>
+      </w:r>
+      <w:r>
+        <w:rPr>
+          <w:rFonts w:ascii="Times New Roman" w:hAnsi="Times New Roman" w:cs="Times New Roman" w:hint="eastAsia"/>
+          <w:sz w:val="24"/>
+        </w:rPr>
+        <w:t>lication that can be access on most mobile and desktop machines</w:t>
+      </w:r>
+      <w:r>
+        <w:rPr>
+          <w:rFonts w:ascii="Times New Roman" w:hAnsi="Times New Roman" w:cs="Times New Roman" w:hint="eastAsia"/>
+          <w:sz w:val="24"/>
+        </w:rPr>
+        <w:t>. There are a few reasons why this was decided over a standard mobile or desktop application. One of these reasons is to allow for scalability and to save resources.</w:t>
+      </w:r>
+      <w:r>
+        <w:rPr>
+          <w:rFonts w:ascii="Times New Roman" w:hAnsi="Times New Roman" w:cs="Times New Roman"/>
+          <w:sz w:val="24"/>
+        </w:rPr>
+        <w:t xml:space="preserve"> In the future a desktop application may be developed a long with a progressive web application to go on major mobile</w:t>
+      </w:r>
+      <w:bookmarkStart w:id="10" w:name="_GoBack"/>
+      <w:bookmarkEnd w:id="10"/>
+      <w:r>
+        <w:rPr>
+          <w:rFonts w:ascii="Times New Roman" w:hAnsi="Times New Roman" w:cs="Times New Roman"/>
+          <w:sz w:val="24"/>
+        </w:rPr>
+        <w:t xml:space="preserve"> app stores.</w:t>
+      </w:r>
+      <w:r>
+        <w:rPr>
+          <w:rFonts w:ascii="Times New Roman" w:hAnsi="Times New Roman" w:cs="Times New Roman" w:hint="eastAsia"/>
+          <w:sz w:val="24"/>
+        </w:rPr>
+        <w:t xml:space="preserve"> Progressive web applications are starting to take off and as a result the system will take into consideration the requirements </w:t>
+      </w:r>
+      <w:r>
+        <w:rPr>
+          <w:rFonts w:ascii="Times New Roman" w:hAnsi="Times New Roman" w:cs="Times New Roman" w:hint="eastAsia"/>
+          <w:sz w:val="24"/>
+        </w:rPr>
+        <w:lastRenderedPageBreak/>
+        <w:t>needed to convert the system over to a progressive web application which could be put on mobile app stores with very little effort</w:t>
+      </w:r>
+      <w:r>
+        <w:rPr>
+          <w:rFonts w:ascii="Times New Roman" w:hAnsi="Times New Roman" w:cs="Times New Roman"/>
+          <w:sz w:val="24"/>
+        </w:rPr>
+        <w:t xml:space="preserve"> and would prevent the need for developing an entirely new mobile app for both major mobile operating systems, OS and Android.</w:t>
+      </w:r>
+      <w:r>
+        <w:rPr>
+          <w:rFonts w:ascii="Times New Roman" w:hAnsi="Times New Roman" w:cs="Times New Roman" w:hint="eastAsia"/>
+          <w:sz w:val="24"/>
+        </w:rPr>
+        <w:t xml:space="preserve"> While at this stage the web application will not be a progressive web application, there will be careful considerations during design to make it easier for scaling to the mobile app stores in the future. However, the web application should still be accessible by most commonly use mobile and desktop devices, changing in layout depending on screen size. The main reason the application won</w:t>
+      </w:r>
+      <w:r>
+        <w:rPr>
+          <w:rFonts w:ascii="Times New Roman" w:hAnsi="Times New Roman" w:cs="Times New Roman"/>
+          <w:sz w:val="24"/>
+        </w:rPr>
+        <w:t xml:space="preserve">’t solely be developed as a standalone mobile application is because creating your own flashcards on a mobile device with a small screen is particularly difficult and frustrating. </w:t>
+      </w:r>
+    </w:p>
+    <w:p>
+      <w:pPr>
+        <w:rPr>
+          <w:rFonts w:ascii="Times New Roman" w:hAnsi="Times New Roman" w:cs="Times New Roman"/>
+          <w:sz w:val="24"/>
+        </w:rPr>
+      </w:pPr>
+    </w:p>
+    <w:p>
+      <w:pPr>
+        <w:rPr>
+          <w:rFonts w:ascii="Times New Roman" w:hAnsi="Times New Roman" w:cs="Times New Roman"/>
+          <w:sz w:val="24"/>
+        </w:rPr>
+      </w:pPr>
+      <w:r>
+        <w:rPr>
+          <w:rFonts w:ascii="Times New Roman" w:hAnsi="Times New Roman" w:cs="Times New Roman"/>
+          <w:sz w:val="24"/>
+        </w:rPr>
+        <w:t>Standard web technologies such as HTML, CSS, JavaScript and possibly some JavaScript Frameworks will be used to develop the system.</w:t>
+      </w:r>
+      <w:r>
+        <w:rPr>
+          <w:rFonts w:ascii="Times New Roman" w:hAnsi="Times New Roman" w:cs="Times New Roman"/>
+          <w:sz w:val="24"/>
+        </w:rPr>
+        <w:t xml:space="preserve"> SQL will also be used for database connection and querying. The reason for choosing these technologies is simply because I have experience using them in other projects</w:t>
+      </w:r>
+      <w:r>
+        <w:rPr>
+          <w:rFonts w:ascii="Times New Roman" w:hAnsi="Times New Roman" w:cs="Times New Roman"/>
+          <w:sz w:val="24"/>
+        </w:rPr>
+        <w:t>.</w:t>
+      </w:r>
+    </w:p>
+    <w:p>
+      <w:pPr>
+        <w:rPr>
+          <w:rFonts w:ascii="Times New Roman" w:hAnsi="Times New Roman" w:cs="Times New Roman"/>
+          <w:sz w:val="24"/>
+        </w:rPr>
+      </w:pPr>
+    </w:p>
+    <w:p>
+      <w:pPr>
+        <w:rPr>
+          <w:rFonts w:ascii="Times New Roman" w:hAnsi="Times New Roman" w:cs="Times New Roman"/>
+          <w:sz w:val="24"/>
+        </w:rPr>
+      </w:pPr>
+    </w:p>
+    <w:p>
+      <w:pPr>
+        <w:rPr>
+          <w:rFonts w:ascii="Times New Roman" w:hAnsi="Times New Roman" w:cs="Times New Roman"/>
+          <w:sz w:val="24"/>
         </w:rPr>
       </w:pPr>
     </w:p>
@@ -4417,7 +5174,6 @@
         <w:rPr>
           <w:rFonts w:ascii="Times New Roman" w:hAnsi="Times New Roman" w:cs="Times New Roman"/>
         </w:rPr>
-        <w:lastRenderedPageBreak/>
         <w:t>Identifying method of gathering requirements is not enough, describe in detail so that the reader of the report can replicate work</w:t>
       </w:r>
     </w:p>
@@ -4547,6 +5303,7 @@
         <w:rPr>
           <w:rFonts w:ascii="Times New Roman" w:hAnsi="Times New Roman" w:cs="Times New Roman"/>
         </w:rPr>
+        <w:lastRenderedPageBreak/>
         <w:t>Design</w:t>
       </w:r>
     </w:p>
@@ -4854,7 +5611,21 @@
         <w:rPr>
           <w:rFonts w:ascii="Times New Roman" w:hAnsi="Times New Roman" w:cs="Times New Roman"/>
         </w:rPr>
-        <w:t>Partially evaluating your system is okay as long as you explain why you evaluate that part of the system and not the rest</w:t>
+        <w:t xml:space="preserve">Partially evaluating your system is okay </w:t>
+      </w:r>
+      <w:proofErr w:type="gramStart"/>
+      <w:r>
+        <w:rPr>
+          <w:rFonts w:ascii="Times New Roman" w:hAnsi="Times New Roman" w:cs="Times New Roman"/>
+        </w:rPr>
+        <w:t>as long as</w:t>
+      </w:r>
+      <w:proofErr w:type="gramEnd"/>
+      <w:r>
+        <w:rPr>
+          <w:rFonts w:ascii="Times New Roman" w:hAnsi="Times New Roman" w:cs="Times New Roman"/>
+        </w:rPr>
+        <w:t xml:space="preserve"> you explain why you evaluate that part of the system and not the rest</w:t>
       </w:r>
     </w:p>
     <w:p>
@@ -4893,7 +5664,6 @@
         <w:rPr>
           <w:rFonts w:ascii="Times New Roman" w:hAnsi="Times New Roman" w:cs="Times New Roman"/>
         </w:rPr>
-        <w:lastRenderedPageBreak/>
         <w:t xml:space="preserve">Talk about how initial plan changed, how much was respected, why wasn’t certain parts respected etc. </w:t>
       </w:r>
     </w:p>
@@ -4964,14 +5734,25 @@
           <w:szCs w:val="24"/>
         </w:rPr>
       </w:pPr>
-      <w:r>
-        <w:rPr>
-          <w:rFonts w:ascii="Times New Roman" w:hAnsi="Times New Roman" w:cs="Times New Roman"/>
-          <w:kern w:val="0"/>
-          <w:sz w:val="24"/>
-          <w:szCs w:val="24"/>
-        </w:rPr>
-        <w:t>Anki - powerful, intelligent flashcards. (n.d.). Retrieved 2 November 2018, from https://apps.ankiweb.net/</w:t>
+      <w:proofErr w:type="spellStart"/>
+      <w:r>
+        <w:rPr>
+          <w:rFonts w:ascii="Times New Roman" w:hAnsi="Times New Roman" w:cs="Times New Roman"/>
+          <w:kern w:val="0"/>
+          <w:sz w:val="24"/>
+          <w:szCs w:val="24"/>
+        </w:rPr>
+        <w:t>Anki</w:t>
+      </w:r>
+      <w:proofErr w:type="spellEnd"/>
+      <w:r>
+        <w:rPr>
+          <w:rFonts w:ascii="Times New Roman" w:hAnsi="Times New Roman" w:cs="Times New Roman"/>
+          <w:kern w:val="0"/>
+          <w:sz w:val="24"/>
+          <w:szCs w:val="24"/>
+        </w:rPr>
+        <w:t xml:space="preserve"> - powerful, intelligent flashcards. (n.d.). Retrieved 2 November 2018, from https://apps.ankiweb.net/</w:t>
       </w:r>
     </w:p>
     <w:p>
@@ -4989,14 +5770,35 @@
           <w:szCs w:val="24"/>
         </w:rPr>
       </w:pPr>
-      <w:r>
-        <w:rPr>
-          <w:rFonts w:ascii="Times New Roman" w:hAnsi="Times New Roman" w:cs="Times New Roman"/>
-          <w:kern w:val="0"/>
-          <w:sz w:val="24"/>
-          <w:szCs w:val="24"/>
-        </w:rPr>
-        <w:t>Anki Manual. (n.d.). Retrieved 14 November 2018, from https://apps.ankiweb.net/docs/manual.html#what-spaced-repetition-algorithm-does-anki-use</w:t>
+      <w:proofErr w:type="spellStart"/>
+      <w:r>
+        <w:rPr>
+          <w:rFonts w:ascii="Times New Roman" w:hAnsi="Times New Roman" w:cs="Times New Roman"/>
+          <w:kern w:val="0"/>
+          <w:sz w:val="24"/>
+          <w:szCs w:val="24"/>
+        </w:rPr>
+        <w:t>Anki</w:t>
+      </w:r>
+      <w:proofErr w:type="spellEnd"/>
+      <w:r>
+        <w:rPr>
+          <w:rFonts w:ascii="Times New Roman" w:hAnsi="Times New Roman" w:cs="Times New Roman"/>
+          <w:kern w:val="0"/>
+          <w:sz w:val="24"/>
+          <w:szCs w:val="24"/>
+        </w:rPr>
+        <w:t xml:space="preserve"> Manual. (n.d.). Retrieved 14 November 2018, from </w:t>
+      </w:r>
+      <w:r>
+        <w:rPr>
+          <w:rFonts w:ascii="Times New Roman" w:hAnsi="Times New Roman" w:cs="Times New Roman"/>
+          <w:kern w:val="0"/>
+          <w:sz w:val="24"/>
+          <w:szCs w:val="24"/>
+        </w:rPr>
+        <w:lastRenderedPageBreak/>
+        <w:t>https://apps.ankiweb.net/docs/manual.html#what-spaced-repetition-algorithm-does-anki-use</w:t>
       </w:r>
     </w:p>
     <w:p>
@@ -5079,14 +5881,25 @@
           <w:szCs w:val="24"/>
         </w:rPr>
       </w:pPr>
-      <w:r>
-        <w:rPr>
-          <w:rFonts w:ascii="Times New Roman" w:hAnsi="Times New Roman" w:cs="Times New Roman"/>
-          <w:kern w:val="0"/>
-          <w:sz w:val="24"/>
-          <w:szCs w:val="24"/>
-        </w:rPr>
-        <w:t xml:space="preserve">Ausubel, D. P., &amp; Youssef, M. (1965). The effect of spaced repetition on meaningful retention. </w:t>
+      <w:proofErr w:type="spellStart"/>
+      <w:r>
+        <w:rPr>
+          <w:rFonts w:ascii="Times New Roman" w:hAnsi="Times New Roman" w:cs="Times New Roman"/>
+          <w:kern w:val="0"/>
+          <w:sz w:val="24"/>
+          <w:szCs w:val="24"/>
+        </w:rPr>
+        <w:t>Ausubel</w:t>
+      </w:r>
+      <w:proofErr w:type="spellEnd"/>
+      <w:r>
+        <w:rPr>
+          <w:rFonts w:ascii="Times New Roman" w:hAnsi="Times New Roman" w:cs="Times New Roman"/>
+          <w:kern w:val="0"/>
+          <w:sz w:val="24"/>
+          <w:szCs w:val="24"/>
+        </w:rPr>
+        <w:t xml:space="preserve">, D. P., &amp; Youssef, M. (1965). The effect of spaced repetition on meaningful retention. </w:t>
       </w:r>
       <w:r>
         <w:rPr>
@@ -5215,30 +6028,60 @@
         <w:ind w:left="720" w:hanging="720"/>
         <w:jc w:val="left"/>
         <w:rPr>
-          <w:rFonts w:ascii="Times New Roman" w:hAnsi="Times New Roman" w:cs="Times New Roman" w:hint="eastAsia"/>
-          <w:kern w:val="0"/>
-          <w:sz w:val="24"/>
-          <w:szCs w:val="24"/>
-        </w:rPr>
-      </w:pPr>
-      <w:r>
-        <w:rPr>
-          <w:rFonts w:ascii="Times New Roman" w:hAnsi="Times New Roman" w:cs="Times New Roman"/>
-          <w:kern w:val="0"/>
-          <w:sz w:val="24"/>
-          <w:szCs w:val="24"/>
-        </w:rPr>
-        <w:t xml:space="preserve">Beheydt, L. (1987). The semantization of vocabulary in foreign language learning. </w:t>
-      </w:r>
-      <w:r>
-        <w:rPr>
-          <w:rFonts w:ascii="Times New Roman" w:hAnsi="Times New Roman" w:cs="Times New Roman"/>
-          <w:i/>
-          <w:kern w:val="0"/>
-          <w:sz w:val="24"/>
-          <w:szCs w:val="24"/>
-        </w:rPr>
-        <w:lastRenderedPageBreak/>
+          <w:rFonts w:ascii="Times New Roman" w:hAnsi="Times New Roman" w:cs="Times New Roman"/>
+          <w:kern w:val="0"/>
+          <w:sz w:val="24"/>
+          <w:szCs w:val="24"/>
+        </w:rPr>
+      </w:pPr>
+      <w:proofErr w:type="spellStart"/>
+      <w:r>
+        <w:rPr>
+          <w:rFonts w:ascii="Times New Roman" w:hAnsi="Times New Roman" w:cs="Times New Roman"/>
+          <w:kern w:val="0"/>
+          <w:sz w:val="24"/>
+          <w:szCs w:val="24"/>
+        </w:rPr>
+        <w:t>Beheydt</w:t>
+      </w:r>
+      <w:proofErr w:type="spellEnd"/>
+      <w:r>
+        <w:rPr>
+          <w:rFonts w:ascii="Times New Roman" w:hAnsi="Times New Roman" w:cs="Times New Roman"/>
+          <w:kern w:val="0"/>
+          <w:sz w:val="24"/>
+          <w:szCs w:val="24"/>
+        </w:rPr>
+        <w:t xml:space="preserve">, L. (1987). The </w:t>
+      </w:r>
+      <w:proofErr w:type="spellStart"/>
+      <w:r>
+        <w:rPr>
+          <w:rFonts w:ascii="Times New Roman" w:hAnsi="Times New Roman" w:cs="Times New Roman"/>
+          <w:kern w:val="0"/>
+          <w:sz w:val="24"/>
+          <w:szCs w:val="24"/>
+        </w:rPr>
+        <w:t>semantization</w:t>
+      </w:r>
+      <w:proofErr w:type="spellEnd"/>
+      <w:r>
+        <w:rPr>
+          <w:rFonts w:ascii="Times New Roman" w:hAnsi="Times New Roman" w:cs="Times New Roman"/>
+          <w:kern w:val="0"/>
+          <w:sz w:val="24"/>
+          <w:szCs w:val="24"/>
+        </w:rPr>
+        <w:t xml:space="preserve"> of vocabulary in foreign language learning. </w:t>
+      </w:r>
+      <w:r>
+        <w:rPr>
+          <w:rFonts w:ascii="Times New Roman" w:hAnsi="Times New Roman" w:cs="Times New Roman"/>
+          <w:i/>
+          <w:kern w:val="0"/>
+          <w:sz w:val="24"/>
+          <w:szCs w:val="24"/>
+        </w:rPr>
         <w:t>System</w:t>
       </w:r>
       <w:r>
@@ -5266,14 +6109,25 @@
           <w:szCs w:val="24"/>
         </w:rPr>
       </w:pPr>
-      <w:r>
-        <w:rPr>
-          <w:rFonts w:ascii="Times New Roman" w:hAnsi="Times New Roman" w:cs="Times New Roman"/>
-          <w:kern w:val="0"/>
-          <w:sz w:val="24"/>
-          <w:szCs w:val="24"/>
-        </w:rPr>
-        <w:t xml:space="preserve">Bhide, A. (2015). Early literacy experiences constrain L1 and L2 reading procedures. </w:t>
+      <w:proofErr w:type="spellStart"/>
+      <w:r>
+        <w:rPr>
+          <w:rFonts w:ascii="Times New Roman" w:hAnsi="Times New Roman" w:cs="Times New Roman"/>
+          <w:kern w:val="0"/>
+          <w:sz w:val="24"/>
+          <w:szCs w:val="24"/>
+        </w:rPr>
+        <w:t>Bhide</w:t>
+      </w:r>
+      <w:proofErr w:type="spellEnd"/>
+      <w:r>
+        <w:rPr>
+          <w:rFonts w:ascii="Times New Roman" w:hAnsi="Times New Roman" w:cs="Times New Roman"/>
+          <w:kern w:val="0"/>
+          <w:sz w:val="24"/>
+          <w:szCs w:val="24"/>
+        </w:rPr>
+        <w:t xml:space="preserve">, A. (2015). Early literacy experiences constrain L1 and L2 reading procedures. </w:t>
       </w:r>
       <w:r>
         <w:rPr>
@@ -5331,14 +6185,85 @@
           <w:szCs w:val="24"/>
         </w:rPr>
       </w:pPr>
-      <w:r>
-        <w:rPr>
-          <w:rFonts w:ascii="Times New Roman" w:hAnsi="Times New Roman" w:cs="Times New Roman"/>
-          <w:kern w:val="0"/>
-          <w:sz w:val="24"/>
-          <w:szCs w:val="24"/>
-        </w:rPr>
-        <w:t xml:space="preserve">Blocki, J., Komanduri, S., Cranor, L., &amp; Datta, A. (2015). Spaced Repetition and Mnemonics Enable Recall of Multiple Strong Passwords. </w:t>
+      <w:proofErr w:type="spellStart"/>
+      <w:r>
+        <w:rPr>
+          <w:rFonts w:ascii="Times New Roman" w:hAnsi="Times New Roman" w:cs="Times New Roman"/>
+          <w:kern w:val="0"/>
+          <w:sz w:val="24"/>
+          <w:szCs w:val="24"/>
+        </w:rPr>
+        <w:t>Blocki</w:t>
+      </w:r>
+      <w:proofErr w:type="spellEnd"/>
+      <w:r>
+        <w:rPr>
+          <w:rFonts w:ascii="Times New Roman" w:hAnsi="Times New Roman" w:cs="Times New Roman"/>
+          <w:kern w:val="0"/>
+          <w:sz w:val="24"/>
+          <w:szCs w:val="24"/>
+        </w:rPr>
+        <w:t xml:space="preserve">, J., </w:t>
+      </w:r>
+      <w:proofErr w:type="spellStart"/>
+      <w:r>
+        <w:rPr>
+          <w:rFonts w:ascii="Times New Roman" w:hAnsi="Times New Roman" w:cs="Times New Roman"/>
+          <w:kern w:val="0"/>
+          <w:sz w:val="24"/>
+          <w:szCs w:val="24"/>
+        </w:rPr>
+        <w:t>Komanduri</w:t>
+      </w:r>
+      <w:proofErr w:type="spellEnd"/>
+      <w:r>
+        <w:rPr>
+          <w:rFonts w:ascii="Times New Roman" w:hAnsi="Times New Roman" w:cs="Times New Roman"/>
+          <w:kern w:val="0"/>
+          <w:sz w:val="24"/>
+          <w:szCs w:val="24"/>
+        </w:rPr>
+        <w:t xml:space="preserve">, S., </w:t>
+      </w:r>
+      <w:proofErr w:type="spellStart"/>
+      <w:r>
+        <w:rPr>
+          <w:rFonts w:ascii="Times New Roman" w:hAnsi="Times New Roman" w:cs="Times New Roman"/>
+          <w:kern w:val="0"/>
+          <w:sz w:val="24"/>
+          <w:szCs w:val="24"/>
+        </w:rPr>
+        <w:t>Cranor</w:t>
+      </w:r>
+      <w:proofErr w:type="spellEnd"/>
+      <w:r>
+        <w:rPr>
+          <w:rFonts w:ascii="Times New Roman" w:hAnsi="Times New Roman" w:cs="Times New Roman"/>
+          <w:kern w:val="0"/>
+          <w:sz w:val="24"/>
+          <w:szCs w:val="24"/>
+        </w:rPr>
+        <w:t xml:space="preserve">, L., &amp; </w:t>
+      </w:r>
+      <w:proofErr w:type="spellStart"/>
+      <w:r>
+        <w:rPr>
+          <w:rFonts w:ascii="Times New Roman" w:hAnsi="Times New Roman" w:cs="Times New Roman"/>
+          <w:kern w:val="0"/>
+          <w:sz w:val="24"/>
+          <w:szCs w:val="24"/>
+        </w:rPr>
+        <w:t>Datta</w:t>
+      </w:r>
+      <w:proofErr w:type="spellEnd"/>
+      <w:r>
+        <w:rPr>
+          <w:rFonts w:ascii="Times New Roman" w:hAnsi="Times New Roman" w:cs="Times New Roman"/>
+          <w:kern w:val="0"/>
+          <w:sz w:val="24"/>
+          <w:szCs w:val="24"/>
+        </w:rPr>
+        <w:t xml:space="preserve">, A. (2015). Spaced Repetition and Mnemonics Enable Recall of Multiple Strong Passwords. </w:t>
       </w:r>
       <w:r>
         <w:rPr>
@@ -5358,7 +6283,17 @@
           <w:sz w:val="24"/>
           <w:szCs w:val="24"/>
         </w:rPr>
-        <w:t>. https://doi.org/10.14722/ndss.2015.23094</w:t>
+        <w:t xml:space="preserve">. </w:t>
+      </w:r>
+      <w:r>
+        <w:rPr>
+          <w:rFonts w:ascii="Times New Roman" w:hAnsi="Times New Roman" w:cs="Times New Roman"/>
+          <w:kern w:val="0"/>
+          <w:sz w:val="24"/>
+          <w:szCs w:val="24"/>
+        </w:rPr>
+        <w:lastRenderedPageBreak/>
+        <w:t>https://doi.org/10.14722/ndss.2015.23094</w:t>
       </w:r>
     </w:p>
     <w:p>
@@ -5383,7 +6318,27 @@
           <w:sz w:val="24"/>
           <w:szCs w:val="24"/>
         </w:rPr>
-        <w:t xml:space="preserve">Bloom, K. C., &amp; Shuell, T. J. (1981). Effects of Massed and Distributed Practice on the Learning and Retention of Second-Language Vocabulary. </w:t>
+        <w:t xml:space="preserve">Bloom, K. C., &amp; </w:t>
+      </w:r>
+      <w:proofErr w:type="spellStart"/>
+      <w:r>
+        <w:rPr>
+          <w:rFonts w:ascii="Times New Roman" w:hAnsi="Times New Roman" w:cs="Times New Roman"/>
+          <w:kern w:val="0"/>
+          <w:sz w:val="24"/>
+          <w:szCs w:val="24"/>
+        </w:rPr>
+        <w:t>Shuell</w:t>
+      </w:r>
+      <w:proofErr w:type="spellEnd"/>
+      <w:r>
+        <w:rPr>
+          <w:rFonts w:ascii="Times New Roman" w:hAnsi="Times New Roman" w:cs="Times New Roman"/>
+          <w:kern w:val="0"/>
+          <w:sz w:val="24"/>
+          <w:szCs w:val="24"/>
+        </w:rPr>
+        <w:t xml:space="preserve">, T. J. (1981). Effects of Massed and Distributed Practice on the Learning and Retention of Second-Language Vocabulary. </w:t>
       </w:r>
       <w:r>
         <w:rPr>
@@ -5448,7 +6403,27 @@
           <w:sz w:val="24"/>
           <w:szCs w:val="24"/>
         </w:rPr>
-        <w:t xml:space="preserve">Bower, J. V., &amp; Rutson-Griffiths, A. (2016). The relationship between the use of spaced repetition software with a TOEIC word list and TOEIC score gains. </w:t>
+        <w:t xml:space="preserve">Bower, J. V., &amp; </w:t>
+      </w:r>
+      <w:proofErr w:type="spellStart"/>
+      <w:r>
+        <w:rPr>
+          <w:rFonts w:ascii="Times New Roman" w:hAnsi="Times New Roman" w:cs="Times New Roman"/>
+          <w:kern w:val="0"/>
+          <w:sz w:val="24"/>
+          <w:szCs w:val="24"/>
+        </w:rPr>
+        <w:t>Rutson</w:t>
+      </w:r>
+      <w:proofErr w:type="spellEnd"/>
+      <w:r>
+        <w:rPr>
+          <w:rFonts w:ascii="Times New Roman" w:hAnsi="Times New Roman" w:cs="Times New Roman"/>
+          <w:kern w:val="0"/>
+          <w:sz w:val="24"/>
+          <w:szCs w:val="24"/>
+        </w:rPr>
+        <w:t xml:space="preserve">-Griffiths, A. (2016). The relationship between the use of spaced repetition software with a TOEIC word list and TOEIC score gains. </w:t>
       </w:r>
       <w:r>
         <w:rPr>
@@ -5531,24 +6506,45 @@
           <w:szCs w:val="24"/>
         </w:rPr>
       </w:pPr>
-      <w:r>
-        <w:rPr>
-          <w:rFonts w:ascii="Times New Roman" w:hAnsi="Times New Roman" w:cs="Times New Roman"/>
-          <w:kern w:val="0"/>
-          <w:sz w:val="24"/>
-          <w:szCs w:val="24"/>
-        </w:rPr>
-        <w:t>Chukharev-Hudilainen, E., &amp; Klepikova, T. A. (2014). The effectiveness of computer-based spaced repetition in foreign language vocabulary instruction: a double-</w:t>
-      </w:r>
-      <w:r>
-        <w:rPr>
-          <w:rFonts w:ascii="Times New Roman" w:hAnsi="Times New Roman" w:cs="Times New Roman"/>
-          <w:kern w:val="0"/>
-          <w:sz w:val="24"/>
-          <w:szCs w:val="24"/>
-        </w:rPr>
-        <w:lastRenderedPageBreak/>
-        <w:t xml:space="preserve">blind study. </w:t>
+      <w:proofErr w:type="spellStart"/>
+      <w:r>
+        <w:rPr>
+          <w:rFonts w:ascii="Times New Roman" w:hAnsi="Times New Roman" w:cs="Times New Roman"/>
+          <w:kern w:val="0"/>
+          <w:sz w:val="24"/>
+          <w:szCs w:val="24"/>
+        </w:rPr>
+        <w:t>Chukharev-Hudilainen</w:t>
+      </w:r>
+      <w:proofErr w:type="spellEnd"/>
+      <w:r>
+        <w:rPr>
+          <w:rFonts w:ascii="Times New Roman" w:hAnsi="Times New Roman" w:cs="Times New Roman"/>
+          <w:kern w:val="0"/>
+          <w:sz w:val="24"/>
+          <w:szCs w:val="24"/>
+        </w:rPr>
+        <w:t xml:space="preserve">, E., &amp; </w:t>
+      </w:r>
+      <w:proofErr w:type="spellStart"/>
+      <w:r>
+        <w:rPr>
+          <w:rFonts w:ascii="Times New Roman" w:hAnsi="Times New Roman" w:cs="Times New Roman"/>
+          <w:kern w:val="0"/>
+          <w:sz w:val="24"/>
+          <w:szCs w:val="24"/>
+        </w:rPr>
+        <w:t>Klepikova</w:t>
+      </w:r>
+      <w:proofErr w:type="spellEnd"/>
+      <w:r>
+        <w:rPr>
+          <w:rFonts w:ascii="Times New Roman" w:hAnsi="Times New Roman" w:cs="Times New Roman"/>
+          <w:kern w:val="0"/>
+          <w:sz w:val="24"/>
+          <w:szCs w:val="24"/>
+        </w:rPr>
+        <w:t xml:space="preserve">, T. A. (2014). The effectiveness of computer-based spaced repetition in foreign language vocabulary instruction: a double-blind study. </w:t>
       </w:r>
       <w:r>
         <w:rPr>
@@ -5677,7 +6673,7 @@
         <w:ind w:left="720" w:hanging="720"/>
         <w:jc w:val="left"/>
         <w:rPr>
-          <w:rFonts w:ascii="Times New Roman" w:hAnsi="Times New Roman" w:cs="Times New Roman" w:hint="eastAsia"/>
+          <w:rFonts w:ascii="Times New Roman" w:hAnsi="Times New Roman" w:cs="Times New Roman"/>
           <w:kern w:val="0"/>
           <w:sz w:val="24"/>
           <w:szCs w:val="24"/>
@@ -5709,7 +6705,18 @@
           <w:sz w:val="24"/>
           <w:szCs w:val="24"/>
         </w:rPr>
-        <w:t xml:space="preserve"> University of Toronto</w:t>
+        <w:t xml:space="preserve"> University of </w:t>
+      </w:r>
+      <w:r>
+        <w:rPr>
+          <w:rFonts w:ascii="Times New Roman" w:hAnsi="Times New Roman" w:cs="Times New Roman"/>
+          <w:i/>
+          <w:kern w:val="0"/>
+          <w:sz w:val="24"/>
+          <w:szCs w:val="24"/>
+        </w:rPr>
+        <w:lastRenderedPageBreak/>
+        <w:t>Toronto</w:t>
       </w:r>
       <w:r>
         <w:rPr>
@@ -5793,14 +6800,25 @@
           <w:szCs w:val="24"/>
         </w:rPr>
       </w:pPr>
-      <w:r>
-        <w:rPr>
-          <w:rFonts w:ascii="Times New Roman" w:hAnsi="Times New Roman" w:cs="Times New Roman"/>
-          <w:kern w:val="0"/>
-          <w:sz w:val="24"/>
-          <w:szCs w:val="24"/>
-        </w:rPr>
-        <w:t xml:space="preserve">Dolch, E. W. (1949). The Use of Vocabulary Lists in Predicting Readability and in Developing Reading Materials. </w:t>
+      <w:proofErr w:type="spellStart"/>
+      <w:r>
+        <w:rPr>
+          <w:rFonts w:ascii="Times New Roman" w:hAnsi="Times New Roman" w:cs="Times New Roman"/>
+          <w:kern w:val="0"/>
+          <w:sz w:val="24"/>
+          <w:szCs w:val="24"/>
+        </w:rPr>
+        <w:t>Dolch</w:t>
+      </w:r>
+      <w:proofErr w:type="spellEnd"/>
+      <w:r>
+        <w:rPr>
+          <w:rFonts w:ascii="Times New Roman" w:hAnsi="Times New Roman" w:cs="Times New Roman"/>
+          <w:kern w:val="0"/>
+          <w:sz w:val="24"/>
+          <w:szCs w:val="24"/>
+        </w:rPr>
+        <w:t xml:space="preserve">, E. W. (1949). The Use of Vocabulary Lists in Predicting Readability and in Developing Reading Materials. </w:t>
       </w:r>
       <w:r>
         <w:rPr>
@@ -5852,7 +6870,7 @@
         <w:ind w:left="720" w:hanging="720"/>
         <w:jc w:val="left"/>
         <w:rPr>
-          <w:rFonts w:ascii="Times New Roman" w:hAnsi="Times New Roman" w:cs="Times New Roman" w:hint="eastAsia"/>
+          <w:rFonts w:ascii="Times New Roman" w:hAnsi="Times New Roman" w:cs="Times New Roman"/>
           <w:kern w:val="0"/>
           <w:sz w:val="24"/>
           <w:szCs w:val="24"/>
@@ -5883,7 +6901,27 @@
           <w:sz w:val="24"/>
           <w:szCs w:val="24"/>
         </w:rPr>
-        <w:t>Clara E. Bussenius, Trans.). New York: Dover. (Original work was published in</w:t>
+        <w:t xml:space="preserve">Clara E. </w:t>
+      </w:r>
+      <w:proofErr w:type="spellStart"/>
+      <w:r>
+        <w:rPr>
+          <w:rFonts w:ascii="Times New Roman" w:hAnsi="Times New Roman" w:cs="Times New Roman"/>
+          <w:kern w:val="0"/>
+          <w:sz w:val="24"/>
+          <w:szCs w:val="24"/>
+        </w:rPr>
+        <w:t>Bussenius</w:t>
+      </w:r>
+      <w:proofErr w:type="spellEnd"/>
+      <w:r>
+        <w:rPr>
+          <w:rFonts w:ascii="Times New Roman" w:hAnsi="Times New Roman" w:cs="Times New Roman"/>
+          <w:kern w:val="0"/>
+          <w:sz w:val="24"/>
+          <w:szCs w:val="24"/>
+        </w:rPr>
+        <w:t>, Trans.). New York: Dover. (Original work was published in</w:t>
       </w:r>
       <w:r>
         <w:rPr>
@@ -5926,17 +6964,7 @@
           <w:sz w:val="24"/>
           <w:szCs w:val="24"/>
         </w:rPr>
-        <w:t xml:space="preserve">Fernández, C. (2011). Input Matters in SLA edited by PISKE, THORSTEN, &amp; </w:t>
-      </w:r>
-      <w:r>
-        <w:rPr>
-          <w:rFonts w:ascii="Times New Roman" w:hAnsi="Times New Roman" w:cs="Times New Roman"/>
-          <w:kern w:val="0"/>
-          <w:sz w:val="24"/>
-          <w:szCs w:val="24"/>
-        </w:rPr>
-        <w:lastRenderedPageBreak/>
-        <w:t xml:space="preserve">MARTHA YOUNG–SCHOLTEN. </w:t>
+        <w:t xml:space="preserve">Fernández, C. (2011). Input Matters in SLA edited by PISKE, THORSTEN, &amp; MARTHA YOUNG–SCHOLTEN. </w:t>
       </w:r>
       <w:r>
         <w:rPr>
@@ -6001,7 +7029,27 @@
           <w:sz w:val="24"/>
           <w:szCs w:val="24"/>
         </w:rPr>
-        <w:t xml:space="preserve">Freed, B. F., Segalowitz, N., &amp; Dewey, D. P. (2004). CONTEXT OF LEARNING AND SECOND LANGUAGE FLUENCY IN FRENCH: Comparing Regular Classroom, Study Abroad, and Intensive Domestic Immersion Programs. </w:t>
+        <w:t xml:space="preserve">Freed, B. F., </w:t>
+      </w:r>
+      <w:proofErr w:type="spellStart"/>
+      <w:r>
+        <w:rPr>
+          <w:rFonts w:ascii="Times New Roman" w:hAnsi="Times New Roman" w:cs="Times New Roman"/>
+          <w:kern w:val="0"/>
+          <w:sz w:val="24"/>
+          <w:szCs w:val="24"/>
+        </w:rPr>
+        <w:t>Segalowitz</w:t>
+      </w:r>
+      <w:proofErr w:type="spellEnd"/>
+      <w:r>
+        <w:rPr>
+          <w:rFonts w:ascii="Times New Roman" w:hAnsi="Times New Roman" w:cs="Times New Roman"/>
+          <w:kern w:val="0"/>
+          <w:sz w:val="24"/>
+          <w:szCs w:val="24"/>
+        </w:rPr>
+        <w:t xml:space="preserve">, N., &amp; Dewey, D. P. (2004). CONTEXT OF LEARNING AND SECOND LANGUAGE FLUENCY IN FRENCH: Comparing Regular Classroom, Study Abroad, and Intensive Domestic Immersion Programs. </w:t>
       </w:r>
       <w:r>
         <w:rPr>
@@ -6041,7 +7089,17 @@
           <w:sz w:val="24"/>
           <w:szCs w:val="24"/>
         </w:rPr>
-        <w:t>(2), 275–301. https://doi.org/10.1017/S0272263104262064</w:t>
+        <w:t xml:space="preserve">(2), 275–301. </w:t>
+      </w:r>
+      <w:r>
+        <w:rPr>
+          <w:rFonts w:ascii="Times New Roman" w:hAnsi="Times New Roman" w:cs="Times New Roman"/>
+          <w:kern w:val="0"/>
+          <w:sz w:val="24"/>
+          <w:szCs w:val="24"/>
+        </w:rPr>
+        <w:lastRenderedPageBreak/>
+        <w:t>https://doi.org/10.1017/S0272263104262064</w:t>
       </w:r>
     </w:p>
     <w:p>
@@ -6288,14 +7346,25 @@
           <w:szCs w:val="24"/>
         </w:rPr>
       </w:pPr>
-      <w:r>
-        <w:rPr>
-          <w:rFonts w:ascii="Times New Roman" w:hAnsi="Times New Roman" w:cs="Times New Roman"/>
-          <w:kern w:val="0"/>
-          <w:sz w:val="24"/>
-          <w:szCs w:val="24"/>
-        </w:rPr>
-        <w:t xml:space="preserve">Heisig, J. W. (2001). </w:t>
+      <w:proofErr w:type="spellStart"/>
+      <w:r>
+        <w:rPr>
+          <w:rFonts w:ascii="Times New Roman" w:hAnsi="Times New Roman" w:cs="Times New Roman"/>
+          <w:kern w:val="0"/>
+          <w:sz w:val="24"/>
+          <w:szCs w:val="24"/>
+        </w:rPr>
+        <w:t>Heisig</w:t>
+      </w:r>
+      <w:proofErr w:type="spellEnd"/>
+      <w:r>
+        <w:rPr>
+          <w:rFonts w:ascii="Times New Roman" w:hAnsi="Times New Roman" w:cs="Times New Roman"/>
+          <w:kern w:val="0"/>
+          <w:sz w:val="24"/>
+          <w:szCs w:val="24"/>
+        </w:rPr>
+        <w:t xml:space="preserve">, J. W. (2001). </w:t>
       </w:r>
       <w:r>
         <w:rPr>
@@ -6327,21 +7396,40 @@
         <w:ind w:left="720" w:hanging="720"/>
         <w:jc w:val="left"/>
         <w:rPr>
-          <w:rFonts w:ascii="Times New Roman" w:hAnsi="Times New Roman" w:cs="Times New Roman" w:hint="eastAsia"/>
-          <w:kern w:val="0"/>
-          <w:sz w:val="24"/>
-          <w:szCs w:val="24"/>
-        </w:rPr>
-      </w:pPr>
-      <w:r>
-        <w:rPr>
-          <w:rFonts w:ascii="Times New Roman" w:hAnsi="Times New Roman" w:cs="Times New Roman"/>
-          <w:kern w:val="0"/>
-          <w:sz w:val="24"/>
-          <w:szCs w:val="24"/>
-        </w:rPr>
-        <w:lastRenderedPageBreak/>
-        <w:t xml:space="preserve">Japanese Support - AnkiWeb. (n.d.). Retrieved 14 November 2018, from </w:t>
+          <w:rFonts w:ascii="Times New Roman" w:hAnsi="Times New Roman" w:cs="Times New Roman"/>
+          <w:kern w:val="0"/>
+          <w:sz w:val="24"/>
+          <w:szCs w:val="24"/>
+        </w:rPr>
+      </w:pPr>
+      <w:r>
+        <w:rPr>
+          <w:rFonts w:ascii="Times New Roman" w:hAnsi="Times New Roman" w:cs="Times New Roman"/>
+          <w:kern w:val="0"/>
+          <w:sz w:val="24"/>
+          <w:szCs w:val="24"/>
+        </w:rPr>
+        <w:t xml:space="preserve">Japanese Support - </w:t>
+      </w:r>
+      <w:proofErr w:type="spellStart"/>
+      <w:r>
+        <w:rPr>
+          <w:rFonts w:ascii="Times New Roman" w:hAnsi="Times New Roman" w:cs="Times New Roman"/>
+          <w:kern w:val="0"/>
+          <w:sz w:val="24"/>
+          <w:szCs w:val="24"/>
+        </w:rPr>
+        <w:t>AnkiWeb</w:t>
+      </w:r>
+      <w:proofErr w:type="spellEnd"/>
+      <w:r>
+        <w:rPr>
+          <w:rFonts w:ascii="Times New Roman" w:hAnsi="Times New Roman" w:cs="Times New Roman"/>
+          <w:kern w:val="0"/>
+          <w:sz w:val="24"/>
+          <w:szCs w:val="24"/>
+        </w:rPr>
+        <w:t xml:space="preserve">. (n.d.). Retrieved 14 November 2018, from </w:t>
       </w:r>
       <w:hyperlink r:id="rId14" w:history="1">
         <w:r>
@@ -6389,7 +7477,31 @@
           <w:sz w:val="24"/>
           <w:szCs w:val="24"/>
         </w:rPr>
-        <w:t>Policy Insights from the Behavioral and Brain Sciences</w:t>
+        <w:t xml:space="preserve">Policy Insights from the </w:t>
+      </w:r>
+      <w:proofErr w:type="spellStart"/>
+      <w:r>
+        <w:rPr>
+          <w:rFonts w:ascii="Times New Roman" w:hAnsi="Times New Roman" w:cs="Times New Roman"/>
+          <w:i/>
+          <w:iCs/>
+          <w:kern w:val="0"/>
+          <w:sz w:val="24"/>
+          <w:szCs w:val="24"/>
+        </w:rPr>
+        <w:t>Behavioral</w:t>
+      </w:r>
+      <w:proofErr w:type="spellEnd"/>
+      <w:r>
+        <w:rPr>
+          <w:rFonts w:ascii="Times New Roman" w:hAnsi="Times New Roman" w:cs="Times New Roman"/>
+          <w:i/>
+          <w:iCs/>
+          <w:kern w:val="0"/>
+          <w:sz w:val="24"/>
+          <w:szCs w:val="24"/>
+        </w:rPr>
+        <w:t xml:space="preserve"> and Brain Sciences</w:t>
       </w:r>
       <w:r>
         <w:rPr>
@@ -6429,27 +7541,7 @@
             <w:sz w:val="24"/>
             <w:szCs w:val="24"/>
           </w:rPr>
-          <w:t>https://doi.org/10.117</w:t>
-        </w:r>
-        <w:r>
-          <w:rPr>
-            <w:rStyle w:val="Hyperlink"/>
-            <w:rFonts w:ascii="Times New Roman" w:hAnsi="Times New Roman" w:cs="Times New Roman"/>
-            <w:kern w:val="0"/>
-            <w:sz w:val="24"/>
-            <w:szCs w:val="24"/>
-          </w:rPr>
-          <w:t>7</w:t>
-        </w:r>
-        <w:r>
-          <w:rPr>
-            <w:rStyle w:val="Hyperlink"/>
-            <w:rFonts w:ascii="Times New Roman" w:hAnsi="Times New Roman" w:cs="Times New Roman"/>
-            <w:kern w:val="0"/>
-            <w:sz w:val="24"/>
-            <w:szCs w:val="24"/>
-          </w:rPr>
-          <w:t>/2372732215624708</w:t>
+          <w:t>https://doi.org/10.1177/2372732215624708</w:t>
         </w:r>
       </w:hyperlink>
     </w:p>
@@ -6462,7 +7554,7 @@
         <w:ind w:left="720" w:hanging="720"/>
         <w:jc w:val="left"/>
         <w:rPr>
-          <w:rFonts w:ascii="Times New Roman" w:hAnsi="Times New Roman" w:cs="Times New Roman" w:hint="eastAsia"/>
+          <w:rFonts w:ascii="Times New Roman" w:hAnsi="Times New Roman" w:cs="Times New Roman"/>
           <w:i/>
           <w:kern w:val="0"/>
           <w:sz w:val="24"/>
@@ -6504,6 +7596,7 @@
           <w:sz w:val="24"/>
           <w:szCs w:val="24"/>
         </w:rPr>
+        <w:lastRenderedPageBreak/>
         <w:t xml:space="preserve">Science, 319, 5865, </w:t>
       </w:r>
       <w:r>
@@ -6549,14 +7642,25 @@
           <w:szCs w:val="24"/>
         </w:rPr>
       </w:pPr>
-      <w:r>
-        <w:rPr>
-          <w:rFonts w:ascii="Times New Roman" w:hAnsi="Times New Roman" w:cs="Times New Roman"/>
-          <w:kern w:val="0"/>
-          <w:sz w:val="24"/>
-          <w:szCs w:val="24"/>
-        </w:rPr>
-        <w:t xml:space="preserve">Kornell, N. (2009). Optimising learning using flashcards: Spacing is more effective than cramming. </w:t>
+      <w:proofErr w:type="spellStart"/>
+      <w:r>
+        <w:rPr>
+          <w:rFonts w:ascii="Times New Roman" w:hAnsi="Times New Roman" w:cs="Times New Roman"/>
+          <w:kern w:val="0"/>
+          <w:sz w:val="24"/>
+          <w:szCs w:val="24"/>
+        </w:rPr>
+        <w:t>Kornell</w:t>
+      </w:r>
+      <w:proofErr w:type="spellEnd"/>
+      <w:r>
+        <w:rPr>
+          <w:rFonts w:ascii="Times New Roman" w:hAnsi="Times New Roman" w:cs="Times New Roman"/>
+          <w:kern w:val="0"/>
+          <w:sz w:val="24"/>
+          <w:szCs w:val="24"/>
+        </w:rPr>
+        <w:t xml:space="preserve">, N. (2009). Optimising learning using flashcards: Spacing is more effective than cramming. </w:t>
       </w:r>
       <w:r>
         <w:rPr>
@@ -6706,7 +7810,67 @@
           <w:sz w:val="24"/>
           <w:szCs w:val="24"/>
         </w:rPr>
-        <w:t xml:space="preserve"> (1st ed). Oxford ; New York: Pergamon.</w:t>
+        <w:t xml:space="preserve"> (1st </w:t>
+      </w:r>
+      <w:proofErr w:type="spellStart"/>
+      <w:r>
+        <w:rPr>
+          <w:rFonts w:ascii="Times New Roman" w:hAnsi="Times New Roman" w:cs="Times New Roman"/>
+          <w:kern w:val="0"/>
+          <w:sz w:val="24"/>
+          <w:szCs w:val="24"/>
+        </w:rPr>
+        <w:t>ed</w:t>
+      </w:r>
+      <w:proofErr w:type="spellEnd"/>
+      <w:r>
+        <w:rPr>
+          <w:rFonts w:ascii="Times New Roman" w:hAnsi="Times New Roman" w:cs="Times New Roman"/>
+          <w:kern w:val="0"/>
+          <w:sz w:val="24"/>
+          <w:szCs w:val="24"/>
+        </w:rPr>
+        <w:t xml:space="preserve">). </w:t>
+      </w:r>
+      <w:proofErr w:type="gramStart"/>
+      <w:r>
+        <w:rPr>
+          <w:rFonts w:ascii="Times New Roman" w:hAnsi="Times New Roman" w:cs="Times New Roman"/>
+          <w:kern w:val="0"/>
+          <w:sz w:val="24"/>
+          <w:szCs w:val="24"/>
+        </w:rPr>
+        <w:t>Oxford ;</w:t>
+      </w:r>
+      <w:proofErr w:type="gramEnd"/>
+      <w:r>
+        <w:rPr>
+          <w:rFonts w:ascii="Times New Roman" w:hAnsi="Times New Roman" w:cs="Times New Roman"/>
+          <w:kern w:val="0"/>
+          <w:sz w:val="24"/>
+          <w:szCs w:val="24"/>
+        </w:rPr>
+        <w:t xml:space="preserve"> New York: </w:t>
+      </w:r>
+      <w:proofErr w:type="spellStart"/>
+      <w:r>
+        <w:rPr>
+          <w:rFonts w:ascii="Times New Roman" w:hAnsi="Times New Roman" w:cs="Times New Roman"/>
+          <w:kern w:val="0"/>
+          <w:sz w:val="24"/>
+          <w:szCs w:val="24"/>
+        </w:rPr>
+        <w:t>Pergamon</w:t>
+      </w:r>
+      <w:proofErr w:type="spellEnd"/>
+      <w:r>
+        <w:rPr>
+          <w:rFonts w:ascii="Times New Roman" w:hAnsi="Times New Roman" w:cs="Times New Roman"/>
+          <w:kern w:val="0"/>
+          <w:sz w:val="24"/>
+          <w:szCs w:val="24"/>
+        </w:rPr>
+        <w:t>.</w:t>
       </w:r>
     </w:p>
     <w:p>
@@ -6731,7 +7895,6 @@
           <w:sz w:val="24"/>
           <w:szCs w:val="24"/>
         </w:rPr>
-        <w:lastRenderedPageBreak/>
         <w:t xml:space="preserve">Laufer B. (1989). </w:t>
       </w:r>
       <w:r>
@@ -6751,7 +7914,29 @@
           <w:sz w:val="24"/>
           <w:szCs w:val="24"/>
         </w:rPr>
-        <w:t>Special Language: From Humans Thinking To Thinking Machines</w:t>
+        <w:t xml:space="preserve">Special Language: From Humans Thinking </w:t>
+      </w:r>
+      <w:proofErr w:type="gramStart"/>
+      <w:r>
+        <w:rPr>
+          <w:rFonts w:ascii="Times New Roman" w:hAnsi="Times New Roman" w:cs="Times New Roman"/>
+          <w:i/>
+          <w:kern w:val="0"/>
+          <w:sz w:val="24"/>
+          <w:szCs w:val="24"/>
+        </w:rPr>
+        <w:t>To</w:t>
+      </w:r>
+      <w:proofErr w:type="gramEnd"/>
+      <w:r>
+        <w:rPr>
+          <w:rFonts w:ascii="Times New Roman" w:hAnsi="Times New Roman" w:cs="Times New Roman"/>
+          <w:i/>
+          <w:kern w:val="0"/>
+          <w:sz w:val="24"/>
+          <w:szCs w:val="24"/>
+        </w:rPr>
+        <w:t xml:space="preserve"> Thinking Machines</w:t>
       </w:r>
       <w:r>
         <w:rPr>
@@ -6790,47 +7975,7 @@
             <w:sz w:val="24"/>
             <w:szCs w:val="24"/>
           </w:rPr>
-          <w:t>https://www.researc</w:t>
-        </w:r>
-        <w:r>
-          <w:rPr>
-            <w:rStyle w:val="Hyperlink"/>
-            <w:rFonts w:ascii="Times New Roman" w:hAnsi="Times New Roman" w:cs="Times New Roman"/>
-            <w:kern w:val="0"/>
-            <w:sz w:val="24"/>
-            <w:szCs w:val="24"/>
-          </w:rPr>
-          <w:t>h</w:t>
-        </w:r>
-        <w:r>
-          <w:rPr>
-            <w:rStyle w:val="Hyperlink"/>
-            <w:rFonts w:ascii="Times New Roman" w:hAnsi="Times New Roman" w:cs="Times New Roman"/>
-            <w:kern w:val="0"/>
-            <w:sz w:val="24"/>
-            <w:szCs w:val="24"/>
-          </w:rPr>
-          <w:t>ga</w:t>
-        </w:r>
-        <w:r>
-          <w:rPr>
-            <w:rStyle w:val="Hyperlink"/>
-            <w:rFonts w:ascii="Times New Roman" w:hAnsi="Times New Roman" w:cs="Times New Roman"/>
-            <w:kern w:val="0"/>
-            <w:sz w:val="24"/>
-            <w:szCs w:val="24"/>
-          </w:rPr>
-          <w:t>t</w:t>
-        </w:r>
-        <w:r>
-          <w:rPr>
-            <w:rStyle w:val="Hyperlink"/>
-            <w:rFonts w:ascii="Times New Roman" w:hAnsi="Times New Roman" w:cs="Times New Roman"/>
-            <w:kern w:val="0"/>
-            <w:sz w:val="24"/>
-            <w:szCs w:val="24"/>
-          </w:rPr>
-          <w:t>e.net/publication/248424656_What_percentage_of_text-lexis_is_essential_for_comprehension</w:t>
+          <w:t>https://www.researchgate.net/publication/248424656_What_percentage_of_text-lexis_is_essential_for_comprehension</w:t>
         </w:r>
       </w:hyperlink>
     </w:p>
@@ -6856,7 +8001,17 @@
           <w:sz w:val="24"/>
           <w:szCs w:val="24"/>
         </w:rPr>
-        <w:t xml:space="preserve">Learn fast and forget about forgetting | SuperMemo.com. (n.d.). Retrieved 11 November 2018, from </w:t>
+        <w:t xml:space="preserve">Learn fast and forget about forgetting | SuperMemo.com. (n.d.). Retrieved 11 November </w:t>
+      </w:r>
+      <w:r>
+        <w:rPr>
+          <w:rFonts w:ascii="Times New Roman" w:hAnsi="Times New Roman" w:cs="Times New Roman"/>
+          <w:kern w:val="0"/>
+          <w:sz w:val="24"/>
+          <w:szCs w:val="24"/>
+        </w:rPr>
+        <w:lastRenderedPageBreak/>
+        <w:t xml:space="preserve">2018, from </w:t>
       </w:r>
       <w:hyperlink r:id="rId17" w:history="1">
         <w:r>
@@ -7035,8 +8190,21 @@
           <w:sz w:val="24"/>
           <w:szCs w:val="24"/>
         </w:rPr>
-        <w:t>Journal of Verbal Learning and Verbal Behavior</w:t>
-      </w:r>
+        <w:t xml:space="preserve">Journal of Verbal Learning and Verbal </w:t>
+      </w:r>
+      <w:proofErr w:type="spellStart"/>
+      <w:r>
+        <w:rPr>
+          <w:rFonts w:ascii="Times New Roman" w:hAnsi="Times New Roman" w:cs="Times New Roman"/>
+          <w:i/>
+          <w:iCs/>
+          <w:kern w:val="0"/>
+          <w:sz w:val="24"/>
+          <w:szCs w:val="24"/>
+        </w:rPr>
+        <w:t>Behavior</w:t>
+      </w:r>
+      <w:proofErr w:type="spellEnd"/>
       <w:r>
         <w:rPr>
           <w:rFonts w:ascii="Times New Roman" w:hAnsi="Times New Roman" w:cs="Times New Roman"/>
@@ -7094,12 +8262,21 @@
           <w:szCs w:val="24"/>
         </w:rPr>
       </w:pPr>
-      <w:r>
-        <w:rPr>
-          <w:rFonts w:ascii="Times New Roman" w:hAnsi="Times New Roman" w:cs="Times New Roman"/>
-          <w:sz w:val="24"/>
-        </w:rPr>
-        <w:t xml:space="preserve">Morohashi, T. (2000). </w:t>
+      <w:proofErr w:type="spellStart"/>
+      <w:r>
+        <w:rPr>
+          <w:rFonts w:ascii="Times New Roman" w:hAnsi="Times New Roman" w:cs="Times New Roman"/>
+          <w:sz w:val="24"/>
+        </w:rPr>
+        <w:t>Morohashi</w:t>
+      </w:r>
+      <w:proofErr w:type="spellEnd"/>
+      <w:r>
+        <w:rPr>
+          <w:rFonts w:ascii="Times New Roman" w:hAnsi="Times New Roman" w:cs="Times New Roman"/>
+          <w:sz w:val="24"/>
+        </w:rPr>
+        <w:t xml:space="preserve">, T. (2000). </w:t>
       </w:r>
       <w:r>
         <w:rPr>
@@ -7113,7 +8290,39 @@
           <w:rFonts w:ascii="Times New Roman" w:hAnsi="Times New Roman" w:cs="Times New Roman"/>
           <w:sz w:val="24"/>
         </w:rPr>
-        <w:t>ai Kan-Wa Jiten (15</w:t>
+        <w:t xml:space="preserve">ai </w:t>
+      </w:r>
+      <w:proofErr w:type="spellStart"/>
+      <w:r>
+        <w:rPr>
+          <w:rFonts w:ascii="Times New Roman" w:hAnsi="Times New Roman" w:cs="Times New Roman"/>
+          <w:sz w:val="24"/>
+        </w:rPr>
+        <w:t>Kan-Wa</w:t>
+      </w:r>
+      <w:proofErr w:type="spellEnd"/>
+      <w:r>
+        <w:rPr>
+          <w:rFonts w:ascii="Times New Roman" w:hAnsi="Times New Roman" w:cs="Times New Roman"/>
+          <w:sz w:val="24"/>
+        </w:rPr>
+        <w:t xml:space="preserve"> </w:t>
+      </w:r>
+      <w:proofErr w:type="spellStart"/>
+      <w:r>
+        <w:rPr>
+          <w:rFonts w:ascii="Times New Roman" w:hAnsi="Times New Roman" w:cs="Times New Roman"/>
+          <w:sz w:val="24"/>
+        </w:rPr>
+        <w:t>Jiten</w:t>
+      </w:r>
+      <w:proofErr w:type="spellEnd"/>
+      <w:r>
+        <w:rPr>
+          <w:rFonts w:ascii="Times New Roman" w:hAnsi="Times New Roman" w:cs="Times New Roman"/>
+          <w:sz w:val="24"/>
+        </w:rPr>
+        <w:t xml:space="preserve"> (15</w:t>
       </w:r>
       <w:r>
         <w:rPr>
@@ -7168,17 +8377,7 @@
           <w:sz w:val="24"/>
           <w:szCs w:val="24"/>
         </w:rPr>
-        <w:t>Nakata, T. (2011). Computer-assisted second language vocabulary learning in a paired-</w:t>
-      </w:r>
-      <w:r>
-        <w:rPr>
-          <w:rFonts w:ascii="Times New Roman" w:hAnsi="Times New Roman" w:cs="Times New Roman"/>
-          <w:kern w:val="0"/>
-          <w:sz w:val="24"/>
-          <w:szCs w:val="24"/>
-        </w:rPr>
-        <w:lastRenderedPageBreak/>
-        <w:t xml:space="preserve">associate paradigm: a critical investigation of flashcard software. </w:t>
+        <w:t xml:space="preserve">Nakata, T. (2011). Computer-assisted second language vocabulary learning in a paired-associate paradigm: a critical investigation of flashcard software. </w:t>
       </w:r>
       <w:r>
         <w:rPr>
@@ -7243,7 +8442,67 @@
           <w:sz w:val="24"/>
           <w:szCs w:val="24"/>
         </w:rPr>
-        <w:t xml:space="preserve">Nicholas J. Cepeda, Noriko Coburn, Doug Rohrer, John T. Wixted, Michael C. Mozer, and Harold Pashler. (2009). Optimizing Distributed Practice Theoretical Analysis and Practical Implications. </w:t>
+        <w:t xml:space="preserve">Nicholas J. Cepeda, Noriko Coburn, Doug Rohrer, John T. </w:t>
+      </w:r>
+      <w:proofErr w:type="spellStart"/>
+      <w:r>
+        <w:rPr>
+          <w:rFonts w:ascii="Times New Roman" w:hAnsi="Times New Roman" w:cs="Times New Roman"/>
+          <w:kern w:val="0"/>
+          <w:sz w:val="24"/>
+          <w:szCs w:val="24"/>
+        </w:rPr>
+        <w:t>Wixted</w:t>
+      </w:r>
+      <w:proofErr w:type="spellEnd"/>
+      <w:r>
+        <w:rPr>
+          <w:rFonts w:ascii="Times New Roman" w:hAnsi="Times New Roman" w:cs="Times New Roman"/>
+          <w:kern w:val="0"/>
+          <w:sz w:val="24"/>
+          <w:szCs w:val="24"/>
+        </w:rPr>
+        <w:t xml:space="preserve">, Michael C. </w:t>
+      </w:r>
+      <w:proofErr w:type="spellStart"/>
+      <w:r>
+        <w:rPr>
+          <w:rFonts w:ascii="Times New Roman" w:hAnsi="Times New Roman" w:cs="Times New Roman"/>
+          <w:kern w:val="0"/>
+          <w:sz w:val="24"/>
+          <w:szCs w:val="24"/>
+        </w:rPr>
+        <w:t>Mozer</w:t>
+      </w:r>
+      <w:proofErr w:type="spellEnd"/>
+      <w:r>
+        <w:rPr>
+          <w:rFonts w:ascii="Times New Roman" w:hAnsi="Times New Roman" w:cs="Times New Roman"/>
+          <w:kern w:val="0"/>
+          <w:sz w:val="24"/>
+          <w:szCs w:val="24"/>
+        </w:rPr>
+        <w:t xml:space="preserve">, and Harold </w:t>
+      </w:r>
+      <w:proofErr w:type="spellStart"/>
+      <w:r>
+        <w:rPr>
+          <w:rFonts w:ascii="Times New Roman" w:hAnsi="Times New Roman" w:cs="Times New Roman"/>
+          <w:kern w:val="0"/>
+          <w:sz w:val="24"/>
+          <w:szCs w:val="24"/>
+        </w:rPr>
+        <w:t>Pashler</w:t>
+      </w:r>
+      <w:proofErr w:type="spellEnd"/>
+      <w:r>
+        <w:rPr>
+          <w:rFonts w:ascii="Times New Roman" w:hAnsi="Times New Roman" w:cs="Times New Roman"/>
+          <w:kern w:val="0"/>
+          <w:sz w:val="24"/>
+          <w:szCs w:val="24"/>
+        </w:rPr>
+        <w:t xml:space="preserve">. (2009). Optimizing Distributed Practice Theoretical Analysis and Practical Implications. </w:t>
       </w:r>
       <w:r>
         <w:rPr>
@@ -7283,7 +8542,17 @@
           <w:sz w:val="24"/>
           <w:szCs w:val="24"/>
         </w:rPr>
-        <w:t>(4), 236–246. https://doi.org/10.1027/1618-3169.56.4.236</w:t>
+        <w:t xml:space="preserve">(4), 236–246. </w:t>
+      </w:r>
+      <w:r>
+        <w:rPr>
+          <w:rFonts w:ascii="Times New Roman" w:hAnsi="Times New Roman" w:cs="Times New Roman"/>
+          <w:kern w:val="0"/>
+          <w:sz w:val="24"/>
+          <w:szCs w:val="24"/>
+        </w:rPr>
+        <w:lastRenderedPageBreak/>
+        <w:t>https://doi.org/10.1027/1618-3169.56.4.236</w:t>
       </w:r>
     </w:p>
     <w:p>
@@ -7448,7 +8717,7 @@
         <w:ind w:left="720"/>
         <w:jc w:val="left"/>
         <w:rPr>
-          <w:rFonts w:ascii="Times New Roman" w:hAnsi="Times New Roman" w:cs="Times New Roman" w:hint="eastAsia"/>
+          <w:rFonts w:ascii="Times New Roman" w:hAnsi="Times New Roman" w:cs="Times New Roman"/>
           <w:color w:val="0563C1"/>
           <w:kern w:val="0"/>
           <w:sz w:val="24"/>
@@ -7474,7 +8743,29 @@
           <w:sz w:val="24"/>
           <w:szCs w:val="24"/>
         </w:rPr>
-        <w:t>Aoyama Gakuin University &amp; Women’s Junior College</w:t>
+        <w:t xml:space="preserve">Aoyama </w:t>
+      </w:r>
+      <w:proofErr w:type="spellStart"/>
+      <w:r>
+        <w:rPr>
+          <w:rFonts w:ascii="Times New Roman" w:hAnsi="Times New Roman" w:cs="Times New Roman"/>
+          <w:i/>
+          <w:kern w:val="0"/>
+          <w:sz w:val="24"/>
+          <w:szCs w:val="24"/>
+        </w:rPr>
+        <w:t>Gakuin</w:t>
+      </w:r>
+      <w:proofErr w:type="spellEnd"/>
+      <w:r>
+        <w:rPr>
+          <w:rFonts w:ascii="Times New Roman" w:hAnsi="Times New Roman" w:cs="Times New Roman"/>
+          <w:i/>
+          <w:kern w:val="0"/>
+          <w:sz w:val="24"/>
+          <w:szCs w:val="24"/>
+        </w:rPr>
+        <w:t xml:space="preserve"> University &amp; Women’s Junior College</w:t>
       </w:r>
       <w:r>
         <w:rPr>
@@ -7551,14 +8842,25 @@
           <w:szCs w:val="24"/>
         </w:rPr>
       </w:pPr>
-      <w:r>
-        <w:rPr>
-          <w:rFonts w:ascii="Times New Roman" w:hAnsi="Times New Roman" w:cs="Times New Roman"/>
-          <w:kern w:val="0"/>
-          <w:sz w:val="24"/>
-          <w:szCs w:val="24"/>
-        </w:rPr>
-        <w:t xml:space="preserve">Ponniah, R. J. (2011). Incidental Acquisition of Vocabulary by Reading. </w:t>
+      <w:proofErr w:type="spellStart"/>
+      <w:r>
+        <w:rPr>
+          <w:rFonts w:ascii="Times New Roman" w:hAnsi="Times New Roman" w:cs="Times New Roman"/>
+          <w:kern w:val="0"/>
+          <w:sz w:val="24"/>
+          <w:szCs w:val="24"/>
+        </w:rPr>
+        <w:t>Ponniah</w:t>
+      </w:r>
+      <w:proofErr w:type="spellEnd"/>
+      <w:r>
+        <w:rPr>
+          <w:rFonts w:ascii="Times New Roman" w:hAnsi="Times New Roman" w:cs="Times New Roman"/>
+          <w:kern w:val="0"/>
+          <w:sz w:val="24"/>
+          <w:szCs w:val="24"/>
+        </w:rPr>
+        <w:t xml:space="preserve">, R. J. (2011). Incidental Acquisition of Vocabulary by Reading. </w:t>
       </w:r>
       <w:r>
         <w:rPr>
@@ -7623,7 +8925,6 @@
           <w:sz w:val="24"/>
           <w:szCs w:val="24"/>
         </w:rPr>
-        <w:lastRenderedPageBreak/>
         <w:t xml:space="preserve">Rahimi, M., &amp; Miri, S. S. (2014). The Impact of Mobile Dictionary Use on Language Learning. </w:t>
       </w:r>
       <w:r>
@@ -7635,7 +8936,31 @@
           <w:sz w:val="24"/>
           <w:szCs w:val="24"/>
         </w:rPr>
-        <w:t>Procedia - Social and Behavioral Sciences</w:t>
+        <w:t xml:space="preserve">Procedia - Social and </w:t>
+      </w:r>
+      <w:proofErr w:type="spellStart"/>
+      <w:r>
+        <w:rPr>
+          <w:rFonts w:ascii="Times New Roman" w:hAnsi="Times New Roman" w:cs="Times New Roman"/>
+          <w:i/>
+          <w:iCs/>
+          <w:kern w:val="0"/>
+          <w:sz w:val="24"/>
+          <w:szCs w:val="24"/>
+        </w:rPr>
+        <w:t>Behavioral</w:t>
+      </w:r>
+      <w:proofErr w:type="spellEnd"/>
+      <w:r>
+        <w:rPr>
+          <w:rFonts w:ascii="Times New Roman" w:hAnsi="Times New Roman" w:cs="Times New Roman"/>
+          <w:i/>
+          <w:iCs/>
+          <w:kern w:val="0"/>
+          <w:sz w:val="24"/>
+          <w:szCs w:val="24"/>
+        </w:rPr>
+        <w:t xml:space="preserve"> Sciences</w:t>
       </w:r>
       <w:r>
         <w:rPr>
@@ -7689,7 +9014,47 @@
           <w:sz w:val="24"/>
           <w:szCs w:val="24"/>
         </w:rPr>
-        <w:t xml:space="preserve">Reddy, S., Labutov, I., Banerjee, S., &amp; Joachims, T. (2016). Unbounded Human Learning: Optimal Scheduling for Spaced Repetition. </w:t>
+        <w:t xml:space="preserve">Reddy, S., </w:t>
+      </w:r>
+      <w:proofErr w:type="spellStart"/>
+      <w:r>
+        <w:rPr>
+          <w:rFonts w:ascii="Times New Roman" w:hAnsi="Times New Roman" w:cs="Times New Roman"/>
+          <w:kern w:val="0"/>
+          <w:sz w:val="24"/>
+          <w:szCs w:val="24"/>
+        </w:rPr>
+        <w:t>Labutov</w:t>
+      </w:r>
+      <w:proofErr w:type="spellEnd"/>
+      <w:r>
+        <w:rPr>
+          <w:rFonts w:ascii="Times New Roman" w:hAnsi="Times New Roman" w:cs="Times New Roman"/>
+          <w:kern w:val="0"/>
+          <w:sz w:val="24"/>
+          <w:szCs w:val="24"/>
+        </w:rPr>
+        <w:t xml:space="preserve">, I., Banerjee, S., &amp; </w:t>
+      </w:r>
+      <w:proofErr w:type="spellStart"/>
+      <w:r>
+        <w:rPr>
+          <w:rFonts w:ascii="Times New Roman" w:hAnsi="Times New Roman" w:cs="Times New Roman"/>
+          <w:kern w:val="0"/>
+          <w:sz w:val="24"/>
+          <w:szCs w:val="24"/>
+        </w:rPr>
+        <w:t>Joachims</w:t>
+      </w:r>
+      <w:proofErr w:type="spellEnd"/>
+      <w:r>
+        <w:rPr>
+          <w:rFonts w:ascii="Times New Roman" w:hAnsi="Times New Roman" w:cs="Times New Roman"/>
+          <w:kern w:val="0"/>
+          <w:sz w:val="24"/>
+          <w:szCs w:val="24"/>
+        </w:rPr>
+        <w:t xml:space="preserve">, T. (2016). Unbounded Human Learning: Optimal Scheduling for Spaced Repetition. </w:t>
       </w:r>
       <w:r>
         <w:rPr>
@@ -7700,7 +9065,19 @@
           <w:sz w:val="24"/>
           <w:szCs w:val="24"/>
         </w:rPr>
-        <w:t>Proceedings of the 22nd ACM SIGKDD International Conference on Knowledge Discovery and Data Mining - KDD ’16</w:t>
+        <w:t xml:space="preserve">Proceedings of the 22nd ACM SIGKDD International Conference on Knowledge Discovery and Data </w:t>
+      </w:r>
+      <w:r>
+        <w:rPr>
+          <w:rFonts w:ascii="Times New Roman" w:hAnsi="Times New Roman" w:cs="Times New Roman"/>
+          <w:i/>
+          <w:iCs/>
+          <w:kern w:val="0"/>
+          <w:sz w:val="24"/>
+          <w:szCs w:val="24"/>
+        </w:rPr>
+        <w:lastRenderedPageBreak/>
+        <w:t>Mining - KDD ’16</w:t>
       </w:r>
       <w:r>
         <w:rPr>
@@ -7799,7 +9176,27 @@
           <w:sz w:val="24"/>
           <w:szCs w:val="24"/>
         </w:rPr>
-        <w:t xml:space="preserve">Seabrook, R., Brown, G. D. A., &amp; Solity, J. E. (2005). Distributed and massed practice: from laboratory to classroom. </w:t>
+        <w:t xml:space="preserve">Seabrook, R., Brown, G. D. A., &amp; </w:t>
+      </w:r>
+      <w:proofErr w:type="spellStart"/>
+      <w:r>
+        <w:rPr>
+          <w:rFonts w:ascii="Times New Roman" w:hAnsi="Times New Roman" w:cs="Times New Roman"/>
+          <w:kern w:val="0"/>
+          <w:sz w:val="24"/>
+          <w:szCs w:val="24"/>
+        </w:rPr>
+        <w:t>Solity</w:t>
+      </w:r>
+      <w:proofErr w:type="spellEnd"/>
+      <w:r>
+        <w:rPr>
+          <w:rFonts w:ascii="Times New Roman" w:hAnsi="Times New Roman" w:cs="Times New Roman"/>
+          <w:kern w:val="0"/>
+          <w:sz w:val="24"/>
+          <w:szCs w:val="24"/>
+        </w:rPr>
+        <w:t xml:space="preserve">, J. E. (2005). Distributed and massed practice: from laboratory to classroom. </w:t>
       </w:r>
       <w:r>
         <w:rPr>
@@ -7864,7 +9261,27 @@
           <w:sz w:val="24"/>
           <w:szCs w:val="24"/>
         </w:rPr>
-        <w:t>Sentence items (cards) in SRS | Antimoon. (n.d.). Retrieved 11 November 2018, from http://www.antimoon.com/how/usingsm-makeitems-sentence.htm</w:t>
+        <w:t xml:space="preserve">Sentence items (cards) in SRS | </w:t>
+      </w:r>
+      <w:proofErr w:type="spellStart"/>
+      <w:r>
+        <w:rPr>
+          <w:rFonts w:ascii="Times New Roman" w:hAnsi="Times New Roman" w:cs="Times New Roman"/>
+          <w:kern w:val="0"/>
+          <w:sz w:val="24"/>
+          <w:szCs w:val="24"/>
+        </w:rPr>
+        <w:t>Antimoon</w:t>
+      </w:r>
+      <w:proofErr w:type="spellEnd"/>
+      <w:r>
+        <w:rPr>
+          <w:rFonts w:ascii="Times New Roman" w:hAnsi="Times New Roman" w:cs="Times New Roman"/>
+          <w:kern w:val="0"/>
+          <w:sz w:val="24"/>
+          <w:szCs w:val="24"/>
+        </w:rPr>
+        <w:t>. (n.d.). Retrieved 11 November 2018, from http://www.antimoon.com/how/usingsm-makeitems-sentence.htm</w:t>
       </w:r>
     </w:p>
     <w:p>
@@ -7889,7 +9306,27 @@
           <w:sz w:val="24"/>
           <w:szCs w:val="24"/>
         </w:rPr>
-        <w:t>Shared Decks - AnkiWeb. (n.d.). Retrieved 15 November 2018, from https://ankiweb.net/shared/decks/</w:t>
+        <w:t xml:space="preserve">Shared Decks - </w:t>
+      </w:r>
+      <w:proofErr w:type="spellStart"/>
+      <w:r>
+        <w:rPr>
+          <w:rFonts w:ascii="Times New Roman" w:hAnsi="Times New Roman" w:cs="Times New Roman"/>
+          <w:kern w:val="0"/>
+          <w:sz w:val="24"/>
+          <w:szCs w:val="24"/>
+        </w:rPr>
+        <w:t>AnkiWeb</w:t>
+      </w:r>
+      <w:proofErr w:type="spellEnd"/>
+      <w:r>
+        <w:rPr>
+          <w:rFonts w:ascii="Times New Roman" w:hAnsi="Times New Roman" w:cs="Times New Roman"/>
+          <w:kern w:val="0"/>
+          <w:sz w:val="24"/>
+          <w:szCs w:val="24"/>
+        </w:rPr>
+        <w:t>. (n.d.). Retrieved 15 November 2018, from https://ankiweb.net/shared/decks/</w:t>
       </w:r>
     </w:p>
     <w:p>
@@ -7914,17 +9351,7 @@
           <w:sz w:val="24"/>
           <w:szCs w:val="24"/>
         </w:rPr>
-        <w:t xml:space="preserve">Shimizu, H., &amp; Green, K. E. (2002). Japanese Language Educators’ Strategies for and </w:t>
-      </w:r>
-      <w:r>
-        <w:rPr>
-          <w:rFonts w:ascii="Times New Roman" w:hAnsi="Times New Roman" w:cs="Times New Roman"/>
-          <w:kern w:val="0"/>
-          <w:sz w:val="24"/>
-          <w:szCs w:val="24"/>
-        </w:rPr>
-        <w:lastRenderedPageBreak/>
-        <w:t xml:space="preserve">Attitudes toward Teaching Kanji. </w:t>
+        <w:t xml:space="preserve">Shimizu, H., &amp; Green, K. E. (2002). Japanese Language Educators’ Strategies for and Attitudes toward Teaching Kanji. </w:t>
       </w:r>
       <w:r>
         <w:rPr>
@@ -7988,30 +9415,42 @@
         <w:ind w:left="720" w:hangingChars="300" w:hanging="720"/>
         <w:jc w:val="left"/>
         <w:rPr>
+          <w:rFonts w:ascii="Times New Roman" w:hAnsi="Times New Roman" w:cs="Times New Roman"/>
+          <w:kern w:val="0"/>
+          <w:sz w:val="24"/>
+          <w:szCs w:val="24"/>
+        </w:rPr>
+      </w:pPr>
+      <w:r>
+        <w:rPr>
           <w:rFonts w:ascii="Times New Roman" w:hAnsi="Times New Roman" w:cs="Times New Roman" w:hint="eastAsia"/>
           <w:kern w:val="0"/>
           <w:sz w:val="24"/>
           <w:szCs w:val="24"/>
         </w:rPr>
-      </w:pPr>
-      <w:r>
-        <w:rPr>
-          <w:rFonts w:ascii="Times New Roman" w:hAnsi="Times New Roman" w:cs="Times New Roman" w:hint="eastAsia"/>
-          <w:kern w:val="0"/>
-          <w:sz w:val="24"/>
-          <w:szCs w:val="24"/>
-        </w:rPr>
         <w:t xml:space="preserve">Speed, E. (n.d.). </w:t>
       </w:r>
-      <w:r>
-        <w:rPr>
-          <w:rFonts w:ascii="Times New Roman" w:hAnsi="Times New Roman" w:cs="Times New Roman"/>
-          <w:i/>
-          <w:kern w:val="0"/>
-          <w:sz w:val="24"/>
-          <w:szCs w:val="24"/>
-        </w:rPr>
-        <w:t xml:space="preserve">rikaikun – Google Chrome web extension. </w:t>
+      <w:proofErr w:type="spellStart"/>
+      <w:r>
+        <w:rPr>
+          <w:rFonts w:ascii="Times New Roman" w:hAnsi="Times New Roman" w:cs="Times New Roman"/>
+          <w:i/>
+          <w:kern w:val="0"/>
+          <w:sz w:val="24"/>
+          <w:szCs w:val="24"/>
+        </w:rPr>
+        <w:t>rikaikun</w:t>
+      </w:r>
+      <w:proofErr w:type="spellEnd"/>
+      <w:r>
+        <w:rPr>
+          <w:rFonts w:ascii="Times New Roman" w:hAnsi="Times New Roman" w:cs="Times New Roman"/>
+          <w:i/>
+          <w:kern w:val="0"/>
+          <w:sz w:val="24"/>
+          <w:szCs w:val="24"/>
+        </w:rPr>
+        <w:t xml:space="preserve"> – Google Chrome web extension. </w:t>
       </w:r>
       <w:r>
         <w:rPr>
@@ -8076,7 +9515,28 @@
           <w:sz w:val="24"/>
           <w:szCs w:val="24"/>
         </w:rPr>
-        <w:t xml:space="preserve">Staub, A., Grant, M., Astheimer, L., &amp; Cohen, A. (2015). The influence of cloze probability and item constraint on cloze task response time. </w:t>
+        <w:lastRenderedPageBreak/>
+        <w:t xml:space="preserve">Staub, A., Grant, M., </w:t>
+      </w:r>
+      <w:proofErr w:type="spellStart"/>
+      <w:r>
+        <w:rPr>
+          <w:rFonts w:ascii="Times New Roman" w:hAnsi="Times New Roman" w:cs="Times New Roman"/>
+          <w:kern w:val="0"/>
+          <w:sz w:val="24"/>
+          <w:szCs w:val="24"/>
+        </w:rPr>
+        <w:t>Astheimer</w:t>
+      </w:r>
+      <w:proofErr w:type="spellEnd"/>
+      <w:r>
+        <w:rPr>
+          <w:rFonts w:ascii="Times New Roman" w:hAnsi="Times New Roman" w:cs="Times New Roman"/>
+          <w:kern w:val="0"/>
+          <w:sz w:val="24"/>
+          <w:szCs w:val="24"/>
+        </w:rPr>
+        <w:t xml:space="preserve">, L., &amp; Cohen, A. (2015). The influence of cloze probability and item constraint on cloze task response time. </w:t>
       </w:r>
       <w:r>
         <w:rPr>
@@ -8141,7 +9601,27 @@
           <w:sz w:val="24"/>
           <w:szCs w:val="24"/>
         </w:rPr>
-        <w:t>The Semantization of Vocabulary in Foreign Language Learning | Request PDF. (n.d.). Retrieved 1 November 2018, from https://www.researchgate.net/publication/223293827_The_Semantization_of_Vocabulary_in_Foreign_Language_Learning</w:t>
+        <w:t xml:space="preserve">The </w:t>
+      </w:r>
+      <w:proofErr w:type="spellStart"/>
+      <w:r>
+        <w:rPr>
+          <w:rFonts w:ascii="Times New Roman" w:hAnsi="Times New Roman" w:cs="Times New Roman"/>
+          <w:kern w:val="0"/>
+          <w:sz w:val="24"/>
+          <w:szCs w:val="24"/>
+        </w:rPr>
+        <w:t>Semantization</w:t>
+      </w:r>
+      <w:proofErr w:type="spellEnd"/>
+      <w:r>
+        <w:rPr>
+          <w:rFonts w:ascii="Times New Roman" w:hAnsi="Times New Roman" w:cs="Times New Roman"/>
+          <w:kern w:val="0"/>
+          <w:sz w:val="24"/>
+          <w:szCs w:val="24"/>
+        </w:rPr>
+        <w:t xml:space="preserve"> of Vocabulary in Foreign Language Learning | Request PDF. (n.d.). Retrieved 1 November 2018, from https://www.researchgate.net/publication/223293827_The_Semantization_of_Vocabulary_in_Foreign_Language_Learning</w:t>
       </w:r>
     </w:p>
     <w:p>
@@ -8178,20 +9658,51 @@
         <w:ind w:left="720" w:hanging="720"/>
         <w:jc w:val="left"/>
         <w:rPr>
-          <w:rFonts w:ascii="Times New Roman" w:hAnsi="Times New Roman" w:cs="Times New Roman" w:hint="eastAsia"/>
-          <w:kern w:val="0"/>
-          <w:sz w:val="24"/>
-          <w:szCs w:val="24"/>
-        </w:rPr>
-      </w:pPr>
-      <w:r>
-        <w:rPr>
-          <w:rFonts w:ascii="Times New Roman" w:hAnsi="Times New Roman" w:cs="Times New Roman"/>
-          <w:kern w:val="0"/>
-          <w:sz w:val="24"/>
-          <w:szCs w:val="24"/>
-        </w:rPr>
-        <w:t xml:space="preserve">Vanpatten, B., &amp; Cadierno, T. (1993). Input Processing and Second Language Acquisition: A Role for Instruction. </w:t>
+          <w:rFonts w:ascii="Times New Roman" w:hAnsi="Times New Roman" w:cs="Times New Roman"/>
+          <w:kern w:val="0"/>
+          <w:sz w:val="24"/>
+          <w:szCs w:val="24"/>
+        </w:rPr>
+      </w:pPr>
+      <w:proofErr w:type="spellStart"/>
+      <w:r>
+        <w:rPr>
+          <w:rFonts w:ascii="Times New Roman" w:hAnsi="Times New Roman" w:cs="Times New Roman"/>
+          <w:kern w:val="0"/>
+          <w:sz w:val="24"/>
+          <w:szCs w:val="24"/>
+        </w:rPr>
+        <w:t>Vanpatten</w:t>
+      </w:r>
+      <w:proofErr w:type="spellEnd"/>
+      <w:r>
+        <w:rPr>
+          <w:rFonts w:ascii="Times New Roman" w:hAnsi="Times New Roman" w:cs="Times New Roman"/>
+          <w:kern w:val="0"/>
+          <w:sz w:val="24"/>
+          <w:szCs w:val="24"/>
+        </w:rPr>
+        <w:t xml:space="preserve">, B., &amp; </w:t>
+      </w:r>
+      <w:proofErr w:type="spellStart"/>
+      <w:r>
+        <w:rPr>
+          <w:rFonts w:ascii="Times New Roman" w:hAnsi="Times New Roman" w:cs="Times New Roman"/>
+          <w:kern w:val="0"/>
+          <w:sz w:val="24"/>
+          <w:szCs w:val="24"/>
+        </w:rPr>
+        <w:t>Cadierno</w:t>
+      </w:r>
+      <w:proofErr w:type="spellEnd"/>
+      <w:r>
+        <w:rPr>
+          <w:rFonts w:ascii="Times New Roman" w:hAnsi="Times New Roman" w:cs="Times New Roman"/>
+          <w:kern w:val="0"/>
+          <w:sz w:val="24"/>
+          <w:szCs w:val="24"/>
+        </w:rPr>
+        <w:t xml:space="preserve">, T. (1993). Input Processing and Second Language Acquisition: A Role for Instruction. </w:t>
       </w:r>
       <w:r>
         <w:rPr>
@@ -8267,7 +9778,7 @@
 
 <file path=word/comments.xml><?xml version="1.0" encoding="utf-8"?>
 <w:comments xmlns:wpc="http://schemas.microsoft.com/office/word/2010/wordprocessingCanvas" xmlns:cx="http://schemas.microsoft.com/office/drawing/2014/chartex" xmlns:cx1="http://schemas.microsoft.com/office/drawing/2015/9/8/chartex" xmlns:cx2="http://schemas.microsoft.com/office/drawing/2015/10/21/chartex" xmlns:cx3="http://schemas.microsoft.com/office/drawing/2016/5/9/chartex" xmlns:cx4="http://schemas.microsoft.com/office/drawing/2016/5/10/chartex" xmlns:cx5="http://schemas.microsoft.com/office/drawing/2016/5/11/chartex" xmlns:cx6="http://schemas.microsoft.com/office/drawing/2016/5/12/chartex" xmlns:cx7="http://schemas.microsoft.com/office/drawing/2016/5/13/chartex" xmlns:cx8="http://schemas.microsoft.com/office/drawing/2016/5/14/chartex" xmlns:mc="http://schemas.openxmlformats.org/markup-compatibility/2006" xmlns:aink="http://schemas.microsoft.com/office/drawing/2016/ink" xmlns:am3d="http://schemas.microsoft.com/office/drawing/2017/model3d" xmlns:o="urn:schemas-microsoft-com:office:office" xmlns:r="http://schemas.openxmlformats.org/officeDocument/2006/relationships" xmlns:m="http://schemas.openxmlformats.org/officeDocument/2006/math" xmlns:v="urn:schemas-microsoft-com:vml" xmlns:wp14="http://schemas.microsoft.com/office/word/2010/wordprocessingDrawing" xmlns:wp="http://schemas.openxmlformats.org/drawingml/2006/wordprocessingDrawing" xmlns:w10="urn:schemas-microsoft-com:office:word" xmlns:w="http://schemas.openxmlformats.org/wordprocessingml/2006/main" xmlns:w14="http://schemas.microsoft.com/office/word/2010/wordml" xmlns:w15="http://schemas.microsoft.com/office/word/2012/wordml" xmlns:w16cid="http://schemas.microsoft.com/office/word/2016/wordml/cid" xmlns:w16se="http://schemas.microsoft.com/office/word/2015/wordml/symex" xmlns:wpg="http://schemas.microsoft.com/office/word/2010/wordprocessingGroup" xmlns:wpi="http://schemas.microsoft.com/office/word/2010/wordprocessingInk" xmlns:wne="http://schemas.microsoft.com/office/word/2006/wordml" xmlns:wps="http://schemas.microsoft.com/office/word/2010/wordprocessingShape" mc:Ignorable="w14 w15 w16se w16cid wp14">
-  <w:comment w:id="2" w:author="HawkinsMatthew" w:date="2018-10-31T16:46:00Z" w:initials="H">
+  <w:comment w:id="0" w:author="HawkinsMatthew" w:date="2018-11-15T10:20:00Z" w:initials="H">
     <w:p>
       <w:pPr>
         <w:pStyle w:val="CommentText"/>
@@ -8279,6 +9790,39 @@
         <w:annotationRef/>
       </w:r>
       <w:r>
+        <w:t>I</w:t>
+      </w:r>
+      <w:r>
+        <w:rPr>
+          <w:rFonts w:hint="eastAsia"/>
+        </w:rPr>
+        <w:t xml:space="preserve">nsert </w:t>
+      </w:r>
+      <w:r>
+        <w:t>a citation??</w:t>
+      </w:r>
+    </w:p>
+    <w:p>
+      <w:pPr>
+        <w:pStyle w:val="CommentText"/>
+        <w:rPr>
+          <w:rFonts w:hint="eastAsia"/>
+        </w:rPr>
+      </w:pPr>
+    </w:p>
+  </w:comment>
+  <w:comment w:id="3" w:author="HawkinsMatthew" w:date="2018-10-31T16:46:00Z" w:initials="H">
+    <w:p>
+      <w:pPr>
+        <w:pStyle w:val="CommentText"/>
+      </w:pPr>
+      <w:r>
+        <w:rPr>
+          <w:rStyle w:val="CommentReference"/>
+        </w:rPr>
+        <w:annotationRef/>
+      </w:r>
+      <w:r>
         <w:t>P</w:t>
       </w:r>
       <w:r>
@@ -8292,7 +9836,7 @@
       </w:r>
     </w:p>
   </w:comment>
-  <w:comment w:id="3" w:author="HawkinsMatthew" w:date="2018-10-26T14:25:00Z" w:initials="H">
+  <w:comment w:id="4" w:author="HawkinsMatthew" w:date="2018-10-26T14:25:00Z" w:initials="H">
     <w:p>
       <w:pPr>
         <w:pStyle w:val="CommentText"/>
@@ -8314,7 +9858,7 @@
       </w:r>
     </w:p>
   </w:comment>
-  <w:comment w:id="4" w:author="Matthew Hawkins" w:date="2018-11-01T22:58:00Z" w:initials="MH">
+  <w:comment w:id="5" w:author="Matthew Hawkins" w:date="2018-11-01T22:58:00Z" w:initials="MH">
     <w:p>
       <w:pPr>
         <w:pStyle w:val="CommentText"/>
@@ -8341,7 +9885,7 @@
       </w:pPr>
     </w:p>
   </w:comment>
-  <w:comment w:id="5" w:author="HawkinsMatthew" w:date="2018-10-26T14:43:00Z" w:initials="H">
+  <w:comment w:id="6" w:author="HawkinsMatthew" w:date="2018-10-26T14:43:00Z" w:initials="H">
     <w:p>
       <w:pPr>
         <w:pStyle w:val="CommentText"/>
@@ -8357,7 +9901,7 @@
       </w:r>
     </w:p>
   </w:comment>
-  <w:comment w:id="6" w:author="HawkinsMatthew" w:date="2018-10-31T08:50:00Z" w:initials="H">
+  <w:comment w:id="7" w:author="HawkinsMatthew" w:date="2018-10-31T08:50:00Z" w:initials="H">
     <w:p>
       <w:pPr>
         <w:pStyle w:val="CommentText"/>
@@ -8387,7 +9931,7 @@
       </w:pPr>
     </w:p>
   </w:comment>
-  <w:comment w:id="7" w:author="Matthew Hawkins" w:date="2018-11-01T17:01:00Z" w:initials="MH">
+  <w:comment w:id="8" w:author="Matthew Hawkins" w:date="2018-11-01T17:01:00Z" w:initials="MH">
     <w:p>
       <w:pPr>
         <w:pStyle w:val="CommentText"/>
@@ -8403,7 +9947,7 @@
       </w:r>
     </w:p>
   </w:comment>
-  <w:comment w:id="8" w:author="HawkinsMatthew" w:date="2018-11-14T06:27:00Z" w:initials="H">
+  <w:comment w:id="9" w:author="HawkinsMatthew" w:date="2018-11-14T06:27:00Z" w:initials="H">
     <w:p>
       <w:pPr>
         <w:pStyle w:val="CommentText"/>
@@ -8438,6 +9982,7 @@
 
 <file path=word/commentsExtended.xml><?xml version="1.0" encoding="utf-8"?>
 <w15:commentsEx xmlns:wpc="http://schemas.microsoft.com/office/word/2010/wordprocessingCanvas" xmlns:cx="http://schemas.microsoft.com/office/drawing/2014/chartex" xmlns:cx1="http://schemas.microsoft.com/office/drawing/2015/9/8/chartex" xmlns:cx2="http://schemas.microsoft.com/office/drawing/2015/10/21/chartex" xmlns:cx3="http://schemas.microsoft.com/office/drawing/2016/5/9/chartex" xmlns:cx4="http://schemas.microsoft.com/office/drawing/2016/5/10/chartex" xmlns:cx5="http://schemas.microsoft.com/office/drawing/2016/5/11/chartex" xmlns:cx6="http://schemas.microsoft.com/office/drawing/2016/5/12/chartex" xmlns:cx7="http://schemas.microsoft.com/office/drawing/2016/5/13/chartex" xmlns:cx8="http://schemas.microsoft.com/office/drawing/2016/5/14/chartex" xmlns:mc="http://schemas.openxmlformats.org/markup-compatibility/2006" xmlns:aink="http://schemas.microsoft.com/office/drawing/2016/ink" xmlns:am3d="http://schemas.microsoft.com/office/drawing/2017/model3d" xmlns:o="urn:schemas-microsoft-com:office:office" xmlns:r="http://schemas.openxmlformats.org/officeDocument/2006/relationships" xmlns:m="http://schemas.openxmlformats.org/officeDocument/2006/math" xmlns:v="urn:schemas-microsoft-com:vml" xmlns:wp14="http://schemas.microsoft.com/office/word/2010/wordprocessingDrawing" xmlns:wp="http://schemas.openxmlformats.org/drawingml/2006/wordprocessingDrawing" xmlns:w10="urn:schemas-microsoft-com:office:word" xmlns:w="http://schemas.openxmlformats.org/wordprocessingml/2006/main" xmlns:w14="http://schemas.microsoft.com/office/word/2010/wordml" xmlns:w15="http://schemas.microsoft.com/office/word/2012/wordml" xmlns:w16cid="http://schemas.microsoft.com/office/word/2016/wordml/cid" xmlns:w16se="http://schemas.microsoft.com/office/word/2015/wordml/symex" xmlns:wpg="http://schemas.microsoft.com/office/word/2010/wordprocessingGroup" xmlns:wpi="http://schemas.microsoft.com/office/word/2010/wordprocessingInk" xmlns:wne="http://schemas.microsoft.com/office/word/2006/wordml" xmlns:wps="http://schemas.microsoft.com/office/word/2010/wordprocessingShape" mc:Ignorable="w14 w15 w16se w16cid wp14">
+  <w15:commentEx w15:paraId="724CD014" w15:done="0"/>
   <w15:commentEx w15:paraId="377D443C" w15:done="1"/>
   <w15:commentEx w15:paraId="5BAF8F3B" w15:done="1"/>
   <w15:commentEx w15:paraId="7791619A" w15:done="1"/>
@@ -8450,6 +9995,7 @@
 
 <file path=word/commentsIds.xml><?xml version="1.0" encoding="utf-8"?>
 <w16cid:commentsIds xmlns:wpc="http://schemas.microsoft.com/office/word/2010/wordprocessingCanvas" xmlns:cx="http://schemas.microsoft.com/office/drawing/2014/chartex" xmlns:cx1="http://schemas.microsoft.com/office/drawing/2015/9/8/chartex" xmlns:cx2="http://schemas.microsoft.com/office/drawing/2015/10/21/chartex" xmlns:cx3="http://schemas.microsoft.com/office/drawing/2016/5/9/chartex" xmlns:cx4="http://schemas.microsoft.com/office/drawing/2016/5/10/chartex" xmlns:cx5="http://schemas.microsoft.com/office/drawing/2016/5/11/chartex" xmlns:cx6="http://schemas.microsoft.com/office/drawing/2016/5/12/chartex" xmlns:cx7="http://schemas.microsoft.com/office/drawing/2016/5/13/chartex" xmlns:cx8="http://schemas.microsoft.com/office/drawing/2016/5/14/chartex" xmlns:mc="http://schemas.openxmlformats.org/markup-compatibility/2006" xmlns:aink="http://schemas.microsoft.com/office/drawing/2016/ink" xmlns:am3d="http://schemas.microsoft.com/office/drawing/2017/model3d" xmlns:o="urn:schemas-microsoft-com:office:office" xmlns:r="http://schemas.openxmlformats.org/officeDocument/2006/relationships" xmlns:m="http://schemas.openxmlformats.org/officeDocument/2006/math" xmlns:v="urn:schemas-microsoft-com:vml" xmlns:wp14="http://schemas.microsoft.com/office/word/2010/wordprocessingDrawing" xmlns:wp="http://schemas.openxmlformats.org/drawingml/2006/wordprocessingDrawing" xmlns:w10="urn:schemas-microsoft-com:office:word" xmlns:w="http://schemas.openxmlformats.org/wordprocessingml/2006/main" xmlns:w14="http://schemas.microsoft.com/office/word/2010/wordml" xmlns:w15="http://schemas.microsoft.com/office/word/2012/wordml" xmlns:w16cid="http://schemas.microsoft.com/office/word/2016/wordml/cid" xmlns:w16se="http://schemas.microsoft.com/office/word/2015/wordml/symex" xmlns:wpg="http://schemas.microsoft.com/office/word/2010/wordprocessingGroup" xmlns:wpi="http://schemas.microsoft.com/office/word/2010/wordprocessingInk" xmlns:wne="http://schemas.microsoft.com/office/word/2006/wordml" xmlns:wps="http://schemas.microsoft.com/office/word/2010/wordprocessingShape" mc:Ignorable="w14 w15 w16se w16cid wp14">
+  <w16cid:commentId w16cid:paraId="724CD014" w16cid:durableId="1F97C6D7"/>
   <w16cid:commentId w16cid:paraId="377D443C" w16cid:durableId="1F845AED"/>
   <w16cid:commentId w16cid:paraId="5BAF8F3B" w16cid:durableId="1F854CA2"/>
   <w16cid:commentId w16cid:paraId="7791619A" w16cid:durableId="1F86038B"/>
@@ -9559,6 +11105,61 @@
       <w:u w:val="single"/>
     </w:rPr>
   </w:style>
+  <w:style w:type="paragraph" w:styleId="CommentSubject">
+    <w:name w:val="annotation subject"/>
+    <w:basedOn w:val="CommentText"/>
+    <w:next w:val="CommentText"/>
+    <w:link w:val="CommentSubjectChar"/>
+    <w:uiPriority w:val="99"/>
+    <w:semiHidden/>
+    <w:unhideWhenUsed/>
+    <w:rsid w:val="00E4001A"/>
+    <w:rPr>
+      <w:b/>
+      <w:bCs/>
+    </w:rPr>
+  </w:style>
+  <w:style w:type="character" w:customStyle="1" w:styleId="CommentSubjectChar">
+    <w:name w:val="Comment Subject Char"/>
+    <w:basedOn w:val="CommentTextChar"/>
+    <w:link w:val="CommentSubject"/>
+    <w:uiPriority w:val="99"/>
+    <w:semiHidden/>
+    <w:rsid w:val="00E4001A"/>
+    <w:rPr>
+      <w:b/>
+      <w:bCs/>
+      <w:lang w:val="en-GB"/>
+    </w:rPr>
+  </w:style>
+  <w:style w:type="paragraph" w:styleId="BalloonText">
+    <w:name w:val="Balloon Text"/>
+    <w:basedOn w:val="Normal"/>
+    <w:link w:val="BalloonTextChar"/>
+    <w:uiPriority w:val="99"/>
+    <w:semiHidden/>
+    <w:unhideWhenUsed/>
+    <w:rsid w:val="00E4001A"/>
+    <w:rPr>
+      <w:rFonts w:asciiTheme="majorHAnsi" w:eastAsiaTheme="majorEastAsia" w:hAnsiTheme="majorHAnsi" w:cstheme="majorBidi"/>
+      <w:sz w:val="18"/>
+      <w:szCs w:val="18"/>
+    </w:rPr>
+  </w:style>
+  <w:style w:type="character" w:customStyle="1" w:styleId="BalloonTextChar">
+    <w:name w:val="Balloon Text Char"/>
+    <w:basedOn w:val="DefaultParagraphFont"/>
+    <w:link w:val="BalloonText"/>
+    <w:uiPriority w:val="99"/>
+    <w:semiHidden/>
+    <w:rsid w:val="00E4001A"/>
+    <w:rPr>
+      <w:rFonts w:asciiTheme="majorHAnsi" w:eastAsiaTheme="majorEastAsia" w:hAnsiTheme="majorHAnsi" w:cstheme="majorBidi"/>
+      <w:sz w:val="18"/>
+      <w:szCs w:val="18"/>
+      <w:lang w:val="en-GB"/>
+    </w:rPr>
+  </w:style>
 </w:styles>
 </file>
 

</xml_diff>

<commit_message>
Added Low Fidelity Prototype
</commit_message>
<xml_diff>
--- a/Documentation/Final Report.docx
+++ b/Documentation/Final Report.docx
@@ -1690,7 +1690,7 @@
     <w:p>
       <w:pPr>
         <w:rPr>
-          <w:rFonts w:ascii="Times New Roman" w:hAnsi="Times New Roman" w:cs="Times New Roman" w:hint="eastAsia"/>
+          <w:rFonts w:ascii="Times New Roman" w:hAnsi="Times New Roman" w:cs="Times New Roman"/>
           <w:sz w:val="24"/>
         </w:rPr>
       </w:pPr>
@@ -3664,7 +3664,7 @@
     <w:p>
       <w:pPr>
         <w:rPr>
-          <w:rFonts w:ascii="Times New Roman" w:hAnsi="Times New Roman" w:cs="Times New Roman" w:hint="eastAsia"/>
+          <w:rFonts w:ascii="Times New Roman" w:hAnsi="Times New Roman" w:cs="Times New Roman"/>
           <w:kern w:val="0"/>
           <w:sz w:val="24"/>
           <w:szCs w:val="24"/>
@@ -7549,7 +7549,7 @@
     <w:p>
       <w:pPr>
         <w:rPr>
-          <w:rFonts w:ascii="Times New Roman" w:hAnsi="Times New Roman" w:cs="Times New Roman" w:hint="eastAsia"/>
+          <w:rFonts w:ascii="Times New Roman" w:hAnsi="Times New Roman" w:cs="Times New Roman"/>
           <w:sz w:val="24"/>
         </w:rPr>
       </w:pPr>
@@ -7714,7 +7714,7 @@
         </w:numPr>
         <w:ind w:leftChars="0"/>
         <w:rPr>
-          <w:rFonts w:ascii="Times New Roman" w:hAnsi="Times New Roman" w:cs="Times New Roman" w:hint="eastAsia"/>
+          <w:rFonts w:ascii="Times New Roman" w:hAnsi="Times New Roman" w:cs="Times New Roman"/>
           <w:sz w:val="24"/>
         </w:rPr>
       </w:pPr>
@@ -7853,7 +7853,7 @@
         </w:numPr>
         <w:ind w:leftChars="0"/>
         <w:rPr>
-          <w:rFonts w:ascii="Times New Roman" w:hAnsi="Times New Roman" w:cs="Times New Roman" w:hint="eastAsia"/>
+          <w:rFonts w:ascii="Times New Roman" w:hAnsi="Times New Roman" w:cs="Times New Roman"/>
           <w:sz w:val="24"/>
         </w:rPr>
       </w:pPr>
@@ -8401,7 +8401,7 @@
         </w:numPr>
         <w:ind w:leftChars="0"/>
         <w:rPr>
-          <w:rFonts w:ascii="Times New Roman" w:hAnsi="Times New Roman" w:cs="Times New Roman" w:hint="eastAsia"/>
+          <w:rFonts w:ascii="Times New Roman" w:hAnsi="Times New Roman" w:cs="Times New Roman"/>
           <w:sz w:val="24"/>
         </w:rPr>
       </w:pPr>
@@ -8740,7 +8740,7 @@
         </w:numPr>
         <w:ind w:leftChars="0"/>
         <w:rPr>
-          <w:rFonts w:ascii="Times New Roman" w:hAnsi="Times New Roman" w:cs="Times New Roman" w:hint="eastAsia"/>
+          <w:rFonts w:ascii="Times New Roman" w:hAnsi="Times New Roman" w:cs="Times New Roman"/>
         </w:rPr>
       </w:pPr>
       <w:r>
@@ -8754,7 +8754,7 @@
     <w:p>
       <w:pPr>
         <w:rPr>
-          <w:rFonts w:ascii="Times New Roman" w:hAnsi="Times New Roman" w:cs="Times New Roman" w:hint="eastAsia"/>
+          <w:rFonts w:ascii="Times New Roman" w:hAnsi="Times New Roman" w:cs="Times New Roman"/>
         </w:rPr>
       </w:pPr>
     </w:p>
@@ -8782,7 +8782,7 @@
         </w:numPr>
         <w:ind w:leftChars="0"/>
         <w:rPr>
-          <w:rFonts w:ascii="Times New Roman" w:hAnsi="Times New Roman" w:cs="Times New Roman" w:hint="eastAsia"/>
+          <w:rFonts w:ascii="Times New Roman" w:hAnsi="Times New Roman" w:cs="Times New Roman"/>
           <w:sz w:val="24"/>
         </w:rPr>
       </w:pPr>
@@ -8854,15 +8854,15 @@
         </w:numPr>
         <w:ind w:leftChars="0"/>
         <w:rPr>
+          <w:rFonts w:ascii="Times New Roman" w:hAnsi="Times New Roman" w:cs="Times New Roman"/>
+          <w:sz w:val="24"/>
+        </w:rPr>
+      </w:pPr>
+      <w:r>
+        <w:rPr>
           <w:rFonts w:ascii="Times New Roman" w:hAnsi="Times New Roman" w:cs="Times New Roman" w:hint="eastAsia"/>
           <w:sz w:val="24"/>
         </w:rPr>
-      </w:pPr>
-      <w:r>
-        <w:rPr>
-          <w:rFonts w:ascii="Times New Roman" w:hAnsi="Times New Roman" w:cs="Times New Roman" w:hint="eastAsia"/>
-          <w:sz w:val="24"/>
-        </w:rPr>
         <w:t>Other card formats.</w:t>
       </w:r>
     </w:p>
@@ -8877,33 +8877,20 @@
       <w:pPr>
         <w:rPr>
           <w:rFonts w:ascii="Times New Roman" w:hAnsi="Times New Roman" w:cs="Times New Roman"/>
-        </w:rPr>
-      </w:pPr>
-    </w:p>
-    <w:p>
-      <w:pPr>
-        <w:rPr>
-          <w:rFonts w:ascii="Times New Roman" w:hAnsi="Times New Roman" w:cs="Times New Roman"/>
-        </w:rPr>
-      </w:pPr>
-    </w:p>
-    <w:p>
-      <w:pPr>
-        <w:rPr>
-          <w:rFonts w:ascii="Times New Roman" w:hAnsi="Times New Roman" w:cs="Times New Roman"/>
-        </w:rPr>
-      </w:pPr>
-      <w:bookmarkStart w:id="14" w:name="_GoBack"/>
-      <w:bookmarkEnd w:id="14"/>
-      <w:r>
-        <w:rPr>
-          <w:rFonts w:ascii="Times New Roman" w:hAnsi="Times New Roman" w:cs="Times New Roman"/>
+          <w:i/>
+        </w:rPr>
+      </w:pPr>
+      <w:r>
+        <w:rPr>
+          <w:rFonts w:ascii="Times New Roman" w:hAnsi="Times New Roman" w:cs="Times New Roman"/>
+          <w:i/>
         </w:rPr>
         <w:t xml:space="preserve">Gathering </w:t>
       </w:r>
       <w:r>
         <w:rPr>
           <w:rFonts w:ascii="Times New Roman" w:hAnsi="Times New Roman" w:cs="Times New Roman"/>
+          <w:i/>
         </w:rPr>
         <w:t>Requirements</w:t>
       </w:r>
@@ -8918,11 +8905,13 @@
         <w:ind w:leftChars="0"/>
         <w:rPr>
           <w:rFonts w:ascii="Times New Roman" w:hAnsi="Times New Roman" w:cs="Times New Roman"/>
-        </w:rPr>
-      </w:pPr>
-      <w:r>
-        <w:rPr>
-          <w:rFonts w:ascii="Times New Roman" w:hAnsi="Times New Roman" w:cs="Times New Roman"/>
+          <w:i/>
+        </w:rPr>
+      </w:pPr>
+      <w:r>
+        <w:rPr>
+          <w:rFonts w:ascii="Times New Roman" w:hAnsi="Times New Roman" w:cs="Times New Roman"/>
+          <w:i/>
         </w:rPr>
         <w:t>Details matter – how many users, how did you pick users etc</w:t>
       </w:r>
@@ -8937,11 +8926,13 @@
         <w:ind w:leftChars="0"/>
         <w:rPr>
           <w:rFonts w:ascii="Times New Roman" w:hAnsi="Times New Roman" w:cs="Times New Roman"/>
-        </w:rPr>
-      </w:pPr>
-      <w:r>
-        <w:rPr>
-          <w:rFonts w:ascii="Times New Roman" w:hAnsi="Times New Roman" w:cs="Times New Roman"/>
+          <w:i/>
+        </w:rPr>
+      </w:pPr>
+      <w:r>
+        <w:rPr>
+          <w:rFonts w:ascii="Times New Roman" w:hAnsi="Times New Roman" w:cs="Times New Roman"/>
+          <w:i/>
         </w:rPr>
         <w:t>Identifying method of gathering requirements is not enough, describe in detail so that the reader of the report can replicate work</w:t>
       </w:r>
@@ -8956,17 +8947,20 @@
         <w:ind w:leftChars="0"/>
         <w:rPr>
           <w:rFonts w:ascii="Times New Roman" w:hAnsi="Times New Roman" w:cs="Times New Roman"/>
-        </w:rPr>
-      </w:pPr>
-      <w:r>
-        <w:rPr>
-          <w:rFonts w:ascii="Times New Roman" w:hAnsi="Times New Roman" w:cs="Times New Roman"/>
+          <w:i/>
+        </w:rPr>
+      </w:pPr>
+      <w:r>
+        <w:rPr>
+          <w:rFonts w:ascii="Times New Roman" w:hAnsi="Times New Roman" w:cs="Times New Roman"/>
+          <w:i/>
         </w:rPr>
         <w:t>Characteristics that don’</w:t>
       </w:r>
       <w:r>
         <w:rPr>
           <w:rFonts w:ascii="Times New Roman" w:hAnsi="Times New Roman" w:cs="Times New Roman"/>
+          <w:i/>
         </w:rPr>
         <w:t xml:space="preserve">t matter should be discussed but only focus on characteristics that are relevant.  </w:t>
       </w:r>
@@ -8981,11 +8975,13 @@
         <w:ind w:leftChars="0"/>
         <w:rPr>
           <w:rFonts w:ascii="Times New Roman" w:hAnsi="Times New Roman" w:cs="Times New Roman"/>
-        </w:rPr>
-      </w:pPr>
-      <w:r>
-        <w:rPr>
-          <w:rFonts w:ascii="Times New Roman" w:hAnsi="Times New Roman" w:cs="Times New Roman"/>
+          <w:i/>
+        </w:rPr>
+      </w:pPr>
+      <w:r>
+        <w:rPr>
+          <w:rFonts w:ascii="Times New Roman" w:hAnsi="Times New Roman" w:cs="Times New Roman"/>
+          <w:i/>
         </w:rPr>
         <w:t>Ask if they have used similar apps before – then separate those who have used and haven’t used similar apps before as those who have used them are biased</w:t>
       </w:r>
@@ -9000,11 +8996,13 @@
         <w:ind w:leftChars="0"/>
         <w:rPr>
           <w:rFonts w:ascii="Times New Roman" w:hAnsi="Times New Roman" w:cs="Times New Roman"/>
-        </w:rPr>
-      </w:pPr>
-      <w:r>
-        <w:rPr>
-          <w:rFonts w:ascii="Times New Roman" w:hAnsi="Times New Roman" w:cs="Times New Roman"/>
+          <w:i/>
+        </w:rPr>
+      </w:pPr>
+      <w:r>
+        <w:rPr>
+          <w:rFonts w:ascii="Times New Roman" w:hAnsi="Times New Roman" w:cs="Times New Roman"/>
+          <w:i/>
         </w:rPr>
         <w:t>Don’t use just 1 method, use several and look for patterns between them</w:t>
       </w:r>
@@ -9020,13 +9018,318 @@
       <w:pPr>
         <w:rPr>
           <w:rFonts w:ascii="Times New Roman" w:hAnsi="Times New Roman" w:cs="Times New Roman"/>
-        </w:rPr>
-      </w:pPr>
-      <w:r>
-        <w:rPr>
-          <w:rFonts w:ascii="Times New Roman" w:hAnsi="Times New Roman" w:cs="Times New Roman"/>
-        </w:rPr>
-        <w:t>Requirements</w:t>
+          <w:b/>
+          <w:sz w:val="28"/>
+        </w:rPr>
+      </w:pPr>
+      <w:r>
+        <w:rPr>
+          <w:rFonts w:ascii="Times New Roman" w:hAnsi="Times New Roman" w:cs="Times New Roman"/>
+          <w:b/>
+          <w:sz w:val="32"/>
+        </w:rPr>
+        <w:t>Design</w:t>
+      </w:r>
+    </w:p>
+    <w:p>
+      <w:pPr>
+        <w:rPr>
+          <w:rFonts w:ascii="Times New Roman" w:hAnsi="Times New Roman" w:cs="Times New Roman"/>
+          <w:sz w:val="28"/>
+        </w:rPr>
+      </w:pPr>
+      <w:r>
+        <w:rPr>
+          <w:rFonts w:ascii="Times New Roman" w:hAnsi="Times New Roman" w:cs="Times New Roman"/>
+          <w:sz w:val="28"/>
+        </w:rPr>
+        <w:t>Design Decisions</w:t>
+      </w:r>
+    </w:p>
+    <w:p>
+      <w:pPr>
+        <w:rPr>
+          <w:rFonts w:ascii="Times New Roman" w:hAnsi="Times New Roman" w:cs="Times New Roman"/>
+          <w:sz w:val="24"/>
+        </w:rPr>
+      </w:pPr>
+      <w:r>
+        <w:rPr>
+          <w:rFonts w:ascii="Times New Roman" w:hAnsi="Times New Roman" w:cs="Times New Roman" w:hint="eastAsia"/>
+          <w:sz w:val="24"/>
+        </w:rPr>
+        <w:t>T</w:t>
+      </w:r>
+      <w:r>
+        <w:rPr>
+          <w:rFonts w:ascii="Times New Roman" w:hAnsi="Times New Roman" w:cs="Times New Roman"/>
+          <w:sz w:val="24"/>
+        </w:rPr>
+        <w:t>he design decisions outlined below have been chosen to hopefully improve the usability and user experience of the artefact and have been chosen based on</w:t>
+      </w:r>
+      <w:r>
+        <w:rPr>
+          <w:rFonts w:ascii="Times New Roman" w:hAnsi="Times New Roman" w:cs="Times New Roman"/>
+          <w:sz w:val="24"/>
+        </w:rPr>
+        <w:t xml:space="preserve"> assumptions,</w:t>
+      </w:r>
+      <w:r>
+        <w:rPr>
+          <w:rFonts w:ascii="Times New Roman" w:hAnsi="Times New Roman" w:cs="Times New Roman"/>
+          <w:sz w:val="24"/>
+        </w:rPr>
+        <w:t xml:space="preserve"> previous research from the literature review</w:t>
+      </w:r>
+      <w:r>
+        <w:rPr>
+          <w:rFonts w:ascii="Times New Roman" w:hAnsi="Times New Roman" w:cs="Times New Roman"/>
+          <w:sz w:val="24"/>
+        </w:rPr>
+        <w:t xml:space="preserve"> as well as further research on UI design.</w:t>
+      </w:r>
+    </w:p>
+    <w:p>
+      <w:pPr>
+        <w:rPr>
+          <w:rFonts w:ascii="Times New Roman" w:hAnsi="Times New Roman" w:cs="Times New Roman" w:hint="eastAsia"/>
+          <w:b/>
+          <w:sz w:val="24"/>
+        </w:rPr>
+      </w:pPr>
+      <w:r>
+        <w:rPr>
+          <w:rFonts w:ascii="Times New Roman" w:hAnsi="Times New Roman" w:cs="Times New Roman" w:hint="eastAsia"/>
+          <w:b/>
+          <w:sz w:val="24"/>
+        </w:rPr>
+        <w:lastRenderedPageBreak/>
+        <w:t>M</w:t>
+      </w:r>
+      <w:r>
+        <w:rPr>
+          <w:rFonts w:ascii="Times New Roman" w:hAnsi="Times New Roman" w:cs="Times New Roman"/>
+          <w:b/>
+          <w:sz w:val="24"/>
+        </w:rPr>
+        <w:t>inimal navigation</w:t>
+      </w:r>
+    </w:p>
+    <w:p>
+      <w:pPr>
+        <w:rPr>
+          <w:rFonts w:ascii="Times New Roman" w:hAnsi="Times New Roman" w:cs="Times New Roman"/>
+          <w:sz w:val="24"/>
+        </w:rPr>
+      </w:pPr>
+      <w:r>
+        <w:rPr>
+          <w:rFonts w:ascii="Times New Roman" w:hAnsi="Times New Roman" w:cs="Times New Roman" w:hint="eastAsia"/>
+          <w:sz w:val="24"/>
+        </w:rPr>
+        <w:t>K</w:t>
+      </w:r>
+      <w:r>
+        <w:rPr>
+          <w:rFonts w:ascii="Times New Roman" w:hAnsi="Times New Roman" w:cs="Times New Roman"/>
+          <w:sz w:val="24"/>
+        </w:rPr>
+        <w:t>eeping navigation simple by having clear and easy to see buttons/instructions is a must and making sure that users can easily get to where they want t</w:t>
+      </w:r>
+      <w:r>
+        <w:rPr>
+          <w:rFonts w:ascii="Times New Roman" w:hAnsi="Times New Roman" w:cs="Times New Roman"/>
+          <w:sz w:val="24"/>
+        </w:rPr>
+        <w:t>o, thus preventing confusion</w:t>
+      </w:r>
+      <w:r>
+        <w:rPr>
+          <w:rFonts w:ascii="Times New Roman" w:hAnsi="Times New Roman" w:cs="Times New Roman"/>
+          <w:sz w:val="24"/>
+        </w:rPr>
+        <w:t>.</w:t>
+      </w:r>
+    </w:p>
+    <w:p>
+      <w:pPr>
+        <w:rPr>
+          <w:rFonts w:ascii="Times New Roman" w:hAnsi="Times New Roman" w:cs="Times New Roman"/>
+          <w:sz w:val="24"/>
+        </w:rPr>
+      </w:pPr>
+    </w:p>
+    <w:p>
+      <w:pPr>
+        <w:rPr>
+          <w:rFonts w:ascii="Times New Roman" w:hAnsi="Times New Roman" w:cs="Times New Roman"/>
+          <w:b/>
+          <w:sz w:val="24"/>
+        </w:rPr>
+      </w:pPr>
+      <w:r>
+        <w:rPr>
+          <w:rFonts w:ascii="Times New Roman" w:hAnsi="Times New Roman" w:cs="Times New Roman"/>
+          <w:b/>
+          <w:sz w:val="24"/>
+        </w:rPr>
+        <w:t>Key shortcuts</w:t>
+      </w:r>
+    </w:p>
+    <w:p>
+      <w:pPr>
+        <w:rPr>
+          <w:rFonts w:ascii="Times New Roman" w:hAnsi="Times New Roman" w:cs="Times New Roman"/>
+          <w:sz w:val="24"/>
+        </w:rPr>
+      </w:pPr>
+      <w:r>
+        <w:rPr>
+          <w:rFonts w:ascii="Times New Roman" w:hAnsi="Times New Roman" w:cs="Times New Roman"/>
+          <w:sz w:val="24"/>
+        </w:rPr>
+        <w:t xml:space="preserve">Having key shortcuts for </w:t>
+      </w:r>
+      <w:r>
+        <w:rPr>
+          <w:rFonts w:ascii="Times New Roman" w:hAnsi="Times New Roman" w:cs="Times New Roman"/>
+          <w:sz w:val="24"/>
+        </w:rPr>
+        <w:t>actions that are used a lot allows users to u</w:t>
+      </w:r>
+      <w:bookmarkStart w:id="14" w:name="_GoBack"/>
+      <w:bookmarkEnd w:id="14"/>
+      <w:r>
+        <w:rPr>
+          <w:rFonts w:ascii="Times New Roman" w:hAnsi="Times New Roman" w:cs="Times New Roman"/>
+          <w:sz w:val="24"/>
+        </w:rPr>
+        <w:t>se the artefact more efficiently.</w:t>
+      </w:r>
+    </w:p>
+    <w:p>
+      <w:pPr>
+        <w:rPr>
+          <w:rFonts w:ascii="Times New Roman" w:hAnsi="Times New Roman" w:cs="Times New Roman"/>
+          <w:sz w:val="24"/>
+        </w:rPr>
+      </w:pPr>
+    </w:p>
+    <w:p>
+      <w:pPr>
+        <w:rPr>
+          <w:rFonts w:ascii="Times New Roman" w:hAnsi="Times New Roman" w:cs="Times New Roman" w:hint="eastAsia"/>
+          <w:b/>
+          <w:sz w:val="24"/>
+        </w:rPr>
+      </w:pPr>
+      <w:r>
+        <w:rPr>
+          <w:rFonts w:ascii="Times New Roman" w:hAnsi="Times New Roman" w:cs="Times New Roman" w:hint="eastAsia"/>
+          <w:b/>
+          <w:sz w:val="24"/>
+        </w:rPr>
+        <w:t>F</w:t>
+      </w:r>
+      <w:r>
+        <w:rPr>
+          <w:rFonts w:ascii="Times New Roman" w:hAnsi="Times New Roman" w:cs="Times New Roman"/>
+          <w:b/>
+          <w:sz w:val="24"/>
+        </w:rPr>
+        <w:t>lashcard design</w:t>
+      </w:r>
+    </w:p>
+    <w:p>
+      <w:pPr>
+        <w:rPr>
+          <w:rFonts w:ascii="Times New Roman" w:hAnsi="Times New Roman" w:cs="Times New Roman" w:hint="eastAsia"/>
+          <w:sz w:val="24"/>
+        </w:rPr>
+      </w:pPr>
+      <w:r>
+        <w:rPr>
+          <w:rFonts w:ascii="Times New Roman" w:hAnsi="Times New Roman" w:cs="Times New Roman" w:hint="eastAsia"/>
+          <w:sz w:val="24"/>
+        </w:rPr>
+        <w:t>T</w:t>
+      </w:r>
+      <w:r>
+        <w:rPr>
+          <w:rFonts w:ascii="Times New Roman" w:hAnsi="Times New Roman" w:cs="Times New Roman"/>
+          <w:sz w:val="24"/>
+        </w:rPr>
+        <w:t>he artefact will simulate traditional flashcards and must not steer away from this, else risk confusing users.</w:t>
+      </w:r>
+    </w:p>
+    <w:p>
+      <w:pPr>
+        <w:rPr>
+          <w:rFonts w:ascii="Times New Roman" w:hAnsi="Times New Roman" w:cs="Times New Roman"/>
+          <w:sz w:val="24"/>
+        </w:rPr>
+      </w:pPr>
+    </w:p>
+    <w:p>
+      <w:pPr>
+        <w:rPr>
+          <w:rFonts w:ascii="Times New Roman" w:hAnsi="Times New Roman" w:cs="Times New Roman" w:hint="eastAsia"/>
+          <w:b/>
+          <w:sz w:val="24"/>
+        </w:rPr>
+      </w:pPr>
+      <w:r>
+        <w:rPr>
+          <w:rFonts w:ascii="Times New Roman" w:hAnsi="Times New Roman" w:cs="Times New Roman" w:hint="eastAsia"/>
+          <w:b/>
+          <w:sz w:val="24"/>
+        </w:rPr>
+        <w:t>R</w:t>
+      </w:r>
+      <w:r>
+        <w:rPr>
+          <w:rFonts w:ascii="Times New Roman" w:hAnsi="Times New Roman" w:cs="Times New Roman"/>
+          <w:b/>
+          <w:sz w:val="24"/>
+        </w:rPr>
+        <w:t>esponsive UI</w:t>
+      </w:r>
+    </w:p>
+    <w:p>
+      <w:pPr>
+        <w:rPr>
+          <w:rFonts w:ascii="Times New Roman" w:hAnsi="Times New Roman" w:cs="Times New Roman" w:hint="eastAsia"/>
+          <w:sz w:val="24"/>
+        </w:rPr>
+      </w:pPr>
+      <w:r>
+        <w:rPr>
+          <w:rFonts w:ascii="Times New Roman" w:hAnsi="Times New Roman" w:cs="Times New Roman"/>
+          <w:sz w:val="24"/>
+        </w:rPr>
+        <w:t>The artefact is to be built as a web application to be used on a variety of different devices and as such must be responsive in its user interface. It doesn’t matter if a user is accessing the app from a desktop browser or a mobile browser, the user interface should resize depending on screen size.</w:t>
+      </w:r>
+    </w:p>
+    <w:p>
+      <w:pPr>
+        <w:rPr>
+          <w:rFonts w:ascii="Times New Roman" w:hAnsi="Times New Roman" w:cs="Times New Roman" w:hint="eastAsia"/>
+        </w:rPr>
+      </w:pPr>
+    </w:p>
+    <w:p>
+      <w:pPr>
+        <w:rPr>
+          <w:rFonts w:ascii="Times New Roman" w:hAnsi="Times New Roman" w:cs="Times New Roman"/>
+          <w:i/>
+        </w:rPr>
+      </w:pPr>
+      <w:r>
+        <w:rPr>
+          <w:rFonts w:ascii="Times New Roman" w:hAnsi="Times New Roman" w:cs="Times New Roman"/>
+          <w:i/>
+        </w:rPr>
+        <w:t>Design</w:t>
       </w:r>
     </w:p>
     <w:p>
@@ -9039,33 +9342,15 @@
         <w:ind w:leftChars="0"/>
         <w:rPr>
           <w:rFonts w:ascii="Times New Roman" w:hAnsi="Times New Roman" w:cs="Times New Roman"/>
-        </w:rPr>
-      </w:pPr>
-      <w:r>
-        <w:rPr>
-          <w:rFonts w:ascii="Times New Roman" w:hAnsi="Times New Roman" w:cs="Times New Roman"/>
-        </w:rPr>
-        <w:t>Use a template when specifying requirements and be consistent</w:t>
-      </w:r>
-    </w:p>
-    <w:p>
-      <w:pPr>
-        <w:rPr>
-          <w:rFonts w:ascii="Times New Roman" w:hAnsi="Times New Roman" w:cs="Times New Roman"/>
-        </w:rPr>
-      </w:pPr>
-    </w:p>
-    <w:p>
-      <w:pPr>
-        <w:rPr>
-          <w:rFonts w:ascii="Times New Roman" w:hAnsi="Times New Roman" w:cs="Times New Roman"/>
-        </w:rPr>
-      </w:pPr>
-      <w:r>
-        <w:rPr>
-          <w:rFonts w:ascii="Times New Roman" w:hAnsi="Times New Roman" w:cs="Times New Roman"/>
-        </w:rPr>
-        <w:t>Design</w:t>
+          <w:i/>
+        </w:rPr>
+      </w:pPr>
+      <w:r>
+        <w:rPr>
+          <w:rFonts w:ascii="Times New Roman" w:hAnsi="Times New Roman" w:cs="Times New Roman"/>
+          <w:i/>
+        </w:rPr>
+        <w:t>Reference non-functional requirements in format (SR1), (SR2) etc.</w:t>
       </w:r>
     </w:p>
     <w:p>
@@ -9078,14 +9363,42 @@
         <w:ind w:leftChars="0"/>
         <w:rPr>
           <w:rFonts w:ascii="Times New Roman" w:hAnsi="Times New Roman" w:cs="Times New Roman"/>
-        </w:rPr>
-      </w:pPr>
-      <w:r>
-        <w:rPr>
-          <w:rFonts w:ascii="Times New Roman" w:hAnsi="Times New Roman" w:cs="Times New Roman"/>
-        </w:rPr>
-        <w:lastRenderedPageBreak/>
-        <w:t>Reference non-functional requirements in format (SR1), (SR2) etc.</w:t>
+          <w:i/>
+        </w:rPr>
+      </w:pPr>
+      <w:r>
+        <w:rPr>
+          <w:rFonts w:ascii="Times New Roman" w:hAnsi="Times New Roman" w:cs="Times New Roman"/>
+          <w:i/>
+        </w:rPr>
+        <w:t>Explain every single diagram, summarise it and go into detail</w:t>
+      </w:r>
+    </w:p>
+    <w:p>
+      <w:pPr>
+        <w:rPr>
+          <w:rFonts w:ascii="Times New Roman" w:hAnsi="Times New Roman" w:cs="Times New Roman" w:hint="eastAsia"/>
+        </w:rPr>
+      </w:pPr>
+    </w:p>
+    <w:p>
+      <w:pPr>
+        <w:rPr>
+          <w:rFonts w:ascii="Times New Roman" w:hAnsi="Times New Roman" w:cs="Times New Roman"/>
+        </w:rPr>
+      </w:pPr>
+    </w:p>
+    <w:p>
+      <w:pPr>
+        <w:rPr>
+          <w:rFonts w:ascii="Times New Roman" w:hAnsi="Times New Roman" w:cs="Times New Roman"/>
+        </w:rPr>
+      </w:pPr>
+      <w:r>
+        <w:rPr>
+          <w:rFonts w:ascii="Times New Roman" w:hAnsi="Times New Roman" w:cs="Times New Roman"/>
+        </w:rPr>
+        <w:t>Implementation</w:t>
       </w:r>
     </w:p>
     <w:p>
@@ -9104,27 +9417,7 @@
         <w:rPr>
           <w:rFonts w:ascii="Times New Roman" w:hAnsi="Times New Roman" w:cs="Times New Roman"/>
         </w:rPr>
-        <w:t>Explain every single diagram, summarise it and go into detail</w:t>
-      </w:r>
-    </w:p>
-    <w:p>
-      <w:pPr>
-        <w:rPr>
-          <w:rFonts w:ascii="Times New Roman" w:hAnsi="Times New Roman" w:cs="Times New Roman"/>
-        </w:rPr>
-      </w:pPr>
-    </w:p>
-    <w:p>
-      <w:pPr>
-        <w:rPr>
-          <w:rFonts w:ascii="Times New Roman" w:hAnsi="Times New Roman" w:cs="Times New Roman"/>
-        </w:rPr>
-      </w:pPr>
-      <w:r>
-        <w:rPr>
-          <w:rFonts w:ascii="Times New Roman" w:hAnsi="Times New Roman" w:cs="Times New Roman"/>
-        </w:rPr>
-        <w:t>Implementation</w:t>
+        <w:t>What process did you go through, what decisions did you make?</w:t>
       </w:r>
     </w:p>
     <w:p>
@@ -9143,7 +9436,7 @@
         <w:rPr>
           <w:rFonts w:ascii="Times New Roman" w:hAnsi="Times New Roman" w:cs="Times New Roman"/>
         </w:rPr>
-        <w:t>What process did you go through, what decisions did you make?</w:t>
+        <w:t>Choice of a language, IDE, framework, why, what problems did you have etc.</w:t>
       </w:r>
     </w:p>
     <w:p>
@@ -9162,7 +9455,7 @@
         <w:rPr>
           <w:rFonts w:ascii="Times New Roman" w:hAnsi="Times New Roman" w:cs="Times New Roman"/>
         </w:rPr>
-        <w:t>Choice of a language, IDE, framework, why, what problems did you have etc.</w:t>
+        <w:t>If you spend 2 weeks fixing a bug, talk about etc</w:t>
       </w:r>
     </w:p>
     <w:p>
@@ -9181,7 +9474,7 @@
         <w:rPr>
           <w:rFonts w:ascii="Times New Roman" w:hAnsi="Times New Roman" w:cs="Times New Roman"/>
         </w:rPr>
-        <w:t>If you spend 2 weeks fixing a bug, talk about etc</w:t>
+        <w:t>If you define an algorithm, talk about how you designed the algorithm but other than that do not paste code here</w:t>
       </w:r>
     </w:p>
     <w:p>
@@ -9200,7 +9493,27 @@
         <w:rPr>
           <w:rFonts w:ascii="Times New Roman" w:hAnsi="Times New Roman" w:cs="Times New Roman"/>
         </w:rPr>
-        <w:t>If you define an algorithm, talk about how you designed the algorithm but other than that do not paste code here</w:t>
+        <w:t>Version control, getting help etc.</w:t>
+      </w:r>
+    </w:p>
+    <w:p>
+      <w:pPr>
+        <w:rPr>
+          <w:rFonts w:ascii="Times New Roman" w:hAnsi="Times New Roman" w:cs="Times New Roman"/>
+        </w:rPr>
+      </w:pPr>
+    </w:p>
+    <w:p>
+      <w:pPr>
+        <w:rPr>
+          <w:rFonts w:ascii="Times New Roman" w:hAnsi="Times New Roman" w:cs="Times New Roman"/>
+        </w:rPr>
+      </w:pPr>
+      <w:r>
+        <w:rPr>
+          <w:rFonts w:ascii="Times New Roman" w:hAnsi="Times New Roman" w:cs="Times New Roman"/>
+        </w:rPr>
+        <w:t>User testing</w:t>
       </w:r>
     </w:p>
     <w:p>
@@ -9219,27 +9532,7 @@
         <w:rPr>
           <w:rFonts w:ascii="Times New Roman" w:hAnsi="Times New Roman" w:cs="Times New Roman"/>
         </w:rPr>
-        <w:t>Version control, getting help etc.</w:t>
-      </w:r>
-    </w:p>
-    <w:p>
-      <w:pPr>
-        <w:rPr>
-          <w:rFonts w:ascii="Times New Roman" w:hAnsi="Times New Roman" w:cs="Times New Roman"/>
-        </w:rPr>
-      </w:pPr>
-    </w:p>
-    <w:p>
-      <w:pPr>
-        <w:rPr>
-          <w:rFonts w:ascii="Times New Roman" w:hAnsi="Times New Roman" w:cs="Times New Roman"/>
-        </w:rPr>
-      </w:pPr>
-      <w:r>
-        <w:rPr>
-          <w:rFonts w:ascii="Times New Roman" w:hAnsi="Times New Roman" w:cs="Times New Roman"/>
-        </w:rPr>
-        <w:t>User testing</w:t>
+        <w:t>Discuss limitations, things that don’t work out, changes to methods etc. and are results still valid</w:t>
       </w:r>
     </w:p>
     <w:p>
@@ -9258,7 +9551,7 @@
         <w:rPr>
           <w:rFonts w:ascii="Times New Roman" w:hAnsi="Times New Roman" w:cs="Times New Roman"/>
         </w:rPr>
-        <w:t>Discuss limitations, things that don’t work out, changes to methods etc. and are results still valid</w:t>
+        <w:t>Have a plan B</w:t>
       </w:r>
     </w:p>
     <w:p>
@@ -9277,7 +9570,7 @@
         <w:rPr>
           <w:rFonts w:ascii="Times New Roman" w:hAnsi="Times New Roman" w:cs="Times New Roman"/>
         </w:rPr>
-        <w:t>Have a plan B</w:t>
+        <w:t>Use a combination of methods</w:t>
       </w:r>
     </w:p>
     <w:p>
@@ -9296,7 +9589,7 @@
         <w:rPr>
           <w:rFonts w:ascii="Times New Roman" w:hAnsi="Times New Roman" w:cs="Times New Roman"/>
         </w:rPr>
-        <w:t>Use a combination of methods</w:t>
+        <w:t>Results can be annexed</w:t>
       </w:r>
     </w:p>
     <w:p>
@@ -9315,7 +9608,28 @@
         <w:rPr>
           <w:rFonts w:ascii="Times New Roman" w:hAnsi="Times New Roman" w:cs="Times New Roman"/>
         </w:rPr>
-        <w:t>Results can be annexed</w:t>
+        <w:lastRenderedPageBreak/>
+        <w:t>Scenarios etc should be included and discussed</w:t>
+      </w:r>
+    </w:p>
+    <w:p>
+      <w:pPr>
+        <w:rPr>
+          <w:rFonts w:ascii="Times New Roman" w:hAnsi="Times New Roman" w:cs="Times New Roman"/>
+        </w:rPr>
+      </w:pPr>
+    </w:p>
+    <w:p>
+      <w:pPr>
+        <w:rPr>
+          <w:rFonts w:ascii="Times New Roman" w:hAnsi="Times New Roman" w:cs="Times New Roman"/>
+        </w:rPr>
+      </w:pPr>
+      <w:r>
+        <w:rPr>
+          <w:rFonts w:ascii="Times New Roman" w:hAnsi="Times New Roman" w:cs="Times New Roman"/>
+        </w:rPr>
+        <w:t>Evaluation</w:t>
       </w:r>
     </w:p>
     <w:p>
@@ -9334,27 +9648,41 @@
         <w:rPr>
           <w:rFonts w:ascii="Times New Roman" w:hAnsi="Times New Roman" w:cs="Times New Roman"/>
         </w:rPr>
-        <w:t>Scenarios etc should be included and discussed</w:t>
-      </w:r>
-    </w:p>
-    <w:p>
-      <w:pPr>
-        <w:rPr>
-          <w:rFonts w:ascii="Times New Roman" w:hAnsi="Times New Roman" w:cs="Times New Roman"/>
-        </w:rPr>
-      </w:pPr>
-    </w:p>
-    <w:p>
-      <w:pPr>
-        <w:rPr>
-          <w:rFonts w:ascii="Times New Roman" w:hAnsi="Times New Roman" w:cs="Times New Roman"/>
-        </w:rPr>
-      </w:pPr>
-      <w:r>
-        <w:rPr>
-          <w:rFonts w:ascii="Times New Roman" w:hAnsi="Times New Roman" w:cs="Times New Roman"/>
-        </w:rPr>
-        <w:t>Evaluation</w:t>
+        <w:t xml:space="preserve">Partially evaluating your system is okay </w:t>
+      </w:r>
+      <w:proofErr w:type="gramStart"/>
+      <w:r>
+        <w:rPr>
+          <w:rFonts w:ascii="Times New Roman" w:hAnsi="Times New Roman" w:cs="Times New Roman"/>
+        </w:rPr>
+        <w:t>as long as</w:t>
+      </w:r>
+      <w:proofErr w:type="gramEnd"/>
+      <w:r>
+        <w:rPr>
+          <w:rFonts w:ascii="Times New Roman" w:hAnsi="Times New Roman" w:cs="Times New Roman"/>
+        </w:rPr>
+        <w:t xml:space="preserve"> you explain why you evaluate that part of the system and not the rest</w:t>
+      </w:r>
+    </w:p>
+    <w:p>
+      <w:pPr>
+        <w:rPr>
+          <w:rFonts w:ascii="Times New Roman" w:hAnsi="Times New Roman" w:cs="Times New Roman"/>
+        </w:rPr>
+      </w:pPr>
+    </w:p>
+    <w:p>
+      <w:pPr>
+        <w:rPr>
+          <w:rFonts w:ascii="Times New Roman" w:hAnsi="Times New Roman" w:cs="Times New Roman"/>
+        </w:rPr>
+      </w:pPr>
+      <w:r>
+        <w:rPr>
+          <w:rFonts w:ascii="Times New Roman" w:hAnsi="Times New Roman" w:cs="Times New Roman"/>
+        </w:rPr>
+        <w:t>Project management</w:t>
       </w:r>
     </w:p>
     <w:p>
@@ -9373,59 +9701,6 @@
         <w:rPr>
           <w:rFonts w:ascii="Times New Roman" w:hAnsi="Times New Roman" w:cs="Times New Roman"/>
         </w:rPr>
-        <w:t xml:space="preserve">Partially evaluating your system is okay </w:t>
-      </w:r>
-      <w:proofErr w:type="gramStart"/>
-      <w:r>
-        <w:rPr>
-          <w:rFonts w:ascii="Times New Roman" w:hAnsi="Times New Roman" w:cs="Times New Roman"/>
-        </w:rPr>
-        <w:t>as long as</w:t>
-      </w:r>
-      <w:proofErr w:type="gramEnd"/>
-      <w:r>
-        <w:rPr>
-          <w:rFonts w:ascii="Times New Roman" w:hAnsi="Times New Roman" w:cs="Times New Roman"/>
-        </w:rPr>
-        <w:t xml:space="preserve"> you explain why you evaluate that part of the system and not the rest</w:t>
-      </w:r>
-    </w:p>
-    <w:p>
-      <w:pPr>
-        <w:rPr>
-          <w:rFonts w:ascii="Times New Roman" w:hAnsi="Times New Roman" w:cs="Times New Roman"/>
-        </w:rPr>
-      </w:pPr>
-    </w:p>
-    <w:p>
-      <w:pPr>
-        <w:rPr>
-          <w:rFonts w:ascii="Times New Roman" w:hAnsi="Times New Roman" w:cs="Times New Roman"/>
-        </w:rPr>
-      </w:pPr>
-      <w:r>
-        <w:rPr>
-          <w:rFonts w:ascii="Times New Roman" w:hAnsi="Times New Roman" w:cs="Times New Roman"/>
-        </w:rPr>
-        <w:t>Project management</w:t>
-      </w:r>
-    </w:p>
-    <w:p>
-      <w:pPr>
-        <w:pStyle w:val="ListParagraph"/>
-        <w:numPr>
-          <w:ilvl w:val="0"/>
-          <w:numId w:val="2"/>
-        </w:numPr>
-        <w:ind w:leftChars="0"/>
-        <w:rPr>
-          <w:rFonts w:ascii="Times New Roman" w:hAnsi="Times New Roman" w:cs="Times New Roman"/>
-        </w:rPr>
-      </w:pPr>
-      <w:r>
-        <w:rPr>
-          <w:rFonts w:ascii="Times New Roman" w:hAnsi="Times New Roman" w:cs="Times New Roman"/>
-        </w:rPr>
         <w:t xml:space="preserve">Talk about how initial plan changed, how much was respected, why wasn’t certain parts respected etc. </w:t>
       </w:r>
     </w:p>
@@ -9550,17 +9825,7 @@
           <w:sz w:val="24"/>
           <w:szCs w:val="24"/>
         </w:rPr>
-        <w:t xml:space="preserve"> Manual. (n.d.). Retrieved 14 November 2018, from https://apps.ankiweb.net/docs/manual.html#what-spaced-repetition-algorithm-</w:t>
-      </w:r>
-      <w:r>
-        <w:rPr>
-          <w:rFonts w:ascii="Times New Roman" w:hAnsi="Times New Roman" w:cs="Times New Roman"/>
-          <w:kern w:val="0"/>
-          <w:sz w:val="24"/>
-          <w:szCs w:val="24"/>
-        </w:rPr>
-        <w:lastRenderedPageBreak/>
-        <w:t>does-anki-use</w:t>
+        <w:t xml:space="preserve"> Manual. (n.d.). Retrieved 14 November 2018, from https://apps.ankiweb.net/docs/manual.html#what-spaced-repetition-algorithm-does-anki-use</w:t>
       </w:r>
     </w:p>
     <w:p>
@@ -9726,7 +9991,17 @@
           <w:sz w:val="24"/>
           <w:szCs w:val="24"/>
         </w:rPr>
-        <w:t xml:space="preserve">Barcroft, J. (2007). Effects of Opportunities for Word Retrieval During Second Language Vocabulary Learning. </w:t>
+        <w:t xml:space="preserve">Barcroft, J. (2007). Effects of Opportunities for Word Retrieval During Second </w:t>
+      </w:r>
+      <w:r>
+        <w:rPr>
+          <w:rFonts w:ascii="Times New Roman" w:hAnsi="Times New Roman" w:cs="Times New Roman"/>
+          <w:kern w:val="0"/>
+          <w:sz w:val="24"/>
+          <w:szCs w:val="24"/>
+        </w:rPr>
+        <w:lastRenderedPageBreak/>
+        <w:t xml:space="preserve">Language Vocabulary Learning. </w:t>
       </w:r>
       <w:r>
         <w:rPr>
@@ -10005,27 +10280,7 @@
           <w:sz w:val="24"/>
           <w:szCs w:val="24"/>
         </w:rPr>
-        <w:t xml:space="preserve">, L., &amp; </w:t>
-      </w:r>
-      <w:proofErr w:type="spellStart"/>
-      <w:r>
-        <w:rPr>
-          <w:rFonts w:ascii="Times New Roman" w:hAnsi="Times New Roman" w:cs="Times New Roman"/>
-          <w:kern w:val="0"/>
-          <w:sz w:val="24"/>
-          <w:szCs w:val="24"/>
-        </w:rPr>
-        <w:t>Datta</w:t>
-      </w:r>
-      <w:proofErr w:type="spellEnd"/>
-      <w:r>
-        <w:rPr>
-          <w:rFonts w:ascii="Times New Roman" w:hAnsi="Times New Roman" w:cs="Times New Roman"/>
-          <w:kern w:val="0"/>
-          <w:sz w:val="24"/>
-          <w:szCs w:val="24"/>
-        </w:rPr>
-        <w:t xml:space="preserve">, A. (2015). Spaced Repetition and Mnemonics Enable Recall of Multiple Strong Passwords. </w:t>
+        <w:t xml:space="preserve">, L., &amp; Datta, A. (2015). Spaced Repetition and Mnemonics Enable Recall of Multiple Strong Passwords. </w:t>
       </w:r>
       <w:r>
         <w:rPr>
@@ -10070,7 +10325,6 @@
           <w:sz w:val="24"/>
           <w:szCs w:val="24"/>
         </w:rPr>
-        <w:lastRenderedPageBreak/>
         <w:t xml:space="preserve">Bloom, K. C., &amp; </w:t>
       </w:r>
       <w:proofErr w:type="spellStart"/>
@@ -10241,7 +10495,17 @@
           <w:sz w:val="24"/>
           <w:szCs w:val="24"/>
         </w:rPr>
-        <w:t>Card-based design combined with spaced repetition: A new interface for displaying learning elements and improving active recall. (n.d.).</w:t>
+        <w:t xml:space="preserve">Card-based design combined with spaced repetition: A new interface for displaying </w:t>
+      </w:r>
+      <w:r>
+        <w:rPr>
+          <w:rFonts w:ascii="Times New Roman" w:hAnsi="Times New Roman" w:cs="Times New Roman"/>
+          <w:kern w:val="0"/>
+          <w:sz w:val="24"/>
+          <w:szCs w:val="24"/>
+        </w:rPr>
+        <w:lastRenderedPageBreak/>
+        <w:t>learning elements and improving active recall. (n.d.).</w:t>
       </w:r>
     </w:p>
     <w:p>
@@ -10625,7 +10889,17 @@
           <w:sz w:val="24"/>
           <w:szCs w:val="24"/>
         </w:rPr>
-        <w:t>Ebbinghaus, H. E. (1964). Memory: A contribution to experimental psychology (Henry A. Ruger &amp;</w:t>
+        <w:t xml:space="preserve">Ebbinghaus, H. E. (1964). Memory: A contribution to experimental psychology (Henry </w:t>
+      </w:r>
+      <w:r>
+        <w:rPr>
+          <w:rFonts w:ascii="Times New Roman" w:hAnsi="Times New Roman" w:cs="Times New Roman"/>
+          <w:kern w:val="0"/>
+          <w:sz w:val="24"/>
+          <w:szCs w:val="24"/>
+        </w:rPr>
+        <w:lastRenderedPageBreak/>
+        <w:t>A. Ruger &amp;</w:t>
       </w:r>
       <w:r>
         <w:rPr>
@@ -10856,7 +11130,6 @@
           <w:sz w:val="24"/>
           <w:szCs w:val="24"/>
         </w:rPr>
-        <w:lastRenderedPageBreak/>
         <w:t xml:space="preserve">Godwin-Jones, R. (2010). Emerging technologies from memory palaces to spacing algorithms: approaches to second language vocabulary learning. </w:t>
       </w:r>
       <w:r>
@@ -11021,6 +11294,7 @@
           <w:sz w:val="24"/>
           <w:szCs w:val="24"/>
         </w:rPr>
+        <w:lastRenderedPageBreak/>
         <w:t xml:space="preserve">Hafiz, F. M. (1989). Extensive reading and the development of language skills. </w:t>
       </w:r>
       <w:r>
@@ -11356,7 +11630,6 @@
           <w:sz w:val="24"/>
           <w:szCs w:val="24"/>
         </w:rPr>
-        <w:lastRenderedPageBreak/>
         <w:t>http://science.sciencemag.org/content/319/5865/966?casa_token=ACJqFC7dCbAAAAAA%3AWh93XPkSNuywgywQmgGX4xmZlSkOVgqfRhfLa8OsS5dEBKE8rydll-8bp0qiUm0IzJe4UtJwIi4u1hGc</w:t>
       </w:r>
     </w:p>
@@ -11498,7 +11771,17 @@
           <w:sz w:val="24"/>
           <w:szCs w:val="24"/>
         </w:rPr>
-        <w:t>(4), 440–464. https://doi.org/10.2307/326879</w:t>
+        <w:t>(4), 440–</w:t>
+      </w:r>
+      <w:r>
+        <w:rPr>
+          <w:rFonts w:ascii="Times New Roman" w:hAnsi="Times New Roman" w:cs="Times New Roman"/>
+          <w:kern w:val="0"/>
+          <w:sz w:val="24"/>
+          <w:szCs w:val="24"/>
+        </w:rPr>
+        <w:lastRenderedPageBreak/>
+        <w:t>464. https://doi.org/10.2307/326879</w:t>
       </w:r>
     </w:p>
     <w:p>
@@ -11543,27 +11826,7 @@
           <w:sz w:val="24"/>
           <w:szCs w:val="24"/>
         </w:rPr>
-        <w:t xml:space="preserve"> (1st </w:t>
-      </w:r>
-      <w:proofErr w:type="spellStart"/>
-      <w:r>
-        <w:rPr>
-          <w:rFonts w:ascii="Times New Roman" w:hAnsi="Times New Roman" w:cs="Times New Roman"/>
-          <w:kern w:val="0"/>
-          <w:sz w:val="24"/>
-          <w:szCs w:val="24"/>
-        </w:rPr>
-        <w:t>ed</w:t>
-      </w:r>
-      <w:proofErr w:type="spellEnd"/>
-      <w:r>
-        <w:rPr>
-          <w:rFonts w:ascii="Times New Roman" w:hAnsi="Times New Roman" w:cs="Times New Roman"/>
-          <w:kern w:val="0"/>
-          <w:sz w:val="24"/>
-          <w:szCs w:val="24"/>
-        </w:rPr>
-        <w:t xml:space="preserve">). </w:t>
+        <w:t xml:space="preserve"> (1st ed). </w:t>
       </w:r>
       <w:proofErr w:type="gramStart"/>
       <w:r>
@@ -11583,27 +11846,7 @@
           <w:sz w:val="24"/>
           <w:szCs w:val="24"/>
         </w:rPr>
-        <w:t xml:space="preserve"> New York: </w:t>
-      </w:r>
-      <w:proofErr w:type="spellStart"/>
-      <w:r>
-        <w:rPr>
-          <w:rFonts w:ascii="Times New Roman" w:hAnsi="Times New Roman" w:cs="Times New Roman"/>
-          <w:kern w:val="0"/>
-          <w:sz w:val="24"/>
-          <w:szCs w:val="24"/>
-        </w:rPr>
-        <w:t>Pergamon</w:t>
-      </w:r>
-      <w:proofErr w:type="spellEnd"/>
-      <w:r>
-        <w:rPr>
-          <w:rFonts w:ascii="Times New Roman" w:hAnsi="Times New Roman" w:cs="Times New Roman"/>
-          <w:kern w:val="0"/>
-          <w:sz w:val="24"/>
-          <w:szCs w:val="24"/>
-        </w:rPr>
-        <w:t>.</w:t>
+        <w:t xml:space="preserve"> New York: Pergamon.</w:t>
       </w:r>
     </w:p>
     <w:p>
@@ -11780,7 +12023,6 @@
           <w:sz w:val="24"/>
           <w:szCs w:val="24"/>
         </w:rPr>
-        <w:lastRenderedPageBreak/>
         <w:t xml:space="preserve">Long, M. H. (1983). </w:t>
       </w:r>
       <w:r>
@@ -11992,6 +12234,7 @@
           <w:rFonts w:ascii="Times New Roman" w:hAnsi="Times New Roman" w:cs="Times New Roman"/>
           <w:sz w:val="24"/>
         </w:rPr>
+        <w:lastRenderedPageBreak/>
         <w:t>Morohashi</w:t>
       </w:r>
       <w:proofErr w:type="spellEnd"/>
@@ -12014,7 +12257,7 @@
           <w:rFonts w:ascii="Times New Roman" w:hAnsi="Times New Roman" w:cs="Times New Roman"/>
           <w:sz w:val="24"/>
         </w:rPr>
-        <w:t xml:space="preserve">ai </w:t>
+        <w:t>ai Kan-</w:t>
       </w:r>
       <w:proofErr w:type="spellStart"/>
       <w:r>
@@ -12022,7 +12265,7 @@
           <w:rFonts w:ascii="Times New Roman" w:hAnsi="Times New Roman" w:cs="Times New Roman"/>
           <w:sz w:val="24"/>
         </w:rPr>
-        <w:t>Kan-Wa</w:t>
+        <w:t>Wa</w:t>
       </w:r>
       <w:proofErr w:type="spellEnd"/>
       <w:r>
@@ -12291,7 +12534,6 @@
           <w:sz w:val="24"/>
           <w:szCs w:val="24"/>
         </w:rPr>
-        <w:lastRenderedPageBreak/>
         <w:t xml:space="preserve">Pavlik, P. I., &amp; Anderson, J. R. (2005). Practice and Forgetting Effects on Vocabulary Memory: An Activation-Based Model of the Spacing Effect. </w:t>
       </w:r>
       <w:r>
@@ -12527,7 +12769,17 @@
           <w:sz w:val="24"/>
           <w:szCs w:val="24"/>
         </w:rPr>
-        <w:t xml:space="preserve">55-62. Retrieved from </w:t>
+        <w:t xml:space="preserve">55-62. </w:t>
+      </w:r>
+      <w:r>
+        <w:rPr>
+          <w:rFonts w:ascii="Times New Roman" w:hAnsi="Times New Roman" w:cs="Times New Roman"/>
+          <w:kern w:val="0"/>
+          <w:sz w:val="24"/>
+          <w:szCs w:val="24"/>
+        </w:rPr>
+        <w:lastRenderedPageBreak/>
+        <w:t xml:space="preserve">Retrieved from </w:t>
       </w:r>
       <w:hyperlink r:id="rId27" w:history="1">
         <w:r>
@@ -12814,7 +13066,6 @@
           <w:sz w:val="24"/>
           <w:szCs w:val="24"/>
         </w:rPr>
-        <w:lastRenderedPageBreak/>
         <w:t xml:space="preserve">Rukmini, S. (2017). Content-Based Language Learning and Communicative Approach to English Language Teaching for Technology and Management Courses: Integration and Implications. </w:t>
       </w:r>
       <w:r>
@@ -13010,6 +13261,7 @@
           <w:sz w:val="24"/>
           <w:szCs w:val="24"/>
         </w:rPr>
+        <w:lastRenderedPageBreak/>
         <w:t xml:space="preserve">Shared Decks - </w:t>
       </w:r>
       <w:proofErr w:type="spellStart"/>
@@ -13239,17 +13491,7 @@
           <w:sz w:val="24"/>
           <w:szCs w:val="24"/>
         </w:rPr>
-        <w:t xml:space="preserve">, L., &amp; Cohen, A. (2015). The influence of cloze </w:t>
-      </w:r>
-      <w:r>
-        <w:rPr>
-          <w:rFonts w:ascii="Times New Roman" w:hAnsi="Times New Roman" w:cs="Times New Roman"/>
-          <w:kern w:val="0"/>
-          <w:sz w:val="24"/>
-          <w:szCs w:val="24"/>
-        </w:rPr>
-        <w:lastRenderedPageBreak/>
-        <w:t xml:space="preserve">probability and item constraint on cloze task response time. </w:t>
+        <w:t xml:space="preserve">, L., &amp; Cohen, A. (2015). The influence of cloze probability and item constraint on cloze task response time. </w:t>
       </w:r>
       <w:r>
         <w:rPr>
@@ -13385,6 +13627,7 @@
           <w:sz w:val="24"/>
           <w:szCs w:val="24"/>
         </w:rPr>
+        <w:lastRenderedPageBreak/>
         <w:t>Vanpatten</w:t>
       </w:r>
       <w:proofErr w:type="spellEnd"/>
@@ -13817,15 +14060,7 @@
                   <w:rStyle w:val="Hyperlink"/>
                   <w:rFonts w:ascii="Times New Roman" w:hAnsi="Times New Roman" w:cs="Times New Roman"/>
                 </w:rPr>
-                <w:t>https://www.fluentu.com/blog/srs-spaced-</w:t>
-              </w:r>
-              <w:r>
-                <w:rPr>
-                  <w:rStyle w:val="Hyperlink"/>
-                  <w:rFonts w:ascii="Times New Roman" w:hAnsi="Times New Roman" w:cs="Times New Roman"/>
-                </w:rPr>
-                <w:lastRenderedPageBreak/>
-                <w:t>repetition-language-learning/</w:t>
+                <w:t>https://www.fluentu.com/blog/srs-spaced-repetition-language-learning/</w:t>
               </w:r>
             </w:hyperlink>
           </w:p>
@@ -13846,7 +14081,6 @@
               <w:rPr>
                 <w:rFonts w:ascii="Times New Roman" w:hAnsi="Times New Roman" w:cs="Times New Roman" w:hint="eastAsia"/>
               </w:rPr>
-              <w:lastRenderedPageBreak/>
               <w:t>Anki</w:t>
             </w:r>
             <w:proofErr w:type="spellEnd"/>
@@ -14394,6 +14628,7 @@
               <w:rPr>
                 <w:rFonts w:ascii="Times New Roman" w:hAnsi="Times New Roman" w:cs="Times New Roman" w:hint="eastAsia"/>
               </w:rPr>
+              <w:lastRenderedPageBreak/>
               <w:t>AnkiDroid</w:t>
             </w:r>
             <w:proofErr w:type="spellEnd"/>

</xml_diff>

<commit_message>
Added db design and sequence diagram
</commit_message>
<xml_diff>
--- a/Documentation/Final Report.docx
+++ b/Documentation/Final Report.docx
@@ -9150,6 +9150,20 @@
         </w:rPr>
         <w:t>.</w:t>
       </w:r>
+      <w:r>
+        <w:rPr>
+          <w:rFonts w:ascii="Times New Roman" w:hAnsi="Times New Roman" w:cs="Times New Roman"/>
+          <w:sz w:val="24"/>
+        </w:rPr>
+        <w:t xml:space="preserve"> To implement this a combination of forward and reverse navigation as mentioned in Google’s Material Design’s</w:t>
+      </w:r>
+      <w:r>
+        <w:rPr>
+          <w:rFonts w:ascii="Times New Roman" w:hAnsi="Times New Roman" w:cs="Times New Roman"/>
+          <w:sz w:val="24"/>
+        </w:rPr>
+        <w:t xml:space="preserve"> Understanding Navigation (n.d.), will be ideal for example making use of buttons to allow users to access deeper content while allowing them to return to the previous part of the app easily with their browser’s back button or with buttons for the main parts of the application which can be displayed on every screen.</w:t>
+      </w:r>
     </w:p>
     <w:p>
       <w:pPr>
@@ -9188,14 +9202,64 @@
           <w:rFonts w:ascii="Times New Roman" w:hAnsi="Times New Roman" w:cs="Times New Roman"/>
           <w:sz w:val="24"/>
         </w:rPr>
-        <w:t xml:space="preserve">Having key shortcuts for </w:t>
-      </w:r>
-      <w:r>
-        <w:rPr>
-          <w:rFonts w:ascii="Times New Roman" w:hAnsi="Times New Roman" w:cs="Times New Roman"/>
-          <w:sz w:val="24"/>
-        </w:rPr>
-        <w:t>actions that are used a lot allows users to use the artefact more efficiently.</w:t>
+        <w:t>Having key shortcuts for</w:t>
+      </w:r>
+      <w:r>
+        <w:rPr>
+          <w:rFonts w:ascii="Times New Roman" w:hAnsi="Times New Roman" w:cs="Times New Roman"/>
+          <w:sz w:val="24"/>
+        </w:rPr>
+        <w:t xml:space="preserve"> commonly used actions</w:t>
+      </w:r>
+      <w:r>
+        <w:rPr>
+          <w:rFonts w:ascii="Times New Roman" w:hAnsi="Times New Roman" w:cs="Times New Roman"/>
+          <w:sz w:val="24"/>
+        </w:rPr>
+        <w:t xml:space="preserve"> allows users to use the artefact more efficiently</w:t>
+      </w:r>
+      <w:r>
+        <w:rPr>
+          <w:rFonts w:ascii="Times New Roman" w:hAnsi="Times New Roman" w:cs="Times New Roman"/>
+          <w:sz w:val="24"/>
+        </w:rPr>
+        <w:t xml:space="preserve">. As </w:t>
+      </w:r>
+      <w:r>
+        <w:rPr>
+          <w:rFonts w:ascii="Times New Roman" w:hAnsi="Times New Roman" w:cs="Times New Roman"/>
+          <w:sz w:val="24"/>
+        </w:rPr>
+        <w:t>existing</w:t>
+      </w:r>
+      <w:r>
+        <w:rPr>
+          <w:rFonts w:ascii="Times New Roman" w:hAnsi="Times New Roman" w:cs="Times New Roman"/>
+          <w:sz w:val="24"/>
+        </w:rPr>
+        <w:t xml:space="preserve"> applications use key </w:t>
+      </w:r>
+      <w:r>
+        <w:rPr>
+          <w:rFonts w:ascii="Times New Roman" w:hAnsi="Times New Roman" w:cs="Times New Roman"/>
+          <w:sz w:val="24"/>
+        </w:rPr>
+        <w:t xml:space="preserve">shortcuts, they should be included if users are to be able to study as quickly as they can using already existing systems as mentioned in Analysing </w:t>
+      </w:r>
+      <w:commentRangeStart w:id="14"/>
+      <w:r>
+        <w:rPr>
+          <w:rFonts w:ascii="Times New Roman" w:hAnsi="Times New Roman" w:cs="Times New Roman"/>
+          <w:sz w:val="24"/>
+        </w:rPr>
+        <w:t>Existing Systems.</w:t>
+      </w:r>
+      <w:commentRangeEnd w:id="14"/>
+      <w:r>
+        <w:rPr>
+          <w:rStyle w:val="CommentReference"/>
+        </w:rPr>
+        <w:commentReference w:id="14"/>
       </w:r>
     </w:p>
     <w:p>
@@ -9238,6 +9302,22 @@
           <w:sz w:val="24"/>
         </w:rPr>
       </w:pPr>
+      <w:proofErr w:type="spellStart"/>
+      <w:r>
+        <w:rPr>
+          <w:rFonts w:ascii="Times New Roman" w:hAnsi="Times New Roman" w:cs="Times New Roman"/>
+          <w:sz w:val="24"/>
+        </w:rPr>
+        <w:t>Anki</w:t>
+      </w:r>
+      <w:proofErr w:type="spellEnd"/>
+      <w:r>
+        <w:rPr>
+          <w:rFonts w:ascii="Times New Roman" w:hAnsi="Times New Roman" w:cs="Times New Roman"/>
+          <w:sz w:val="24"/>
+        </w:rPr>
+        <w:t xml:space="preserve"> (n.d.) simulates flashcards by showing the user the front first and then having the user press a button to display the back. </w:t>
+      </w:r>
       <w:r>
         <w:rPr>
           <w:rFonts w:ascii="Times New Roman" w:hAnsi="Times New Roman" w:cs="Times New Roman" w:hint="eastAsia"/>
@@ -9250,7 +9330,72 @@
           <w:rFonts w:ascii="Times New Roman" w:hAnsi="Times New Roman" w:cs="Times New Roman"/>
           <w:sz w:val="24"/>
         </w:rPr>
-        <w:t>he artefact will simulate traditional flashcards and must not steer away from this, else risk confusing users.</w:t>
+        <w:t xml:space="preserve">he </w:t>
+      </w:r>
+      <w:r>
+        <w:rPr>
+          <w:rFonts w:ascii="Times New Roman" w:hAnsi="Times New Roman" w:cs="Times New Roman"/>
+          <w:sz w:val="24"/>
+        </w:rPr>
+        <w:t>application</w:t>
+      </w:r>
+      <w:r>
+        <w:rPr>
+          <w:rFonts w:ascii="Times New Roman" w:hAnsi="Times New Roman" w:cs="Times New Roman"/>
+          <w:sz w:val="24"/>
+        </w:rPr>
+        <w:t xml:space="preserve"> </w:t>
+      </w:r>
+      <w:proofErr w:type="gramStart"/>
+      <w:r>
+        <w:rPr>
+          <w:rFonts w:ascii="Times New Roman" w:hAnsi="Times New Roman" w:cs="Times New Roman"/>
+          <w:sz w:val="24"/>
+        </w:rPr>
+        <w:t>has to</w:t>
+      </w:r>
+      <w:proofErr w:type="gramEnd"/>
+      <w:r>
+        <w:rPr>
+          <w:rFonts w:ascii="Times New Roman" w:hAnsi="Times New Roman" w:cs="Times New Roman"/>
+          <w:sz w:val="24"/>
+        </w:rPr>
+        <w:t xml:space="preserve"> simulate</w:t>
+      </w:r>
+      <w:r>
+        <w:rPr>
+          <w:rFonts w:ascii="Times New Roman" w:hAnsi="Times New Roman" w:cs="Times New Roman"/>
+          <w:sz w:val="24"/>
+        </w:rPr>
+        <w:t xml:space="preserve"> this</w:t>
+      </w:r>
+      <w:r>
+        <w:rPr>
+          <w:rFonts w:ascii="Times New Roman" w:hAnsi="Times New Roman" w:cs="Times New Roman"/>
+          <w:sz w:val="24"/>
+        </w:rPr>
+        <w:t xml:space="preserve"> traditional flashcard</w:t>
+      </w:r>
+      <w:r>
+        <w:rPr>
+          <w:rFonts w:ascii="Times New Roman" w:hAnsi="Times New Roman" w:cs="Times New Roman"/>
+          <w:sz w:val="24"/>
+        </w:rPr>
+        <w:t xml:space="preserve"> layout</w:t>
+      </w:r>
+      <w:r>
+        <w:rPr>
+          <w:rFonts w:ascii="Times New Roman" w:hAnsi="Times New Roman" w:cs="Times New Roman"/>
+          <w:sz w:val="24"/>
+        </w:rPr>
+        <w:t xml:space="preserve"> and must not steer away from this, else risk confusing users.</w:t>
+      </w:r>
+      <w:r>
+        <w:rPr>
+          <w:rFonts w:ascii="Times New Roman" w:hAnsi="Times New Roman" w:cs="Times New Roman"/>
+          <w:sz w:val="24"/>
+        </w:rPr>
+        <w:t xml:space="preserve"> </w:t>
       </w:r>
     </w:p>
     <w:p>
@@ -9307,6 +9452,62 @@
         </w:rPr>
         <w:t>Users accessing the website, whether on mobile or desktop browsers, should have the application fit their screen naturally without reducing usability.</w:t>
       </w:r>
+      <w:r>
+        <w:rPr>
+          <w:rFonts w:ascii="Times New Roman" w:hAnsi="Times New Roman" w:cs="Times New Roman"/>
+          <w:sz w:val="24"/>
+        </w:rPr>
+        <w:t xml:space="preserve"> As discussed on </w:t>
+      </w:r>
+      <w:r>
+        <w:rPr>
+          <w:rFonts w:ascii="Times New Roman" w:hAnsi="Times New Roman" w:cs="Times New Roman"/>
+          <w:sz w:val="24"/>
+        </w:rPr>
+        <w:t xml:space="preserve">Google’s Material Design’s, </w:t>
+      </w:r>
+      <w:r>
+        <w:rPr>
+          <w:rFonts w:ascii="Times New Roman" w:hAnsi="Times New Roman" w:cs="Times New Roman"/>
+          <w:sz w:val="24"/>
+        </w:rPr>
+        <w:t xml:space="preserve">Responsive </w:t>
+      </w:r>
+      <w:r>
+        <w:rPr>
+          <w:rFonts w:ascii="Times New Roman" w:hAnsi="Times New Roman" w:cs="Times New Roman"/>
+          <w:sz w:val="24"/>
+        </w:rPr>
+        <w:t>L</w:t>
+      </w:r>
+      <w:r>
+        <w:rPr>
+          <w:rFonts w:ascii="Times New Roman" w:hAnsi="Times New Roman" w:cs="Times New Roman"/>
+          <w:sz w:val="24"/>
+        </w:rPr>
+        <w:t xml:space="preserve">ayout </w:t>
+      </w:r>
+      <w:r>
+        <w:rPr>
+          <w:rFonts w:ascii="Times New Roman" w:hAnsi="Times New Roman" w:cs="Times New Roman"/>
+          <w:sz w:val="24"/>
+        </w:rPr>
+        <w:t>G</w:t>
+      </w:r>
+      <w:r>
+        <w:rPr>
+          <w:rFonts w:ascii="Times New Roman" w:hAnsi="Times New Roman" w:cs="Times New Roman"/>
+          <w:sz w:val="24"/>
+        </w:rPr>
+        <w:t>rid</w:t>
+      </w:r>
+      <w:r>
+        <w:rPr>
+          <w:rFonts w:ascii="Times New Roman" w:hAnsi="Times New Roman" w:cs="Times New Roman"/>
+          <w:sz w:val="24"/>
+        </w:rPr>
+        <w:t xml:space="preserve"> (n.d.), UI regions should be consistent across all devices when changing for different screen sizes.</w:t>
+      </w:r>
     </w:p>
     <w:p>
       <w:pPr>
@@ -9355,96 +9556,104 @@
     <w:p>
       <w:pPr>
         <w:rPr>
+          <w:rFonts w:ascii="Times New Roman" w:hAnsi="Times New Roman" w:cs="Times New Roman"/>
+          <w:sz w:val="24"/>
+        </w:rPr>
+      </w:pPr>
+    </w:p>
+    <w:p>
+      <w:pPr>
+        <w:rPr>
+          <w:rFonts w:ascii="Times New Roman" w:hAnsi="Times New Roman" w:cs="Times New Roman"/>
+          <w:sz w:val="24"/>
+        </w:rPr>
+      </w:pPr>
+      <w:r>
+        <w:rPr>
           <w:rFonts w:ascii="Times New Roman" w:hAnsi="Times New Roman" w:cs="Times New Roman" w:hint="eastAsia"/>
           <w:sz w:val="24"/>
         </w:rPr>
-      </w:pPr>
-    </w:p>
-    <w:p>
-      <w:pPr>
-        <w:rPr>
-          <w:rFonts w:ascii="Times New Roman" w:hAnsi="Times New Roman" w:cs="Times New Roman"/>
-          <w:sz w:val="24"/>
-        </w:rPr>
-      </w:pPr>
+        <w:t>T</w:t>
+      </w:r>
+      <w:r>
+        <w:rPr>
+          <w:rFonts w:ascii="Times New Roman" w:hAnsi="Times New Roman" w:cs="Times New Roman"/>
+          <w:sz w:val="24"/>
+        </w:rPr>
+        <w:t>o gain access to the system a “New User” must create an account by using “Register” which will create a user account in the database. A user can then “Sign in” which will always trigger two other cases, “Verify Password” and “Get Flashcard Data”.</w:t>
+      </w:r>
+      <w:r>
+        <w:rPr>
+          <w:rFonts w:ascii="Times New Roman" w:hAnsi="Times New Roman" w:cs="Times New Roman"/>
+          <w:sz w:val="24"/>
+        </w:rPr>
+        <w:t xml:space="preserve"> If an</w:t>
+      </w:r>
+      <w:r>
+        <w:rPr>
+          <w:rFonts w:ascii="Times New Roman" w:hAnsi="Times New Roman" w:cs="Times New Roman"/>
+          <w:sz w:val="24"/>
+        </w:rPr>
+        <w:t xml:space="preserve"> error </w:t>
+      </w:r>
+      <w:r>
+        <w:rPr>
+          <w:rFonts w:ascii="Times New Roman" w:hAnsi="Times New Roman" w:cs="Times New Roman"/>
+          <w:sz w:val="24"/>
+        </w:rPr>
+        <w:lastRenderedPageBreak/>
+        <w:t xml:space="preserve">occurs during “Sign in” then the “Display Login Error” case may be triggered. </w:t>
+      </w:r>
+    </w:p>
+    <w:p>
+      <w:pPr>
+        <w:rPr>
+          <w:rFonts w:ascii="Times New Roman" w:hAnsi="Times New Roman" w:cs="Times New Roman"/>
+          <w:sz w:val="24"/>
+        </w:rPr>
+      </w:pPr>
+    </w:p>
+    <w:p>
+      <w:pPr>
+        <w:rPr>
+          <w:rFonts w:ascii="Times New Roman" w:hAnsi="Times New Roman" w:cs="Times New Roman"/>
+          <w:sz w:val="24"/>
+        </w:rPr>
+      </w:pPr>
+      <w:r>
+        <w:rPr>
+          <w:rFonts w:ascii="Times New Roman" w:hAnsi="Times New Roman" w:cs="Times New Roman"/>
+          <w:sz w:val="24"/>
+        </w:rPr>
+        <w:t xml:space="preserve">The “Create Flashcard Deck” case can be used by a “User” and will then be saved to the “External Database”. From the same screen as “Create Flashcard Deck” the “User” may trigger “Add Cards” to add new flashcards to a newly created deck. “Study Cards” and “Browse Cards” are similar in that the “User” may also trigger “Add Cards, as well as “Edit Cards” and “Delete Cards”, from these two screens also. When “Study Cards” is triggered and a flashcard is learnt or reviewed by a “User” the “Schedule Review” case must trigger to decide when the learnt or reviewed card will next be displayed to the user, which will be decided by a modified version of the </w:t>
+      </w:r>
+      <w:commentRangeStart w:id="15"/>
+      <w:r>
+        <w:rPr>
+          <w:rFonts w:ascii="Times New Roman" w:hAnsi="Times New Roman" w:cs="Times New Roman"/>
+          <w:sz w:val="24"/>
+        </w:rPr>
+        <w:t>Leitner System and the SM2 algorithm</w:t>
+      </w:r>
+      <w:commentRangeEnd w:id="15"/>
+      <w:r>
+        <w:rPr>
+          <w:rStyle w:val="CommentReference"/>
+        </w:rPr>
+        <w:commentReference w:id="15"/>
+      </w:r>
+      <w:r>
+        <w:rPr>
+          <w:rFonts w:ascii="Times New Roman" w:hAnsi="Times New Roman" w:cs="Times New Roman"/>
+          <w:sz w:val="24"/>
+        </w:rPr>
+        <w:t>.</w:t>
+      </w:r>
       <w:r>
         <w:rPr>
           <w:rFonts w:ascii="Times New Roman" w:hAnsi="Times New Roman" w:cs="Times New Roman" w:hint="eastAsia"/>
           <w:sz w:val="24"/>
         </w:rPr>
-        <w:t>T</w:t>
-      </w:r>
-      <w:r>
-        <w:rPr>
-          <w:rFonts w:ascii="Times New Roman" w:hAnsi="Times New Roman" w:cs="Times New Roman"/>
-          <w:sz w:val="24"/>
-        </w:rPr>
-        <w:t>o gain access to the system a “New User” must create an account by using “Register” which will create a user account in the database. A user can then “Sign in” which will always trigger two other cases, “Verify Password” and “Get Flashcard Data”.</w:t>
-      </w:r>
-      <w:r>
-        <w:rPr>
-          <w:rFonts w:ascii="Times New Roman" w:hAnsi="Times New Roman" w:cs="Times New Roman"/>
-          <w:sz w:val="24"/>
-        </w:rPr>
-        <w:t xml:space="preserve"> If an</w:t>
-      </w:r>
-      <w:r>
-        <w:rPr>
-          <w:rFonts w:ascii="Times New Roman" w:hAnsi="Times New Roman" w:cs="Times New Roman"/>
-          <w:sz w:val="24"/>
-        </w:rPr>
-        <w:t xml:space="preserve"> error occurs during “Sign in” then the “Display Login Error” case may be triggered. </w:t>
-      </w:r>
-    </w:p>
-    <w:p>
-      <w:pPr>
-        <w:rPr>
-          <w:rFonts w:ascii="Times New Roman" w:hAnsi="Times New Roman" w:cs="Times New Roman"/>
-          <w:sz w:val="24"/>
-        </w:rPr>
-      </w:pPr>
-    </w:p>
-    <w:p>
-      <w:pPr>
-        <w:rPr>
-          <w:rFonts w:ascii="Times New Roman" w:hAnsi="Times New Roman" w:cs="Times New Roman"/>
-          <w:sz w:val="24"/>
-        </w:rPr>
-      </w:pPr>
-      <w:r>
-        <w:rPr>
-          <w:rFonts w:ascii="Times New Roman" w:hAnsi="Times New Roman" w:cs="Times New Roman"/>
-          <w:sz w:val="24"/>
-        </w:rPr>
-        <w:t xml:space="preserve">The “Create Flashcard Deck” case can be used by a “User” and will then be saved to the “External Database”. From the same screen as “Create Flashcard Deck” the “User” may trigger “Add Cards” to add new flashcards to a newly created deck. “Study Cards” and “Browse Cards” are similar in that the “User” may also trigger “Add Cards, as well as “Edit Cards” and “Delete Cards”, from these two screens also. When “Study Cards” is triggered and a flashcard is learnt or reviewed by a “User” the “Schedule Review” case must trigger to decide when the learnt or reviewed card will next be displayed to the user, which will be decided by a modified version of the </w:t>
-      </w:r>
-      <w:commentRangeStart w:id="14"/>
-      <w:r>
-        <w:rPr>
-          <w:rFonts w:ascii="Times New Roman" w:hAnsi="Times New Roman" w:cs="Times New Roman"/>
-          <w:sz w:val="24"/>
-        </w:rPr>
-        <w:t>Leitner System and the SM2 algorithm</w:t>
-      </w:r>
-      <w:commentRangeEnd w:id="14"/>
-      <w:r>
-        <w:rPr>
-          <w:rStyle w:val="CommentReference"/>
-        </w:rPr>
-        <w:commentReference w:id="14"/>
-      </w:r>
-      <w:r>
-        <w:rPr>
-          <w:rFonts w:ascii="Times New Roman" w:hAnsi="Times New Roman" w:cs="Times New Roman"/>
-          <w:sz w:val="24"/>
-        </w:rPr>
-        <w:t>.</w:t>
-      </w:r>
-      <w:r>
-        <w:rPr>
-          <w:rFonts w:ascii="Times New Roman" w:hAnsi="Times New Roman" w:cs="Times New Roman" w:hint="eastAsia"/>
-          <w:sz w:val="24"/>
-        </w:rPr>
         <w:t xml:space="preserve"> </w:t>
       </w:r>
     </w:p>
@@ -9454,12 +9663,12 @@
           <w:rFonts w:ascii="Times New Roman" w:hAnsi="Times New Roman" w:cs="Times New Roman"/>
         </w:rPr>
       </w:pPr>
+      <w:commentRangeStart w:id="16"/>
       <w:r>
         <w:rPr>
           <w:rFonts w:ascii="Times New Roman" w:hAnsi="Times New Roman" w:cs="Times New Roman"/>
           <w:noProof/>
         </w:rPr>
-        <w:lastRenderedPageBreak/>
         <w:drawing>
           <wp:inline distT="0" distB="0" distL="0" distR="0" wp14:anchorId="5EE63DEC" wp14:editId="3FE33197">
             <wp:extent cx="5400675" cy="5667375"/>
@@ -9509,6 +9718,13 @@
           </wp:inline>
         </w:drawing>
       </w:r>
+      <w:commentRangeEnd w:id="16"/>
+      <w:r>
+        <w:rPr>
+          <w:rStyle w:val="CommentReference"/>
+        </w:rPr>
+        <w:commentReference w:id="16"/>
+      </w:r>
     </w:p>
     <w:p>
       <w:pPr>
@@ -9545,54 +9761,172 @@
     <w:p>
       <w:pPr>
         <w:rPr>
+          <w:rFonts w:ascii="Times New Roman" w:hAnsi="Times New Roman" w:cs="Times New Roman"/>
+          <w:sz w:val="24"/>
+        </w:rPr>
+      </w:pPr>
+      <w:r>
+        <w:rPr>
+          <w:rFonts w:ascii="Times New Roman" w:hAnsi="Times New Roman" w:cs="Times New Roman"/>
+          <w:sz w:val="24"/>
+        </w:rPr>
+        <w:t>“Browse Progress” can be accessed by the “User” which will show them usage data which will be saved to the “External Database” in relation to their user account.</w:t>
+      </w:r>
+    </w:p>
+    <w:p>
+      <w:pPr>
+        <w:rPr>
+          <w:rFonts w:ascii="Times New Roman" w:hAnsi="Times New Roman" w:cs="Times New Roman"/>
+        </w:rPr>
+      </w:pPr>
+    </w:p>
+    <w:p>
+      <w:pPr>
+        <w:rPr>
+          <w:rFonts w:ascii="Times New Roman" w:hAnsi="Times New Roman" w:cs="Times New Roman"/>
+          <w:sz w:val="24"/>
+        </w:rPr>
+      </w:pPr>
+      <w:r>
+        <w:rPr>
+          <w:rFonts w:ascii="Times New Roman" w:hAnsi="Times New Roman" w:cs="Times New Roman"/>
+          <w:sz w:val="24"/>
+        </w:rPr>
+        <w:t xml:space="preserve">“Sign Out/End Session” occurs when a user clicks a sign out button or the session ends due to the user not returning to the site within a certain </w:t>
+      </w:r>
+      <w:proofErr w:type="gramStart"/>
+      <w:r>
+        <w:rPr>
+          <w:rFonts w:ascii="Times New Roman" w:hAnsi="Times New Roman" w:cs="Times New Roman"/>
+          <w:sz w:val="24"/>
+        </w:rPr>
+        <w:t>time period</w:t>
+      </w:r>
+      <w:proofErr w:type="gramEnd"/>
+      <w:r>
+        <w:rPr>
+          <w:rFonts w:ascii="Times New Roman" w:hAnsi="Times New Roman" w:cs="Times New Roman"/>
+          <w:sz w:val="24"/>
+        </w:rPr>
+        <w:t>. When this happens, the data that has been gathered in that session, such as scheduling, usage data, changes to flashcards and decks, will be sent to the “External Database” via “Send Flashcard Data”.</w:t>
+      </w:r>
+    </w:p>
+    <w:p>
+      <w:pPr>
+        <w:rPr>
+          <w:rFonts w:ascii="Times New Roman" w:hAnsi="Times New Roman" w:cs="Times New Roman"/>
+          <w:sz w:val="28"/>
+        </w:rPr>
+      </w:pPr>
+    </w:p>
+    <w:p>
+      <w:pPr>
+        <w:rPr>
+          <w:rFonts w:ascii="Times New Roman" w:hAnsi="Times New Roman" w:cs="Times New Roman"/>
+          <w:sz w:val="28"/>
+        </w:rPr>
+      </w:pPr>
+    </w:p>
+    <w:p>
+      <w:pPr>
+        <w:rPr>
+          <w:rFonts w:ascii="Times New Roman" w:hAnsi="Times New Roman" w:cs="Times New Roman"/>
+          <w:sz w:val="28"/>
+        </w:rPr>
+      </w:pPr>
+      <w:commentRangeStart w:id="17"/>
+      <w:r>
+        <w:rPr>
+          <w:rFonts w:ascii="Times New Roman" w:hAnsi="Times New Roman" w:cs="Times New Roman"/>
+          <w:noProof/>
+        </w:rPr>
+        <w:lastRenderedPageBreak/>
+        <w:drawing>
+          <wp:inline distT="0" distB="0" distL="0" distR="0" wp14:anchorId="496FD7CC" wp14:editId="45AC6A47">
+            <wp:extent cx="6467475" cy="7175926"/>
+            <wp:effectExtent l="0" t="0" r="0" b="6350"/>
+            <wp:docPr id="12" name="Picture 12"/>
+            <wp:cNvGraphicFramePr>
+              <a:graphicFrameLocks xmlns:a="http://schemas.openxmlformats.org/drawingml/2006/main" noChangeAspect="1"/>
+            </wp:cNvGraphicFramePr>
+            <a:graphic xmlns:a="http://schemas.openxmlformats.org/drawingml/2006/main">
+              <a:graphicData uri="http://schemas.openxmlformats.org/drawingml/2006/picture">
+                <pic:pic xmlns:pic="http://schemas.openxmlformats.org/drawingml/2006/picture">
+                  <pic:nvPicPr>
+                    <pic:cNvPr id="0" name="Picture 1"/>
+                    <pic:cNvPicPr>
+                      <a:picLocks noChangeAspect="1" noChangeArrowheads="1"/>
+                    </pic:cNvPicPr>
+                  </pic:nvPicPr>
+                  <pic:blipFill>
+                    <a:blip r:embed="rId19">
+                      <a:extLst>
+                        <a:ext uri="{28A0092B-C50C-407E-A947-70E740481C1C}">
+                          <a14:useLocalDpi xmlns:a14="http://schemas.microsoft.com/office/drawing/2010/main" val="0"/>
+                        </a:ext>
+                      </a:extLst>
+                    </a:blip>
+                    <a:srcRect/>
+                    <a:stretch>
+                      <a:fillRect/>
+                    </a:stretch>
+                  </pic:blipFill>
+                  <pic:spPr bwMode="auto">
+                    <a:xfrm>
+                      <a:off x="0" y="0"/>
+                      <a:ext cx="6473353" cy="7182447"/>
+                    </a:xfrm>
+                    <a:prstGeom prst="rect">
+                      <a:avLst/>
+                    </a:prstGeom>
+                    <a:noFill/>
+                    <a:ln>
+                      <a:noFill/>
+                    </a:ln>
+                  </pic:spPr>
+                </pic:pic>
+              </a:graphicData>
+            </a:graphic>
+          </wp:inline>
+        </w:drawing>
+      </w:r>
+      <w:commentRangeEnd w:id="17"/>
+      <w:r>
+        <w:rPr>
+          <w:rStyle w:val="CommentReference"/>
+        </w:rPr>
+        <w:commentReference w:id="17"/>
+      </w:r>
+    </w:p>
+    <w:p>
+      <w:pPr>
+        <w:rPr>
+          <w:rFonts w:ascii="Times New Roman" w:hAnsi="Times New Roman" w:cs="Times New Roman"/>
+        </w:rPr>
+      </w:pPr>
+      <w:r>
+        <w:rPr>
           <w:rFonts w:ascii="Times New Roman" w:hAnsi="Times New Roman" w:cs="Times New Roman" w:hint="eastAsia"/>
-          <w:sz w:val="24"/>
-        </w:rPr>
-      </w:pPr>
-      <w:r>
-        <w:rPr>
-          <w:rFonts w:ascii="Times New Roman" w:hAnsi="Times New Roman" w:cs="Times New Roman"/>
-          <w:sz w:val="24"/>
-        </w:rPr>
-        <w:t>“Browse Progress” can be accessed by the “User” which will show them usage data which will be saved to the “External Database” in relation to their user account.</w:t>
-      </w:r>
-    </w:p>
-    <w:p>
-      <w:pPr>
-        <w:rPr>
-          <w:rFonts w:ascii="Times New Roman" w:hAnsi="Times New Roman" w:cs="Times New Roman"/>
-        </w:rPr>
-      </w:pPr>
-    </w:p>
-    <w:p>
-      <w:pPr>
-        <w:rPr>
-          <w:rFonts w:ascii="Times New Roman" w:hAnsi="Times New Roman" w:cs="Times New Roman"/>
-          <w:sz w:val="24"/>
-        </w:rPr>
-      </w:pPr>
-      <w:r>
-        <w:rPr>
-          <w:rFonts w:ascii="Times New Roman" w:hAnsi="Times New Roman" w:cs="Times New Roman"/>
-          <w:sz w:val="24"/>
-        </w:rPr>
-        <w:t xml:space="preserve">“Sign Out/End Session” occurs when a user clicks a sign out button or the session ends due to the user not returning to the site within a certain </w:t>
-      </w:r>
-      <w:proofErr w:type="gramStart"/>
-      <w:r>
-        <w:rPr>
-          <w:rFonts w:ascii="Times New Roman" w:hAnsi="Times New Roman" w:cs="Times New Roman"/>
-          <w:sz w:val="24"/>
-        </w:rPr>
-        <w:t>time period</w:t>
-      </w:r>
-      <w:proofErr w:type="gramEnd"/>
-      <w:r>
-        <w:rPr>
-          <w:rFonts w:ascii="Times New Roman" w:hAnsi="Times New Roman" w:cs="Times New Roman"/>
-          <w:sz w:val="24"/>
-        </w:rPr>
-        <w:t>. When this happens, the data that has been gathered in that session, such as scheduling, usage data, changes to flashcards and decks, will be sent to the “External Database” via “Send Flashcard Data”.</w:t>
+        </w:rPr>
+        <w:t>F</w:t>
+      </w:r>
+      <w:r>
+        <w:rPr>
+          <w:rFonts w:ascii="Times New Roman" w:hAnsi="Times New Roman" w:cs="Times New Roman"/>
+        </w:rPr>
+        <w:t xml:space="preserve">igure 11. An overview of the application as a </w:t>
+      </w:r>
+      <w:r>
+        <w:rPr>
+          <w:rFonts w:ascii="Times New Roman" w:hAnsi="Times New Roman" w:cs="Times New Roman"/>
+        </w:rPr>
+        <w:t>sequence</w:t>
+      </w:r>
+      <w:r>
+        <w:rPr>
+          <w:rFonts w:ascii="Times New Roman" w:hAnsi="Times New Roman" w:cs="Times New Roman"/>
+        </w:rPr>
+        <w:t xml:space="preserve"> diagram.</w:t>
       </w:r>
     </w:p>
     <w:p>
@@ -9607,6 +9941,14 @@
       <w:pPr>
         <w:rPr>
           <w:rFonts w:ascii="Times New Roman" w:hAnsi="Times New Roman" w:cs="Times New Roman"/>
+          <w:sz w:val="28"/>
+        </w:rPr>
+      </w:pPr>
+    </w:p>
+    <w:p>
+      <w:pPr>
+        <w:rPr>
+          <w:rFonts w:ascii="Times New Roman" w:hAnsi="Times New Roman" w:cs="Times New Roman" w:hint="eastAsia"/>
           <w:sz w:val="28"/>
         </w:rPr>
       </w:pPr>
@@ -9630,16 +9972,16 @@
     <w:p>
       <w:pPr>
         <w:rPr>
+          <w:rFonts w:ascii="Times New Roman" w:hAnsi="Times New Roman" w:cs="Times New Roman"/>
+          <w:sz w:val="24"/>
+        </w:rPr>
+      </w:pPr>
+      <w:commentRangeStart w:id="18"/>
+      <w:r>
+        <w:rPr>
           <w:rFonts w:ascii="Times New Roman" w:hAnsi="Times New Roman" w:cs="Times New Roman" w:hint="eastAsia"/>
           <w:sz w:val="24"/>
         </w:rPr>
-      </w:pPr>
-      <w:commentRangeStart w:id="15"/>
-      <w:r>
-        <w:rPr>
-          <w:rFonts w:ascii="Times New Roman" w:hAnsi="Times New Roman" w:cs="Times New Roman" w:hint="eastAsia"/>
-          <w:sz w:val="24"/>
-        </w:rPr>
         <w:t>B</w:t>
       </w:r>
       <w:r>
@@ -9649,12 +9991,12 @@
         </w:rPr>
         <w:t>alsamiq</w:t>
       </w:r>
-      <w:commentRangeEnd w:id="15"/>
+      <w:commentRangeEnd w:id="18"/>
       <w:r>
         <w:rPr>
           <w:rStyle w:val="CommentReference"/>
         </w:rPr>
-        <w:commentReference w:id="15"/>
+        <w:commentReference w:id="18"/>
       </w:r>
       <w:r>
         <w:rPr>
@@ -9670,7 +10012,7 @@
         </w:rPr>
         <w:t xml:space="preserve">allowing for a better understanding of how the application will be navigated. </w:t>
       </w:r>
-      <w:commentRangeStart w:id="16"/>
+      <w:commentRangeStart w:id="19"/>
       <w:r>
         <w:rPr>
           <w:rFonts w:ascii="Times New Roman" w:hAnsi="Times New Roman" w:cs="Times New Roman"/>
@@ -9685,21 +10027,21 @@
         </w:rPr>
         <w:t xml:space="preserve">. </w:t>
       </w:r>
-      <w:commentRangeEnd w:id="16"/>
+      <w:commentRangeEnd w:id="19"/>
       <w:r>
         <w:rPr>
           <w:rStyle w:val="CommentReference"/>
         </w:rPr>
-        <w:commentReference w:id="16"/>
-      </w:r>
-    </w:p>
-    <w:p>
-      <w:pPr>
-        <w:rPr>
-          <w:rFonts w:ascii="Times New Roman" w:hAnsi="Times New Roman" w:cs="Times New Roman"/>
-        </w:rPr>
-      </w:pPr>
-      <w:commentRangeStart w:id="17"/>
+        <w:commentReference w:id="19"/>
+      </w:r>
+    </w:p>
+    <w:p>
+      <w:pPr>
+        <w:rPr>
+          <w:rFonts w:ascii="Times New Roman" w:hAnsi="Times New Roman" w:cs="Times New Roman"/>
+        </w:rPr>
+      </w:pPr>
+      <w:commentRangeStart w:id="20"/>
       <w:r>
         <w:rPr>
           <w:rFonts w:ascii="Times New Roman" w:hAnsi="Times New Roman" w:cs="Times New Roman"/>
@@ -9723,7 +10065,7 @@
                     </pic:cNvPicPr>
                   </pic:nvPicPr>
                   <pic:blipFill>
-                    <a:blip r:embed="rId19">
+                    <a:blip r:embed="rId20">
                       <a:extLst>
                         <a:ext uri="{28A0092B-C50C-407E-A947-70E740481C1C}">
                           <a14:useLocalDpi xmlns:a14="http://schemas.microsoft.com/office/drawing/2010/main" val="0"/>
@@ -9754,12 +10096,12 @@
           </wp:inline>
         </w:drawing>
       </w:r>
-      <w:commentRangeEnd w:id="17"/>
+      <w:commentRangeEnd w:id="20"/>
       <w:r>
         <w:rPr>
           <w:rStyle w:val="CommentReference"/>
         </w:rPr>
-        <w:commentReference w:id="17"/>
+        <w:commentReference w:id="20"/>
       </w:r>
     </w:p>
     <w:p>
@@ -9778,7 +10120,19 @@
         <w:rPr>
           <w:rFonts w:ascii="Times New Roman" w:hAnsi="Times New Roman" w:cs="Times New Roman"/>
         </w:rPr>
-        <w:t>igure 11. Low Fidelity Prototype</w:t>
+        <w:t>igure 1</w:t>
+      </w:r>
+      <w:r>
+        <w:rPr>
+          <w:rFonts w:ascii="Times New Roman" w:hAnsi="Times New Roman" w:cs="Times New Roman"/>
+        </w:rPr>
+        <w:t>2</w:t>
+      </w:r>
+      <w:r>
+        <w:rPr>
+          <w:rFonts w:ascii="Times New Roman" w:hAnsi="Times New Roman" w:cs="Times New Roman"/>
+        </w:rPr>
+        <w:t>. Low Fidelity Prototype</w:t>
       </w:r>
       <w:r>
         <w:rPr>
@@ -9792,19 +10146,19 @@
         </w:rPr>
         <w:t xml:space="preserve"> </w:t>
       </w:r>
-      <w:commentRangeStart w:id="18"/>
+      <w:commentRangeStart w:id="21"/>
       <w:r>
         <w:rPr>
           <w:rFonts w:ascii="Times New Roman" w:hAnsi="Times New Roman" w:cs="Times New Roman"/>
         </w:rPr>
         <w:t>(See Appendix)</w:t>
       </w:r>
-      <w:commentRangeEnd w:id="18"/>
+      <w:commentRangeEnd w:id="21"/>
       <w:r>
         <w:rPr>
           <w:rStyle w:val="CommentReference"/>
         </w:rPr>
-        <w:commentReference w:id="18"/>
+        <w:commentReference w:id="21"/>
       </w:r>
     </w:p>
     <w:p>
@@ -9828,7 +10182,7 @@
         </w:rPr>
         <w:t xml:space="preserve">It was necessary to consider the layout for mobile browsers too and thus a similar low fidelity prototype was created from a Balsamiq wireframe and can be seen in Figure 12 </w:t>
       </w:r>
-      <w:commentRangeStart w:id="19"/>
+      <w:commentRangeStart w:id="22"/>
       <w:r>
         <w:rPr>
           <w:rFonts w:ascii="Times New Roman" w:hAnsi="Times New Roman" w:cs="Times New Roman"/>
@@ -9836,20 +10190,18 @@
         </w:rPr>
         <w:t>(Appendix for working example).</w:t>
       </w:r>
-      <w:commentRangeEnd w:id="19"/>
+      <w:commentRangeEnd w:id="22"/>
       <w:r>
         <w:rPr>
           <w:rStyle w:val="CommentReference"/>
         </w:rPr>
-        <w:commentReference w:id="19"/>
-      </w:r>
-      <w:bookmarkStart w:id="20" w:name="_GoBack"/>
-      <w:bookmarkEnd w:id="20"/>
-    </w:p>
-    <w:p>
-      <w:pPr>
-        <w:rPr>
-          <w:rFonts w:ascii="Times New Roman" w:hAnsi="Times New Roman" w:cs="Times New Roman" w:hint="eastAsia"/>
+        <w:commentReference w:id="22"/>
+      </w:r>
+    </w:p>
+    <w:p>
+      <w:pPr>
+        <w:rPr>
+          <w:rFonts w:ascii="Times New Roman" w:hAnsi="Times New Roman" w:cs="Times New Roman"/>
           <w:sz w:val="24"/>
         </w:rPr>
       </w:pPr>
@@ -9878,7 +10230,7 @@
                     </pic:cNvPicPr>
                   </pic:nvPicPr>
                   <pic:blipFill>
-                    <a:blip r:embed="rId20">
+                    <a:blip r:embed="rId21">
                       <a:extLst>
                         <a:ext uri="{28A0092B-C50C-407E-A947-70E740481C1C}">
                           <a14:useLocalDpi xmlns:a14="http://schemas.microsoft.com/office/drawing/2010/main" val="0"/>
@@ -9926,21 +10278,33 @@
         <w:rPr>
           <w:rFonts w:ascii="Times New Roman" w:hAnsi="Times New Roman" w:cs="Times New Roman"/>
         </w:rPr>
-        <w:t>igure 12. Low Fidelity Prototype for Mobile Browsers</w:t>
-      </w:r>
-      <w:commentRangeStart w:id="21"/>
+        <w:t>igure 1</w:t>
+      </w:r>
+      <w:r>
+        <w:rPr>
+          <w:rFonts w:ascii="Times New Roman" w:hAnsi="Times New Roman" w:cs="Times New Roman"/>
+        </w:rPr>
+        <w:t>3</w:t>
+      </w:r>
+      <w:r>
+        <w:rPr>
+          <w:rFonts w:ascii="Times New Roman" w:hAnsi="Times New Roman" w:cs="Times New Roman"/>
+        </w:rPr>
+        <w:t>. Low Fidelity Prototype for Mobile Browsers</w:t>
+      </w:r>
+      <w:commentRangeStart w:id="23"/>
       <w:r>
         <w:rPr>
           <w:rFonts w:ascii="Times New Roman" w:hAnsi="Times New Roman" w:cs="Times New Roman"/>
         </w:rPr>
         <w:t xml:space="preserve"> (See Appendix).</w:t>
       </w:r>
-      <w:commentRangeEnd w:id="21"/>
+      <w:commentRangeEnd w:id="23"/>
       <w:r>
         <w:rPr>
           <w:rStyle w:val="CommentReference"/>
         </w:rPr>
-        <w:commentReference w:id="21"/>
+        <w:commentReference w:id="23"/>
       </w:r>
     </w:p>
     <w:p>
@@ -9954,14 +10318,1052 @@
       <w:pPr>
         <w:rPr>
           <w:rFonts w:ascii="Times New Roman" w:hAnsi="Times New Roman" w:cs="Times New Roman" w:hint="eastAsia"/>
-          <w:sz w:val="24"/>
-        </w:rPr>
-      </w:pPr>
-    </w:p>
-    <w:p>
-      <w:pPr>
-        <w:rPr>
-          <w:rFonts w:ascii="Times New Roman" w:hAnsi="Times New Roman" w:cs="Times New Roman"/>
+          <w:sz w:val="28"/>
+        </w:rPr>
+      </w:pPr>
+      <w:r>
+        <w:rPr>
+          <w:rFonts w:ascii="Times New Roman" w:hAnsi="Times New Roman" w:cs="Times New Roman" w:hint="eastAsia"/>
+          <w:sz w:val="28"/>
+        </w:rPr>
+        <w:t>D</w:t>
+      </w:r>
+      <w:r>
+        <w:rPr>
+          <w:rFonts w:ascii="Times New Roman" w:hAnsi="Times New Roman" w:cs="Times New Roman"/>
+          <w:sz w:val="28"/>
+        </w:rPr>
+        <w:t>atabase Design</w:t>
+      </w:r>
+    </w:p>
+    <w:p>
+      <w:pPr>
+        <w:rPr>
+          <w:rFonts w:ascii="Times New Roman" w:hAnsi="Times New Roman" w:cs="Times New Roman"/>
+          <w:sz w:val="24"/>
+        </w:rPr>
+      </w:pPr>
+      <w:r>
+        <w:rPr>
+          <w:rFonts w:ascii="Times New Roman" w:hAnsi="Times New Roman" w:cs="Times New Roman" w:hint="eastAsia"/>
+          <w:sz w:val="24"/>
+        </w:rPr>
+        <w:t>F</w:t>
+      </w:r>
+      <w:r>
+        <w:rPr>
+          <w:rFonts w:ascii="Times New Roman" w:hAnsi="Times New Roman" w:cs="Times New Roman"/>
+          <w:sz w:val="24"/>
+        </w:rPr>
+        <w:t>or the first prototype of the system it has been decided that use of Google’s Firebase will be used because i</w:t>
+      </w:r>
+      <w:r>
+        <w:rPr>
+          <w:rFonts w:ascii="Times New Roman" w:hAnsi="Times New Roman" w:cs="Times New Roman"/>
+          <w:sz w:val="24"/>
+        </w:rPr>
+        <w:t>t’</w:t>
+      </w:r>
+      <w:r>
+        <w:rPr>
+          <w:rFonts w:ascii="Times New Roman" w:hAnsi="Times New Roman" w:cs="Times New Roman"/>
+          <w:sz w:val="24"/>
+        </w:rPr>
+        <w:t xml:space="preserve">s quick to setup and allows the use of json which can be easily manipulated in JavaScript. However, Firebase will not be used for the final version of the application </w:t>
+      </w:r>
+      <w:r>
+        <w:rPr>
+          <w:rFonts w:ascii="Times New Roman" w:hAnsi="Times New Roman" w:cs="Times New Roman"/>
+          <w:sz w:val="24"/>
+        </w:rPr>
+        <w:t>for</w:t>
+      </w:r>
+      <w:r>
+        <w:rPr>
+          <w:rFonts w:ascii="Times New Roman" w:hAnsi="Times New Roman" w:cs="Times New Roman"/>
+          <w:sz w:val="24"/>
+        </w:rPr>
+        <w:t xml:space="preserve"> </w:t>
+      </w:r>
+      <w:r>
+        <w:rPr>
+          <w:rFonts w:ascii="Times New Roman" w:hAnsi="Times New Roman" w:cs="Times New Roman"/>
+          <w:sz w:val="24"/>
+        </w:rPr>
+        <w:t>several</w:t>
+      </w:r>
+      <w:r>
+        <w:rPr>
+          <w:rFonts w:ascii="Times New Roman" w:hAnsi="Times New Roman" w:cs="Times New Roman"/>
+          <w:sz w:val="24"/>
+        </w:rPr>
+        <w:t xml:space="preserve"> reasons which include storage limits</w:t>
+      </w:r>
+      <w:r>
+        <w:rPr>
+          <w:rFonts w:ascii="Times New Roman" w:hAnsi="Times New Roman" w:cs="Times New Roman"/>
+          <w:sz w:val="24"/>
+        </w:rPr>
+        <w:t>, lack of knowledge when it comes to using multiple tables</w:t>
+      </w:r>
+      <w:r>
+        <w:rPr>
+          <w:rFonts w:ascii="Times New Roman" w:hAnsi="Times New Roman" w:cs="Times New Roman"/>
+          <w:sz w:val="24"/>
+        </w:rPr>
+        <w:t xml:space="preserve"> and </w:t>
+      </w:r>
+      <w:r>
+        <w:rPr>
+          <w:rFonts w:ascii="Times New Roman" w:hAnsi="Times New Roman" w:cs="Times New Roman"/>
+          <w:sz w:val="24"/>
+        </w:rPr>
+        <w:t>because</w:t>
+      </w:r>
+      <w:r>
+        <w:rPr>
+          <w:rFonts w:ascii="Times New Roman" w:hAnsi="Times New Roman" w:cs="Times New Roman"/>
+          <w:sz w:val="24"/>
+        </w:rPr>
+        <w:t xml:space="preserve"> the client</w:t>
+      </w:r>
+      <w:r>
+        <w:rPr>
+          <w:rFonts w:ascii="Times New Roman" w:hAnsi="Times New Roman" w:cs="Times New Roman"/>
+          <w:sz w:val="24"/>
+        </w:rPr>
+        <w:t>/</w:t>
+      </w:r>
+      <w:r>
+        <w:rPr>
+          <w:rFonts w:ascii="Times New Roman" w:hAnsi="Times New Roman" w:cs="Times New Roman"/>
+          <w:sz w:val="24"/>
+        </w:rPr>
+        <w:t xml:space="preserve">developer of the </w:t>
+      </w:r>
+      <w:r>
+        <w:rPr>
+          <w:rFonts w:ascii="Times New Roman" w:hAnsi="Times New Roman" w:cs="Times New Roman"/>
+          <w:sz w:val="24"/>
+        </w:rPr>
+        <w:t>artefact</w:t>
+      </w:r>
+      <w:r>
+        <w:rPr>
+          <w:rFonts w:ascii="Times New Roman" w:hAnsi="Times New Roman" w:cs="Times New Roman"/>
+          <w:sz w:val="24"/>
+        </w:rPr>
+        <w:t xml:space="preserve"> already has web hosting which has unused databases </w:t>
+      </w:r>
+      <w:r>
+        <w:rPr>
+          <w:rFonts w:ascii="Times New Roman" w:hAnsi="Times New Roman" w:cs="Times New Roman"/>
+          <w:sz w:val="24"/>
+        </w:rPr>
+        <w:t>and storage available.</w:t>
+      </w:r>
+    </w:p>
+    <w:p>
+      <w:pPr>
+        <w:rPr>
+          <w:rFonts w:ascii="Times New Roman" w:hAnsi="Times New Roman" w:cs="Times New Roman"/>
+          <w:sz w:val="24"/>
+        </w:rPr>
+      </w:pPr>
+    </w:p>
+    <w:p>
+      <w:pPr>
+        <w:rPr>
+          <w:rFonts w:ascii="Times New Roman" w:hAnsi="Times New Roman" w:cs="Times New Roman"/>
+          <w:sz w:val="24"/>
+        </w:rPr>
+      </w:pPr>
+      <w:r>
+        <w:rPr>
+          <w:rFonts w:ascii="Times New Roman" w:hAnsi="Times New Roman" w:cs="Times New Roman" w:hint="eastAsia"/>
+          <w:sz w:val="24"/>
+        </w:rPr>
+        <w:t>T</w:t>
+      </w:r>
+      <w:r>
+        <w:rPr>
+          <w:rFonts w:ascii="Times New Roman" w:hAnsi="Times New Roman" w:cs="Times New Roman"/>
+          <w:sz w:val="24"/>
+        </w:rPr>
+        <w:t>he first prototype of the system won’t yet have user accounts, so Firebase is fine to use for testing the saving of and reading of flashcard data. The layout of the json to be used will be a simple card object as shown below. At this stage this is more data storage via json than an actual database.</w:t>
+      </w:r>
+    </w:p>
+    <w:p>
+      <w:pPr>
+        <w:rPr>
+          <w:rFonts w:ascii="Times New Roman" w:hAnsi="Times New Roman" w:cs="Times New Roman" w:hint="eastAsia"/>
+          <w:sz w:val="24"/>
+        </w:rPr>
+      </w:pPr>
+    </w:p>
+    <w:p>
+      <w:pPr>
+        <w:widowControl/>
+        <w:shd w:val="clear" w:color="auto" w:fill="1E1E1E"/>
+        <w:spacing w:line="285" w:lineRule="atLeast"/>
+        <w:jc w:val="left"/>
+        <w:rPr>
+          <w:rFonts w:ascii="Consolas" w:eastAsia="ＭＳ Ｐゴシック" w:hAnsi="Consolas" w:cs="ＭＳ Ｐゴシック"/>
+          <w:color w:val="D4D4D4"/>
+          <w:kern w:val="0"/>
+          <w:sz w:val="22"/>
+          <w:szCs w:val="21"/>
+          <w:lang w:val="en-US"/>
+        </w:rPr>
+      </w:pPr>
+      <w:r>
+        <w:rPr>
+          <w:rFonts w:ascii="Consolas" w:eastAsia="ＭＳ Ｐゴシック" w:hAnsi="Consolas" w:cs="ＭＳ Ｐゴシック"/>
+          <w:color w:val="CE9178"/>
+          <w:kern w:val="0"/>
+          <w:sz w:val="22"/>
+          <w:szCs w:val="21"/>
+          <w:lang w:val="en-US"/>
+        </w:rPr>
+        <w:lastRenderedPageBreak/>
+        <w:t>"cards"</w:t>
+      </w:r>
+      <w:r>
+        <w:rPr>
+          <w:rFonts w:ascii="Consolas" w:eastAsia="ＭＳ Ｐゴシック" w:hAnsi="Consolas" w:cs="ＭＳ Ｐゴシック"/>
+          <w:color w:val="D4D4D4"/>
+          <w:kern w:val="0"/>
+          <w:sz w:val="22"/>
+          <w:szCs w:val="21"/>
+          <w:lang w:val="en-US"/>
+        </w:rPr>
+        <w:t>: [</w:t>
+      </w:r>
+    </w:p>
+    <w:p>
+      <w:pPr>
+        <w:widowControl/>
+        <w:shd w:val="clear" w:color="auto" w:fill="1E1E1E"/>
+        <w:spacing w:line="285" w:lineRule="atLeast"/>
+        <w:jc w:val="left"/>
+        <w:rPr>
+          <w:rFonts w:ascii="Consolas" w:eastAsia="ＭＳ Ｐゴシック" w:hAnsi="Consolas" w:cs="ＭＳ Ｐゴシック"/>
+          <w:color w:val="D4D4D4"/>
+          <w:kern w:val="0"/>
+          <w:sz w:val="22"/>
+          <w:szCs w:val="21"/>
+          <w:lang w:val="en-US"/>
+        </w:rPr>
+      </w:pPr>
+      <w:r>
+        <w:rPr>
+          <w:rFonts w:ascii="Consolas" w:eastAsia="ＭＳ Ｐゴシック" w:hAnsi="Consolas" w:cs="ＭＳ Ｐゴシック"/>
+          <w:color w:val="D4D4D4"/>
+          <w:kern w:val="0"/>
+          <w:sz w:val="22"/>
+          <w:szCs w:val="21"/>
+          <w:lang w:val="en-US"/>
+        </w:rPr>
+        <w:t xml:space="preserve">    {</w:t>
+      </w:r>
+    </w:p>
+    <w:p>
+      <w:pPr>
+        <w:widowControl/>
+        <w:shd w:val="clear" w:color="auto" w:fill="1E1E1E"/>
+        <w:spacing w:line="285" w:lineRule="atLeast"/>
+        <w:jc w:val="left"/>
+        <w:rPr>
+          <w:rFonts w:ascii="Consolas" w:eastAsia="ＭＳ Ｐゴシック" w:hAnsi="Consolas" w:cs="ＭＳ Ｐゴシック"/>
+          <w:color w:val="D4D4D4"/>
+          <w:kern w:val="0"/>
+          <w:sz w:val="22"/>
+          <w:szCs w:val="21"/>
+          <w:lang w:val="en-US"/>
+        </w:rPr>
+      </w:pPr>
+      <w:r>
+        <w:rPr>
+          <w:rFonts w:ascii="Consolas" w:eastAsia="ＭＳ Ｐゴシック" w:hAnsi="Consolas" w:cs="ＭＳ Ｐゴシック"/>
+          <w:color w:val="D4D4D4"/>
+          <w:kern w:val="0"/>
+          <w:sz w:val="22"/>
+          <w:szCs w:val="21"/>
+          <w:lang w:val="en-US"/>
+        </w:rPr>
+        <w:t xml:space="preserve">        </w:t>
+      </w:r>
+      <w:r>
+        <w:rPr>
+          <w:rFonts w:ascii="Consolas" w:eastAsia="ＭＳ Ｐゴシック" w:hAnsi="Consolas" w:cs="ＭＳ Ｐゴシック"/>
+          <w:color w:val="9CDCFE"/>
+          <w:kern w:val="0"/>
+          <w:sz w:val="22"/>
+          <w:szCs w:val="21"/>
+          <w:lang w:val="en-US"/>
+        </w:rPr>
+        <w:t>"id"</w:t>
+      </w:r>
+      <w:r>
+        <w:rPr>
+          <w:rFonts w:ascii="Consolas" w:eastAsia="ＭＳ Ｐゴシック" w:hAnsi="Consolas" w:cs="ＭＳ Ｐゴシック"/>
+          <w:color w:val="D4D4D4"/>
+          <w:kern w:val="0"/>
+          <w:sz w:val="22"/>
+          <w:szCs w:val="21"/>
+          <w:lang w:val="en-US"/>
+        </w:rPr>
+        <w:t xml:space="preserve">: </w:t>
+      </w:r>
+      <w:r>
+        <w:rPr>
+          <w:rFonts w:ascii="Consolas" w:eastAsia="ＭＳ Ｐゴシック" w:hAnsi="Consolas" w:cs="ＭＳ Ｐゴシック"/>
+          <w:color w:val="B5CEA8"/>
+          <w:kern w:val="0"/>
+          <w:sz w:val="22"/>
+          <w:szCs w:val="21"/>
+          <w:lang w:val="en-US"/>
+        </w:rPr>
+        <w:t>1</w:t>
+      </w:r>
+      <w:r>
+        <w:rPr>
+          <w:rFonts w:ascii="Consolas" w:eastAsia="ＭＳ Ｐゴシック" w:hAnsi="Consolas" w:cs="ＭＳ Ｐゴシック"/>
+          <w:color w:val="D4D4D4"/>
+          <w:kern w:val="0"/>
+          <w:sz w:val="22"/>
+          <w:szCs w:val="21"/>
+          <w:lang w:val="en-US"/>
+        </w:rPr>
+        <w:t>,</w:t>
+      </w:r>
+    </w:p>
+    <w:p>
+      <w:pPr>
+        <w:widowControl/>
+        <w:shd w:val="clear" w:color="auto" w:fill="1E1E1E"/>
+        <w:spacing w:line="285" w:lineRule="atLeast"/>
+        <w:jc w:val="left"/>
+        <w:rPr>
+          <w:rFonts w:ascii="Consolas" w:eastAsia="ＭＳ Ｐゴシック" w:hAnsi="Consolas" w:cs="ＭＳ Ｐゴシック"/>
+          <w:color w:val="D4D4D4"/>
+          <w:kern w:val="0"/>
+          <w:sz w:val="22"/>
+          <w:szCs w:val="21"/>
+          <w:lang w:val="en-US"/>
+        </w:rPr>
+      </w:pPr>
+      <w:r>
+        <w:rPr>
+          <w:rFonts w:ascii="Consolas" w:eastAsia="ＭＳ Ｐゴシック" w:hAnsi="Consolas" w:cs="ＭＳ Ｐゴシック"/>
+          <w:color w:val="D4D4D4"/>
+          <w:kern w:val="0"/>
+          <w:sz w:val="22"/>
+          <w:szCs w:val="21"/>
+          <w:lang w:val="en-US"/>
+        </w:rPr>
+        <w:t xml:space="preserve">        </w:t>
+      </w:r>
+      <w:r>
+        <w:rPr>
+          <w:rFonts w:ascii="Consolas" w:eastAsia="ＭＳ Ｐゴシック" w:hAnsi="Consolas" w:cs="ＭＳ Ｐゴシック"/>
+          <w:color w:val="9CDCFE"/>
+          <w:kern w:val="0"/>
+          <w:sz w:val="22"/>
+          <w:szCs w:val="21"/>
+          <w:lang w:val="en-US"/>
+        </w:rPr>
+        <w:t>"</w:t>
+      </w:r>
+      <w:proofErr w:type="spellStart"/>
+      <w:r>
+        <w:rPr>
+          <w:rFonts w:ascii="Consolas" w:eastAsia="ＭＳ Ｐゴシック" w:hAnsi="Consolas" w:cs="ＭＳ Ｐゴシック"/>
+          <w:color w:val="9CDCFE"/>
+          <w:kern w:val="0"/>
+          <w:sz w:val="22"/>
+          <w:szCs w:val="21"/>
+          <w:lang w:val="en-US"/>
+        </w:rPr>
+        <w:t>jp</w:t>
+      </w:r>
+      <w:proofErr w:type="spellEnd"/>
+      <w:r>
+        <w:rPr>
+          <w:rFonts w:ascii="Consolas" w:eastAsia="ＭＳ Ｐゴシック" w:hAnsi="Consolas" w:cs="ＭＳ Ｐゴシック"/>
+          <w:color w:val="9CDCFE"/>
+          <w:kern w:val="0"/>
+          <w:sz w:val="22"/>
+          <w:szCs w:val="21"/>
+          <w:lang w:val="en-US"/>
+        </w:rPr>
+        <w:t>"</w:t>
+      </w:r>
+      <w:r>
+        <w:rPr>
+          <w:rFonts w:ascii="Consolas" w:eastAsia="ＭＳ Ｐゴシック" w:hAnsi="Consolas" w:cs="ＭＳ Ｐゴシック"/>
+          <w:color w:val="D4D4D4"/>
+          <w:kern w:val="0"/>
+          <w:sz w:val="22"/>
+          <w:szCs w:val="21"/>
+          <w:lang w:val="en-US"/>
+        </w:rPr>
+        <w:t xml:space="preserve">: </w:t>
+      </w:r>
+      <w:r>
+        <w:rPr>
+          <w:rFonts w:ascii="Consolas" w:eastAsia="ＭＳ Ｐゴシック" w:hAnsi="Consolas" w:cs="ＭＳ Ｐゴシック"/>
+          <w:color w:val="CE9178"/>
+          <w:kern w:val="0"/>
+          <w:sz w:val="22"/>
+          <w:szCs w:val="21"/>
+          <w:lang w:val="en-US"/>
+        </w:rPr>
+        <w:t>"Japanese goes here"</w:t>
+      </w:r>
+      <w:r>
+        <w:rPr>
+          <w:rFonts w:ascii="Consolas" w:eastAsia="ＭＳ Ｐゴシック" w:hAnsi="Consolas" w:cs="ＭＳ Ｐゴシック"/>
+          <w:color w:val="D4D4D4"/>
+          <w:kern w:val="0"/>
+          <w:sz w:val="22"/>
+          <w:szCs w:val="21"/>
+          <w:lang w:val="en-US"/>
+        </w:rPr>
+        <w:t>,</w:t>
+      </w:r>
+    </w:p>
+    <w:p>
+      <w:pPr>
+        <w:widowControl/>
+        <w:shd w:val="clear" w:color="auto" w:fill="1E1E1E"/>
+        <w:spacing w:line="285" w:lineRule="atLeast"/>
+        <w:jc w:val="left"/>
+        <w:rPr>
+          <w:rFonts w:ascii="Consolas" w:eastAsia="ＭＳ Ｐゴシック" w:hAnsi="Consolas" w:cs="ＭＳ Ｐゴシック"/>
+          <w:color w:val="D4D4D4"/>
+          <w:kern w:val="0"/>
+          <w:sz w:val="22"/>
+          <w:szCs w:val="21"/>
+          <w:lang w:val="en-US"/>
+        </w:rPr>
+      </w:pPr>
+      <w:r>
+        <w:rPr>
+          <w:rFonts w:ascii="Consolas" w:eastAsia="ＭＳ Ｐゴシック" w:hAnsi="Consolas" w:cs="ＭＳ Ｐゴシック"/>
+          <w:color w:val="D4D4D4"/>
+          <w:kern w:val="0"/>
+          <w:sz w:val="22"/>
+          <w:szCs w:val="21"/>
+          <w:lang w:val="en-US"/>
+        </w:rPr>
+        <w:t xml:space="preserve">        </w:t>
+      </w:r>
+      <w:r>
+        <w:rPr>
+          <w:rFonts w:ascii="Consolas" w:eastAsia="ＭＳ Ｐゴシック" w:hAnsi="Consolas" w:cs="ＭＳ Ｐゴシック"/>
+          <w:color w:val="9CDCFE"/>
+          <w:kern w:val="0"/>
+          <w:sz w:val="22"/>
+          <w:szCs w:val="21"/>
+          <w:lang w:val="en-US"/>
+        </w:rPr>
+        <w:t>"reading"</w:t>
+      </w:r>
+      <w:r>
+        <w:rPr>
+          <w:rFonts w:ascii="Consolas" w:eastAsia="ＭＳ Ｐゴシック" w:hAnsi="Consolas" w:cs="ＭＳ Ｐゴシック"/>
+          <w:color w:val="D4D4D4"/>
+          <w:kern w:val="0"/>
+          <w:sz w:val="22"/>
+          <w:szCs w:val="21"/>
+          <w:lang w:val="en-US"/>
+        </w:rPr>
+        <w:t xml:space="preserve">: </w:t>
+      </w:r>
+      <w:r>
+        <w:rPr>
+          <w:rFonts w:ascii="Consolas" w:eastAsia="ＭＳ Ｐゴシック" w:hAnsi="Consolas" w:cs="ＭＳ Ｐゴシック"/>
+          <w:color w:val="CE9178"/>
+          <w:kern w:val="0"/>
+          <w:sz w:val="22"/>
+          <w:szCs w:val="21"/>
+          <w:lang w:val="en-US"/>
+        </w:rPr>
+        <w:t>"Reading goes here"</w:t>
+      </w:r>
+      <w:r>
+        <w:rPr>
+          <w:rFonts w:ascii="Consolas" w:eastAsia="ＭＳ Ｐゴシック" w:hAnsi="Consolas" w:cs="ＭＳ Ｐゴシック"/>
+          <w:color w:val="D4D4D4"/>
+          <w:kern w:val="0"/>
+          <w:sz w:val="22"/>
+          <w:szCs w:val="21"/>
+          <w:lang w:val="en-US"/>
+        </w:rPr>
+        <w:t>,</w:t>
+      </w:r>
+    </w:p>
+    <w:p>
+      <w:pPr>
+        <w:widowControl/>
+        <w:shd w:val="clear" w:color="auto" w:fill="1E1E1E"/>
+        <w:spacing w:line="285" w:lineRule="atLeast"/>
+        <w:jc w:val="left"/>
+        <w:rPr>
+          <w:rFonts w:ascii="Consolas" w:eastAsia="ＭＳ Ｐゴシック" w:hAnsi="Consolas" w:cs="ＭＳ Ｐゴシック"/>
+          <w:color w:val="D4D4D4"/>
+          <w:kern w:val="0"/>
+          <w:sz w:val="22"/>
+          <w:szCs w:val="21"/>
+          <w:lang w:val="en-US"/>
+        </w:rPr>
+      </w:pPr>
+      <w:r>
+        <w:rPr>
+          <w:rFonts w:ascii="Consolas" w:eastAsia="ＭＳ Ｐゴシック" w:hAnsi="Consolas" w:cs="ＭＳ Ｐゴシック"/>
+          <w:color w:val="D4D4D4"/>
+          <w:kern w:val="0"/>
+          <w:sz w:val="22"/>
+          <w:szCs w:val="21"/>
+          <w:lang w:val="en-US"/>
+        </w:rPr>
+        <w:t xml:space="preserve">        </w:t>
+      </w:r>
+      <w:r>
+        <w:rPr>
+          <w:rFonts w:ascii="Consolas" w:eastAsia="ＭＳ Ｐゴシック" w:hAnsi="Consolas" w:cs="ＭＳ Ｐゴシック"/>
+          <w:color w:val="9CDCFE"/>
+          <w:kern w:val="0"/>
+          <w:sz w:val="22"/>
+          <w:szCs w:val="21"/>
+          <w:lang w:val="en-US"/>
+        </w:rPr>
+        <w:t>"meaning"</w:t>
+      </w:r>
+      <w:r>
+        <w:rPr>
+          <w:rFonts w:ascii="Consolas" w:eastAsia="ＭＳ Ｐゴシック" w:hAnsi="Consolas" w:cs="ＭＳ Ｐゴシック"/>
+          <w:color w:val="D4D4D4"/>
+          <w:kern w:val="0"/>
+          <w:sz w:val="22"/>
+          <w:szCs w:val="21"/>
+          <w:lang w:val="en-US"/>
+        </w:rPr>
+        <w:t xml:space="preserve">: </w:t>
+      </w:r>
+      <w:r>
+        <w:rPr>
+          <w:rFonts w:ascii="Consolas" w:eastAsia="ＭＳ Ｐゴシック" w:hAnsi="Consolas" w:cs="ＭＳ Ｐゴシック"/>
+          <w:color w:val="CE9178"/>
+          <w:kern w:val="0"/>
+          <w:sz w:val="22"/>
+          <w:szCs w:val="21"/>
+          <w:lang w:val="en-US"/>
+        </w:rPr>
+        <w:t>"Meaning goes here."</w:t>
+      </w:r>
+      <w:r>
+        <w:rPr>
+          <w:rFonts w:ascii="Consolas" w:eastAsia="ＭＳ Ｐゴシック" w:hAnsi="Consolas" w:cs="ＭＳ Ｐゴシック"/>
+          <w:color w:val="D4D4D4"/>
+          <w:kern w:val="0"/>
+          <w:sz w:val="22"/>
+          <w:szCs w:val="21"/>
+          <w:lang w:val="en-US"/>
+        </w:rPr>
+        <w:t>,</w:t>
+      </w:r>
+    </w:p>
+    <w:p>
+      <w:pPr>
+        <w:widowControl/>
+        <w:shd w:val="clear" w:color="auto" w:fill="1E1E1E"/>
+        <w:spacing w:line="285" w:lineRule="atLeast"/>
+        <w:jc w:val="left"/>
+        <w:rPr>
+          <w:rFonts w:ascii="Consolas" w:eastAsia="ＭＳ Ｐゴシック" w:hAnsi="Consolas" w:cs="ＭＳ Ｐゴシック"/>
+          <w:color w:val="D4D4D4"/>
+          <w:kern w:val="0"/>
+          <w:sz w:val="22"/>
+          <w:szCs w:val="21"/>
+          <w:lang w:val="en-US"/>
+        </w:rPr>
+      </w:pPr>
+      <w:r>
+        <w:rPr>
+          <w:rFonts w:ascii="Consolas" w:eastAsia="ＭＳ Ｐゴシック" w:hAnsi="Consolas" w:cs="ＭＳ Ｐゴシック"/>
+          <w:color w:val="D4D4D4"/>
+          <w:kern w:val="0"/>
+          <w:sz w:val="22"/>
+          <w:szCs w:val="21"/>
+          <w:lang w:val="en-US"/>
+        </w:rPr>
+        <w:t xml:space="preserve">        </w:t>
+      </w:r>
+      <w:r>
+        <w:rPr>
+          <w:rFonts w:ascii="Consolas" w:eastAsia="ＭＳ Ｐゴシック" w:hAnsi="Consolas" w:cs="ＭＳ Ｐゴシック"/>
+          <w:color w:val="9CDCFE"/>
+          <w:kern w:val="0"/>
+          <w:sz w:val="22"/>
+          <w:szCs w:val="21"/>
+          <w:lang w:val="en-US"/>
+        </w:rPr>
+        <w:t>"</w:t>
+      </w:r>
+      <w:proofErr w:type="spellStart"/>
+      <w:r>
+        <w:rPr>
+          <w:rFonts w:ascii="Consolas" w:eastAsia="ＭＳ Ｐゴシック" w:hAnsi="Consolas" w:cs="ＭＳ Ｐゴシック"/>
+          <w:color w:val="9CDCFE"/>
+          <w:kern w:val="0"/>
+          <w:sz w:val="22"/>
+          <w:szCs w:val="21"/>
+          <w:lang w:val="en-US"/>
+        </w:rPr>
+        <w:t>en</w:t>
+      </w:r>
+      <w:proofErr w:type="spellEnd"/>
+      <w:r>
+        <w:rPr>
+          <w:rFonts w:ascii="Consolas" w:eastAsia="ＭＳ Ｐゴシック" w:hAnsi="Consolas" w:cs="ＭＳ Ｐゴシック"/>
+          <w:color w:val="9CDCFE"/>
+          <w:kern w:val="0"/>
+          <w:sz w:val="22"/>
+          <w:szCs w:val="21"/>
+          <w:lang w:val="en-US"/>
+        </w:rPr>
+        <w:t>"</w:t>
+      </w:r>
+      <w:r>
+        <w:rPr>
+          <w:rFonts w:ascii="Consolas" w:eastAsia="ＭＳ Ｐゴシック" w:hAnsi="Consolas" w:cs="ＭＳ Ｐゴシック"/>
+          <w:color w:val="D4D4D4"/>
+          <w:kern w:val="0"/>
+          <w:sz w:val="22"/>
+          <w:szCs w:val="21"/>
+          <w:lang w:val="en-US"/>
+        </w:rPr>
+        <w:t xml:space="preserve">: </w:t>
+      </w:r>
+      <w:r>
+        <w:rPr>
+          <w:rFonts w:ascii="Consolas" w:eastAsia="ＭＳ Ｐゴシック" w:hAnsi="Consolas" w:cs="ＭＳ Ｐゴシック"/>
+          <w:color w:val="CE9178"/>
+          <w:kern w:val="0"/>
+          <w:sz w:val="22"/>
+          <w:szCs w:val="21"/>
+          <w:lang w:val="en-US"/>
+        </w:rPr>
+        <w:t>"English goes here. "</w:t>
+      </w:r>
+      <w:r>
+        <w:rPr>
+          <w:rFonts w:ascii="Consolas" w:eastAsia="ＭＳ Ｐゴシック" w:hAnsi="Consolas" w:cs="ＭＳ Ｐゴシック"/>
+          <w:color w:val="D4D4D4"/>
+          <w:kern w:val="0"/>
+          <w:sz w:val="22"/>
+          <w:szCs w:val="21"/>
+          <w:lang w:val="en-US"/>
+        </w:rPr>
+        <w:t xml:space="preserve">            </w:t>
+      </w:r>
+    </w:p>
+    <w:p>
+      <w:pPr>
+        <w:widowControl/>
+        <w:shd w:val="clear" w:color="auto" w:fill="1E1E1E"/>
+        <w:spacing w:line="285" w:lineRule="atLeast"/>
+        <w:jc w:val="left"/>
+        <w:rPr>
+          <w:rFonts w:ascii="Consolas" w:eastAsia="ＭＳ Ｐゴシック" w:hAnsi="Consolas" w:cs="ＭＳ Ｐゴシック"/>
+          <w:color w:val="D4D4D4"/>
+          <w:kern w:val="0"/>
+          <w:sz w:val="22"/>
+          <w:szCs w:val="21"/>
+          <w:lang w:val="en-US"/>
+        </w:rPr>
+      </w:pPr>
+      <w:r>
+        <w:rPr>
+          <w:rFonts w:ascii="Consolas" w:eastAsia="ＭＳ Ｐゴシック" w:hAnsi="Consolas" w:cs="ＭＳ Ｐゴシック"/>
+          <w:color w:val="D4D4D4"/>
+          <w:kern w:val="0"/>
+          <w:sz w:val="22"/>
+          <w:szCs w:val="21"/>
+          <w:lang w:val="en-US"/>
+        </w:rPr>
+        <w:t xml:space="preserve">    },</w:t>
+      </w:r>
+    </w:p>
+    <w:p>
+      <w:pPr>
+        <w:widowControl/>
+        <w:shd w:val="clear" w:color="auto" w:fill="1E1E1E"/>
+        <w:spacing w:line="285" w:lineRule="atLeast"/>
+        <w:jc w:val="left"/>
+        <w:rPr>
+          <w:rFonts w:ascii="Consolas" w:eastAsia="ＭＳ Ｐゴシック" w:hAnsi="Consolas" w:cs="ＭＳ Ｐゴシック" w:hint="eastAsia"/>
+          <w:color w:val="D4D4D4"/>
+          <w:kern w:val="0"/>
+          <w:sz w:val="22"/>
+          <w:szCs w:val="21"/>
+          <w:lang w:val="en-US"/>
+        </w:rPr>
+      </w:pPr>
+      <w:r>
+        <w:rPr>
+          <w:rFonts w:ascii="Consolas" w:eastAsia="ＭＳ Ｐゴシック" w:hAnsi="Consolas" w:cs="ＭＳ Ｐゴシック"/>
+          <w:color w:val="D4D4D4"/>
+          <w:kern w:val="0"/>
+          <w:sz w:val="22"/>
+          <w:szCs w:val="21"/>
+          <w:lang w:val="en-US"/>
+        </w:rPr>
+        <w:t>]</w:t>
+      </w:r>
+    </w:p>
+    <w:p>
+      <w:pPr>
+        <w:rPr>
+          <w:rFonts w:ascii="Times New Roman" w:hAnsi="Times New Roman" w:cs="Times New Roman" w:hint="eastAsia"/>
+          <w:sz w:val="24"/>
+        </w:rPr>
+      </w:pPr>
+    </w:p>
+    <w:p>
+      <w:pPr>
+        <w:rPr>
+          <w:rFonts w:ascii="Times New Roman" w:hAnsi="Times New Roman" w:cs="Times New Roman"/>
+          <w:sz w:val="24"/>
+        </w:rPr>
+      </w:pPr>
+      <w:r>
+        <w:rPr>
+          <w:rFonts w:ascii="Times New Roman" w:hAnsi="Times New Roman" w:cs="Times New Roman"/>
+          <w:sz w:val="24"/>
+        </w:rPr>
+        <w:t>The final version of the system will be using a MySQL 5.5 database</w:t>
+      </w:r>
+      <w:r>
+        <w:rPr>
+          <w:rFonts w:ascii="Times New Roman" w:hAnsi="Times New Roman" w:cs="Times New Roman"/>
+          <w:sz w:val="24"/>
+        </w:rPr>
+        <w:t xml:space="preserve"> provided by IONOS Hosting</w:t>
+      </w:r>
+      <w:r>
+        <w:rPr>
+          <w:rFonts w:ascii="Times New Roman" w:hAnsi="Times New Roman" w:cs="Times New Roman"/>
+          <w:sz w:val="24"/>
+        </w:rPr>
+        <w:t xml:space="preserve">. The application </w:t>
+      </w:r>
+      <w:r>
+        <w:rPr>
+          <w:rFonts w:ascii="Times New Roman" w:hAnsi="Times New Roman" w:cs="Times New Roman"/>
+          <w:sz w:val="24"/>
+        </w:rPr>
+        <w:t>should</w:t>
+      </w:r>
+      <w:r>
+        <w:rPr>
+          <w:rFonts w:ascii="Times New Roman" w:hAnsi="Times New Roman" w:cs="Times New Roman"/>
+          <w:sz w:val="24"/>
+        </w:rPr>
+        <w:t xml:space="preserve"> store three main </w:t>
+      </w:r>
+      <w:r>
+        <w:rPr>
+          <w:rFonts w:ascii="Times New Roman" w:hAnsi="Times New Roman" w:cs="Times New Roman"/>
+          <w:sz w:val="24"/>
+        </w:rPr>
+        <w:t>pieces</w:t>
+      </w:r>
+      <w:r>
+        <w:rPr>
+          <w:rFonts w:ascii="Times New Roman" w:hAnsi="Times New Roman" w:cs="Times New Roman"/>
+          <w:sz w:val="24"/>
+        </w:rPr>
+        <w:t xml:space="preserve"> of data</w:t>
+      </w:r>
+      <w:r>
+        <w:rPr>
+          <w:rFonts w:ascii="Times New Roman" w:hAnsi="Times New Roman" w:cs="Times New Roman"/>
+          <w:sz w:val="24"/>
+        </w:rPr>
+        <w:t xml:space="preserve"> in this database</w:t>
+      </w:r>
+      <w:r>
+        <w:rPr>
+          <w:rFonts w:ascii="Times New Roman" w:hAnsi="Times New Roman" w:cs="Times New Roman"/>
+          <w:sz w:val="24"/>
+        </w:rPr>
+        <w:t>; user accounts, flashcard information and progress/usage data</w:t>
+      </w:r>
+      <w:r>
+        <w:rPr>
+          <w:rFonts w:ascii="Times New Roman" w:hAnsi="Times New Roman" w:cs="Times New Roman"/>
+          <w:sz w:val="24"/>
+        </w:rPr>
+        <w:t>. At this stage progress/usage data isn’t that important so this hasn’t been included in the following MySQL Model for the</w:t>
+      </w:r>
+      <w:bookmarkStart w:id="24" w:name="_GoBack"/>
+      <w:bookmarkEnd w:id="24"/>
+      <w:r>
+        <w:rPr>
+          <w:rFonts w:ascii="Times New Roman" w:hAnsi="Times New Roman" w:cs="Times New Roman"/>
+          <w:sz w:val="24"/>
+        </w:rPr>
+        <w:t xml:space="preserve"> final version of the artefact.</w:t>
+      </w:r>
+    </w:p>
+    <w:p>
+      <w:pPr>
+        <w:rPr>
+          <w:rFonts w:ascii="Times New Roman" w:hAnsi="Times New Roman" w:cs="Times New Roman"/>
+        </w:rPr>
+      </w:pPr>
+      <w:r>
+        <w:rPr>
+          <w:rFonts w:ascii="Times New Roman" w:hAnsi="Times New Roman" w:cs="Times New Roman"/>
+          <w:noProof/>
+        </w:rPr>
+        <w:drawing>
+          <wp:inline distT="0" distB="0" distL="0" distR="0" wp14:anchorId="0301CD56" wp14:editId="759F1E09">
+            <wp:extent cx="6467475" cy="3416912"/>
+            <wp:effectExtent l="0" t="0" r="0" b="0"/>
+            <wp:docPr id="16" name="Picture 16" descr="C:\Users\Matthew Hawkins\Documents\ShareX\Screenshots\2019-02\MySQLWorkbench_2019-02-05_01-08-13.png"/>
+            <wp:cNvGraphicFramePr>
+              <a:graphicFrameLocks xmlns:a="http://schemas.openxmlformats.org/drawingml/2006/main" noChangeAspect="1"/>
+            </wp:cNvGraphicFramePr>
+            <a:graphic xmlns:a="http://schemas.openxmlformats.org/drawingml/2006/main">
+              <a:graphicData uri="http://schemas.openxmlformats.org/drawingml/2006/picture">
+                <pic:pic xmlns:pic="http://schemas.openxmlformats.org/drawingml/2006/picture">
+                  <pic:nvPicPr>
+                    <pic:cNvPr id="0" name="Picture 3" descr="C:\Users\Matthew Hawkins\Documents\ShareX\Screenshots\2019-02\MySQLWorkbench_2019-02-05_01-08-13.png"/>
+                    <pic:cNvPicPr>
+                      <a:picLocks noChangeAspect="1" noChangeArrowheads="1"/>
+                    </pic:cNvPicPr>
+                  </pic:nvPicPr>
+                  <pic:blipFill>
+                    <a:blip r:embed="rId22">
+                      <a:extLst>
+                        <a:ext uri="{28A0092B-C50C-407E-A947-70E740481C1C}">
+                          <a14:useLocalDpi xmlns:a14="http://schemas.microsoft.com/office/drawing/2010/main" val="0"/>
+                        </a:ext>
+                      </a:extLst>
+                    </a:blip>
+                    <a:srcRect/>
+                    <a:stretch>
+                      <a:fillRect/>
+                    </a:stretch>
+                  </pic:blipFill>
+                  <pic:spPr bwMode="auto">
+                    <a:xfrm>
+                      <a:off x="0" y="0"/>
+                      <a:ext cx="6482484" cy="3424841"/>
+                    </a:xfrm>
+                    <a:prstGeom prst="rect">
+                      <a:avLst/>
+                    </a:prstGeom>
+                    <a:noFill/>
+                    <a:ln>
+                      <a:noFill/>
+                    </a:ln>
+                  </pic:spPr>
+                </pic:pic>
+              </a:graphicData>
+            </a:graphic>
+          </wp:inline>
+        </w:drawing>
+      </w:r>
+    </w:p>
+    <w:p>
+      <w:pPr>
+        <w:rPr>
+          <w:rFonts w:ascii="Times New Roman" w:hAnsi="Times New Roman" w:cs="Times New Roman"/>
+        </w:rPr>
+      </w:pPr>
+      <w:r>
+        <w:rPr>
+          <w:rFonts w:ascii="Times New Roman" w:hAnsi="Times New Roman" w:cs="Times New Roman" w:hint="cs"/>
+        </w:rPr>
+        <w:t>F</w:t>
+      </w:r>
+      <w:r>
+        <w:rPr>
+          <w:rFonts w:ascii="Times New Roman" w:hAnsi="Times New Roman" w:cs="Times New Roman"/>
+        </w:rPr>
+        <w:t>igure 14. MySQL Model of database tables to be used in final version of the application.</w:t>
+      </w:r>
+    </w:p>
+    <w:p>
+      <w:pPr>
+        <w:rPr>
+          <w:rFonts w:ascii="Times New Roman" w:hAnsi="Times New Roman" w:cs="Times New Roman"/>
+        </w:rPr>
+      </w:pPr>
+    </w:p>
+    <w:p>
+      <w:pPr>
+        <w:rPr>
+          <w:rFonts w:ascii="Times New Roman" w:hAnsi="Times New Roman" w:cs="Times New Roman"/>
+          <w:sz w:val="24"/>
+        </w:rPr>
+      </w:pPr>
+      <w:r>
+        <w:rPr>
+          <w:rFonts w:ascii="Times New Roman" w:hAnsi="Times New Roman" w:cs="Times New Roman" w:hint="cs"/>
+          <w:sz w:val="24"/>
+        </w:rPr>
+        <w:t>T</w:t>
+      </w:r>
+      <w:r>
+        <w:rPr>
+          <w:rFonts w:ascii="Times New Roman" w:hAnsi="Times New Roman" w:cs="Times New Roman"/>
+          <w:sz w:val="24"/>
+        </w:rPr>
+        <w:t xml:space="preserve">he final version of the database will consist of at least the User, </w:t>
+      </w:r>
+      <w:proofErr w:type="spellStart"/>
+      <w:r>
+        <w:rPr>
+          <w:rFonts w:ascii="Times New Roman" w:hAnsi="Times New Roman" w:cs="Times New Roman"/>
+          <w:sz w:val="24"/>
+        </w:rPr>
+        <w:t>FlashcardDeck</w:t>
+      </w:r>
+      <w:proofErr w:type="spellEnd"/>
+      <w:r>
+        <w:rPr>
+          <w:rFonts w:ascii="Times New Roman" w:hAnsi="Times New Roman" w:cs="Times New Roman"/>
+          <w:sz w:val="24"/>
+        </w:rPr>
+        <w:t xml:space="preserve">, </w:t>
+      </w:r>
+      <w:proofErr w:type="spellStart"/>
+      <w:r>
+        <w:rPr>
+          <w:rFonts w:ascii="Times New Roman" w:hAnsi="Times New Roman" w:cs="Times New Roman"/>
+          <w:sz w:val="24"/>
+        </w:rPr>
+        <w:t>FlashcardType</w:t>
+      </w:r>
+      <w:proofErr w:type="spellEnd"/>
+      <w:r>
+        <w:rPr>
+          <w:rFonts w:ascii="Times New Roman" w:hAnsi="Times New Roman" w:cs="Times New Roman"/>
+          <w:sz w:val="24"/>
+        </w:rPr>
+        <w:t xml:space="preserve"> and </w:t>
+      </w:r>
+      <w:proofErr w:type="spellStart"/>
+      <w:r>
+        <w:rPr>
+          <w:rFonts w:ascii="Times New Roman" w:hAnsi="Times New Roman" w:cs="Times New Roman"/>
+          <w:sz w:val="24"/>
+        </w:rPr>
+        <w:t>JapaneseFlashcard</w:t>
+      </w:r>
+      <w:proofErr w:type="spellEnd"/>
+      <w:r>
+        <w:rPr>
+          <w:rFonts w:ascii="Times New Roman" w:hAnsi="Times New Roman" w:cs="Times New Roman"/>
+          <w:sz w:val="24"/>
+        </w:rPr>
+        <w:t xml:space="preserve"> tables, each table having a 1 to many identifying </w:t>
+      </w:r>
+      <w:proofErr w:type="gramStart"/>
+      <w:r>
+        <w:rPr>
+          <w:rFonts w:ascii="Times New Roman" w:hAnsi="Times New Roman" w:cs="Times New Roman"/>
+          <w:sz w:val="24"/>
+        </w:rPr>
+        <w:t>relationship</w:t>
+      </w:r>
+      <w:proofErr w:type="gramEnd"/>
+      <w:r>
+        <w:rPr>
+          <w:rFonts w:ascii="Times New Roman" w:hAnsi="Times New Roman" w:cs="Times New Roman"/>
+          <w:sz w:val="24"/>
+        </w:rPr>
+        <w:t xml:space="preserve"> with each other in that respective order, i.e. User </w:t>
+      </w:r>
+      <w:r>
+        <w:rPr>
+          <w:rFonts w:ascii="Times New Roman" w:hAnsi="Times New Roman" w:cs="Times New Roman"/>
+          <w:sz w:val="24"/>
+        </w:rPr>
+        <w:sym w:font="Wingdings" w:char="F0E0"/>
+      </w:r>
+      <w:r>
+        <w:rPr>
+          <w:rFonts w:ascii="Times New Roman" w:hAnsi="Times New Roman" w:cs="Times New Roman"/>
+          <w:sz w:val="24"/>
+        </w:rPr>
+        <w:t xml:space="preserve"> 1 to Many </w:t>
+      </w:r>
+      <w:r>
+        <w:rPr>
+          <w:rFonts w:ascii="Times New Roman" w:hAnsi="Times New Roman" w:cs="Times New Roman"/>
+          <w:sz w:val="24"/>
+        </w:rPr>
+        <w:sym w:font="Wingdings" w:char="F0E0"/>
+      </w:r>
+      <w:r>
+        <w:rPr>
+          <w:rFonts w:ascii="Times New Roman" w:hAnsi="Times New Roman" w:cs="Times New Roman"/>
+          <w:sz w:val="24"/>
+        </w:rPr>
+        <w:t xml:space="preserve"> </w:t>
+      </w:r>
+      <w:proofErr w:type="spellStart"/>
+      <w:r>
+        <w:rPr>
+          <w:rFonts w:ascii="Times New Roman" w:hAnsi="Times New Roman" w:cs="Times New Roman"/>
+          <w:sz w:val="24"/>
+        </w:rPr>
+        <w:t>FlashcardDeck</w:t>
+      </w:r>
+      <w:proofErr w:type="spellEnd"/>
+      <w:r>
+        <w:rPr>
+          <w:rFonts w:ascii="Times New Roman" w:hAnsi="Times New Roman" w:cs="Times New Roman"/>
+          <w:sz w:val="24"/>
+        </w:rPr>
+        <w:t xml:space="preserve">, etc. This is because 1 user may have multiple flashcard decks which may </w:t>
+      </w:r>
+      <w:r>
+        <w:rPr>
+          <w:rFonts w:ascii="Times New Roman" w:hAnsi="Times New Roman" w:cs="Times New Roman"/>
+          <w:sz w:val="24"/>
+        </w:rPr>
+        <w:lastRenderedPageBreak/>
+        <w:t xml:space="preserve">have multiple flashcard types in it which may consist of multiple flashcards. The use of flashcard types may not yet be implemented into the </w:t>
+      </w:r>
+      <w:proofErr w:type="gramStart"/>
+      <w:r>
+        <w:rPr>
+          <w:rFonts w:ascii="Times New Roman" w:hAnsi="Times New Roman" w:cs="Times New Roman"/>
+          <w:sz w:val="24"/>
+        </w:rPr>
+        <w:t>system</w:t>
+      </w:r>
+      <w:proofErr w:type="gramEnd"/>
+      <w:r>
+        <w:rPr>
+          <w:rFonts w:ascii="Times New Roman" w:hAnsi="Times New Roman" w:cs="Times New Roman"/>
+          <w:sz w:val="24"/>
+        </w:rPr>
+        <w:t xml:space="preserve"> but the table has been added for scalability reasons as if other types of flashcards should be added it would mean having to redesign the database resulting in possible loss of user data.</w:t>
+      </w:r>
+    </w:p>
+    <w:p>
+      <w:pPr>
+        <w:rPr>
+          <w:rFonts w:ascii="Times New Roman" w:hAnsi="Times New Roman" w:cs="Times New Roman" w:hint="eastAsia"/>
         </w:rPr>
       </w:pPr>
     </w:p>
@@ -9990,37 +11392,37 @@
     <w:p>
       <w:pPr>
         <w:rPr>
+          <w:rFonts w:ascii="Times New Roman" w:hAnsi="Times New Roman" w:cs="Times New Roman"/>
+          <w:i/>
+        </w:rPr>
+      </w:pPr>
+      <w:r>
+        <w:rPr>
           <w:rFonts w:ascii="Times New Roman" w:hAnsi="Times New Roman" w:cs="Times New Roman" w:hint="eastAsia"/>
           <w:i/>
         </w:rPr>
-      </w:pPr>
-      <w:r>
-        <w:rPr>
-          <w:rFonts w:ascii="Times New Roman" w:hAnsi="Times New Roman" w:cs="Times New Roman" w:hint="eastAsia"/>
+        <w:t>D</w:t>
+      </w:r>
+      <w:r>
+        <w:rPr>
+          <w:rFonts w:ascii="Times New Roman" w:hAnsi="Times New Roman" w:cs="Times New Roman"/>
           <w:i/>
         </w:rPr>
-        <w:t>D</w:t>
-      </w:r>
-      <w:r>
+        <w:t>iscuss issues in low fidelity and fix them in second iteration?</w:t>
+      </w:r>
+    </w:p>
+    <w:p>
+      <w:pPr>
         <w:rPr>
           <w:rFonts w:ascii="Times New Roman" w:hAnsi="Times New Roman" w:cs="Times New Roman"/>
           <w:i/>
         </w:rPr>
-        <w:t>iscuss issues in low fidelity and fix them in second iteration?</w:t>
-      </w:r>
-    </w:p>
-    <w:p>
-      <w:pPr>
-        <w:rPr>
-          <w:rFonts w:ascii="Times New Roman" w:hAnsi="Times New Roman" w:cs="Times New Roman"/>
-          <w:i/>
-        </w:rPr>
-      </w:pPr>
-    </w:p>
-    <w:p>
-      <w:pPr>
-        <w:rPr>
-          <w:rFonts w:ascii="Times New Roman" w:hAnsi="Times New Roman" w:cs="Times New Roman" w:hint="eastAsia"/>
+      </w:pPr>
+    </w:p>
+    <w:p>
+      <w:pPr>
+        <w:rPr>
+          <w:rFonts w:ascii="Times New Roman" w:hAnsi="Times New Roman" w:cs="Times New Roman"/>
         </w:rPr>
       </w:pPr>
     </w:p>
@@ -10143,7 +11545,6 @@
         <w:rPr>
           <w:rFonts w:ascii="Times New Roman" w:hAnsi="Times New Roman" w:cs="Times New Roman"/>
         </w:rPr>
-        <w:lastRenderedPageBreak/>
         <w:t>Choice of a language, IDE, framework, why, what problems did you have etc.</w:t>
       </w:r>
     </w:p>
@@ -10455,7 +11856,7 @@
         </w:rPr>
         <w:t xml:space="preserve">Low fidelity prototype (download and view in a PDF reader to use navigation): </w:t>
       </w:r>
-      <w:hyperlink r:id="rId21" w:history="1">
+      <w:hyperlink r:id="rId23" w:history="1">
         <w:r>
           <w:rPr>
             <w:rStyle w:val="Hyperlink"/>
@@ -10469,7 +11870,7 @@
       <w:pPr>
         <w:jc w:val="left"/>
         <w:rPr>
-          <w:rFonts w:ascii="Times New Roman" w:hAnsi="Times New Roman" w:cs="Times New Roman" w:hint="eastAsia"/>
+          <w:rFonts w:ascii="Times New Roman" w:hAnsi="Times New Roman" w:cs="Times New Roman"/>
         </w:rPr>
       </w:pPr>
     </w:p>
@@ -10574,17 +11975,7 @@
           <w:sz w:val="24"/>
           <w:szCs w:val="24"/>
         </w:rPr>
-        <w:t xml:space="preserve"> Manual. (n.d.). Retrieved 14 November 2018, from </w:t>
-      </w:r>
-      <w:r>
-        <w:rPr>
-          <w:rFonts w:ascii="Times New Roman" w:hAnsi="Times New Roman" w:cs="Times New Roman"/>
-          <w:kern w:val="0"/>
-          <w:sz w:val="24"/>
-          <w:szCs w:val="24"/>
-        </w:rPr>
-        <w:lastRenderedPageBreak/>
-        <w:t>https://apps.ankiweb.net/docs/manual.html#what-spaced-repetition-algorithm-does-anki-use</w:t>
+        <w:t xml:space="preserve"> Manual. (n.d.). Retrieved 14 November 2018, from https://apps.ankiweb.net/docs/manual.html#what-spaced-repetition-algorithm-does-anki-use</w:t>
       </w:r>
     </w:p>
     <w:p>
@@ -10792,7 +12183,7 @@
         </w:rPr>
         <w:t xml:space="preserve">(1), 35–56. </w:t>
       </w:r>
-      <w:hyperlink r:id="rId22" w:history="1">
+      <w:hyperlink r:id="rId24" w:history="1">
         <w:r>
           <w:rPr>
             <w:rStyle w:val="Hyperlink"/>
@@ -11049,17 +12440,7 @@
           <w:sz w:val="24"/>
           <w:szCs w:val="24"/>
         </w:rPr>
-        <w:t xml:space="preserve">. </w:t>
-      </w:r>
-      <w:r>
-        <w:rPr>
-          <w:rFonts w:ascii="Times New Roman" w:hAnsi="Times New Roman" w:cs="Times New Roman"/>
-          <w:kern w:val="0"/>
-          <w:sz w:val="24"/>
-          <w:szCs w:val="24"/>
-        </w:rPr>
-        <w:lastRenderedPageBreak/>
-        <w:t>https://doi.org/10.14722/ndss.2015.23094</w:t>
+        <w:t>. https://doi.org/10.14722/ndss.2015.23094</w:t>
       </w:r>
     </w:p>
     <w:p>
@@ -11280,6 +12661,7 @@
           <w:sz w:val="24"/>
           <w:szCs w:val="24"/>
         </w:rPr>
+        <w:lastRenderedPageBreak/>
         <w:t>Chukharev-Hudilainen</w:t>
       </w:r>
       <w:proofErr w:type="spellEnd"/>
@@ -11417,7 +12799,7 @@
         </w:rPr>
         <w:t xml:space="preserve">(01), 43. </w:t>
       </w:r>
-      <w:hyperlink r:id="rId23" w:history="1">
+      <w:hyperlink r:id="rId25" w:history="1">
         <w:r>
           <w:rPr>
             <w:rStyle w:val="Hyperlink"/>
@@ -11471,18 +12853,7 @@
           <w:sz w:val="24"/>
           <w:szCs w:val="24"/>
         </w:rPr>
-        <w:t xml:space="preserve"> University of </w:t>
-      </w:r>
-      <w:r>
-        <w:rPr>
-          <w:rFonts w:ascii="Times New Roman" w:hAnsi="Times New Roman" w:cs="Times New Roman"/>
-          <w:i/>
-          <w:kern w:val="0"/>
-          <w:sz w:val="24"/>
-          <w:szCs w:val="24"/>
-        </w:rPr>
-        <w:lastRenderedPageBreak/>
-        <w:t>Toronto</w:t>
+        <w:t xml:space="preserve"> University of Toronto</w:t>
       </w:r>
       <w:r>
         <w:rPr>
@@ -11493,7 +12864,7 @@
         </w:rPr>
         <w:t xml:space="preserve">. Retrieved 31 October 2018, from </w:t>
       </w:r>
-      <w:hyperlink r:id="rId24" w:history="1">
+      <w:hyperlink r:id="rId26" w:history="1">
         <w:r>
           <w:rPr>
             <w:rStyle w:val="Hyperlink"/>
@@ -11687,7 +13058,17 @@
           <w:sz w:val="24"/>
           <w:szCs w:val="24"/>
         </w:rPr>
-        <w:t>, Trans.). New York: Dover. (Original work was published in</w:t>
+        <w:t xml:space="preserve">, Trans.). New York: Dover. (Original work was </w:t>
+      </w:r>
+      <w:r>
+        <w:rPr>
+          <w:rFonts w:ascii="Times New Roman" w:hAnsi="Times New Roman" w:cs="Times New Roman"/>
+          <w:kern w:val="0"/>
+          <w:sz w:val="24"/>
+          <w:szCs w:val="24"/>
+        </w:rPr>
+        <w:lastRenderedPageBreak/>
+        <w:t>published in</w:t>
       </w:r>
       <w:r>
         <w:rPr>
@@ -11855,17 +13236,7 @@
           <w:sz w:val="24"/>
           <w:szCs w:val="24"/>
         </w:rPr>
-        <w:t xml:space="preserve">(2), 275–301. </w:t>
-      </w:r>
-      <w:r>
-        <w:rPr>
-          <w:rFonts w:ascii="Times New Roman" w:hAnsi="Times New Roman" w:cs="Times New Roman"/>
-          <w:kern w:val="0"/>
-          <w:sz w:val="24"/>
-          <w:szCs w:val="24"/>
-        </w:rPr>
-        <w:lastRenderedPageBreak/>
-        <w:t>https://doi.org/10.1017/S0272263104262064</w:t>
+        <w:t>(2), 275–301. https://doi.org/10.1017/S0272263104262064</w:t>
       </w:r>
     </w:p>
     <w:p>
@@ -12065,7 +13436,19 @@
           <w:sz w:val="24"/>
           <w:szCs w:val="24"/>
         </w:rPr>
-        <w:t>ELT Journal</w:t>
+        <w:t xml:space="preserve">ELT </w:t>
+      </w:r>
+      <w:r>
+        <w:rPr>
+          <w:rFonts w:ascii="Times New Roman" w:hAnsi="Times New Roman" w:cs="Times New Roman"/>
+          <w:i/>
+          <w:iCs/>
+          <w:kern w:val="0"/>
+          <w:sz w:val="24"/>
+          <w:szCs w:val="24"/>
+        </w:rPr>
+        <w:lastRenderedPageBreak/>
+        <w:t>Journal</w:t>
       </w:r>
       <w:r>
         <w:rPr>
@@ -12197,7 +13580,7 @@
         </w:rPr>
         <w:t xml:space="preserve">. (n.d.). Retrieved 14 November 2018, from </w:t>
       </w:r>
-      <w:hyperlink r:id="rId25" w:history="1">
+      <w:hyperlink r:id="rId27" w:history="1">
         <w:r>
           <w:rPr>
             <w:rStyle w:val="Hyperlink"/>
@@ -12298,7 +13681,7 @@
         </w:rPr>
         <w:t xml:space="preserve">(1), 12–19. </w:t>
       </w:r>
-      <w:hyperlink r:id="rId26" w:history="1">
+      <w:hyperlink r:id="rId28" w:history="1">
         <w:r>
           <w:rPr>
             <w:rStyle w:val="Hyperlink"/>
@@ -12362,7 +13745,6 @@
           <w:sz w:val="24"/>
           <w:szCs w:val="24"/>
         </w:rPr>
-        <w:lastRenderedPageBreak/>
         <w:t xml:space="preserve">Science, 319, 5865, </w:t>
       </w:r>
       <w:r>
@@ -12556,6 +13938,7 @@
           <w:sz w:val="24"/>
           <w:szCs w:val="24"/>
         </w:rPr>
+        <w:lastRenderedPageBreak/>
         <w:t xml:space="preserve">Krashen, S. D. (1982). </w:t>
       </w:r>
       <w:r>
@@ -12692,7 +14075,7 @@
         </w:rPr>
         <w:t xml:space="preserve"> Retrieved 14 November 2018, from </w:t>
       </w:r>
-      <w:hyperlink r:id="rId27" w:history="1">
+      <w:hyperlink r:id="rId29" w:history="1">
         <w:r>
           <w:rPr>
             <w:rStyle w:val="Hyperlink"/>
@@ -12727,19 +14110,9 @@
           <w:sz w:val="24"/>
           <w:szCs w:val="24"/>
         </w:rPr>
-        <w:t xml:space="preserve">Learn fast and forget about forgetting | SuperMemo.com. (n.d.). Retrieved 11 November </w:t>
-      </w:r>
-      <w:r>
-        <w:rPr>
-          <w:rFonts w:ascii="Times New Roman" w:hAnsi="Times New Roman" w:cs="Times New Roman"/>
-          <w:kern w:val="0"/>
-          <w:sz w:val="24"/>
-          <w:szCs w:val="24"/>
-        </w:rPr>
-        <w:lastRenderedPageBreak/>
-        <w:t xml:space="preserve">2018, from </w:t>
-      </w:r>
-      <w:hyperlink r:id="rId28" w:history="1">
+        <w:t xml:space="preserve">Learn fast and forget about forgetting | SuperMemo.com. (n.d.). Retrieved 11 November 2018, from </w:t>
+      </w:r>
+      <w:hyperlink r:id="rId30" w:history="1">
         <w:r>
           <w:rPr>
             <w:rStyle w:val="Hyperlink"/>
@@ -12805,7 +14178,7 @@
         </w:rPr>
         <w:t xml:space="preserve"> (Working Paper). Retrieved from </w:t>
       </w:r>
-      <w:hyperlink r:id="rId29" w:history="1">
+      <w:hyperlink r:id="rId31" w:history="1">
         <w:r>
           <w:rPr>
             <w:rStyle w:val="Hyperlink"/>
@@ -12960,7 +14333,7 @@
         </w:rPr>
         <w:t xml:space="preserve">(5), 596–606. </w:t>
       </w:r>
-      <w:hyperlink r:id="rId30" w:history="1">
+      <w:hyperlink r:id="rId32" w:history="1">
         <w:r>
           <w:rPr>
             <w:rStyle w:val="Hyperlink"/>
@@ -13071,7 +14444,16 @@
           <w:i/>
           <w:sz w:val="24"/>
         </w:rPr>
-        <w:t>The Great Chinese-Japanese Dictionary</w:t>
+        <w:t xml:space="preserve">The Great Chinese-Japanese </w:t>
+      </w:r>
+      <w:r>
+        <w:rPr>
+          <w:rFonts w:ascii="Times New Roman" w:hAnsi="Times New Roman" w:cs="Times New Roman"/>
+          <w:i/>
+          <w:sz w:val="24"/>
+        </w:rPr>
+        <w:lastRenderedPageBreak/>
+        <w:t>Dictionary</w:t>
       </w:r>
       <w:r>
         <w:rPr>
@@ -13268,17 +14650,7 @@
           <w:sz w:val="24"/>
           <w:szCs w:val="24"/>
         </w:rPr>
-        <w:t xml:space="preserve">(4), 236–246. </w:t>
-      </w:r>
-      <w:r>
-        <w:rPr>
-          <w:rFonts w:ascii="Times New Roman" w:hAnsi="Times New Roman" w:cs="Times New Roman"/>
-          <w:kern w:val="0"/>
-          <w:sz w:val="24"/>
-          <w:szCs w:val="24"/>
-        </w:rPr>
-        <w:lastRenderedPageBreak/>
-        <w:t>https://doi.org/10.1027/1618-3169.56.4.236</w:t>
+        <w:t>(4), 236–246. https://doi.org/10.1027/1618-3169.56.4.236</w:t>
       </w:r>
     </w:p>
     <w:p>
@@ -13540,7 +14912,7 @@
         </w:rPr>
         <w:t xml:space="preserve">55-62. Retrieved from </w:t>
       </w:r>
-      <w:hyperlink r:id="rId31" w:history="1">
+      <w:hyperlink r:id="rId33" w:history="1">
         <w:r>
           <w:rPr>
             <w:rStyle w:val="Hyperlink"/>
@@ -13576,6 +14948,7 @@
           <w:sz w:val="24"/>
           <w:szCs w:val="24"/>
         </w:rPr>
+        <w:lastRenderedPageBreak/>
         <w:t>Ponniah</w:t>
       </w:r>
       <w:proofErr w:type="spellEnd"/>
@@ -13791,19 +15164,7 @@
           <w:sz w:val="24"/>
           <w:szCs w:val="24"/>
         </w:rPr>
-        <w:t xml:space="preserve">Proceedings of the 22nd ACM SIGKDD International Conference on Knowledge Discovery and Data </w:t>
-      </w:r>
-      <w:r>
-        <w:rPr>
-          <w:rFonts w:ascii="Times New Roman" w:hAnsi="Times New Roman" w:cs="Times New Roman"/>
-          <w:i/>
-          <w:iCs/>
-          <w:kern w:val="0"/>
-          <w:sz w:val="24"/>
-          <w:szCs w:val="24"/>
-        </w:rPr>
-        <w:lastRenderedPageBreak/>
-        <w:t>Mining - KDD ’16</w:t>
+        <w:t>Proceedings of the 22nd ACM SIGKDD International Conference on Knowledge Discovery and Data Mining - KDD ’16</w:t>
       </w:r>
       <w:r>
         <w:rPr>
@@ -14052,7 +15413,17 @@
           <w:sz w:val="24"/>
           <w:szCs w:val="24"/>
         </w:rPr>
-        <w:t>. (n.d.). Retrieved 15 November 2018, from https://ankiweb.net/shared/decks/</w:t>
+        <w:t xml:space="preserve">. (n.d.). Retrieved 15 November 2018, from </w:t>
+      </w:r>
+      <w:r>
+        <w:rPr>
+          <w:rFonts w:ascii="Times New Roman" w:hAnsi="Times New Roman" w:cs="Times New Roman"/>
+          <w:kern w:val="0"/>
+          <w:sz w:val="24"/>
+          <w:szCs w:val="24"/>
+        </w:rPr>
+        <w:lastRenderedPageBreak/>
+        <w:t>https://ankiweb.net/shared/decks/</w:t>
       </w:r>
     </w:p>
     <w:p>
@@ -14119,7 +15490,7 @@
         </w:rPr>
         <w:t xml:space="preserve">(2), 227–241. </w:t>
       </w:r>
-      <w:hyperlink r:id="rId32" w:history="1">
+      <w:hyperlink r:id="rId34" w:history="1">
         <w:r>
           <w:rPr>
             <w:rStyle w:val="Hyperlink"/>
@@ -14206,7 +15577,7 @@
         </w:rPr>
         <w:t xml:space="preserve">November 2018, from </w:t>
       </w:r>
-      <w:hyperlink r:id="rId33" w:history="1">
+      <w:hyperlink r:id="rId35" w:history="1">
         <w:r>
           <w:rPr>
             <w:rStyle w:val="Hyperlink"/>
@@ -14241,7 +15612,6 @@
           <w:sz w:val="24"/>
           <w:szCs w:val="24"/>
         </w:rPr>
-        <w:lastRenderedPageBreak/>
         <w:t xml:space="preserve">Staub, A., Grant, M., </w:t>
       </w:r>
       <w:proofErr w:type="spellStart"/>
@@ -14428,7 +15798,17 @@
           <w:sz w:val="24"/>
           <w:szCs w:val="24"/>
         </w:rPr>
-        <w:t xml:space="preserve">, T. (1993). Input Processing and Second Language Acquisition: A Role for Instruction. </w:t>
+        <w:t xml:space="preserve">, T. (1993). Input Processing and Second Language </w:t>
+      </w:r>
+      <w:r>
+        <w:rPr>
+          <w:rFonts w:ascii="Times New Roman" w:hAnsi="Times New Roman" w:cs="Times New Roman"/>
+          <w:kern w:val="0"/>
+          <w:sz w:val="24"/>
+          <w:szCs w:val="24"/>
+        </w:rPr>
+        <w:lastRenderedPageBreak/>
+        <w:t xml:space="preserve">Acquisition: A Role for Instruction. </w:t>
       </w:r>
       <w:r>
         <w:rPr>
@@ -14588,7 +15968,7 @@
                 <w:rFonts w:ascii="Times New Roman" w:hAnsi="Times New Roman" w:cs="Times New Roman"/>
               </w:rPr>
             </w:pPr>
-            <w:hyperlink r:id="rId34" w:history="1">
+            <w:hyperlink r:id="rId36" w:history="1">
               <w:r>
                 <w:rPr>
                   <w:rStyle w:val="Hyperlink"/>
@@ -14680,7 +16060,7 @@
                 <w:rFonts w:ascii="Times New Roman" w:hAnsi="Times New Roman" w:cs="Times New Roman"/>
               </w:rPr>
             </w:pPr>
-            <w:hyperlink r:id="rId35" w:history="1">
+            <w:hyperlink r:id="rId37" w:history="1">
               <w:r>
                 <w:rPr>
                   <w:rStyle w:val="Hyperlink"/>
@@ -14724,21 +16104,13 @@
                 <w:rFonts w:ascii="Times New Roman" w:hAnsi="Times New Roman" w:cs="Times New Roman"/>
               </w:rPr>
             </w:pPr>
-            <w:hyperlink r:id="rId36" w:history="1">
+            <w:hyperlink r:id="rId38" w:history="1">
               <w:r>
                 <w:rPr>
                   <w:rStyle w:val="Hyperlink"/>
                   <w:rFonts w:ascii="Times New Roman" w:hAnsi="Times New Roman" w:cs="Times New Roman"/>
                 </w:rPr>
-                <w:t>https://www.fluentu.com/blog/best-foreign-</w:t>
-              </w:r>
-              <w:r>
-                <w:rPr>
-                  <w:rStyle w:val="Hyperlink"/>
-                  <w:rFonts w:ascii="Times New Roman" w:hAnsi="Times New Roman" w:cs="Times New Roman"/>
-                </w:rPr>
-                <w:lastRenderedPageBreak/>
-                <w:t>language-learning-flashcards-apps/</w:t>
+                <w:t>https://www.fluentu.com/blog/best-foreign-language-learning-flashcards-apps/</w:t>
               </w:r>
             </w:hyperlink>
           </w:p>
@@ -14759,7 +16131,6 @@
               <w:rPr>
                 <w:rFonts w:ascii="Times New Roman" w:hAnsi="Times New Roman" w:cs="Times New Roman" w:hint="eastAsia"/>
               </w:rPr>
-              <w:lastRenderedPageBreak/>
               <w:t>FluentU</w:t>
             </w:r>
             <w:proofErr w:type="spellEnd"/>
@@ -14809,14 +16180,7 @@
               <w:rPr>
                 <w:rFonts w:ascii="Times New Roman" w:hAnsi="Times New Roman" w:cs="Times New Roman" w:hint="eastAsia"/>
               </w:rPr>
-              <w:t xml:space="preserve">, British </w:t>
-            </w:r>
-            <w:r>
-              <w:rPr>
-                <w:rFonts w:ascii="Times New Roman" w:hAnsi="Times New Roman" w:cs="Times New Roman" w:hint="eastAsia"/>
-              </w:rPr>
-              <w:lastRenderedPageBreak/>
-              <w:t xml:space="preserve">Council, </w:t>
+              <w:t xml:space="preserve">, British Council, </w:t>
             </w:r>
             <w:proofErr w:type="spellStart"/>
             <w:r>
@@ -14840,7 +16204,7 @@
                 <w:rFonts w:ascii="Times New Roman" w:hAnsi="Times New Roman" w:cs="Times New Roman"/>
               </w:rPr>
             </w:pPr>
-            <w:hyperlink r:id="rId37" w:history="1">
+            <w:hyperlink r:id="rId39" w:history="1">
               <w:r>
                 <w:rPr>
                   <w:rStyle w:val="Hyperlink"/>
@@ -14918,7 +16282,7 @@
                 <w:rFonts w:ascii="Times New Roman" w:hAnsi="Times New Roman" w:cs="Times New Roman"/>
               </w:rPr>
             </w:pPr>
-            <w:hyperlink r:id="rId38" w:history="1">
+            <w:hyperlink r:id="rId40" w:history="1">
               <w:r>
                 <w:rPr>
                   <w:rStyle w:val="Hyperlink"/>
@@ -15008,7 +16372,7 @@
                 <w:rFonts w:ascii="Times New Roman" w:hAnsi="Times New Roman" w:cs="Times New Roman"/>
               </w:rPr>
             </w:pPr>
-            <w:hyperlink r:id="rId39" w:history="1">
+            <w:hyperlink r:id="rId41" w:history="1">
               <w:r>
                 <w:rPr>
                   <w:rStyle w:val="Hyperlink"/>
@@ -15070,7 +16434,7 @@
                 <w:rFonts w:ascii="Times New Roman" w:hAnsi="Times New Roman" w:cs="Times New Roman"/>
               </w:rPr>
             </w:pPr>
-            <w:hyperlink r:id="rId40" w:history="1">
+            <w:hyperlink r:id="rId42" w:history="1">
               <w:r>
                 <w:rPr>
                   <w:rStyle w:val="Hyperlink"/>
@@ -15142,7 +16506,7 @@
                 <w:rFonts w:ascii="Times New Roman" w:hAnsi="Times New Roman" w:cs="Times New Roman"/>
               </w:rPr>
             </w:pPr>
-            <w:hyperlink r:id="rId41" w:history="1">
+            <w:hyperlink r:id="rId43" w:history="1">
               <w:r>
                 <w:rPr>
                   <w:rStyle w:val="Hyperlink"/>
@@ -15186,7 +16550,7 @@
                 <w:rFonts w:ascii="Times New Roman" w:hAnsi="Times New Roman" w:cs="Times New Roman"/>
               </w:rPr>
             </w:pPr>
-            <w:hyperlink r:id="rId42" w:history="1">
+            <w:hyperlink r:id="rId44" w:history="1">
               <w:r>
                 <w:rPr>
                   <w:rStyle w:val="Hyperlink"/>
@@ -15526,6 +16890,7 @@
               <w:rPr>
                 <w:rFonts w:ascii="Times New Roman" w:hAnsi="Times New Roman" w:cs="Times New Roman" w:hint="eastAsia"/>
               </w:rPr>
+              <w:lastRenderedPageBreak/>
               <w:t>Brainscape</w:t>
             </w:r>
             <w:proofErr w:type="spellEnd"/>
@@ -16404,7 +17769,7 @@
       </w:pPr>
     </w:p>
   </w:comment>
-  <w:comment w:id="14" w:author="Matthew Hawkins" w:date="2019-01-21T22:50:00Z" w:initials="MH">
+  <w:comment w:id="14" w:author="Hawkins Matthew" w:date="2019-02-04T23:16:00Z" w:initials="HM">
     <w:p>
       <w:pPr>
         <w:pStyle w:val="CommentText"/>
@@ -16422,6 +17787,28 @@
         <w:rPr>
           <w:rFonts w:hint="eastAsia"/>
         </w:rPr>
+        <w:t>I</w:t>
+      </w:r>
+      <w:r>
+        <w:t>nclude page number</w:t>
+      </w:r>
+    </w:p>
+  </w:comment>
+  <w:comment w:id="15" w:author="Matthew Hawkins" w:date="2019-01-21T22:50:00Z" w:initials="MH">
+    <w:p>
+      <w:pPr>
+        <w:pStyle w:val="CommentText"/>
+      </w:pPr>
+      <w:r>
+        <w:rPr>
+          <w:rStyle w:val="CommentReference"/>
+        </w:rPr>
+        <w:annotationRef/>
+      </w:r>
+      <w:r>
+        <w:rPr>
+          <w:rFonts w:hint="eastAsia"/>
+        </w:rPr>
         <w:t>A</w:t>
       </w:r>
       <w:r>
@@ -16429,7 +17816,7 @@
       </w:r>
     </w:p>
   </w:comment>
-  <w:comment w:id="15" w:author="Matthew Hawkins" w:date="2019-01-21T23:32:00Z" w:initials="MH">
+  <w:comment w:id="16" w:author="Hawkins Matthew" w:date="2019-02-04T21:27:00Z" w:initials="HM">
     <w:p>
       <w:pPr>
         <w:pStyle w:val="CommentText"/>
@@ -16441,9 +17828,75 @@
         <w:annotationRef/>
       </w:r>
       <w:r>
+        <w:t xml:space="preserve">Verify Password should be </w:t>
+      </w:r>
+      <w:proofErr w:type="gramStart"/>
+      <w:r>
+        <w:t>verify</w:t>
+      </w:r>
+      <w:proofErr w:type="gramEnd"/>
+      <w:r>
+        <w:t xml:space="preserve"> account details</w:t>
+      </w:r>
+    </w:p>
+    <w:p>
+      <w:pPr>
+        <w:pStyle w:val="CommentText"/>
         <w:rPr>
           <w:rFonts w:hint="eastAsia"/>
         </w:rPr>
+      </w:pPr>
+      <w:r>
+        <w:rPr>
+          <w:rFonts w:hint="eastAsia"/>
+        </w:rPr>
+        <w:t>D</w:t>
+      </w:r>
+      <w:r>
+        <w:t>iscuss why I used a use case diagram</w:t>
+      </w:r>
+    </w:p>
+  </w:comment>
+  <w:comment w:id="17" w:author="Hawkins Matthew" w:date="2019-02-04T23:05:00Z" w:initials="HM">
+    <w:p>
+      <w:pPr>
+        <w:pStyle w:val="CommentText"/>
+        <w:rPr>
+          <w:rFonts w:hint="eastAsia"/>
+        </w:rPr>
+      </w:pPr>
+      <w:r>
+        <w:rPr>
+          <w:rStyle w:val="CommentReference"/>
+        </w:rPr>
+        <w:annotationRef/>
+      </w:r>
+      <w:r>
+        <w:rPr>
+          <w:rFonts w:hint="eastAsia"/>
+        </w:rPr>
+        <w:t>D</w:t>
+      </w:r>
+      <w:r>
+        <w:t>iscuss why I chose a sequence diagram and explain it</w:t>
+      </w:r>
+    </w:p>
+  </w:comment>
+  <w:comment w:id="18" w:author="Matthew Hawkins" w:date="2019-01-21T23:32:00Z" w:initials="MH">
+    <w:p>
+      <w:pPr>
+        <w:pStyle w:val="CommentText"/>
+      </w:pPr>
+      <w:r>
+        <w:rPr>
+          <w:rStyle w:val="CommentReference"/>
+        </w:rPr>
+        <w:annotationRef/>
+      </w:r>
+      <w:r>
+        <w:rPr>
+          <w:rFonts w:hint="eastAsia"/>
+        </w:rPr>
         <w:t>I</w:t>
       </w:r>
       <w:r>
@@ -16451,7 +17904,7 @@
       </w:r>
     </w:p>
   </w:comment>
-  <w:comment w:id="16" w:author="Matthew Hawkins" w:date="2019-01-21T23:36:00Z" w:initials="MH">
+  <w:comment w:id="19" w:author="Matthew Hawkins" w:date="2019-01-21T23:36:00Z" w:initials="MH">
     <w:p>
       <w:pPr>
         <w:pStyle w:val="CommentText"/>
@@ -16467,13 +17920,32 @@
       </w:r>
     </w:p>
   </w:comment>
-  <w:comment w:id="17" w:author="Matthew Hawkins" w:date="2019-01-21T23:14:00Z" w:initials="MH">
+  <w:comment w:id="20" w:author="Matthew Hawkins" w:date="2019-01-21T23:14:00Z" w:initials="MH">
     <w:p>
       <w:pPr>
         <w:pStyle w:val="CommentText"/>
+      </w:pPr>
+      <w:r>
+        <w:rPr>
+          <w:rStyle w:val="CommentReference"/>
+        </w:rPr>
+        <w:annotationRef/>
+      </w:r>
+      <w:r>
         <w:rPr>
           <w:rFonts w:hint="eastAsia"/>
         </w:rPr>
+        <w:t>A</w:t>
+      </w:r>
+      <w:r>
+        <w:t>dd “Sign out” button!</w:t>
+      </w:r>
+    </w:p>
+  </w:comment>
+  <w:comment w:id="21" w:author="Matthew Hawkins" w:date="2019-01-21T23:29:00Z" w:initials="MH">
+    <w:p>
+      <w:pPr>
+        <w:pStyle w:val="CommentText"/>
       </w:pPr>
       <w:r>
         <w:rPr>
@@ -16488,17 +17960,23 @@
         <w:t>A</w:t>
       </w:r>
       <w:r>
-        <w:t>dd “Sign out” button!</w:t>
+        <w:t>dd a number or reference</w:t>
+      </w:r>
+      <w:r>
+        <w:rPr>
+          <w:rFonts w:hint="eastAsia"/>
+        </w:rPr>
+        <w:t xml:space="preserve"> </w:t>
+      </w:r>
+      <w:r>
+        <w:t>to the PDF</w:t>
       </w:r>
     </w:p>
   </w:comment>
-  <w:comment w:id="18" w:author="Matthew Hawkins" w:date="2019-01-21T23:29:00Z" w:initials="MH">
+  <w:comment w:id="22" w:author="Matthew Hawkins" w:date="2019-01-22T00:25:00Z" w:initials="MH">
     <w:p>
       <w:pPr>
         <w:pStyle w:val="CommentText"/>
-        <w:rPr>
-          <w:rFonts w:hint="eastAsia"/>
-        </w:rPr>
       </w:pPr>
       <w:r>
         <w:rPr>
@@ -16507,42 +17985,11 @@
         <w:annotationRef/>
       </w:r>
       <w:r>
-        <w:rPr>
-          <w:rFonts w:hint="eastAsia"/>
-        </w:rPr>
-        <w:t>A</w:t>
-      </w:r>
-      <w:r>
-        <w:t>dd a number or reference</w:t>
-      </w:r>
-      <w:r>
-        <w:rPr>
-          <w:rFonts w:hint="eastAsia"/>
-        </w:rPr>
-        <w:t xml:space="preserve"> </w:t>
-      </w:r>
-      <w:r>
-        <w:t>to the PDF</w:t>
+        <w:t>Add number or reference</w:t>
       </w:r>
     </w:p>
   </w:comment>
-  <w:comment w:id="19" w:author="Matthew Hawkins" w:date="2019-01-22T00:25:00Z" w:initials="MH">
-    <w:p>
-      <w:pPr>
-        <w:pStyle w:val="CommentText"/>
-      </w:pPr>
-      <w:r>
-        <w:rPr>
-          <w:rStyle w:val="CommentReference"/>
-        </w:rPr>
-        <w:annotationRef/>
-      </w:r>
-      <w:r>
-        <w:t>Add number or reference</w:t>
-      </w:r>
-    </w:p>
-  </w:comment>
-  <w:comment w:id="21" w:author="Matthew Hawkins" w:date="2019-01-22T00:28:00Z" w:initials="MH">
+  <w:comment w:id="23" w:author="Matthew Hawkins" w:date="2019-01-22T00:28:00Z" w:initials="MH">
     <w:p>
       <w:pPr>
         <w:pStyle w:val="CommentText"/>
@@ -16581,7 +18028,10 @@
   <w15:commentEx w15:paraId="5E632E60" w15:done="1"/>
   <w15:commentEx w15:paraId="3BAFCC4E" w15:done="0"/>
   <w15:commentEx w15:paraId="2D8E23D8" w15:done="0"/>
+  <w15:commentEx w15:paraId="5AF00F52" w15:done="0"/>
   <w15:commentEx w15:paraId="4FDD0A20" w15:done="0"/>
+  <w15:commentEx w15:paraId="26047B7C" w15:done="0"/>
+  <w15:commentEx w15:paraId="0275FAEA" w15:done="0"/>
   <w15:commentEx w15:paraId="1AD20290" w15:done="0"/>
   <w15:commentEx w15:paraId="0C70ED3A" w15:done="0"/>
   <w15:commentEx w15:paraId="7A9E125F" w15:done="0"/>
@@ -16604,7 +18054,10 @@
   <w16cid:commentId w16cid:paraId="3691DCAC" w16cid:durableId="1F85AFD9"/>
   <w16cid:commentId w16cid:paraId="3BAFCC4E" w16cid:durableId="1FA91E20"/>
   <w16cid:commentId w16cid:paraId="2D8E23D8" w16cid:durableId="1FA923D8"/>
+  <w16cid:commentId w16cid:paraId="5AF00F52" w16cid:durableId="2003464F"/>
   <w16cid:commentId w16cid:paraId="4FDD0A20" w16cid:durableId="1FF0CB22"/>
+  <w16cid:commentId w16cid:paraId="26047B7C" w16cid:durableId="20032CCF"/>
+  <w16cid:commentId w16cid:paraId="0275FAEA" w16cid:durableId="200343BC"/>
   <w16cid:commentId w16cid:paraId="1AD20290" w16cid:durableId="1FF0D51A"/>
   <w16cid:commentId w16cid:paraId="0C70ED3A" w16cid:durableId="1FF0D5E9"/>
   <w16cid:commentId w16cid:paraId="7A9E125F" w16cid:durableId="1FF0D0F3"/>
@@ -18240,6 +19693,9 @@
   </w15:person>
   <w15:person w15:author="Matthew Hawkins">
     <w15:presenceInfo w15:providerId="None" w15:userId="Matthew Hawkins"/>
+  </w15:person>
+  <w15:person w15:author="Hawkins Matthew">
+    <w15:presenceInfo w15:providerId="Windows Live" w15:userId="2eb81ef505425f27"/>
   </w15:person>
 </w15:people>
 </file>

</xml_diff>

<commit_message>
added notes to low fidelity prototype screenshots
</commit_message>
<xml_diff>
--- a/Documentation/Final Report.docx
+++ b/Documentation/Final Report.docx
@@ -9948,99 +9948,896 @@
     <w:p>
       <w:pPr>
         <w:rPr>
+          <w:rFonts w:ascii="Times New Roman" w:hAnsi="Times New Roman" w:cs="Times New Roman"/>
+          <w:sz w:val="28"/>
+        </w:rPr>
+      </w:pPr>
+    </w:p>
+    <w:p>
+      <w:pPr>
+        <w:rPr>
+          <w:rFonts w:ascii="Times New Roman" w:hAnsi="Times New Roman" w:cs="Times New Roman"/>
+          <w:sz w:val="28"/>
+        </w:rPr>
+      </w:pPr>
+      <w:r>
+        <w:rPr>
+          <w:rFonts w:ascii="Times New Roman" w:hAnsi="Times New Roman" w:cs="Times New Roman"/>
+          <w:noProof/>
+        </w:rPr>
+        <w:lastRenderedPageBreak/>
+        <mc:AlternateContent>
+          <mc:Choice Requires="wps">
+            <w:drawing>
+              <wp:anchor distT="0" distB="0" distL="114300" distR="114300" simplePos="0" relativeHeight="251661312" behindDoc="0" locked="0" layoutInCell="1" allowOverlap="1" wp14:anchorId="718058D1" wp14:editId="59AE3F05">
+                <wp:simplePos x="0" y="0"/>
+                <wp:positionH relativeFrom="rightMargin">
+                  <wp:posOffset>0</wp:posOffset>
+                </wp:positionH>
+                <wp:positionV relativeFrom="paragraph">
+                  <wp:posOffset>-565150</wp:posOffset>
+                </wp:positionV>
+                <wp:extent cx="1076325" cy="2838450"/>
+                <wp:effectExtent l="0" t="0" r="28575" b="19050"/>
+                <wp:wrapNone/>
+                <wp:docPr id="17" name="Text Box 17"/>
+                <wp:cNvGraphicFramePr/>
+                <a:graphic xmlns:a="http://schemas.openxmlformats.org/drawingml/2006/main">
+                  <a:graphicData uri="http://schemas.microsoft.com/office/word/2010/wordprocessingShape">
+                    <wps:wsp>
+                      <wps:cNvSpPr txBox="1"/>
+                      <wps:spPr>
+                        <a:xfrm>
+                          <a:off x="0" y="0"/>
+                          <a:ext cx="1076325" cy="2838450"/>
+                        </a:xfrm>
+                        <a:prstGeom prst="rect">
+                          <a:avLst/>
+                        </a:prstGeom>
+                        <a:solidFill>
+                          <a:schemeClr val="lt1"/>
+                        </a:solidFill>
+                        <a:ln w="6350">
+                          <a:solidFill>
+                            <a:prstClr val="black"/>
+                          </a:solidFill>
+                        </a:ln>
+                      </wps:spPr>
+                      <wps:txbx>
+                        <w:txbxContent>
+                          <w:p>
+                            <w:pPr>
+                              <w:jc w:val="left"/>
+                              <w:rPr>
+                                <w:sz w:val="18"/>
+                              </w:rPr>
+                            </w:pPr>
+                            <w:r>
+                              <w:rPr>
+                                <w:rFonts w:hint="eastAsia"/>
+                                <w:sz w:val="18"/>
+                              </w:rPr>
+                              <w:t>T</w:t>
+                            </w:r>
+                            <w:r>
+                              <w:rPr>
+                                <w:sz w:val="18"/>
+                              </w:rPr>
+                              <w:t xml:space="preserve">hese 3 buttons are displayed when a user </w:t>
+                            </w:r>
+                            <w:proofErr w:type="gramStart"/>
+                            <w:r>
+                              <w:rPr>
+                                <w:sz w:val="18"/>
+                              </w:rPr>
+                              <w:t>studies</w:t>
+                            </w:r>
+                            <w:proofErr w:type="gramEnd"/>
+                            <w:r>
+                              <w:rPr>
+                                <w:sz w:val="18"/>
+                              </w:rPr>
+                              <w:t>. Edit lets the user change the card, delete removes it from the database and suspend allows the user to remove the card temporarily.</w:t>
+                            </w:r>
+                          </w:p>
+                        </w:txbxContent>
+                      </wps:txbx>
+                      <wps:bodyPr rot="0" spcFirstLastPara="0" vertOverflow="overflow" horzOverflow="overflow" vert="horz" wrap="square" lIns="91440" tIns="45720" rIns="91440" bIns="45720" numCol="1" spcCol="0" rtlCol="0" fromWordArt="0" anchor="t" anchorCtr="0" forceAA="0" compatLnSpc="1">
+                        <a:prstTxWarp prst="textNoShape">
+                          <a:avLst/>
+                        </a:prstTxWarp>
+                        <a:noAutofit/>
+                      </wps:bodyPr>
+                    </wps:wsp>
+                  </a:graphicData>
+                </a:graphic>
+                <wp14:sizeRelH relativeFrom="margin">
+                  <wp14:pctWidth>0</wp14:pctWidth>
+                </wp14:sizeRelH>
+                <wp14:sizeRelV relativeFrom="margin">
+                  <wp14:pctHeight>0</wp14:pctHeight>
+                </wp14:sizeRelV>
+              </wp:anchor>
+            </w:drawing>
+          </mc:Choice>
+          <mc:Fallback>
+            <w:pict>
+              <v:shapetype w14:anchorId="718058D1" id="_x0000_t202" coordsize="21600,21600" o:spt="202" path="m,l,21600r21600,l21600,xe">
+                <v:stroke joinstyle="miter"/>
+                <v:path gradientshapeok="t" o:connecttype="rect"/>
+              </v:shapetype>
+              <v:shape id="Text Box 17" o:spid="_x0000_s1026" type="#_x0000_t202" style="position:absolute;left:0;text-align:left;margin-left:0;margin-top:-44.5pt;width:84.75pt;height:223.5pt;z-index:251661312;visibility:visible;mso-wrap-style:square;mso-width-percent:0;mso-height-percent:0;mso-wrap-distance-left:9pt;mso-wrap-distance-top:0;mso-wrap-distance-right:9pt;mso-wrap-distance-bottom:0;mso-position-horizontal:absolute;mso-position-horizontal-relative:right-margin-area;mso-position-vertical:absolute;mso-position-vertical-relative:text;mso-width-percent:0;mso-height-percent:0;mso-width-relative:margin;mso-height-relative:margin;v-text-anchor:top" o:gfxdata="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" fillcolor="white [3201]" strokeweight=".5pt">
+                <v:textbox>
+                  <w:txbxContent>
+                    <w:p>
+                      <w:pPr>
+                        <w:jc w:val="left"/>
+                        <w:rPr>
+                          <w:sz w:val="18"/>
+                        </w:rPr>
+                      </w:pPr>
+                      <w:r>
+                        <w:rPr>
+                          <w:rFonts w:hint="eastAsia"/>
+                          <w:sz w:val="18"/>
+                        </w:rPr>
+                        <w:t>T</w:t>
+                      </w:r>
+                      <w:r>
+                        <w:rPr>
+                          <w:sz w:val="18"/>
+                        </w:rPr>
+                        <w:t xml:space="preserve">hese 3 buttons are displayed when a user </w:t>
+                      </w:r>
+                      <w:proofErr w:type="gramStart"/>
+                      <w:r>
+                        <w:rPr>
+                          <w:sz w:val="18"/>
+                        </w:rPr>
+                        <w:t>studies</w:t>
+                      </w:r>
+                      <w:proofErr w:type="gramEnd"/>
+                      <w:r>
+                        <w:rPr>
+                          <w:sz w:val="18"/>
+                        </w:rPr>
+                        <w:t>. Edit lets the user change the card, delete removes it from the database and suspend allows the user to remove the card temporarily.</w:t>
+                      </w:r>
+                    </w:p>
+                  </w:txbxContent>
+                </v:textbox>
+                <w10:wrap anchorx="margin"/>
+              </v:shape>
+            </w:pict>
+          </mc:Fallback>
+        </mc:AlternateContent>
+      </w:r>
+      <w:r>
+        <w:rPr>
+          <w:rFonts w:ascii="Times New Roman" w:hAnsi="Times New Roman" w:cs="Times New Roman"/>
+          <w:noProof/>
+        </w:rPr>
+        <mc:AlternateContent>
+          <mc:Choice Requires="wps">
+            <w:drawing>
+              <wp:anchor distT="0" distB="0" distL="114300" distR="114300" simplePos="0" relativeHeight="251663360" behindDoc="0" locked="0" layoutInCell="1" allowOverlap="1" wp14:anchorId="55F8DB00" wp14:editId="6FB685B3">
+                <wp:simplePos x="0" y="0"/>
+                <wp:positionH relativeFrom="column">
+                  <wp:posOffset>-1051560</wp:posOffset>
+                </wp:positionH>
+                <wp:positionV relativeFrom="paragraph">
+                  <wp:posOffset>-508000</wp:posOffset>
+                </wp:positionV>
+                <wp:extent cx="1038225" cy="2105025"/>
+                <wp:effectExtent l="0" t="0" r="28575" b="28575"/>
+                <wp:wrapNone/>
+                <wp:docPr id="20" name="Text Box 20"/>
+                <wp:cNvGraphicFramePr/>
+                <a:graphic xmlns:a="http://schemas.openxmlformats.org/drawingml/2006/main">
+                  <a:graphicData uri="http://schemas.microsoft.com/office/word/2010/wordprocessingShape">
+                    <wps:wsp>
+                      <wps:cNvSpPr txBox="1"/>
+                      <wps:spPr>
+                        <a:xfrm>
+                          <a:off x="0" y="0"/>
+                          <a:ext cx="1038225" cy="2105025"/>
+                        </a:xfrm>
+                        <a:prstGeom prst="rect">
+                          <a:avLst/>
+                        </a:prstGeom>
+                        <a:solidFill>
+                          <a:schemeClr val="lt1"/>
+                        </a:solidFill>
+                        <a:ln w="6350">
+                          <a:solidFill>
+                            <a:prstClr val="black"/>
+                          </a:solidFill>
+                        </a:ln>
+                      </wps:spPr>
+                      <wps:txbx>
+                        <w:txbxContent>
+                          <w:p>
+                            <w:pPr>
+                              <w:jc w:val="left"/>
+                            </w:pPr>
+                            <w:r>
+                              <w:t>Nav bar to be used across all screens of the app. This allows users to quickly access the most commonly used screens.</w:t>
+                            </w:r>
+                          </w:p>
+                        </w:txbxContent>
+                      </wps:txbx>
+                      <wps:bodyPr rot="0" spcFirstLastPara="0" vertOverflow="overflow" horzOverflow="overflow" vert="horz" wrap="square" lIns="91440" tIns="45720" rIns="91440" bIns="45720" numCol="1" spcCol="0" rtlCol="0" fromWordArt="0" anchor="t" anchorCtr="0" forceAA="0" compatLnSpc="1">
+                        <a:prstTxWarp prst="textNoShape">
+                          <a:avLst/>
+                        </a:prstTxWarp>
+                        <a:noAutofit/>
+                      </wps:bodyPr>
+                    </wps:wsp>
+                  </a:graphicData>
+                </a:graphic>
+                <wp14:sizeRelH relativeFrom="margin">
+                  <wp14:pctWidth>0</wp14:pctWidth>
+                </wp14:sizeRelH>
+                <wp14:sizeRelV relativeFrom="margin">
+                  <wp14:pctHeight>0</wp14:pctHeight>
+                </wp14:sizeRelV>
+              </wp:anchor>
+            </w:drawing>
+          </mc:Choice>
+          <mc:Fallback>
+            <w:pict>
+              <v:shape w14:anchorId="55F8DB00" id="Text Box 20" o:spid="_x0000_s1027" type="#_x0000_t202" style="position:absolute;left:0;text-align:left;margin-left:-82.8pt;margin-top:-40pt;width:81.75pt;height:165.75pt;z-index:251663360;visibility:visible;mso-wrap-style:square;mso-width-percent:0;mso-height-percent:0;mso-wrap-distance-left:9pt;mso-wrap-distance-top:0;mso-wrap-distance-right:9pt;mso-wrap-distance-bottom:0;mso-position-horizontal:absolute;mso-position-horizontal-relative:text;mso-position-vertical:absolute;mso-position-vertical-relative:text;mso-width-percent:0;mso-height-percent:0;mso-width-relative:margin;mso-height-relative:margin;v-text-anchor:top" o:gfxdata="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" fillcolor="white [3201]" strokeweight=".5pt">
+                <v:textbox>
+                  <w:txbxContent>
+                    <w:p>
+                      <w:pPr>
+                        <w:jc w:val="left"/>
+                      </w:pPr>
+                      <w:r>
+                        <w:t>Nav bar to be used across all screens of the app. This allows users to quickly access the most commonly used screens.</w:t>
+                      </w:r>
+                    </w:p>
+                  </w:txbxContent>
+                </v:textbox>
+              </v:shape>
+            </w:pict>
+          </mc:Fallback>
+        </mc:AlternateContent>
+      </w:r>
+      <w:r>
+        <w:rPr>
+          <w:rFonts w:ascii="Times New Roman" w:hAnsi="Times New Roman" w:cs="Times New Roman"/>
+          <w:sz w:val="28"/>
+        </w:rPr>
+        <w:t>Low Fidelity Prototype</w:t>
+      </w:r>
+    </w:p>
+    <w:p>
+      <w:pPr>
+        <w:rPr>
+          <w:rFonts w:ascii="Times New Roman" w:hAnsi="Times New Roman" w:cs="Times New Roman"/>
+          <w:sz w:val="24"/>
+        </w:rPr>
+      </w:pPr>
+      <w:commentRangeStart w:id="18"/>
+      <w:r>
+        <w:rPr>
           <w:rFonts w:ascii="Times New Roman" w:hAnsi="Times New Roman" w:cs="Times New Roman" w:hint="eastAsia"/>
-          <w:sz w:val="28"/>
-        </w:rPr>
-      </w:pPr>
-    </w:p>
-    <w:p>
-      <w:pPr>
-        <w:rPr>
-          <w:rFonts w:ascii="Times New Roman" w:hAnsi="Times New Roman" w:cs="Times New Roman"/>
-          <w:sz w:val="28"/>
-        </w:rPr>
-      </w:pPr>
-      <w:r>
-        <w:rPr>
-          <w:rFonts w:ascii="Times New Roman" w:hAnsi="Times New Roman" w:cs="Times New Roman"/>
-          <w:sz w:val="28"/>
-        </w:rPr>
-        <w:lastRenderedPageBreak/>
-        <w:t>Low Fidelity Prototype</w:t>
-      </w:r>
-    </w:p>
-    <w:p>
-      <w:pPr>
-        <w:rPr>
-          <w:rFonts w:ascii="Times New Roman" w:hAnsi="Times New Roman" w:cs="Times New Roman"/>
-          <w:sz w:val="24"/>
-        </w:rPr>
-      </w:pPr>
-      <w:commentRangeStart w:id="18"/>
+          <w:sz w:val="24"/>
+        </w:rPr>
+        <w:t>B</w:t>
+      </w:r>
+      <w:r>
+        <w:rPr>
+          <w:rFonts w:ascii="Times New Roman" w:hAnsi="Times New Roman" w:cs="Times New Roman"/>
+          <w:sz w:val="24"/>
+        </w:rPr>
+        <w:t>alsamiq</w:t>
+      </w:r>
+      <w:commentRangeEnd w:id="18"/>
+      <w:r>
+        <w:rPr>
+          <w:rStyle w:val="CommentReference"/>
+        </w:rPr>
+        <w:commentReference w:id="18"/>
+      </w:r>
+      <w:r>
+        <w:rPr>
+          <w:rFonts w:ascii="Times New Roman" w:hAnsi="Times New Roman" w:cs="Times New Roman"/>
+          <w:sz w:val="24"/>
+        </w:rPr>
+        <w:t xml:space="preserve"> was used to design a wireframe which was then turned into a low fidelity prototype by adding links to buttons, </w:t>
+      </w:r>
+      <w:r>
+        <w:rPr>
+          <w:rFonts w:ascii="Times New Roman" w:hAnsi="Times New Roman" w:cs="Times New Roman"/>
+          <w:sz w:val="24"/>
+        </w:rPr>
+        <w:t xml:space="preserve">allowing for a better understanding of how the application will be navigated. </w:t>
+      </w:r>
+      <w:commentRangeStart w:id="19"/>
+      <w:r>
+        <w:rPr>
+          <w:rFonts w:ascii="Times New Roman" w:hAnsi="Times New Roman" w:cs="Times New Roman"/>
+          <w:sz w:val="24"/>
+        </w:rPr>
+        <w:t>(Appendix for working example)</w:t>
+      </w:r>
+      <w:r>
+        <w:rPr>
+          <w:rFonts w:ascii="Times New Roman" w:hAnsi="Times New Roman" w:cs="Times New Roman"/>
+          <w:sz w:val="24"/>
+        </w:rPr>
+        <w:t xml:space="preserve">. </w:t>
+      </w:r>
+      <w:commentRangeEnd w:id="19"/>
+      <w:r>
+        <w:rPr>
+          <w:rStyle w:val="CommentReference"/>
+        </w:rPr>
+        <w:commentReference w:id="19"/>
+      </w:r>
+    </w:p>
+    <w:p>
+      <w:pPr>
+        <w:rPr>
+          <w:rFonts w:ascii="Times New Roman" w:hAnsi="Times New Roman" w:cs="Times New Roman"/>
+        </w:rPr>
+      </w:pPr>
+      <w:r>
+        <w:rPr>
+          <w:rFonts w:ascii="Times New Roman" w:hAnsi="Times New Roman" w:cs="Times New Roman"/>
+          <w:noProof/>
+        </w:rPr>
+        <mc:AlternateContent>
+          <mc:Choice Requires="wps">
+            <w:drawing>
+              <wp:anchor distT="0" distB="0" distL="114300" distR="114300" simplePos="0" relativeHeight="251668480" behindDoc="0" locked="0" layoutInCell="1" allowOverlap="1" wp14:anchorId="21AA8516" wp14:editId="12B0B44A">
+                <wp:simplePos x="0" y="0"/>
+                <wp:positionH relativeFrom="leftMargin">
+                  <wp:align>right</wp:align>
+                </wp:positionH>
+                <wp:positionV relativeFrom="paragraph">
+                  <wp:posOffset>730250</wp:posOffset>
+                </wp:positionV>
+                <wp:extent cx="1028700" cy="3038475"/>
+                <wp:effectExtent l="0" t="0" r="19050" b="28575"/>
+                <wp:wrapNone/>
+                <wp:docPr id="24" name="Text Box 24"/>
+                <wp:cNvGraphicFramePr/>
+                <a:graphic xmlns:a="http://schemas.openxmlformats.org/drawingml/2006/main">
+                  <a:graphicData uri="http://schemas.microsoft.com/office/word/2010/wordprocessingShape">
+                    <wps:wsp>
+                      <wps:cNvSpPr txBox="1"/>
+                      <wps:spPr>
+                        <a:xfrm>
+                          <a:off x="0" y="0"/>
+                          <a:ext cx="1028700" cy="3038475"/>
+                        </a:xfrm>
+                        <a:prstGeom prst="rect">
+                          <a:avLst/>
+                        </a:prstGeom>
+                        <a:solidFill>
+                          <a:schemeClr val="lt1"/>
+                        </a:solidFill>
+                        <a:ln w="6350">
+                          <a:solidFill>
+                            <a:prstClr val="black"/>
+                          </a:solidFill>
+                        </a:ln>
+                      </wps:spPr>
+                      <wps:txbx>
+                        <w:txbxContent>
+                          <w:p>
+                            <w:pPr>
+                              <w:jc w:val="left"/>
+                            </w:pPr>
+                            <w:r>
+                              <w:rPr>
+                                <w:rFonts w:hint="eastAsia"/>
+                              </w:rPr>
+                              <w:t>M</w:t>
+                            </w:r>
+                            <w:r>
+                              <w:t>ain flashcard layout. This is after the user has clicked the “Show Back” button.</w:t>
+                            </w:r>
+                          </w:p>
+                          <w:p>
+                            <w:pPr>
+                              <w:jc w:val="left"/>
+                            </w:pPr>
+                            <w:r>
+                              <w:rPr>
+                                <w:rFonts w:hint="eastAsia"/>
+                              </w:rPr>
+                              <w:t>T</w:t>
+                            </w:r>
+                            <w:r>
+                              <w:t>he front is anything above the line and the back is below the line.</w:t>
+                            </w:r>
+                          </w:p>
+                        </w:txbxContent>
+                      </wps:txbx>
+                      <wps:bodyPr rot="0" spcFirstLastPara="0" vertOverflow="overflow" horzOverflow="overflow" vert="horz" wrap="square" lIns="91440" tIns="45720" rIns="91440" bIns="45720" numCol="1" spcCol="0" rtlCol="0" fromWordArt="0" anchor="t" anchorCtr="0" forceAA="0" compatLnSpc="1">
+                        <a:prstTxWarp prst="textNoShape">
+                          <a:avLst/>
+                        </a:prstTxWarp>
+                        <a:noAutofit/>
+                      </wps:bodyPr>
+                    </wps:wsp>
+                  </a:graphicData>
+                </a:graphic>
+                <wp14:sizeRelH relativeFrom="margin">
+                  <wp14:pctWidth>0</wp14:pctWidth>
+                </wp14:sizeRelH>
+                <wp14:sizeRelV relativeFrom="margin">
+                  <wp14:pctHeight>0</wp14:pctHeight>
+                </wp14:sizeRelV>
+              </wp:anchor>
+            </w:drawing>
+          </mc:Choice>
+          <mc:Fallback>
+            <w:pict>
+              <v:shape w14:anchorId="21AA8516" id="Text Box 24" o:spid="_x0000_s1028" type="#_x0000_t202" style="position:absolute;left:0;text-align:left;margin-left:29.8pt;margin-top:57.5pt;width:81pt;height:239.25pt;z-index:251668480;visibility:visible;mso-wrap-style:square;mso-width-percent:0;mso-height-percent:0;mso-wrap-distance-left:9pt;mso-wrap-distance-top:0;mso-wrap-distance-right:9pt;mso-wrap-distance-bottom:0;mso-position-horizontal:right;mso-position-horizontal-relative:left-margin-area;mso-position-vertical:absolute;mso-position-vertical-relative:text;mso-width-percent:0;mso-height-percent:0;mso-width-relative:margin;mso-height-relative:margin;v-text-anchor:top" o:gfxdata="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" fillcolor="white [3201]" strokeweight=".5pt">
+                <v:textbox>
+                  <w:txbxContent>
+                    <w:p>
+                      <w:pPr>
+                        <w:jc w:val="left"/>
+                      </w:pPr>
+                      <w:r>
+                        <w:rPr>
+                          <w:rFonts w:hint="eastAsia"/>
+                        </w:rPr>
+                        <w:t>M</w:t>
+                      </w:r>
+                      <w:r>
+                        <w:t>ain flashcard layout. This is after the user has clicked the “Show Back” button.</w:t>
+                      </w:r>
+                    </w:p>
+                    <w:p>
+                      <w:pPr>
+                        <w:jc w:val="left"/>
+                      </w:pPr>
+                      <w:r>
+                        <w:rPr>
+                          <w:rFonts w:hint="eastAsia"/>
+                        </w:rPr>
+                        <w:t>T</w:t>
+                      </w:r>
+                      <w:r>
+                        <w:t>he front is anything above the line and the back is below the line.</w:t>
+                      </w:r>
+                    </w:p>
+                  </w:txbxContent>
+                </v:textbox>
+                <w10:wrap anchorx="margin"/>
+              </v:shape>
+            </w:pict>
+          </mc:Fallback>
+        </mc:AlternateContent>
+      </w:r>
       <w:r>
         <w:rPr>
           <w:rFonts w:ascii="Times New Roman" w:hAnsi="Times New Roman" w:cs="Times New Roman" w:hint="eastAsia"/>
-          <w:sz w:val="24"/>
-        </w:rPr>
-        <w:t>B</w:t>
-      </w:r>
-      <w:r>
-        <w:rPr>
-          <w:rFonts w:ascii="Times New Roman" w:hAnsi="Times New Roman" w:cs="Times New Roman"/>
-          <w:sz w:val="24"/>
-        </w:rPr>
-        <w:t>alsamiq</w:t>
-      </w:r>
-      <w:commentRangeEnd w:id="18"/>
-      <w:r>
-        <w:rPr>
-          <w:rStyle w:val="CommentReference"/>
-        </w:rPr>
-        <w:commentReference w:id="18"/>
-      </w:r>
-      <w:r>
-        <w:rPr>
-          <w:rFonts w:ascii="Times New Roman" w:hAnsi="Times New Roman" w:cs="Times New Roman"/>
-          <w:sz w:val="24"/>
-        </w:rPr>
-        <w:t xml:space="preserve"> was used to design a wireframe which was then turned into a low fidelity prototype by adding links to buttons, </w:t>
-      </w:r>
-      <w:r>
-        <w:rPr>
-          <w:rFonts w:ascii="Times New Roman" w:hAnsi="Times New Roman" w:cs="Times New Roman"/>
-          <w:sz w:val="24"/>
-        </w:rPr>
-        <w:t xml:space="preserve">allowing for a better understanding of how the application will be navigated. </w:t>
-      </w:r>
-      <w:commentRangeStart w:id="19"/>
-      <w:r>
-        <w:rPr>
-          <w:rFonts w:ascii="Times New Roman" w:hAnsi="Times New Roman" w:cs="Times New Roman"/>
-          <w:sz w:val="24"/>
-        </w:rPr>
-        <w:t>(Appendix for working example)</w:t>
-      </w:r>
-      <w:r>
-        <w:rPr>
-          <w:rFonts w:ascii="Times New Roman" w:hAnsi="Times New Roman" w:cs="Times New Roman"/>
-          <w:sz w:val="24"/>
-        </w:rPr>
-        <w:t xml:space="preserve">. </w:t>
-      </w:r>
-      <w:commentRangeEnd w:id="19"/>
-      <w:r>
-        <w:rPr>
-          <w:rStyle w:val="CommentReference"/>
-        </w:rPr>
-        <w:commentReference w:id="19"/>
-      </w:r>
-    </w:p>
-    <w:p>
-      <w:pPr>
-        <w:rPr>
-          <w:rFonts w:ascii="Times New Roman" w:hAnsi="Times New Roman" w:cs="Times New Roman"/>
-        </w:rPr>
-      </w:pPr>
+          <w:noProof/>
+        </w:rPr>
+        <mc:AlternateContent>
+          <mc:Choice Requires="wps">
+            <w:drawing>
+              <wp:anchor distT="0" distB="0" distL="114300" distR="114300" simplePos="0" relativeHeight="251667456" behindDoc="0" locked="0" layoutInCell="1" allowOverlap="1" wp14:anchorId="24B04B2E" wp14:editId="5BD50087">
+                <wp:simplePos x="0" y="0"/>
+                <wp:positionH relativeFrom="page">
+                  <wp:align>right</wp:align>
+                </wp:positionH>
+                <wp:positionV relativeFrom="paragraph">
+                  <wp:posOffset>1387476</wp:posOffset>
+                </wp:positionV>
+                <wp:extent cx="1066800" cy="3276600"/>
+                <wp:effectExtent l="0" t="0" r="19050" b="19050"/>
+                <wp:wrapNone/>
+                <wp:docPr id="23" name="Text Box 23"/>
+                <wp:cNvGraphicFramePr/>
+                <a:graphic xmlns:a="http://schemas.openxmlformats.org/drawingml/2006/main">
+                  <a:graphicData uri="http://schemas.microsoft.com/office/word/2010/wordprocessingShape">
+                    <wps:wsp>
+                      <wps:cNvSpPr txBox="1"/>
+                      <wps:spPr>
+                        <a:xfrm>
+                          <a:off x="0" y="0"/>
+                          <a:ext cx="1066800" cy="3276600"/>
+                        </a:xfrm>
+                        <a:prstGeom prst="rect">
+                          <a:avLst/>
+                        </a:prstGeom>
+                        <a:solidFill>
+                          <a:schemeClr val="lt1"/>
+                        </a:solidFill>
+                        <a:ln w="6350">
+                          <a:solidFill>
+                            <a:prstClr val="black"/>
+                          </a:solidFill>
+                        </a:ln>
+                      </wps:spPr>
+                      <wps:txbx>
+                        <w:txbxContent>
+                          <w:p>
+                            <w:pPr>
+                              <w:jc w:val="left"/>
+                            </w:pPr>
+                            <w:r>
+                              <w:rPr>
+                                <w:rFonts w:hint="eastAsia"/>
+                              </w:rPr>
+                              <w:t>A</w:t>
+                            </w:r>
+                            <w:r>
+                              <w:t xml:space="preserve">nswer buttons for user to grade themselves. This then determines how the card will be scheduled. </w:t>
+                            </w:r>
+                            <w:r>
+                              <w:t xml:space="preserve">E.g. </w:t>
+                            </w:r>
+                            <w:r>
+                              <w:t>Correct means the card won’t be shown for a while</w:t>
+                            </w:r>
+                            <w:r>
+                              <w:t>.</w:t>
+                            </w:r>
+                          </w:p>
+                        </w:txbxContent>
+                      </wps:txbx>
+                      <wps:bodyPr rot="0" spcFirstLastPara="0" vertOverflow="overflow" horzOverflow="overflow" vert="horz" wrap="square" lIns="91440" tIns="45720" rIns="91440" bIns="45720" numCol="1" spcCol="0" rtlCol="0" fromWordArt="0" anchor="t" anchorCtr="0" forceAA="0" compatLnSpc="1">
+                        <a:prstTxWarp prst="textNoShape">
+                          <a:avLst/>
+                        </a:prstTxWarp>
+                        <a:noAutofit/>
+                      </wps:bodyPr>
+                    </wps:wsp>
+                  </a:graphicData>
+                </a:graphic>
+                <wp14:sizeRelH relativeFrom="margin">
+                  <wp14:pctWidth>0</wp14:pctWidth>
+                </wp14:sizeRelH>
+                <wp14:sizeRelV relativeFrom="margin">
+                  <wp14:pctHeight>0</wp14:pctHeight>
+                </wp14:sizeRelV>
+              </wp:anchor>
+            </w:drawing>
+          </mc:Choice>
+          <mc:Fallback>
+            <w:pict>
+              <v:shape w14:anchorId="24B04B2E" id="Text Box 23" o:spid="_x0000_s1029" type="#_x0000_t202" style="position:absolute;left:0;text-align:left;margin-left:32.8pt;margin-top:109.25pt;width:84pt;height:258pt;z-index:251667456;visibility:visible;mso-wrap-style:square;mso-width-percent:0;mso-height-percent:0;mso-wrap-distance-left:9pt;mso-wrap-distance-top:0;mso-wrap-distance-right:9pt;mso-wrap-distance-bottom:0;mso-position-horizontal:right;mso-position-horizontal-relative:page;mso-position-vertical:absolute;mso-position-vertical-relative:text;mso-width-percent:0;mso-height-percent:0;mso-width-relative:margin;mso-height-relative:margin;v-text-anchor:top" o:gfxdata="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" fillcolor="white [3201]" strokeweight=".5pt">
+                <v:textbox>
+                  <w:txbxContent>
+                    <w:p>
+                      <w:pPr>
+                        <w:jc w:val="left"/>
+                      </w:pPr>
+                      <w:r>
+                        <w:rPr>
+                          <w:rFonts w:hint="eastAsia"/>
+                        </w:rPr>
+                        <w:t>A</w:t>
+                      </w:r>
+                      <w:r>
+                        <w:t xml:space="preserve">nswer buttons for user to grade themselves. This then determines how the card will be scheduled. </w:t>
+                      </w:r>
+                      <w:r>
+                        <w:t xml:space="preserve">E.g. </w:t>
+                      </w:r>
+                      <w:r>
+                        <w:t>Correct means the card won’t be shown for a while</w:t>
+                      </w:r>
+                      <w:r>
+                        <w:t>.</w:t>
+                      </w:r>
+                    </w:p>
+                  </w:txbxContent>
+                </v:textbox>
+                <w10:wrap anchorx="page"/>
+              </v:shape>
+            </w:pict>
+          </mc:Fallback>
+        </mc:AlternateContent>
+      </w:r>
+      <w:r>
+        <w:rPr>
+          <w:rFonts w:ascii="Times New Roman" w:hAnsi="Times New Roman" w:cs="Times New Roman"/>
+          <w:noProof/>
+        </w:rPr>
+        <mc:AlternateContent>
+          <mc:Choice Requires="wps">
+            <w:drawing>
+              <wp:anchor distT="0" distB="0" distL="114300" distR="114300" simplePos="0" relativeHeight="251670528" behindDoc="0" locked="0" layoutInCell="1" allowOverlap="1" wp14:anchorId="635FCD67" wp14:editId="70C6947F">
+                <wp:simplePos x="0" y="0"/>
+                <wp:positionH relativeFrom="margin">
+                  <wp:posOffset>3415666</wp:posOffset>
+                </wp:positionH>
+                <wp:positionV relativeFrom="paragraph">
+                  <wp:posOffset>3683000</wp:posOffset>
+                </wp:positionV>
+                <wp:extent cx="2019300" cy="533400"/>
+                <wp:effectExtent l="0" t="0" r="76200" b="76200"/>
+                <wp:wrapNone/>
+                <wp:docPr id="22" name="Straight Arrow Connector 22"/>
+                <wp:cNvGraphicFramePr/>
+                <a:graphic xmlns:a="http://schemas.openxmlformats.org/drawingml/2006/main">
+                  <a:graphicData uri="http://schemas.microsoft.com/office/word/2010/wordprocessingShape">
+                    <wps:wsp>
+                      <wps:cNvCnPr/>
+                      <wps:spPr>
+                        <a:xfrm>
+                          <a:off x="0" y="0"/>
+                          <a:ext cx="2019300" cy="533400"/>
+                        </a:xfrm>
+                        <a:prstGeom prst="straightConnector1">
+                          <a:avLst/>
+                        </a:prstGeom>
+                        <a:ln>
+                          <a:tailEnd type="triangle"/>
+                        </a:ln>
+                      </wps:spPr>
+                      <wps:style>
+                        <a:lnRef idx="1">
+                          <a:schemeClr val="accent1"/>
+                        </a:lnRef>
+                        <a:fillRef idx="0">
+                          <a:schemeClr val="accent1"/>
+                        </a:fillRef>
+                        <a:effectRef idx="0">
+                          <a:schemeClr val="accent1"/>
+                        </a:effectRef>
+                        <a:fontRef idx="minor">
+                          <a:schemeClr val="tx1"/>
+                        </a:fontRef>
+                      </wps:style>
+                      <wps:bodyPr/>
+                    </wps:wsp>
+                  </a:graphicData>
+                </a:graphic>
+                <wp14:sizeRelH relativeFrom="margin">
+                  <wp14:pctWidth>0</wp14:pctWidth>
+                </wp14:sizeRelH>
+                <wp14:sizeRelV relativeFrom="margin">
+                  <wp14:pctHeight>0</wp14:pctHeight>
+                </wp14:sizeRelV>
+              </wp:anchor>
+            </w:drawing>
+          </mc:Choice>
+          <mc:Fallback>
+            <w:pict>
+              <v:shapetype w14:anchorId="34FB5AC7" id="_x0000_t32" coordsize="21600,21600" o:spt="32" o:oned="t" path="m,l21600,21600e" filled="f">
+                <v:path arrowok="t" fillok="f" o:connecttype="none"/>
+                <o:lock v:ext="edit" shapetype="t"/>
+              </v:shapetype>
+              <v:shape id="Straight Arrow Connector 22" o:spid="_x0000_s1026" type="#_x0000_t32" style="position:absolute;left:0;text-align:left;margin-left:268.95pt;margin-top:290pt;width:159pt;height:42pt;z-index:251670528;visibility:visible;mso-wrap-style:square;mso-width-percent:0;mso-height-percent:0;mso-wrap-distance-left:9pt;mso-wrap-distance-top:0;mso-wrap-distance-right:9pt;mso-wrap-distance-bottom:0;mso-position-horizontal:absolute;mso-position-horizontal-relative:margin;mso-position-vertical:absolute;mso-position-vertical-relative:text;mso-width-percent:0;mso-height-percent:0;mso-width-relative:margin;mso-height-relative:margin" o:gfxdata="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" strokecolor="#4472c4 [3204]" strokeweight=".5pt">
+                <v:stroke endarrow="block" joinstyle="miter"/>
+                <w10:wrap anchorx="margin"/>
+              </v:shape>
+            </w:pict>
+          </mc:Fallback>
+        </mc:AlternateContent>
+      </w:r>
+      <w:r>
+        <w:rPr>
+          <w:rFonts w:ascii="Times New Roman" w:hAnsi="Times New Roman" w:cs="Times New Roman"/>
+          <w:noProof/>
+        </w:rPr>
+        <mc:AlternateContent>
+          <mc:Choice Requires="wps">
+            <w:drawing>
+              <wp:anchor distT="0" distB="0" distL="114300" distR="114300" simplePos="0" relativeHeight="251660288" behindDoc="0" locked="0" layoutInCell="1" allowOverlap="1" wp14:anchorId="2D096730" wp14:editId="415CF433">
+                <wp:simplePos x="0" y="0"/>
+                <wp:positionH relativeFrom="margin">
+                  <wp:align>right</wp:align>
+                </wp:positionH>
+                <wp:positionV relativeFrom="paragraph">
+                  <wp:posOffset>663576</wp:posOffset>
+                </wp:positionV>
+                <wp:extent cx="257175" cy="2533650"/>
+                <wp:effectExtent l="38100" t="0" r="28575" b="57150"/>
+                <wp:wrapNone/>
+                <wp:docPr id="13" name="Straight Arrow Connector 13"/>
+                <wp:cNvGraphicFramePr/>
+                <a:graphic xmlns:a="http://schemas.openxmlformats.org/drawingml/2006/main">
+                  <a:graphicData uri="http://schemas.microsoft.com/office/word/2010/wordprocessingShape">
+                    <wps:wsp>
+                      <wps:cNvCnPr/>
+                      <wps:spPr>
+                        <a:xfrm flipH="1">
+                          <a:off x="0" y="0"/>
+                          <a:ext cx="257175" cy="2533650"/>
+                        </a:xfrm>
+                        <a:prstGeom prst="straightConnector1">
+                          <a:avLst/>
+                        </a:prstGeom>
+                        <a:ln>
+                          <a:tailEnd type="triangle"/>
+                        </a:ln>
+                      </wps:spPr>
+                      <wps:style>
+                        <a:lnRef idx="1">
+                          <a:schemeClr val="accent1"/>
+                        </a:lnRef>
+                        <a:fillRef idx="0">
+                          <a:schemeClr val="accent1"/>
+                        </a:fillRef>
+                        <a:effectRef idx="0">
+                          <a:schemeClr val="accent1"/>
+                        </a:effectRef>
+                        <a:fontRef idx="minor">
+                          <a:schemeClr val="tx1"/>
+                        </a:fontRef>
+                      </wps:style>
+                      <wps:bodyPr/>
+                    </wps:wsp>
+                  </a:graphicData>
+                </a:graphic>
+                <wp14:sizeRelH relativeFrom="margin">
+                  <wp14:pctWidth>0</wp14:pctWidth>
+                </wp14:sizeRelH>
+                <wp14:sizeRelV relativeFrom="margin">
+                  <wp14:pctHeight>0</wp14:pctHeight>
+                </wp14:sizeRelV>
+              </wp:anchor>
+            </w:drawing>
+          </mc:Choice>
+          <mc:Fallback>
+            <w:pict>
+              <v:shape w14:anchorId="1450EB97" id="Straight Arrow Connector 13" o:spid="_x0000_s1026" type="#_x0000_t32" style="position:absolute;left:0;text-align:left;margin-left:-30.95pt;margin-top:52.25pt;width:20.25pt;height:199.5pt;flip:x;z-index:251660288;visibility:visible;mso-wrap-style:square;mso-width-percent:0;mso-height-percent:0;mso-wrap-distance-left:9pt;mso-wrap-distance-top:0;mso-wrap-distance-right:9pt;mso-wrap-distance-bottom:0;mso-position-horizontal:right;mso-position-horizontal-relative:margin;mso-position-vertical:absolute;mso-position-vertical-relative:text;mso-width-percent:0;mso-height-percent:0;mso-width-relative:margin;mso-height-relative:margin" o:gfxdata="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" strokecolor="#4472c4 [3204]" strokeweight=".5pt">
+                <v:stroke endarrow="block" joinstyle="miter"/>
+                <w10:wrap anchorx="margin"/>
+              </v:shape>
+            </w:pict>
+          </mc:Fallback>
+        </mc:AlternateContent>
+      </w:r>
+      <w:r>
+        <w:rPr>
+          <w:rFonts w:ascii="Times New Roman" w:hAnsi="Times New Roman" w:cs="Times New Roman"/>
+          <w:noProof/>
+        </w:rPr>
+        <mc:AlternateContent>
+          <mc:Choice Requires="wps">
+            <w:drawing>
+              <wp:anchor distT="0" distB="0" distL="114300" distR="114300" simplePos="0" relativeHeight="251664384" behindDoc="0" locked="0" layoutInCell="1" allowOverlap="1" wp14:anchorId="239AC666" wp14:editId="04FD4B59">
+                <wp:simplePos x="0" y="0"/>
+                <wp:positionH relativeFrom="column">
+                  <wp:posOffset>-108586</wp:posOffset>
+                </wp:positionH>
+                <wp:positionV relativeFrom="paragraph">
+                  <wp:posOffset>396876</wp:posOffset>
+                </wp:positionV>
+                <wp:extent cx="885825" cy="266700"/>
+                <wp:effectExtent l="38100" t="38100" r="28575" b="19050"/>
+                <wp:wrapNone/>
+                <wp:docPr id="19" name="Straight Arrow Connector 19"/>
+                <wp:cNvGraphicFramePr/>
+                <a:graphic xmlns:a="http://schemas.openxmlformats.org/drawingml/2006/main">
+                  <a:graphicData uri="http://schemas.microsoft.com/office/word/2010/wordprocessingShape">
+                    <wps:wsp>
+                      <wps:cNvCnPr/>
+                      <wps:spPr>
+                        <a:xfrm flipH="1" flipV="1">
+                          <a:off x="0" y="0"/>
+                          <a:ext cx="885825" cy="266700"/>
+                        </a:xfrm>
+                        <a:prstGeom prst="straightConnector1">
+                          <a:avLst/>
+                        </a:prstGeom>
+                        <a:ln>
+                          <a:tailEnd type="triangle"/>
+                        </a:ln>
+                      </wps:spPr>
+                      <wps:style>
+                        <a:lnRef idx="1">
+                          <a:schemeClr val="accent1"/>
+                        </a:lnRef>
+                        <a:fillRef idx="0">
+                          <a:schemeClr val="accent1"/>
+                        </a:fillRef>
+                        <a:effectRef idx="0">
+                          <a:schemeClr val="accent1"/>
+                        </a:effectRef>
+                        <a:fontRef idx="minor">
+                          <a:schemeClr val="tx1"/>
+                        </a:fontRef>
+                      </wps:style>
+                      <wps:bodyPr/>
+                    </wps:wsp>
+                  </a:graphicData>
+                </a:graphic>
+                <wp14:sizeRelH relativeFrom="margin">
+                  <wp14:pctWidth>0</wp14:pctWidth>
+                </wp14:sizeRelH>
+                <wp14:sizeRelV relativeFrom="margin">
+                  <wp14:pctHeight>0</wp14:pctHeight>
+                </wp14:sizeRelV>
+              </wp:anchor>
+            </w:drawing>
+          </mc:Choice>
+          <mc:Fallback>
+            <w:pict>
+              <v:shape w14:anchorId="580FE0D6" id="Straight Arrow Connector 19" o:spid="_x0000_s1026" type="#_x0000_t32" style="position:absolute;left:0;text-align:left;margin-left:-8.55pt;margin-top:31.25pt;width:69.75pt;height:21pt;flip:x y;z-index:251664384;visibility:visible;mso-wrap-style:square;mso-width-percent:0;mso-height-percent:0;mso-wrap-distance-left:9pt;mso-wrap-distance-top:0;mso-wrap-distance-right:9pt;mso-wrap-distance-bottom:0;mso-position-horizontal:absolute;mso-position-horizontal-relative:text;mso-position-vertical:absolute;mso-position-vertical-relative:text;mso-width-percent:0;mso-height-percent:0;mso-width-relative:margin;mso-height-relative:margin" o:gfxdata="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" strokecolor="#4472c4 [3204]" strokeweight=".5pt">
+                <v:stroke endarrow="block" joinstyle="miter"/>
+              </v:shape>
+            </w:pict>
+          </mc:Fallback>
+        </mc:AlternateContent>
+      </w:r>
+      <w:r>
+        <w:rPr>
+          <w:rFonts w:ascii="Times New Roman" w:hAnsi="Times New Roman" w:cs="Times New Roman"/>
+          <w:noProof/>
+        </w:rPr>
+        <mc:AlternateContent>
+          <mc:Choice Requires="wps">
+            <w:drawing>
+              <wp:anchor distT="0" distB="0" distL="114300" distR="114300" simplePos="0" relativeHeight="251669504" behindDoc="0" locked="0" layoutInCell="1" allowOverlap="1" wp14:anchorId="487793B6" wp14:editId="1634AFB1">
+                <wp:simplePos x="0" y="0"/>
+                <wp:positionH relativeFrom="column">
+                  <wp:posOffset>-127635</wp:posOffset>
+                </wp:positionH>
+                <wp:positionV relativeFrom="paragraph">
+                  <wp:posOffset>2016125</wp:posOffset>
+                </wp:positionV>
+                <wp:extent cx="904875" cy="209550"/>
+                <wp:effectExtent l="38100" t="0" r="28575" b="76200"/>
+                <wp:wrapNone/>
+                <wp:docPr id="21" name="Straight Arrow Connector 21"/>
+                <wp:cNvGraphicFramePr/>
+                <a:graphic xmlns:a="http://schemas.openxmlformats.org/drawingml/2006/main">
+                  <a:graphicData uri="http://schemas.microsoft.com/office/word/2010/wordprocessingShape">
+                    <wps:wsp>
+                      <wps:cNvCnPr/>
+                      <wps:spPr>
+                        <a:xfrm flipH="1">
+                          <a:off x="0" y="0"/>
+                          <a:ext cx="904875" cy="209550"/>
+                        </a:xfrm>
+                        <a:prstGeom prst="straightConnector1">
+                          <a:avLst/>
+                        </a:prstGeom>
+                        <a:ln>
+                          <a:tailEnd type="triangle"/>
+                        </a:ln>
+                      </wps:spPr>
+                      <wps:style>
+                        <a:lnRef idx="1">
+                          <a:schemeClr val="accent1"/>
+                        </a:lnRef>
+                        <a:fillRef idx="0">
+                          <a:schemeClr val="accent1"/>
+                        </a:fillRef>
+                        <a:effectRef idx="0">
+                          <a:schemeClr val="accent1"/>
+                        </a:effectRef>
+                        <a:fontRef idx="minor">
+                          <a:schemeClr val="tx1"/>
+                        </a:fontRef>
+                      </wps:style>
+                      <wps:bodyPr/>
+                    </wps:wsp>
+                  </a:graphicData>
+                </a:graphic>
+                <wp14:sizeRelH relativeFrom="margin">
+                  <wp14:pctWidth>0</wp14:pctWidth>
+                </wp14:sizeRelH>
+                <wp14:sizeRelV relativeFrom="margin">
+                  <wp14:pctHeight>0</wp14:pctHeight>
+                </wp14:sizeRelV>
+              </wp:anchor>
+            </w:drawing>
+          </mc:Choice>
+          <mc:Fallback>
+            <w:pict>
+              <v:shape w14:anchorId="033BF3D4" id="Straight Arrow Connector 21" o:spid="_x0000_s1026" type="#_x0000_t32" style="position:absolute;left:0;text-align:left;margin-left:-10.05pt;margin-top:158.75pt;width:71.25pt;height:16.5pt;flip:x;z-index:251669504;visibility:visible;mso-wrap-style:square;mso-width-percent:0;mso-height-percent:0;mso-wrap-distance-left:9pt;mso-wrap-distance-top:0;mso-wrap-distance-right:9pt;mso-wrap-distance-bottom:0;mso-position-horizontal:absolute;mso-position-horizontal-relative:text;mso-position-vertical:absolute;mso-position-vertical-relative:text;mso-width-percent:0;mso-height-percent:0;mso-width-relative:margin;mso-height-relative:margin" o:gfxdata="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" strokecolor="#4472c4 [3204]" strokeweight=".5pt">
+                <v:stroke endarrow="block" joinstyle="miter"/>
+              </v:shape>
+            </w:pict>
+          </mc:Fallback>
+        </mc:AlternateContent>
+      </w:r>
       <w:commentRangeStart w:id="20"/>
       <w:r>
         <w:rPr>
@@ -10048,7 +10845,7 @@
           <w:noProof/>
         </w:rPr>
         <w:drawing>
-          <wp:inline distT="0" distB="0" distL="0" distR="0" wp14:anchorId="423C08FD" wp14:editId="7FDC8992">
+          <wp:inline distT="0" distB="0" distL="0" distR="0" wp14:anchorId="423C08FD" wp14:editId="2807FD95">
             <wp:extent cx="5391150" cy="3990975"/>
             <wp:effectExtent l="0" t="0" r="0" b="9525"/>
             <wp:docPr id="11" name="Picture 11"/>
@@ -10201,7 +10998,7 @@
     <w:p>
       <w:pPr>
         <w:rPr>
-          <w:rFonts w:ascii="Times New Roman" w:hAnsi="Times New Roman" w:cs="Times New Roman"/>
+          <w:rFonts w:ascii="Times New Roman" w:hAnsi="Times New Roman" w:cs="Times New Roman" w:hint="eastAsia"/>
           <w:sz w:val="24"/>
         </w:rPr>
       </w:pPr>
@@ -10209,13 +11006,107 @@
         <w:rPr>
           <w:rFonts w:ascii="Times New Roman" w:hAnsi="Times New Roman" w:cs="Times New Roman"/>
           <w:noProof/>
-          <w:sz w:val="24"/>
         </w:rPr>
         <w:lastRenderedPageBreak/>
+        <mc:AlternateContent>
+          <mc:Choice Requires="wps">
+            <w:drawing>
+              <wp:anchor distT="0" distB="0" distL="114300" distR="114300" simplePos="0" relativeHeight="251678720" behindDoc="0" locked="0" layoutInCell="1" allowOverlap="1" wp14:anchorId="636C429F" wp14:editId="4EB330B7">
+                <wp:simplePos x="0" y="0"/>
+                <wp:positionH relativeFrom="column">
+                  <wp:posOffset>872490</wp:posOffset>
+                </wp:positionH>
+                <wp:positionV relativeFrom="paragraph">
+                  <wp:posOffset>692149</wp:posOffset>
+                </wp:positionV>
+                <wp:extent cx="1619250" cy="895350"/>
+                <wp:effectExtent l="0" t="38100" r="57150" b="19050"/>
+                <wp:wrapNone/>
+                <wp:docPr id="27" name="Straight Arrow Connector 27"/>
+                <wp:cNvGraphicFramePr/>
+                <a:graphic xmlns:a="http://schemas.openxmlformats.org/drawingml/2006/main">
+                  <a:graphicData uri="http://schemas.microsoft.com/office/word/2010/wordprocessingShape">
+                    <wps:wsp>
+                      <wps:cNvCnPr/>
+                      <wps:spPr>
+                        <a:xfrm flipV="1">
+                          <a:off x="0" y="0"/>
+                          <a:ext cx="1619250" cy="895350"/>
+                        </a:xfrm>
+                        <a:prstGeom prst="straightConnector1">
+                          <a:avLst/>
+                        </a:prstGeom>
+                        <a:ln>
+                          <a:tailEnd type="triangle"/>
+                        </a:ln>
+                      </wps:spPr>
+                      <wps:style>
+                        <a:lnRef idx="1">
+                          <a:schemeClr val="accent1"/>
+                        </a:lnRef>
+                        <a:fillRef idx="0">
+                          <a:schemeClr val="accent1"/>
+                        </a:fillRef>
+                        <a:effectRef idx="0">
+                          <a:schemeClr val="accent1"/>
+                        </a:effectRef>
+                        <a:fontRef idx="minor">
+                          <a:schemeClr val="tx1"/>
+                        </a:fontRef>
+                      </wps:style>
+                      <wps:bodyPr/>
+                    </wps:wsp>
+                  </a:graphicData>
+                </a:graphic>
+                <wp14:sizeRelH relativeFrom="margin">
+                  <wp14:pctWidth>0</wp14:pctWidth>
+                </wp14:sizeRelH>
+                <wp14:sizeRelV relativeFrom="margin">
+                  <wp14:pctHeight>0</wp14:pctHeight>
+                </wp14:sizeRelV>
+              </wp:anchor>
+            </w:drawing>
+          </mc:Choice>
+          <mc:Fallback>
+            <w:pict>
+              <v:shapetype w14:anchorId="09626532" id="_x0000_t32" coordsize="21600,21600" o:spt="32" o:oned="t" path="m,l21600,21600e" filled="f">
+                <v:path arrowok="t" fillok="f" o:connecttype="none"/>
+                <o:lock v:ext="edit" shapetype="t"/>
+              </v:shapetype>
+              <v:shape id="Straight Arrow Connector 27" o:spid="_x0000_s1026" type="#_x0000_t32" style="position:absolute;left:0;text-align:left;margin-left:68.7pt;margin-top:54.5pt;width:127.5pt;height:70.5pt;flip:y;z-index:251678720;visibility:visible;mso-wrap-style:square;mso-width-percent:0;mso-height-percent:0;mso-wrap-distance-left:9pt;mso-wrap-distance-top:0;mso-wrap-distance-right:9pt;mso-wrap-distance-bottom:0;mso-position-horizontal:absolute;mso-position-horizontal-relative:text;mso-position-vertical:absolute;mso-position-vertical-relative:text;mso-width-percent:0;mso-height-percent:0;mso-width-relative:margin;mso-height-relative:margin" o:gfxdata="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" strokecolor="#4472c4 [3204]" strokeweight=".5pt">
+                <v:stroke endarrow="block" joinstyle="miter"/>
+              </v:shape>
+            </w:pict>
+          </mc:Fallback>
+        </mc:AlternateContent>
+      </w:r>
+      <w:commentRangeStart w:id="23"/>
+      <w:r>
+        <w:rPr>
+          <w:rFonts w:ascii="Times New Roman" w:hAnsi="Times New Roman" w:cs="Times New Roman"/>
+          <w:noProof/>
+          <w:sz w:val="24"/>
+        </w:rPr>
         <w:drawing>
-          <wp:inline distT="0" distB="0" distL="0" distR="0" wp14:anchorId="40EC8AE3" wp14:editId="1B977CE6">
+          <wp:anchor distT="0" distB="0" distL="114300" distR="114300" simplePos="0" relativeHeight="251671552" behindDoc="1" locked="0" layoutInCell="1" allowOverlap="1" wp14:anchorId="40EC8AE3" wp14:editId="4AF1AAFE">
+            <wp:simplePos x="0" y="0"/>
+            <wp:positionH relativeFrom="column">
+              <wp:posOffset>-3810</wp:posOffset>
+            </wp:positionH>
+            <wp:positionV relativeFrom="paragraph">
+              <wp:posOffset>111125</wp:posOffset>
+            </wp:positionV>
             <wp:extent cx="2381250" cy="4601488"/>
-            <wp:effectExtent l="0" t="5080" r="0" b="0"/>
+            <wp:effectExtent l="0" t="0" r="0" b="8890"/>
+            <wp:wrapTight wrapText="bothSides">
+              <wp:wrapPolygon edited="0">
+                <wp:start x="0" y="0"/>
+                <wp:lineTo x="0" y="21552"/>
+                <wp:lineTo x="21427" y="21552"/>
+                <wp:lineTo x="21427" y="0"/>
+                <wp:lineTo x="0" y="0"/>
+              </wp:wrapPolygon>
+            </wp:wrapTight>
             <wp:docPr id="15" name="Picture 15"/>
             <wp:cNvGraphicFramePr>
               <a:graphicFrameLocks xmlns:a="http://schemas.openxmlformats.org/drawingml/2006/main" noChangeAspect="1"/>
@@ -10245,7 +11136,7 @@
                   <pic:spPr bwMode="auto">
                     <a:xfrm>
                       <a:off x="0" y="0"/>
-                      <a:ext cx="2398746" cy="4635297"/>
+                      <a:ext cx="2381250" cy="4601488"/>
                     </a:xfrm>
                     <a:prstGeom prst="rect">
                       <a:avLst/>
@@ -10258,19 +11149,454 @@
                 </pic:pic>
               </a:graphicData>
             </a:graphic>
-          </wp:inline>
+            <wp14:sizeRelH relativeFrom="page">
+              <wp14:pctWidth>0</wp14:pctWidth>
+            </wp14:sizeRelH>
+            <wp14:sizeRelV relativeFrom="page">
+              <wp14:pctHeight>0</wp14:pctHeight>
+            </wp14:sizeRelV>
+          </wp:anchor>
         </w:drawing>
       </w:r>
-    </w:p>
-    <w:p>
-      <w:pPr>
-        <w:rPr>
-          <w:rFonts w:ascii="Times New Roman" w:hAnsi="Times New Roman" w:cs="Times New Roman"/>
-        </w:rPr>
-      </w:pPr>
+      <w:commentRangeEnd w:id="23"/>
+      <w:r>
+        <w:rPr>
+          <w:rStyle w:val="CommentReference"/>
+        </w:rPr>
+        <w:commentReference w:id="23"/>
+      </w:r>
       <w:r>
         <w:rPr>
           <w:rFonts w:ascii="Times New Roman" w:hAnsi="Times New Roman" w:cs="Times New Roman" w:hint="eastAsia"/>
+          <w:sz w:val="24"/>
+        </w:rPr>
+        <w:t>T</w:t>
+      </w:r>
+      <w:r>
+        <w:rPr>
+          <w:rFonts w:ascii="Times New Roman" w:hAnsi="Times New Roman" w:cs="Times New Roman"/>
+          <w:sz w:val="24"/>
+        </w:rPr>
+        <w:t>he title of the app will be displayed here and like most other websites, if the logo/title is clicked then the user will be taken back to the main screen (deck list screen).</w:t>
+      </w:r>
+    </w:p>
+    <w:p>
+      <w:pPr>
+        <w:rPr>
+          <w:rFonts w:ascii="Times New Roman" w:hAnsi="Times New Roman" w:cs="Times New Roman"/>
+        </w:rPr>
+      </w:pPr>
+    </w:p>
+    <w:p>
+      <w:pPr>
+        <w:rPr>
+          <w:rFonts w:ascii="Times New Roman" w:hAnsi="Times New Roman" w:cs="Times New Roman" w:hint="eastAsia"/>
+        </w:rPr>
+      </w:pPr>
+      <w:commentRangeStart w:id="24"/>
+      <w:r>
+        <w:rPr>
+          <w:rFonts w:ascii="Times New Roman" w:hAnsi="Times New Roman" w:cs="Times New Roman"/>
+          <w:noProof/>
+        </w:rPr>
+        <mc:AlternateContent>
+          <mc:Choice Requires="wps">
+            <w:drawing>
+              <wp:anchor distT="0" distB="0" distL="114300" distR="114300" simplePos="0" relativeHeight="251680768" behindDoc="0" locked="0" layoutInCell="1" allowOverlap="1" wp14:anchorId="588990ED" wp14:editId="64365303">
+                <wp:simplePos x="0" y="0"/>
+                <wp:positionH relativeFrom="column">
+                  <wp:posOffset>2025016</wp:posOffset>
+                </wp:positionH>
+                <wp:positionV relativeFrom="paragraph">
+                  <wp:posOffset>215900</wp:posOffset>
+                </wp:positionV>
+                <wp:extent cx="438150" cy="323850"/>
+                <wp:effectExtent l="0" t="38100" r="57150" b="19050"/>
+                <wp:wrapNone/>
+                <wp:docPr id="28" name="Straight Arrow Connector 28"/>
+                <wp:cNvGraphicFramePr/>
+                <a:graphic xmlns:a="http://schemas.openxmlformats.org/drawingml/2006/main">
+                  <a:graphicData uri="http://schemas.microsoft.com/office/word/2010/wordprocessingShape">
+                    <wps:wsp>
+                      <wps:cNvCnPr/>
+                      <wps:spPr>
+                        <a:xfrm flipV="1">
+                          <a:off x="0" y="0"/>
+                          <a:ext cx="438150" cy="323850"/>
+                        </a:xfrm>
+                        <a:prstGeom prst="straightConnector1">
+                          <a:avLst/>
+                        </a:prstGeom>
+                        <a:ln>
+                          <a:tailEnd type="triangle"/>
+                        </a:ln>
+                      </wps:spPr>
+                      <wps:style>
+                        <a:lnRef idx="1">
+                          <a:schemeClr val="accent1"/>
+                        </a:lnRef>
+                        <a:fillRef idx="0">
+                          <a:schemeClr val="accent1"/>
+                        </a:fillRef>
+                        <a:effectRef idx="0">
+                          <a:schemeClr val="accent1"/>
+                        </a:effectRef>
+                        <a:fontRef idx="minor">
+                          <a:schemeClr val="tx1"/>
+                        </a:fontRef>
+                      </wps:style>
+                      <wps:bodyPr/>
+                    </wps:wsp>
+                  </a:graphicData>
+                </a:graphic>
+                <wp14:sizeRelH relativeFrom="margin">
+                  <wp14:pctWidth>0</wp14:pctWidth>
+                </wp14:sizeRelH>
+                <wp14:sizeRelV relativeFrom="margin">
+                  <wp14:pctHeight>0</wp14:pctHeight>
+                </wp14:sizeRelV>
+              </wp:anchor>
+            </w:drawing>
+          </mc:Choice>
+          <mc:Fallback>
+            <w:pict>
+              <v:shape w14:anchorId="255DAF85" id="Straight Arrow Connector 28" o:spid="_x0000_s1026" type="#_x0000_t32" style="position:absolute;left:0;text-align:left;margin-left:159.45pt;margin-top:17pt;width:34.5pt;height:25.5pt;flip:y;z-index:251680768;visibility:visible;mso-wrap-style:square;mso-width-percent:0;mso-height-percent:0;mso-wrap-distance-left:9pt;mso-wrap-distance-top:0;mso-wrap-distance-right:9pt;mso-wrap-distance-bottom:0;mso-position-horizontal:absolute;mso-position-horizontal-relative:text;mso-position-vertical:absolute;mso-position-vertical-relative:text;mso-width-percent:0;mso-height-percent:0;mso-width-relative:margin;mso-height-relative:margin" o:gfxdata="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" strokecolor="#4472c4 [3204]" strokeweight=".5pt">
+                <v:stroke endarrow="block" joinstyle="miter"/>
+              </v:shape>
+            </w:pict>
+          </mc:Fallback>
+        </mc:AlternateContent>
+      </w:r>
+      <w:r>
+        <w:rPr>
+          <w:rFonts w:ascii="Times New Roman" w:hAnsi="Times New Roman" w:cs="Times New Roman" w:hint="eastAsia"/>
+        </w:rPr>
+        <w:t>T</w:t>
+      </w:r>
+      <w:r>
+        <w:rPr>
+          <w:rFonts w:ascii="Times New Roman" w:hAnsi="Times New Roman" w:cs="Times New Roman"/>
+        </w:rPr>
+        <w:t>his button is used to navigate to the Progress and Usage screen.</w:t>
+      </w:r>
+      <w:commentRangeEnd w:id="24"/>
+      <w:r>
+        <w:rPr>
+          <w:rStyle w:val="CommentReference"/>
+        </w:rPr>
+        <w:commentReference w:id="24"/>
+      </w:r>
+    </w:p>
+    <w:p>
+      <w:pPr>
+        <w:rPr>
+          <w:rFonts w:ascii="Times New Roman" w:hAnsi="Times New Roman" w:cs="Times New Roman"/>
+        </w:rPr>
+      </w:pPr>
+      <w:bookmarkStart w:id="25" w:name="_GoBack"/>
+      <w:bookmarkEnd w:id="25"/>
+    </w:p>
+    <w:p>
+      <w:pPr>
+        <w:rPr>
+          <w:rFonts w:ascii="Times New Roman" w:hAnsi="Times New Roman" w:cs="Times New Roman" w:hint="eastAsia"/>
+        </w:rPr>
+      </w:pPr>
+      <w:r>
+        <w:rPr>
+          <w:rFonts w:ascii="Times New Roman" w:hAnsi="Times New Roman" w:cs="Times New Roman"/>
+          <w:noProof/>
+        </w:rPr>
+        <mc:AlternateContent>
+          <mc:Choice Requires="wps">
+            <w:drawing>
+              <wp:anchor distT="0" distB="0" distL="114300" distR="114300" simplePos="0" relativeHeight="251676672" behindDoc="0" locked="0" layoutInCell="1" allowOverlap="1" wp14:anchorId="7BAF7565" wp14:editId="39855CDF">
+                <wp:simplePos x="0" y="0"/>
+                <wp:positionH relativeFrom="column">
+                  <wp:posOffset>1510665</wp:posOffset>
+                </wp:positionH>
+                <wp:positionV relativeFrom="paragraph">
+                  <wp:posOffset>234950</wp:posOffset>
+                </wp:positionV>
+                <wp:extent cx="952500" cy="123825"/>
+                <wp:effectExtent l="0" t="57150" r="19050" b="28575"/>
+                <wp:wrapNone/>
+                <wp:docPr id="26" name="Straight Arrow Connector 26"/>
+                <wp:cNvGraphicFramePr/>
+                <a:graphic xmlns:a="http://schemas.openxmlformats.org/drawingml/2006/main">
+                  <a:graphicData uri="http://schemas.microsoft.com/office/word/2010/wordprocessingShape">
+                    <wps:wsp>
+                      <wps:cNvCnPr/>
+                      <wps:spPr>
+                        <a:xfrm flipV="1">
+                          <a:off x="0" y="0"/>
+                          <a:ext cx="952500" cy="123825"/>
+                        </a:xfrm>
+                        <a:prstGeom prst="straightConnector1">
+                          <a:avLst/>
+                        </a:prstGeom>
+                        <a:ln>
+                          <a:tailEnd type="triangle"/>
+                        </a:ln>
+                      </wps:spPr>
+                      <wps:style>
+                        <a:lnRef idx="1">
+                          <a:schemeClr val="accent1"/>
+                        </a:lnRef>
+                        <a:fillRef idx="0">
+                          <a:schemeClr val="accent1"/>
+                        </a:fillRef>
+                        <a:effectRef idx="0">
+                          <a:schemeClr val="accent1"/>
+                        </a:effectRef>
+                        <a:fontRef idx="minor">
+                          <a:schemeClr val="tx1"/>
+                        </a:fontRef>
+                      </wps:style>
+                      <wps:bodyPr/>
+                    </wps:wsp>
+                  </a:graphicData>
+                </a:graphic>
+                <wp14:sizeRelH relativeFrom="margin">
+                  <wp14:pctWidth>0</wp14:pctWidth>
+                </wp14:sizeRelH>
+                <wp14:sizeRelV relativeFrom="margin">
+                  <wp14:pctHeight>0</wp14:pctHeight>
+                </wp14:sizeRelV>
+              </wp:anchor>
+            </w:drawing>
+          </mc:Choice>
+          <mc:Fallback>
+            <w:pict>
+              <v:shape w14:anchorId="0AEE5EE6" id="Straight Arrow Connector 26" o:spid="_x0000_s1026" type="#_x0000_t32" style="position:absolute;left:0;text-align:left;margin-left:118.95pt;margin-top:18.5pt;width:75pt;height:9.75pt;flip:y;z-index:251676672;visibility:visible;mso-wrap-style:square;mso-width-percent:0;mso-height-percent:0;mso-wrap-distance-left:9pt;mso-wrap-distance-top:0;mso-wrap-distance-right:9pt;mso-wrap-distance-bottom:0;mso-position-horizontal:absolute;mso-position-horizontal-relative:text;mso-position-vertical:absolute;mso-position-vertical-relative:text;mso-width-percent:0;mso-height-percent:0;mso-width-relative:margin;mso-height-relative:margin" o:gfxdata="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" strokecolor="#4472c4 [3204]" strokeweight=".5pt">
+                <v:stroke endarrow="block" joinstyle="miter"/>
+              </v:shape>
+            </w:pict>
+          </mc:Fallback>
+        </mc:AlternateContent>
+      </w:r>
+      <w:r>
+        <w:rPr>
+          <w:rFonts w:ascii="Times New Roman" w:hAnsi="Times New Roman" w:cs="Times New Roman"/>
+        </w:rPr>
+        <w:t>Dropdown list for the user’s current decks. The user can select one of these decks and that decks cards will be displayed in the list further down the screen.</w:t>
+      </w:r>
+    </w:p>
+    <w:p>
+      <w:pPr>
+        <w:rPr>
+          <w:rFonts w:ascii="Times New Roman" w:hAnsi="Times New Roman" w:cs="Times New Roman"/>
+        </w:rPr>
+      </w:pPr>
+      <w:r>
+        <w:rPr>
+          <w:rFonts w:ascii="Times New Roman" w:hAnsi="Times New Roman" w:cs="Times New Roman"/>
+          <w:noProof/>
+        </w:rPr>
+        <mc:AlternateContent>
+          <mc:Choice Requires="wps">
+            <w:drawing>
+              <wp:anchor distT="0" distB="0" distL="114300" distR="114300" simplePos="0" relativeHeight="251674624" behindDoc="0" locked="0" layoutInCell="1" allowOverlap="1" wp14:anchorId="076599D4" wp14:editId="66101CF0">
+                <wp:simplePos x="0" y="0"/>
+                <wp:positionH relativeFrom="column">
+                  <wp:posOffset>1824990</wp:posOffset>
+                </wp:positionH>
+                <wp:positionV relativeFrom="paragraph">
+                  <wp:posOffset>158750</wp:posOffset>
+                </wp:positionV>
+                <wp:extent cx="657225" cy="304800"/>
+                <wp:effectExtent l="0" t="0" r="66675" b="57150"/>
+                <wp:wrapNone/>
+                <wp:docPr id="25" name="Straight Arrow Connector 25"/>
+                <wp:cNvGraphicFramePr/>
+                <a:graphic xmlns:a="http://schemas.openxmlformats.org/drawingml/2006/main">
+                  <a:graphicData uri="http://schemas.microsoft.com/office/word/2010/wordprocessingShape">
+                    <wps:wsp>
+                      <wps:cNvCnPr/>
+                      <wps:spPr>
+                        <a:xfrm>
+                          <a:off x="0" y="0"/>
+                          <a:ext cx="657225" cy="304800"/>
+                        </a:xfrm>
+                        <a:prstGeom prst="straightConnector1">
+                          <a:avLst/>
+                        </a:prstGeom>
+                        <a:ln>
+                          <a:tailEnd type="triangle"/>
+                        </a:ln>
+                      </wps:spPr>
+                      <wps:style>
+                        <a:lnRef idx="1">
+                          <a:schemeClr val="accent1"/>
+                        </a:lnRef>
+                        <a:fillRef idx="0">
+                          <a:schemeClr val="accent1"/>
+                        </a:fillRef>
+                        <a:effectRef idx="0">
+                          <a:schemeClr val="accent1"/>
+                        </a:effectRef>
+                        <a:fontRef idx="minor">
+                          <a:schemeClr val="tx1"/>
+                        </a:fontRef>
+                      </wps:style>
+                      <wps:bodyPr/>
+                    </wps:wsp>
+                  </a:graphicData>
+                </a:graphic>
+                <wp14:sizeRelH relativeFrom="margin">
+                  <wp14:pctWidth>0</wp14:pctWidth>
+                </wp14:sizeRelH>
+                <wp14:sizeRelV relativeFrom="margin">
+                  <wp14:pctHeight>0</wp14:pctHeight>
+                </wp14:sizeRelV>
+              </wp:anchor>
+            </w:drawing>
+          </mc:Choice>
+          <mc:Fallback>
+            <w:pict>
+              <v:shape w14:anchorId="59637B00" id="Straight Arrow Connector 25" o:spid="_x0000_s1026" type="#_x0000_t32" style="position:absolute;left:0;text-align:left;margin-left:143.7pt;margin-top:12.5pt;width:51.75pt;height:24pt;z-index:251674624;visibility:visible;mso-wrap-style:square;mso-width-percent:0;mso-height-percent:0;mso-wrap-distance-left:9pt;mso-wrap-distance-top:0;mso-wrap-distance-right:9pt;mso-wrap-distance-bottom:0;mso-position-horizontal:absolute;mso-position-horizontal-relative:text;mso-position-vertical:absolute;mso-position-vertical-relative:text;mso-width-percent:0;mso-height-percent:0;mso-width-relative:margin;mso-height-relative:margin" o:gfxdata="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" strokecolor="#4472c4 [3204]" strokeweight=".5pt">
+                <v:stroke endarrow="block" joinstyle="miter"/>
+              </v:shape>
+            </w:pict>
+          </mc:Fallback>
+        </mc:AlternateContent>
+      </w:r>
+    </w:p>
+    <w:p>
+      <w:pPr>
+        <w:rPr>
+          <w:rFonts w:ascii="Times New Roman" w:hAnsi="Times New Roman" w:cs="Times New Roman" w:hint="eastAsia"/>
+        </w:rPr>
+      </w:pPr>
+      <w:r>
+        <w:rPr>
+          <w:rFonts w:ascii="Times New Roman" w:hAnsi="Times New Roman" w:cs="Times New Roman" w:hint="eastAsia"/>
+        </w:rPr>
+        <w:t>T</w:t>
+      </w:r>
+      <w:r>
+        <w:rPr>
+          <w:rFonts w:ascii="Times New Roman" w:hAnsi="Times New Roman" w:cs="Times New Roman"/>
+        </w:rPr>
+        <w:t>he user can also search their whole collection by not selecting a deck or they can search for cards inside a deck.</w:t>
+      </w:r>
+    </w:p>
+    <w:p>
+      <w:pPr>
+        <w:rPr>
+          <w:rFonts w:ascii="Times New Roman" w:hAnsi="Times New Roman" w:cs="Times New Roman"/>
+        </w:rPr>
+      </w:pPr>
+      <w:r>
+        <w:rPr>
+          <w:rFonts w:ascii="Times New Roman" w:hAnsi="Times New Roman" w:cs="Times New Roman"/>
+          <w:noProof/>
+        </w:rPr>
+        <mc:AlternateContent>
+          <mc:Choice Requires="wps">
+            <w:drawing>
+              <wp:anchor distT="0" distB="0" distL="114300" distR="114300" simplePos="0" relativeHeight="251672576" behindDoc="0" locked="0" layoutInCell="1" allowOverlap="1" wp14:anchorId="7030AAF1" wp14:editId="4DD263E3">
+                <wp:simplePos x="0" y="0"/>
+                <wp:positionH relativeFrom="column">
+                  <wp:posOffset>1853566</wp:posOffset>
+                </wp:positionH>
+                <wp:positionV relativeFrom="paragraph">
+                  <wp:posOffset>130175</wp:posOffset>
+                </wp:positionV>
+                <wp:extent cx="609600" cy="333375"/>
+                <wp:effectExtent l="0" t="0" r="76200" b="47625"/>
+                <wp:wrapNone/>
+                <wp:docPr id="18" name="Straight Arrow Connector 18"/>
+                <wp:cNvGraphicFramePr/>
+                <a:graphic xmlns:a="http://schemas.openxmlformats.org/drawingml/2006/main">
+                  <a:graphicData uri="http://schemas.microsoft.com/office/word/2010/wordprocessingShape">
+                    <wps:wsp>
+                      <wps:cNvCnPr/>
+                      <wps:spPr>
+                        <a:xfrm>
+                          <a:off x="0" y="0"/>
+                          <a:ext cx="609600" cy="333375"/>
+                        </a:xfrm>
+                        <a:prstGeom prst="straightConnector1">
+                          <a:avLst/>
+                        </a:prstGeom>
+                        <a:ln>
+                          <a:tailEnd type="triangle"/>
+                        </a:ln>
+                      </wps:spPr>
+                      <wps:style>
+                        <a:lnRef idx="1">
+                          <a:schemeClr val="accent1"/>
+                        </a:lnRef>
+                        <a:fillRef idx="0">
+                          <a:schemeClr val="accent1"/>
+                        </a:fillRef>
+                        <a:effectRef idx="0">
+                          <a:schemeClr val="accent1"/>
+                        </a:effectRef>
+                        <a:fontRef idx="minor">
+                          <a:schemeClr val="tx1"/>
+                        </a:fontRef>
+                      </wps:style>
+                      <wps:bodyPr/>
+                    </wps:wsp>
+                  </a:graphicData>
+                </a:graphic>
+                <wp14:sizeRelH relativeFrom="margin">
+                  <wp14:pctWidth>0</wp14:pctWidth>
+                </wp14:sizeRelH>
+                <wp14:sizeRelV relativeFrom="margin">
+                  <wp14:pctHeight>0</wp14:pctHeight>
+                </wp14:sizeRelV>
+              </wp:anchor>
+            </w:drawing>
+          </mc:Choice>
+          <mc:Fallback>
+            <w:pict>
+              <v:shape w14:anchorId="1BFE5FC5" id="Straight Arrow Connector 18" o:spid="_x0000_s1026" type="#_x0000_t32" style="position:absolute;left:0;text-align:left;margin-left:145.95pt;margin-top:10.25pt;width:48pt;height:26.25pt;z-index:251672576;visibility:visible;mso-wrap-style:square;mso-width-percent:0;mso-height-percent:0;mso-wrap-distance-left:9pt;mso-wrap-distance-top:0;mso-wrap-distance-right:9pt;mso-wrap-distance-bottom:0;mso-position-horizontal:absolute;mso-position-horizontal-relative:text;mso-position-vertical:absolute;mso-position-vertical-relative:text;mso-width-percent:0;mso-height-percent:0;mso-width-relative:margin;mso-height-relative:margin" o:gfxdata="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" strokecolor="#4472c4 [3204]" strokeweight=".5pt">
+                <v:stroke endarrow="block" joinstyle="miter"/>
+              </v:shape>
+            </w:pict>
+          </mc:Fallback>
+        </mc:AlternateContent>
+      </w:r>
+    </w:p>
+    <w:p>
+      <w:pPr>
+        <w:rPr>
+          <w:rFonts w:ascii="Times New Roman" w:hAnsi="Times New Roman" w:cs="Times New Roman"/>
+        </w:rPr>
+      </w:pPr>
+      <w:r>
+        <w:rPr>
+          <w:rFonts w:ascii="Times New Roman" w:hAnsi="Times New Roman" w:cs="Times New Roman"/>
+        </w:rPr>
+        <w:t>Selecting a card will allow the user to go to the Edit screen for that card, allowing them to edit, delete or suspend the card.</w:t>
+      </w:r>
+    </w:p>
+    <w:p>
+      <w:pPr>
+        <w:rPr>
+          <w:rFonts w:ascii="Times New Roman" w:hAnsi="Times New Roman" w:cs="Times New Roman"/>
+        </w:rPr>
+      </w:pPr>
+    </w:p>
+    <w:p>
+      <w:pPr>
+        <w:rPr>
+          <w:rFonts w:ascii="Times New Roman" w:hAnsi="Times New Roman" w:cs="Times New Roman"/>
+        </w:rPr>
+      </w:pPr>
+    </w:p>
+    <w:p>
+      <w:pPr>
+        <w:rPr>
+          <w:rFonts w:ascii="Times New Roman" w:hAnsi="Times New Roman" w:cs="Times New Roman"/>
+        </w:rPr>
+      </w:pPr>
+      <w:r>
+        <w:rPr>
+          <w:rFonts w:ascii="Times New Roman" w:hAnsi="Times New Roman" w:cs="Times New Roman" w:hint="eastAsia"/>
         </w:rPr>
         <w:t>F</w:t>
       </w:r>
@@ -10292,49 +11618,184 @@
         </w:rPr>
         <w:t>. Low Fidelity Prototype for Mobile Browsers</w:t>
       </w:r>
-      <w:commentRangeStart w:id="23"/>
+      <w:commentRangeStart w:id="26"/>
       <w:r>
         <w:rPr>
           <w:rFonts w:ascii="Times New Roman" w:hAnsi="Times New Roman" w:cs="Times New Roman"/>
         </w:rPr>
         <w:t xml:space="preserve"> (See Appendix).</w:t>
       </w:r>
-      <w:commentRangeEnd w:id="23"/>
+      <w:commentRangeEnd w:id="26"/>
       <w:r>
         <w:rPr>
           <w:rStyle w:val="CommentReference"/>
         </w:rPr>
-        <w:commentReference w:id="23"/>
-      </w:r>
-    </w:p>
-    <w:p>
-      <w:pPr>
-        <w:rPr>
-          <w:rFonts w:ascii="Times New Roman" w:hAnsi="Times New Roman" w:cs="Times New Roman"/>
-        </w:rPr>
-      </w:pPr>
-    </w:p>
-    <w:p>
-      <w:pPr>
+        <w:commentReference w:id="26"/>
+      </w:r>
+    </w:p>
+    <w:p>
+      <w:pPr>
+        <w:rPr>
+          <w:rFonts w:ascii="Times New Roman" w:hAnsi="Times New Roman" w:cs="Times New Roman" w:hint="eastAsia"/>
+        </w:rPr>
+      </w:pPr>
+    </w:p>
+    <w:p>
+      <w:pPr>
+        <w:rPr>
+          <w:rFonts w:ascii="Times New Roman" w:hAnsi="Times New Roman" w:cs="Times New Roman"/>
+          <w:sz w:val="28"/>
+        </w:rPr>
+      </w:pPr>
+      <w:r>
         <w:rPr>
           <w:rFonts w:ascii="Times New Roman" w:hAnsi="Times New Roman" w:cs="Times New Roman" w:hint="eastAsia"/>
           <w:sz w:val="28"/>
         </w:rPr>
+        <w:t>D</w:t>
+      </w:r>
+      <w:r>
+        <w:rPr>
+          <w:rFonts w:ascii="Times New Roman" w:hAnsi="Times New Roman" w:cs="Times New Roman"/>
+          <w:sz w:val="28"/>
+        </w:rPr>
+        <w:t>atabase Design</w:t>
+      </w:r>
+    </w:p>
+    <w:p>
+      <w:pPr>
+        <w:rPr>
+          <w:rFonts w:ascii="Times New Roman" w:hAnsi="Times New Roman" w:cs="Times New Roman"/>
+          <w:sz w:val="24"/>
+        </w:rPr>
       </w:pPr>
       <w:r>
         <w:rPr>
           <w:rFonts w:ascii="Times New Roman" w:hAnsi="Times New Roman" w:cs="Times New Roman" w:hint="eastAsia"/>
-          <w:sz w:val="28"/>
-        </w:rPr>
-        <w:t>D</w:t>
-      </w:r>
-      <w:r>
-        <w:rPr>
-          <w:rFonts w:ascii="Times New Roman" w:hAnsi="Times New Roman" w:cs="Times New Roman"/>
-          <w:sz w:val="28"/>
-        </w:rPr>
-        <w:t>atabase Design</w:t>
-      </w:r>
+          <w:sz w:val="24"/>
+        </w:rPr>
+        <w:t>F</w:t>
+      </w:r>
+      <w:r>
+        <w:rPr>
+          <w:rFonts w:ascii="Times New Roman" w:hAnsi="Times New Roman" w:cs="Times New Roman"/>
+          <w:sz w:val="24"/>
+        </w:rPr>
+        <w:t>or the first prototype of the system it has been decided that use of Google’s Firebase will be used because i</w:t>
+      </w:r>
+      <w:r>
+        <w:rPr>
+          <w:rFonts w:ascii="Times New Roman" w:hAnsi="Times New Roman" w:cs="Times New Roman"/>
+          <w:sz w:val="24"/>
+        </w:rPr>
+        <w:t>t’</w:t>
+      </w:r>
+      <w:r>
+        <w:rPr>
+          <w:rFonts w:ascii="Times New Roman" w:hAnsi="Times New Roman" w:cs="Times New Roman"/>
+          <w:sz w:val="24"/>
+        </w:rPr>
+        <w:t xml:space="preserve">s quick to setup and allows the use of json which can be easily manipulated in JavaScript. However, Firebase will not be used for the final version of the application </w:t>
+      </w:r>
+      <w:r>
+        <w:rPr>
+          <w:rFonts w:ascii="Times New Roman" w:hAnsi="Times New Roman" w:cs="Times New Roman"/>
+          <w:sz w:val="24"/>
+        </w:rPr>
+        <w:t>for</w:t>
+      </w:r>
+      <w:r>
+        <w:rPr>
+          <w:rFonts w:ascii="Times New Roman" w:hAnsi="Times New Roman" w:cs="Times New Roman"/>
+          <w:sz w:val="24"/>
+        </w:rPr>
+        <w:t xml:space="preserve"> </w:t>
+      </w:r>
+      <w:r>
+        <w:rPr>
+          <w:rFonts w:ascii="Times New Roman" w:hAnsi="Times New Roman" w:cs="Times New Roman"/>
+          <w:sz w:val="24"/>
+        </w:rPr>
+        <w:t>several</w:t>
+      </w:r>
+      <w:r>
+        <w:rPr>
+          <w:rFonts w:ascii="Times New Roman" w:hAnsi="Times New Roman" w:cs="Times New Roman"/>
+          <w:sz w:val="24"/>
+        </w:rPr>
+        <w:t xml:space="preserve"> reasons which include storage limits</w:t>
+      </w:r>
+      <w:r>
+        <w:rPr>
+          <w:rFonts w:ascii="Times New Roman" w:hAnsi="Times New Roman" w:cs="Times New Roman"/>
+          <w:sz w:val="24"/>
+        </w:rPr>
+        <w:t>, lack of knowledge when it comes to using multiple tables</w:t>
+      </w:r>
+      <w:r>
+        <w:rPr>
+          <w:rFonts w:ascii="Times New Roman" w:hAnsi="Times New Roman" w:cs="Times New Roman"/>
+          <w:sz w:val="24"/>
+        </w:rPr>
+        <w:t xml:space="preserve"> and </w:t>
+      </w:r>
+      <w:r>
+        <w:rPr>
+          <w:rFonts w:ascii="Times New Roman" w:hAnsi="Times New Roman" w:cs="Times New Roman"/>
+          <w:sz w:val="24"/>
+        </w:rPr>
+        <w:t>because</w:t>
+      </w:r>
+      <w:r>
+        <w:rPr>
+          <w:rFonts w:ascii="Times New Roman" w:hAnsi="Times New Roman" w:cs="Times New Roman"/>
+          <w:sz w:val="24"/>
+        </w:rPr>
+        <w:t xml:space="preserve"> the client</w:t>
+      </w:r>
+      <w:r>
+        <w:rPr>
+          <w:rFonts w:ascii="Times New Roman" w:hAnsi="Times New Roman" w:cs="Times New Roman"/>
+          <w:sz w:val="24"/>
+        </w:rPr>
+        <w:t>/</w:t>
+      </w:r>
+      <w:r>
+        <w:rPr>
+          <w:rFonts w:ascii="Times New Roman" w:hAnsi="Times New Roman" w:cs="Times New Roman"/>
+          <w:sz w:val="24"/>
+        </w:rPr>
+        <w:t xml:space="preserve">developer of the </w:t>
+      </w:r>
+      <w:r>
+        <w:rPr>
+          <w:rFonts w:ascii="Times New Roman" w:hAnsi="Times New Roman" w:cs="Times New Roman"/>
+          <w:sz w:val="24"/>
+        </w:rPr>
+        <w:t>artefact</w:t>
+      </w:r>
+      <w:r>
+        <w:rPr>
+          <w:rFonts w:ascii="Times New Roman" w:hAnsi="Times New Roman" w:cs="Times New Roman"/>
+          <w:sz w:val="24"/>
+        </w:rPr>
+        <w:t xml:space="preserve"> already has web hosting which has unused databases </w:t>
+      </w:r>
+      <w:r>
+        <w:rPr>
+          <w:rFonts w:ascii="Times New Roman" w:hAnsi="Times New Roman" w:cs="Times New Roman"/>
+          <w:sz w:val="24"/>
+        </w:rPr>
+        <w:t>and storage available.</w:t>
+      </w:r>
+    </w:p>
+    <w:p>
+      <w:pPr>
+        <w:rPr>
+          <w:rFonts w:ascii="Times New Roman" w:hAnsi="Times New Roman" w:cs="Times New Roman"/>
+          <w:sz w:val="24"/>
+        </w:rPr>
+      </w:pPr>
     </w:p>
     <w:p>
       <w:pPr>
@@ -10348,141 +11809,6 @@
           <w:rFonts w:ascii="Times New Roman" w:hAnsi="Times New Roman" w:cs="Times New Roman" w:hint="eastAsia"/>
           <w:sz w:val="24"/>
         </w:rPr>
-        <w:t>F</w:t>
-      </w:r>
-      <w:r>
-        <w:rPr>
-          <w:rFonts w:ascii="Times New Roman" w:hAnsi="Times New Roman" w:cs="Times New Roman"/>
-          <w:sz w:val="24"/>
-        </w:rPr>
-        <w:t>or the first prototype of the system it has been decided that use of Google’s Firebase will be used because i</w:t>
-      </w:r>
-      <w:r>
-        <w:rPr>
-          <w:rFonts w:ascii="Times New Roman" w:hAnsi="Times New Roman" w:cs="Times New Roman"/>
-          <w:sz w:val="24"/>
-        </w:rPr>
-        <w:t>t’</w:t>
-      </w:r>
-      <w:r>
-        <w:rPr>
-          <w:rFonts w:ascii="Times New Roman" w:hAnsi="Times New Roman" w:cs="Times New Roman"/>
-          <w:sz w:val="24"/>
-        </w:rPr>
-        <w:t xml:space="preserve">s quick to setup and allows the use of json which can be easily manipulated in JavaScript. However, Firebase will not be used for the final version of the application </w:t>
-      </w:r>
-      <w:r>
-        <w:rPr>
-          <w:rFonts w:ascii="Times New Roman" w:hAnsi="Times New Roman" w:cs="Times New Roman"/>
-          <w:sz w:val="24"/>
-        </w:rPr>
-        <w:t>for</w:t>
-      </w:r>
-      <w:r>
-        <w:rPr>
-          <w:rFonts w:ascii="Times New Roman" w:hAnsi="Times New Roman" w:cs="Times New Roman"/>
-          <w:sz w:val="24"/>
-        </w:rPr>
-        <w:t xml:space="preserve"> </w:t>
-      </w:r>
-      <w:r>
-        <w:rPr>
-          <w:rFonts w:ascii="Times New Roman" w:hAnsi="Times New Roman" w:cs="Times New Roman"/>
-          <w:sz w:val="24"/>
-        </w:rPr>
-        <w:t>several</w:t>
-      </w:r>
-      <w:r>
-        <w:rPr>
-          <w:rFonts w:ascii="Times New Roman" w:hAnsi="Times New Roman" w:cs="Times New Roman"/>
-          <w:sz w:val="24"/>
-        </w:rPr>
-        <w:t xml:space="preserve"> reasons which include storage limits</w:t>
-      </w:r>
-      <w:r>
-        <w:rPr>
-          <w:rFonts w:ascii="Times New Roman" w:hAnsi="Times New Roman" w:cs="Times New Roman"/>
-          <w:sz w:val="24"/>
-        </w:rPr>
-        <w:t>, lack of knowledge when it comes to using multiple tables</w:t>
-      </w:r>
-      <w:r>
-        <w:rPr>
-          <w:rFonts w:ascii="Times New Roman" w:hAnsi="Times New Roman" w:cs="Times New Roman"/>
-          <w:sz w:val="24"/>
-        </w:rPr>
-        <w:t xml:space="preserve"> and </w:t>
-      </w:r>
-      <w:r>
-        <w:rPr>
-          <w:rFonts w:ascii="Times New Roman" w:hAnsi="Times New Roman" w:cs="Times New Roman"/>
-          <w:sz w:val="24"/>
-        </w:rPr>
-        <w:t>because</w:t>
-      </w:r>
-      <w:r>
-        <w:rPr>
-          <w:rFonts w:ascii="Times New Roman" w:hAnsi="Times New Roman" w:cs="Times New Roman"/>
-          <w:sz w:val="24"/>
-        </w:rPr>
-        <w:t xml:space="preserve"> the client</w:t>
-      </w:r>
-      <w:r>
-        <w:rPr>
-          <w:rFonts w:ascii="Times New Roman" w:hAnsi="Times New Roman" w:cs="Times New Roman"/>
-          <w:sz w:val="24"/>
-        </w:rPr>
-        <w:t>/</w:t>
-      </w:r>
-      <w:r>
-        <w:rPr>
-          <w:rFonts w:ascii="Times New Roman" w:hAnsi="Times New Roman" w:cs="Times New Roman"/>
-          <w:sz w:val="24"/>
-        </w:rPr>
-        <w:t xml:space="preserve">developer of the </w:t>
-      </w:r>
-      <w:r>
-        <w:rPr>
-          <w:rFonts w:ascii="Times New Roman" w:hAnsi="Times New Roman" w:cs="Times New Roman"/>
-          <w:sz w:val="24"/>
-        </w:rPr>
-        <w:t>artefact</w:t>
-      </w:r>
-      <w:r>
-        <w:rPr>
-          <w:rFonts w:ascii="Times New Roman" w:hAnsi="Times New Roman" w:cs="Times New Roman"/>
-          <w:sz w:val="24"/>
-        </w:rPr>
-        <w:t xml:space="preserve"> already has web hosting which has unused databases </w:t>
-      </w:r>
-      <w:r>
-        <w:rPr>
-          <w:rFonts w:ascii="Times New Roman" w:hAnsi="Times New Roman" w:cs="Times New Roman"/>
-          <w:sz w:val="24"/>
-        </w:rPr>
-        <w:t>and storage available.</w:t>
-      </w:r>
-    </w:p>
-    <w:p>
-      <w:pPr>
-        <w:rPr>
-          <w:rFonts w:ascii="Times New Roman" w:hAnsi="Times New Roman" w:cs="Times New Roman"/>
-          <w:sz w:val="24"/>
-        </w:rPr>
-      </w:pPr>
-    </w:p>
-    <w:p>
-      <w:pPr>
-        <w:rPr>
-          <w:rFonts w:ascii="Times New Roman" w:hAnsi="Times New Roman" w:cs="Times New Roman"/>
-          <w:sz w:val="24"/>
-        </w:rPr>
-      </w:pPr>
-      <w:r>
-        <w:rPr>
-          <w:rFonts w:ascii="Times New Roman" w:hAnsi="Times New Roman" w:cs="Times New Roman" w:hint="eastAsia"/>
-          <w:sz w:val="24"/>
-        </w:rPr>
         <w:t>T</w:t>
       </w:r>
       <w:r>
@@ -10496,7 +11822,7 @@
     <w:p>
       <w:pPr>
         <w:rPr>
-          <w:rFonts w:ascii="Times New Roman" w:hAnsi="Times New Roman" w:cs="Times New Roman" w:hint="eastAsia"/>
+          <w:rFonts w:ascii="Times New Roman" w:hAnsi="Times New Roman" w:cs="Times New Roman"/>
           <w:sz w:val="24"/>
         </w:rPr>
       </w:pPr>
@@ -11004,7 +12330,7 @@
         <w:spacing w:line="285" w:lineRule="atLeast"/>
         <w:jc w:val="left"/>
         <w:rPr>
-          <w:rFonts w:ascii="Consolas" w:eastAsia="ＭＳ Ｐゴシック" w:hAnsi="Consolas" w:cs="ＭＳ Ｐゴシック" w:hint="eastAsia"/>
+          <w:rFonts w:ascii="Consolas" w:eastAsia="ＭＳ Ｐゴシック" w:hAnsi="Consolas" w:cs="ＭＳ Ｐゴシック"/>
           <w:color w:val="D4D4D4"/>
           <w:kern w:val="0"/>
           <w:sz w:val="22"/>
@@ -11027,7 +12353,7 @@
     <w:p>
       <w:pPr>
         <w:rPr>
-          <w:rFonts w:ascii="Times New Roman" w:hAnsi="Times New Roman" w:cs="Times New Roman" w:hint="eastAsia"/>
+          <w:rFonts w:ascii="Times New Roman" w:hAnsi="Times New Roman" w:cs="Times New Roman"/>
           <w:sz w:val="24"/>
         </w:rPr>
       </w:pPr>
@@ -11107,16 +12433,7 @@
           <w:rFonts w:ascii="Times New Roman" w:hAnsi="Times New Roman" w:cs="Times New Roman"/>
           <w:sz w:val="24"/>
         </w:rPr>
-        <w:t>. At this stage progress/usage data isn’t that important so this hasn’t been included in the following MySQL Model for the</w:t>
-      </w:r>
-      <w:bookmarkStart w:id="24" w:name="_GoBack"/>
-      <w:bookmarkEnd w:id="24"/>
-      <w:r>
-        <w:rPr>
-          <w:rFonts w:ascii="Times New Roman" w:hAnsi="Times New Roman" w:cs="Times New Roman"/>
-          <w:sz w:val="24"/>
-        </w:rPr>
-        <w:t xml:space="preserve"> final version of the artefact.</w:t>
+        <w:t>. At this stage progress/usage data isn’t that important so this hasn’t been included in the following MySQL Model for the final version of the artefact.</w:t>
       </w:r>
     </w:p>
     <w:p>
@@ -11363,7 +12680,7 @@
     <w:p>
       <w:pPr>
         <w:rPr>
-          <w:rFonts w:ascii="Times New Roman" w:hAnsi="Times New Roman" w:cs="Times New Roman" w:hint="eastAsia"/>
+          <w:rFonts w:ascii="Times New Roman" w:hAnsi="Times New Roman" w:cs="Times New Roman"/>
         </w:rPr>
       </w:pPr>
     </w:p>
@@ -17773,9 +19090,6 @@
     <w:p>
       <w:pPr>
         <w:pStyle w:val="CommentText"/>
-        <w:rPr>
-          <w:rFonts w:hint="eastAsia"/>
-        </w:rPr>
       </w:pPr>
       <w:r>
         <w:rPr>
@@ -17842,9 +19156,6 @@
     <w:p>
       <w:pPr>
         <w:pStyle w:val="CommentText"/>
-        <w:rPr>
-          <w:rFonts w:hint="eastAsia"/>
-        </w:rPr>
       </w:pPr>
       <w:r>
         <w:rPr>
@@ -17861,9 +19172,6 @@
     <w:p>
       <w:pPr>
         <w:pStyle w:val="CommentText"/>
-        <w:rPr>
-          <w:rFonts w:hint="eastAsia"/>
-        </w:rPr>
       </w:pPr>
       <w:r>
         <w:rPr>
@@ -17989,7 +19297,51 @@
       </w:r>
     </w:p>
   </w:comment>
-  <w:comment w:id="23" w:author="Matthew Hawkins" w:date="2019-01-22T00:28:00Z" w:initials="MH">
+  <w:comment w:id="23" w:author="Hawkins Matthew" w:date="2019-02-05T09:53:00Z" w:initials="HM">
+    <w:p>
+      <w:pPr>
+        <w:pStyle w:val="CommentText"/>
+        <w:rPr>
+          <w:rFonts w:hint="eastAsia"/>
+        </w:rPr>
+      </w:pPr>
+      <w:r>
+        <w:rPr>
+          <w:rStyle w:val="CommentReference"/>
+        </w:rPr>
+        <w:annotationRef/>
+      </w:r>
+      <w:r>
+        <w:rPr>
+          <w:rFonts w:hint="eastAsia"/>
+        </w:rPr>
+        <w:t>A</w:t>
+      </w:r>
+      <w:r>
+        <w:t>dd edit, delete, suspend buttons?</w:t>
+      </w:r>
+    </w:p>
+  </w:comment>
+  <w:comment w:id="24" w:author="Hawkins Matthew" w:date="2019-02-05T09:53:00Z" w:initials="HM">
+    <w:p>
+      <w:pPr>
+        <w:pStyle w:val="CommentText"/>
+        <w:rPr>
+          <w:rFonts w:hint="eastAsia"/>
+        </w:rPr>
+      </w:pPr>
+      <w:r>
+        <w:rPr>
+          <w:rStyle w:val="CommentReference"/>
+        </w:rPr>
+        <w:annotationRef/>
+      </w:r>
+      <w:r>
+        <w:t>Remove?</w:t>
+      </w:r>
+    </w:p>
+  </w:comment>
+  <w:comment w:id="26" w:author="Matthew Hawkins" w:date="2019-01-22T00:28:00Z" w:initials="MH">
     <w:p>
       <w:pPr>
         <w:pStyle w:val="CommentText"/>
@@ -18034,9 +19386,11 @@
   <w15:commentEx w15:paraId="0275FAEA" w15:done="0"/>
   <w15:commentEx w15:paraId="1AD20290" w15:done="0"/>
   <w15:commentEx w15:paraId="0C70ED3A" w15:done="0"/>
-  <w15:commentEx w15:paraId="7A9E125F" w15:done="0"/>
+  <w15:commentEx w15:paraId="7A9E125F" w15:done="1"/>
   <w15:commentEx w15:paraId="08D3F19D" w15:done="0"/>
   <w15:commentEx w15:paraId="3BF15CE6" w15:done="0"/>
+  <w15:commentEx w15:paraId="4249D8F1" w15:done="0"/>
+  <w15:commentEx w15:paraId="7738552E" w15:done="0"/>
   <w15:commentEx w15:paraId="09546C1B" w15:done="0"/>
 </w15:commentsEx>
 </file>
@@ -18063,6 +19417,8 @@
   <w16cid:commentId w16cid:paraId="7A9E125F" w16cid:durableId="1FF0D0F3"/>
   <w16cid:commentId w16cid:paraId="08D3F19D" w16cid:durableId="1FF0D446"/>
   <w16cid:commentId w16cid:paraId="3BF15CE6" w16cid:durableId="1FF0E161"/>
+  <w16cid:commentId w16cid:paraId="4249D8F1" w16cid:durableId="2003DB8C"/>
+  <w16cid:commentId w16cid:paraId="7738552E" w16cid:durableId="2003DB80"/>
   <w16cid:commentId w16cid:paraId="09546C1B" w16cid:durableId="1FF0E239"/>
 </w16cid:commentsIds>
 </file>

</xml_diff>

<commit_message>
Added Meterial UI and Sign in Form
</commit_message>
<xml_diff>
--- a/Documentation/Final Report.docx
+++ b/Documentation/Final Report.docx
@@ -9810,14 +9810,6 @@
         </w:rPr>
         <w:t>. When this happens, the data that has been gathered in that session, such as scheduling, usage data, changes to flashcards and decks, will be sent to the “External Database” via “Send Flashcard Data”.</w:t>
       </w:r>
-    </w:p>
-    <w:p>
-      <w:pPr>
-        <w:rPr>
-          <w:rFonts w:ascii="Times New Roman" w:hAnsi="Times New Roman" w:cs="Times New Roman"/>
-          <w:sz w:val="28"/>
-        </w:rPr>
-      </w:pPr>
     </w:p>
     <w:p>
       <w:pPr>
@@ -10472,16 +10464,7 @@
                               <w:t>A</w:t>
                             </w:r>
                             <w:r>
-                              <w:t xml:space="preserve">nswer buttons for user to grade themselves. This then determines how the card will be scheduled. </w:t>
-                            </w:r>
-                            <w:r>
-                              <w:t xml:space="preserve">E.g. </w:t>
-                            </w:r>
-                            <w:r>
-                              <w:t>Correct means the card won’t be shown for a while</w:t>
-                            </w:r>
-                            <w:r>
-                              <w:t>.</w:t>
+                              <w:t>nswer buttons for user to grade themselves. This then determines how the card will be scheduled. E.g. Correct means the card won’t be shown for a while.</w:t>
                             </w:r>
                           </w:p>
                         </w:txbxContent>
@@ -10520,16 +10503,7 @@
                         <w:t>A</w:t>
                       </w:r>
                       <w:r>
-                        <w:t xml:space="preserve">nswer buttons for user to grade themselves. This then determines how the card will be scheduled. </w:t>
-                      </w:r>
-                      <w:r>
-                        <w:t xml:space="preserve">E.g. </w:t>
-                      </w:r>
-                      <w:r>
-                        <w:t>Correct means the card won’t be shown for a while</w:t>
-                      </w:r>
-                      <w:r>
-                        <w:t>.</w:t>
+                        <w:t>nswer buttons for user to grade themselves. This then determines how the card will be scheduled. E.g. Correct means the card won’t be shown for a while.</w:t>
                       </w:r>
                     </w:p>
                   </w:txbxContent>
@@ -10998,7 +10972,7 @@
     <w:p>
       <w:pPr>
         <w:rPr>
-          <w:rFonts w:ascii="Times New Roman" w:hAnsi="Times New Roman" w:cs="Times New Roman" w:hint="eastAsia"/>
+          <w:rFonts w:ascii="Times New Roman" w:hAnsi="Times New Roman" w:cs="Times New Roman"/>
           <w:sz w:val="24"/>
         </w:rPr>
       </w:pPr>
@@ -11187,13 +11161,13 @@
         </w:rPr>
       </w:pPr>
     </w:p>
-    <w:p>
-      <w:pPr>
-        <w:rPr>
-          <w:rFonts w:ascii="Times New Roman" w:hAnsi="Times New Roman" w:cs="Times New Roman" w:hint="eastAsia"/>
-        </w:rPr>
-      </w:pPr>
-      <w:commentRangeStart w:id="24"/>
+    <w:commentRangeStart w:id="24"/>
+    <w:p>
+      <w:pPr>
+        <w:rPr>
+          <w:rFonts w:ascii="Times New Roman" w:hAnsi="Times New Roman" w:cs="Times New Roman"/>
+        </w:rPr>
+      </w:pPr>
       <w:r>
         <w:rPr>
           <w:rFonts w:ascii="Times New Roman" w:hAnsi="Times New Roman" w:cs="Times New Roman"/>
@@ -11293,13 +11267,11 @@
           <w:rFonts w:ascii="Times New Roman" w:hAnsi="Times New Roman" w:cs="Times New Roman"/>
         </w:rPr>
       </w:pPr>
-      <w:bookmarkStart w:id="25" w:name="_GoBack"/>
-      <w:bookmarkEnd w:id="25"/>
-    </w:p>
-    <w:p>
-      <w:pPr>
-        <w:rPr>
-          <w:rFonts w:ascii="Times New Roman" w:hAnsi="Times New Roman" w:cs="Times New Roman" w:hint="eastAsia"/>
+    </w:p>
+    <w:p>
+      <w:pPr>
+        <w:rPr>
+          <w:rFonts w:ascii="Times New Roman" w:hAnsi="Times New Roman" w:cs="Times New Roman"/>
         </w:rPr>
       </w:pPr>
       <w:r>
@@ -11465,7 +11437,7 @@
     <w:p>
       <w:pPr>
         <w:rPr>
-          <w:rFonts w:ascii="Times New Roman" w:hAnsi="Times New Roman" w:cs="Times New Roman" w:hint="eastAsia"/>
+          <w:rFonts w:ascii="Times New Roman" w:hAnsi="Times New Roman" w:cs="Times New Roman"/>
         </w:rPr>
       </w:pPr>
       <w:r>
@@ -11618,25 +11590,25 @@
         </w:rPr>
         <w:t>. Low Fidelity Prototype for Mobile Browsers</w:t>
       </w:r>
-      <w:commentRangeStart w:id="26"/>
+      <w:commentRangeStart w:id="25"/>
       <w:r>
         <w:rPr>
           <w:rFonts w:ascii="Times New Roman" w:hAnsi="Times New Roman" w:cs="Times New Roman"/>
         </w:rPr>
         <w:t xml:space="preserve"> (See Appendix).</w:t>
       </w:r>
-      <w:commentRangeEnd w:id="26"/>
+      <w:commentRangeEnd w:id="25"/>
       <w:r>
         <w:rPr>
           <w:rStyle w:val="CommentReference"/>
         </w:rPr>
-        <w:commentReference w:id="26"/>
-      </w:r>
-    </w:p>
-    <w:p>
-      <w:pPr>
-        <w:rPr>
-          <w:rFonts w:ascii="Times New Roman" w:hAnsi="Times New Roman" w:cs="Times New Roman" w:hint="eastAsia"/>
+        <w:commentReference w:id="25"/>
+      </w:r>
+    </w:p>
+    <w:p>
+      <w:pPr>
+        <w:rPr>
+          <w:rFonts w:ascii="Times New Roman" w:hAnsi="Times New Roman" w:cs="Times New Roman"/>
         </w:rPr>
       </w:pPr>
     </w:p>
@@ -11665,15 +11637,15 @@
     <w:p>
       <w:pPr>
         <w:rPr>
-          <w:rFonts w:ascii="Times New Roman" w:hAnsi="Times New Roman" w:cs="Times New Roman"/>
-          <w:sz w:val="24"/>
-        </w:rPr>
-      </w:pPr>
-      <w:r>
-        <w:rPr>
           <w:rFonts w:ascii="Times New Roman" w:hAnsi="Times New Roman" w:cs="Times New Roman" w:hint="eastAsia"/>
           <w:sz w:val="24"/>
         </w:rPr>
+      </w:pPr>
+      <w:r>
+        <w:rPr>
+          <w:rFonts w:ascii="Times New Roman" w:hAnsi="Times New Roman" w:cs="Times New Roman" w:hint="eastAsia"/>
+          <w:sz w:val="24"/>
+        </w:rPr>
         <w:t>F</w:t>
       </w:r>
       <w:r>
@@ -11788,6 +11760,8 @@
         </w:rPr>
         <w:t>and storage available.</w:t>
       </w:r>
+      <w:bookmarkStart w:id="26" w:name="_GoBack"/>
+      <w:bookmarkEnd w:id="26"/>
     </w:p>
     <w:p>
       <w:pPr>
@@ -19144,13 +19118,8 @@
       <w:r>
         <w:t xml:space="preserve">Verify Password should be </w:t>
       </w:r>
-      <w:proofErr w:type="gramStart"/>
-      <w:r>
-        <w:t>verify</w:t>
-      </w:r>
-      <w:proofErr w:type="gramEnd"/>
-      <w:r>
-        <w:t xml:space="preserve"> account details</w:t>
+      <w:r>
+        <w:t>verify account details</w:t>
       </w:r>
     </w:p>
     <w:p>
@@ -19301,9 +19270,6 @@
     <w:p>
       <w:pPr>
         <w:pStyle w:val="CommentText"/>
-        <w:rPr>
-          <w:rFonts w:hint="eastAsia"/>
-        </w:rPr>
       </w:pPr>
       <w:r>
         <w:rPr>
@@ -19326,9 +19292,6 @@
     <w:p>
       <w:pPr>
         <w:pStyle w:val="CommentText"/>
-        <w:rPr>
-          <w:rFonts w:hint="eastAsia"/>
-        </w:rPr>
       </w:pPr>
       <w:r>
         <w:rPr>
@@ -19341,7 +19304,7 @@
       </w:r>
     </w:p>
   </w:comment>
-  <w:comment w:id="26" w:author="Matthew Hawkins" w:date="2019-01-22T00:28:00Z" w:initials="MH">
+  <w:comment w:id="25" w:author="Matthew Hawkins" w:date="2019-01-22T00:28:00Z" w:initials="MH">
     <w:p>
       <w:pPr>
         <w:pStyle w:val="CommentText"/>

</xml_diff>